<commit_message>
Added last activity diagram
</commit_message>
<xml_diff>
--- a/Specification.docx
+++ b/Specification.docx
@@ -2231,8 +2231,6 @@
               </w:rPr>
               <w:t>UML package and behaviour diagrams</w:t>
             </w:r>
-            <w:bookmarkStart w:id="4" w:name="_GoBack"/>
-            <w:bookmarkEnd w:id="4"/>
           </w:p>
         </w:tc>
       </w:tr>
@@ -4404,7 +4402,7 @@
           <w:sz w:val="24"/>
         </w:rPr>
       </w:pPr>
-      <w:bookmarkStart w:id="5" w:name="_Toc139682790"/>
+      <w:bookmarkStart w:id="4" w:name="_Toc139682790"/>
       <w:r>
         <w:rPr>
           <w:rFonts w:ascii="Arial" w:hAnsi="Arial" w:cs="Arial"/>
@@ -4423,7 +4421,7 @@
           <w:rFonts w:ascii="Arial" w:hAnsi="Arial" w:cs="Arial"/>
         </w:rPr>
       </w:pPr>
-      <w:bookmarkStart w:id="6" w:name="_Toc532386925"/>
+      <w:bookmarkStart w:id="5" w:name="_Toc532386925"/>
       <w:r>
         <w:rPr>
           <w:rFonts w:ascii="Arial" w:hAnsi="Arial" w:cs="Arial"/>
@@ -4431,9 +4429,9 @@
         <w:lastRenderedPageBreak/>
         <w:t>Purpose</w:t>
       </w:r>
-      <w:bookmarkStart w:id="7" w:name="_Toc139682792"/>
+      <w:bookmarkStart w:id="6" w:name="_Toc139682792"/>
+      <w:bookmarkEnd w:id="4"/>
       <w:bookmarkEnd w:id="5"/>
-      <w:bookmarkEnd w:id="6"/>
     </w:p>
     <w:p>
       <w:pPr>
@@ -5105,7 +5103,7 @@
           <w:rFonts w:ascii="Arial" w:hAnsi="Arial" w:cs="Arial"/>
         </w:rPr>
       </w:pPr>
-      <w:bookmarkStart w:id="8" w:name="_Toc532386926"/>
+      <w:bookmarkStart w:id="7" w:name="_Toc532386926"/>
       <w:r>
         <w:rPr>
           <w:rFonts w:ascii="Arial" w:hAnsi="Arial" w:cs="Arial"/>
@@ -5119,7 +5117,7 @@
         </w:rPr>
         <w:t>Analysis</w:t>
       </w:r>
-      <w:bookmarkEnd w:id="8"/>
+      <w:bookmarkEnd w:id="7"/>
     </w:p>
     <w:p>
       <w:pPr>
@@ -5132,14 +5130,14 @@
           <w:rFonts w:ascii="Arial" w:hAnsi="Arial" w:cs="Arial"/>
         </w:rPr>
       </w:pPr>
-      <w:bookmarkStart w:id="9" w:name="_Toc532386927"/>
+      <w:bookmarkStart w:id="8" w:name="_Toc532386927"/>
       <w:r>
         <w:rPr>
           <w:rFonts w:ascii="Arial" w:hAnsi="Arial" w:cs="Arial"/>
         </w:rPr>
         <w:t>Analysis Process</w:t>
       </w:r>
-      <w:bookmarkEnd w:id="9"/>
+      <w:bookmarkEnd w:id="8"/>
     </w:p>
     <w:p>
       <w:pPr>
@@ -5296,14 +5294,14 @@
           <w:rFonts w:ascii="Arial" w:hAnsi="Arial" w:cs="Arial"/>
         </w:rPr>
       </w:pPr>
-      <w:bookmarkStart w:id="10" w:name="_Toc532386928"/>
+      <w:bookmarkStart w:id="9" w:name="_Toc532386928"/>
       <w:r>
         <w:rPr>
           <w:rFonts w:ascii="Arial" w:hAnsi="Arial" w:cs="Arial"/>
         </w:rPr>
         <w:t>Analysis</w:t>
       </w:r>
-      <w:bookmarkEnd w:id="10"/>
+      <w:bookmarkEnd w:id="9"/>
     </w:p>
     <w:p>
       <w:pPr>
@@ -5443,14 +5441,14 @@
           <w:rFonts w:ascii="Arial" w:hAnsi="Arial" w:cs="Arial"/>
         </w:rPr>
       </w:pPr>
-      <w:bookmarkStart w:id="11" w:name="_Toc532386929"/>
+      <w:bookmarkStart w:id="10" w:name="_Toc532386929"/>
       <w:r>
         <w:rPr>
           <w:rFonts w:ascii="Arial" w:hAnsi="Arial" w:cs="Arial"/>
         </w:rPr>
         <w:t>Project purpose</w:t>
       </w:r>
-      <w:bookmarkEnd w:id="11"/>
+      <w:bookmarkEnd w:id="10"/>
     </w:p>
     <w:p>
       <w:pPr>
@@ -5509,7 +5507,7 @@
         </w:rPr>
         <w:t>The application will run on all devices running Android 5.0 Lollipop and above. By using Android 5.0</w:t>
       </w:r>
-      <w:commentRangeStart w:id="12"/>
+      <w:commentRangeStart w:id="11"/>
       <w:r>
         <w:rPr>
           <w:rFonts w:ascii="Arial" w:hAnsi="Arial" w:cs="Arial"/>
@@ -5528,12 +5526,12 @@
         </w:rPr>
         <w:t xml:space="preserve"> </w:t>
       </w:r>
-      <w:commentRangeEnd w:id="12"/>
+      <w:commentRangeEnd w:id="11"/>
       <w:r>
         <w:rPr>
           <w:rStyle w:val="CommentReference"/>
         </w:rPr>
-        <w:commentReference w:id="12"/>
+        <w:commentReference w:id="11"/>
       </w:r>
       <w:r>
         <w:rPr>
@@ -5789,7 +5787,7 @@
           <w:rFonts w:ascii="Arial" w:hAnsi="Arial" w:cs="Arial"/>
         </w:rPr>
       </w:pPr>
-      <w:bookmarkStart w:id="13" w:name="_Toc532386930"/>
+      <w:bookmarkStart w:id="12" w:name="_Toc532386930"/>
       <w:r>
         <w:rPr>
           <w:rFonts w:ascii="Arial" w:hAnsi="Arial" w:cs="Arial"/>
@@ -5797,7 +5795,7 @@
         <w:lastRenderedPageBreak/>
         <w:t>Roles and Deliverables</w:t>
       </w:r>
-      <w:bookmarkEnd w:id="13"/>
+      <w:bookmarkEnd w:id="12"/>
     </w:p>
     <w:p>
       <w:pPr>
@@ -5810,14 +5808,14 @@
           <w:rFonts w:ascii="Arial" w:hAnsi="Arial" w:cs="Arial"/>
         </w:rPr>
       </w:pPr>
-      <w:bookmarkStart w:id="14" w:name="_Toc532386931"/>
+      <w:bookmarkStart w:id="13" w:name="_Toc532386931"/>
       <w:r>
         <w:rPr>
           <w:rFonts w:ascii="Arial" w:hAnsi="Arial" w:cs="Arial"/>
         </w:rPr>
         <w:t>Roles</w:t>
       </w:r>
-      <w:bookmarkEnd w:id="14"/>
+      <w:bookmarkEnd w:id="13"/>
     </w:p>
     <w:p>
       <w:pPr>
@@ -6210,7 +6208,7 @@
           <w:rFonts w:ascii="Arial" w:hAnsi="Arial" w:cs="Arial"/>
         </w:rPr>
       </w:pPr>
-      <w:bookmarkStart w:id="15" w:name="_Toc532386932"/>
+      <w:bookmarkStart w:id="14" w:name="_Toc532386932"/>
       <w:r>
         <w:rPr>
           <w:rFonts w:ascii="Arial" w:hAnsi="Arial" w:cs="Arial"/>
@@ -6218,7 +6216,7 @@
         <w:lastRenderedPageBreak/>
         <w:t>Deliverables</w:t>
       </w:r>
-      <w:bookmarkEnd w:id="15"/>
+      <w:bookmarkEnd w:id="14"/>
     </w:p>
     <w:p>
       <w:pPr>
@@ -6356,7 +6354,7 @@
           <w:rFonts w:ascii="Arial" w:hAnsi="Arial" w:cs="Arial"/>
         </w:rPr>
       </w:pPr>
-      <w:bookmarkStart w:id="18" w:name="_Toc532386933"/>
+      <w:bookmarkStart w:id="17" w:name="_Toc532386933"/>
       <w:r>
         <w:rPr>
           <w:rFonts w:ascii="Arial" w:hAnsi="Arial" w:cs="Arial"/>
@@ -6433,7 +6431,7 @@
         </w:rPr>
         <w:t>Project Plan</w:t>
       </w:r>
-      <w:bookmarkEnd w:id="18"/>
+      <w:bookmarkEnd w:id="17"/>
       <w:r>
         <w:rPr>
           <w:rFonts w:ascii="Arial" w:hAnsi="Arial" w:cs="Arial"/>
@@ -6553,7 +6551,7 @@
           <w:rFonts w:ascii="Arial" w:hAnsi="Arial" w:cs="Arial"/>
         </w:rPr>
       </w:pPr>
-      <w:bookmarkStart w:id="19" w:name="_Toc532386934"/>
+      <w:bookmarkStart w:id="18" w:name="_Toc532386934"/>
       <w:r>
         <w:rPr>
           <w:rFonts w:ascii="Arial" w:hAnsi="Arial" w:cs="Arial"/>
@@ -6573,7 +6571,7 @@
         </w:rPr>
         <w:t xml:space="preserve"> for developing and running your solution</w:t>
       </w:r>
-      <w:bookmarkEnd w:id="19"/>
+      <w:bookmarkEnd w:id="18"/>
       <w:r>
         <w:rPr>
           <w:rFonts w:ascii="Arial" w:hAnsi="Arial" w:cs="Arial"/>
@@ -6749,14 +6747,14 @@
           <w:rFonts w:ascii="Arial" w:hAnsi="Arial" w:cs="Arial"/>
         </w:rPr>
       </w:pPr>
-      <w:bookmarkStart w:id="20" w:name="_Toc532386935"/>
+      <w:bookmarkStart w:id="19" w:name="_Toc532386935"/>
       <w:r>
         <w:rPr>
           <w:rFonts w:ascii="Arial" w:hAnsi="Arial" w:cs="Arial"/>
         </w:rPr>
         <w:t>Solution requirements</w:t>
       </w:r>
-      <w:bookmarkEnd w:id="20"/>
+      <w:bookmarkEnd w:id="19"/>
     </w:p>
     <w:p>
       <w:pPr>
@@ -6769,10 +6767,10 @@
           <w:rFonts w:ascii="Arial" w:hAnsi="Arial" w:cs="Arial"/>
         </w:rPr>
       </w:pPr>
-      <w:bookmarkStart w:id="21" w:name="_Toc510366071"/>
-      <w:bookmarkStart w:id="22" w:name="_Toc8535685"/>
-      <w:bookmarkStart w:id="23" w:name="_Toc139682816"/>
-      <w:bookmarkStart w:id="24" w:name="_Toc532386936"/>
+      <w:bookmarkStart w:id="20" w:name="_Toc510366071"/>
+      <w:bookmarkStart w:id="21" w:name="_Toc8535685"/>
+      <w:bookmarkStart w:id="22" w:name="_Toc139682816"/>
+      <w:bookmarkStart w:id="23" w:name="_Toc532386936"/>
       <w:r>
         <w:rPr>
           <w:rFonts w:ascii="Arial" w:hAnsi="Arial" w:cs="Arial"/>
@@ -6785,10 +6783,10 @@
         </w:rPr>
         <w:t>unctional Requirements</w:t>
       </w:r>
+      <w:bookmarkEnd w:id="20"/>
       <w:bookmarkEnd w:id="21"/>
       <w:bookmarkEnd w:id="22"/>
       <w:bookmarkEnd w:id="23"/>
-      <w:bookmarkEnd w:id="24"/>
     </w:p>
     <w:p>
       <w:pPr>
@@ -8702,17 +8700,17 @@
           <w:rFonts w:ascii="Arial" w:hAnsi="Arial" w:cs="Arial"/>
         </w:rPr>
       </w:pPr>
-      <w:bookmarkStart w:id="25" w:name="_Toc532386937"/>
-      <w:bookmarkStart w:id="26" w:name="_Toc510366070"/>
-      <w:bookmarkStart w:id="27" w:name="_Toc8535684"/>
-      <w:bookmarkStart w:id="28" w:name="_Toc139682818"/>
+      <w:bookmarkStart w:id="24" w:name="_Toc532386937"/>
+      <w:bookmarkStart w:id="25" w:name="_Toc510366070"/>
+      <w:bookmarkStart w:id="26" w:name="_Toc8535684"/>
+      <w:bookmarkStart w:id="27" w:name="_Toc139682818"/>
       <w:r>
         <w:rPr>
           <w:rFonts w:ascii="Arial" w:hAnsi="Arial" w:cs="Arial"/>
         </w:rPr>
         <w:t>Non-Functional Requirements</w:t>
       </w:r>
-      <w:bookmarkEnd w:id="25"/>
+      <w:bookmarkEnd w:id="24"/>
     </w:p>
     <w:tbl>
       <w:tblPr>
@@ -9897,22 +9895,22 @@
           <w:rFonts w:ascii="Arial" w:hAnsi="Arial" w:cs="Arial"/>
         </w:rPr>
       </w:pPr>
-      <w:bookmarkStart w:id="29" w:name="_Toc532386938"/>
+      <w:bookmarkStart w:id="28" w:name="_Toc532386938"/>
+      <w:bookmarkEnd w:id="25"/>
       <w:bookmarkEnd w:id="26"/>
       <w:bookmarkEnd w:id="27"/>
+      <w:r>
+        <w:rPr>
+          <w:rFonts w:ascii="Arial" w:hAnsi="Arial" w:cs="Arial"/>
+        </w:rPr>
+        <w:t>Other considerations</w:t>
+      </w:r>
+      <w:bookmarkStart w:id="29" w:name="_Toc460095617"/>
+      <w:bookmarkStart w:id="30" w:name="_Toc464640786"/>
+      <w:bookmarkStart w:id="31" w:name="_Toc464655401"/>
+      <w:bookmarkStart w:id="32" w:name="_Toc139682826"/>
+      <w:bookmarkEnd w:id="6"/>
       <w:bookmarkEnd w:id="28"/>
-      <w:r>
-        <w:rPr>
-          <w:rFonts w:ascii="Arial" w:hAnsi="Arial" w:cs="Arial"/>
-        </w:rPr>
-        <w:t>Other considerations</w:t>
-      </w:r>
-      <w:bookmarkStart w:id="30" w:name="_Toc460095617"/>
-      <w:bookmarkStart w:id="31" w:name="_Toc464640786"/>
-      <w:bookmarkStart w:id="32" w:name="_Toc464655401"/>
-      <w:bookmarkStart w:id="33" w:name="_Toc139682826"/>
-      <w:bookmarkEnd w:id="7"/>
-      <w:bookmarkEnd w:id="29"/>
     </w:p>
     <w:p>
       <w:pPr>
@@ -9925,21 +9923,21 @@
           <w:rFonts w:ascii="Arial" w:hAnsi="Arial" w:cs="Arial"/>
         </w:rPr>
       </w:pPr>
-      <w:bookmarkStart w:id="34" w:name="_Toc532386939"/>
+      <w:bookmarkStart w:id="33" w:name="_Toc532386939"/>
       <w:r>
         <w:rPr>
           <w:rFonts w:ascii="Arial" w:hAnsi="Arial" w:cs="Arial"/>
         </w:rPr>
         <w:t>Assumptions</w:t>
       </w:r>
-      <w:bookmarkStart w:id="35" w:name="_Toc464640787"/>
-      <w:bookmarkStart w:id="36" w:name="_Toc464655402"/>
-      <w:bookmarkStart w:id="37" w:name="_Toc139682827"/>
+      <w:bookmarkStart w:id="34" w:name="_Toc464640787"/>
+      <w:bookmarkStart w:id="35" w:name="_Toc464655402"/>
+      <w:bookmarkStart w:id="36" w:name="_Toc139682827"/>
+      <w:bookmarkEnd w:id="29"/>
       <w:bookmarkEnd w:id="30"/>
       <w:bookmarkEnd w:id="31"/>
       <w:bookmarkEnd w:id="32"/>
       <w:bookmarkEnd w:id="33"/>
-      <w:bookmarkEnd w:id="34"/>
     </w:p>
     <w:p>
       <w:pPr>
@@ -10076,7 +10074,7 @@
           <w:rFonts w:ascii="Arial" w:hAnsi="Arial" w:cs="Arial"/>
         </w:rPr>
       </w:pPr>
-      <w:bookmarkStart w:id="38" w:name="_Toc532386940"/>
+      <w:bookmarkStart w:id="37" w:name="_Toc532386940"/>
       <w:r>
         <w:rPr>
           <w:rFonts w:ascii="Arial" w:hAnsi="Arial" w:cs="Arial"/>
@@ -10089,10 +10087,10 @@
         </w:rPr>
         <w:t>onstraints and Dependencies</w:t>
       </w:r>
+      <w:bookmarkEnd w:id="34"/>
       <w:bookmarkEnd w:id="35"/>
       <w:bookmarkEnd w:id="36"/>
       <w:bookmarkEnd w:id="37"/>
-      <w:bookmarkEnd w:id="38"/>
     </w:p>
     <w:tbl>
       <w:tblPr>
@@ -10358,14 +10356,14 @@
           <w:rFonts w:ascii="Arial" w:hAnsi="Arial" w:cs="Arial"/>
         </w:rPr>
       </w:pPr>
-      <w:bookmarkStart w:id="39" w:name="_Toc532386941"/>
+      <w:bookmarkStart w:id="38" w:name="_Toc532386941"/>
       <w:r>
         <w:rPr>
           <w:rFonts w:ascii="Arial" w:hAnsi="Arial" w:cs="Arial"/>
         </w:rPr>
         <w:t>Software Design</w:t>
       </w:r>
-      <w:bookmarkEnd w:id="39"/>
+      <w:bookmarkEnd w:id="38"/>
     </w:p>
     <w:p>
       <w:pPr>
@@ -10378,14 +10376,14 @@
           <w:rFonts w:ascii="Arial" w:hAnsi="Arial" w:cs="Arial"/>
         </w:rPr>
       </w:pPr>
-      <w:bookmarkStart w:id="40" w:name="_Toc532386942"/>
+      <w:bookmarkStart w:id="39" w:name="_Toc532386942"/>
       <w:r>
         <w:rPr>
           <w:rFonts w:ascii="Arial" w:hAnsi="Arial" w:cs="Arial"/>
         </w:rPr>
         <w:t>Overview of what the software will do and not do.</w:t>
       </w:r>
-      <w:bookmarkEnd w:id="40"/>
+      <w:bookmarkEnd w:id="39"/>
     </w:p>
     <w:p>
       <w:pPr>
@@ -10444,19 +10442,19 @@
         </w:rPr>
         <w:t xml:space="preserve">We are programming the App for Android targeting versions 5.0 and up as our research showed that </w:t>
       </w:r>
-      <w:commentRangeStart w:id="41"/>
+      <w:commentRangeStart w:id="40"/>
       <w:r>
         <w:rPr>
           <w:rFonts w:ascii="Arial" w:hAnsi="Arial" w:cs="Arial"/>
         </w:rPr>
         <w:t xml:space="preserve">18.3% </w:t>
       </w:r>
-      <w:commentRangeEnd w:id="41"/>
+      <w:commentRangeEnd w:id="40"/>
       <w:r>
         <w:rPr>
           <w:rStyle w:val="CommentReference"/>
         </w:rPr>
-        <w:commentReference w:id="41"/>
+        <w:commentReference w:id="40"/>
       </w:r>
       <w:r>
         <w:rPr>
@@ -10617,14 +10615,14 @@
           <w:rFonts w:ascii="Arial" w:hAnsi="Arial" w:cs="Arial"/>
         </w:rPr>
       </w:pPr>
-      <w:bookmarkStart w:id="42" w:name="_Toc532386943"/>
+      <w:bookmarkStart w:id="41" w:name="_Toc532386943"/>
       <w:r>
         <w:rPr>
           <w:rFonts w:ascii="Arial" w:hAnsi="Arial" w:cs="Arial"/>
         </w:rPr>
         <w:t>Modifications in light of comments made or changes deemed necessary</w:t>
       </w:r>
-      <w:bookmarkEnd w:id="42"/>
+      <w:bookmarkEnd w:id="41"/>
     </w:p>
     <w:p>
       <w:pPr>
@@ -10637,14 +10635,14 @@
           <w:rFonts w:ascii="Arial" w:hAnsi="Arial" w:cs="Arial"/>
         </w:rPr>
       </w:pPr>
-      <w:bookmarkStart w:id="43" w:name="_Toc532386944"/>
+      <w:bookmarkStart w:id="42" w:name="_Toc532386944"/>
       <w:r>
         <w:rPr>
           <w:rFonts w:ascii="Arial" w:hAnsi="Arial" w:cs="Arial"/>
         </w:rPr>
         <w:t>System Architecture – describe design decisions (Architecture diagram)</w:t>
       </w:r>
-      <w:bookmarkEnd w:id="43"/>
+      <w:bookmarkEnd w:id="42"/>
     </w:p>
     <w:p>
       <w:pPr>
@@ -10657,14 +10655,14 @@
           <w:rFonts w:ascii="Arial" w:hAnsi="Arial" w:cs="Arial"/>
         </w:rPr>
       </w:pPr>
-      <w:bookmarkStart w:id="44" w:name="_Toc532386945"/>
+      <w:bookmarkStart w:id="43" w:name="_Toc532386945"/>
       <w:r>
         <w:rPr>
           <w:rFonts w:ascii="Arial" w:hAnsi="Arial" w:cs="Arial"/>
         </w:rPr>
         <w:t>High level overview of how the functionality and responsibilities of the system are partitioned and assigned to components (deployment diagram, component diagram)</w:t>
       </w:r>
-      <w:bookmarkEnd w:id="44"/>
+      <w:bookmarkEnd w:id="43"/>
     </w:p>
     <w:p>
       <w:pPr>
@@ -10677,27 +10675,29 @@
           <w:rFonts w:ascii="Arial" w:hAnsi="Arial" w:cs="Arial"/>
         </w:rPr>
       </w:pPr>
-      <w:bookmarkStart w:id="45" w:name="_Toc532386946"/>
+      <w:bookmarkStart w:id="44" w:name="_Toc532386946"/>
       <w:r>
         <w:rPr>
           <w:rFonts w:ascii="Arial" w:hAnsi="Arial" w:cs="Arial"/>
         </w:rPr>
         <w:t>Package and Class diagrams which show dependencies between components</w:t>
       </w:r>
+      <w:bookmarkEnd w:id="44"/>
+    </w:p>
+    <w:p>
+      <w:pPr>
+        <w:ind w:left="360"/>
+      </w:pPr>
+    </w:p>
+    <w:p>
+      <w:pPr>
+        <w:ind w:left="432" w:firstLine="360"/>
+        <w:rPr>
+          <w:b/>
+        </w:rPr>
+      </w:pPr>
+      <w:bookmarkStart w:id="45" w:name="_GoBack"/>
       <w:bookmarkEnd w:id="45"/>
-    </w:p>
-    <w:p>
-      <w:pPr>
-        <w:ind w:left="360"/>
-      </w:pPr>
-    </w:p>
-    <w:p>
-      <w:pPr>
-        <w:ind w:left="360"/>
-        <w:rPr>
-          <w:b/>
-        </w:rPr>
-      </w:pPr>
       <w:r>
         <w:rPr>
           <w:b/>
@@ -10790,6 +10790,7 @@
     <w:p/>
     <w:p>
       <w:pPr>
+        <w:ind w:firstLine="720"/>
         <w:rPr>
           <w:b/>
         </w:rPr>
@@ -10880,7 +10881,7 @@
     </w:p>
     <w:p>
       <w:pPr>
-        <w:ind w:firstLine="360"/>
+        <w:ind w:firstLine="720"/>
         <w:rPr>
           <w:b/>
         </w:rPr>
@@ -10953,6 +10954,114 @@
     </w:p>
     <w:p>
       <w:pPr>
+        <w:ind w:left="720" w:firstLine="72"/>
+        <w:rPr>
+          <w:b/>
+        </w:rPr>
+      </w:pPr>
+    </w:p>
+    <w:p>
+      <w:pPr>
+        <w:rPr>
+          <w:b/>
+        </w:rPr>
+      </w:pPr>
+    </w:p>
+    <w:p>
+      <w:pPr>
+        <w:ind w:firstLine="720"/>
+        <w:rPr>
+          <w:b/>
+        </w:rPr>
+      </w:pPr>
+      <w:r>
+        <w:rPr>
+          <w:b/>
+        </w:rPr>
+        <w:t>Activity Diagram for Extended Searching</w:t>
+      </w:r>
+    </w:p>
+    <w:p>
+      <w:pPr>
+        <w:ind w:left="720" w:firstLine="72"/>
+        <w:rPr>
+          <w:b/>
+        </w:rPr>
+      </w:pPr>
+    </w:p>
+    <w:p>
+      <w:pPr>
+        <w:ind w:left="720" w:firstLine="72"/>
+        <w:rPr>
+          <w:b/>
+        </w:rPr>
+      </w:pPr>
+    </w:p>
+    <w:p>
+      <w:pPr>
+        <w:ind w:left="2160"/>
+        <w:rPr>
+          <w:b/>
+        </w:rPr>
+      </w:pPr>
+      <w:r>
+        <w:rPr>
+          <w:b/>
+          <w:noProof/>
+        </w:rPr>
+        <w:lastRenderedPageBreak/>
+        <w:drawing>
+          <wp:inline distT="0" distB="0" distL="0" distR="0" wp14:anchorId="1C9B3C3B" wp14:editId="0C0E6EF3">
+            <wp:extent cx="3190875" cy="5676900"/>
+            <wp:effectExtent l="0" t="0" r="9525" b="0"/>
+            <wp:docPr id="2" name="Picture 2"/>
+            <wp:cNvGraphicFramePr>
+              <a:graphicFrameLocks xmlns:a="http://schemas.openxmlformats.org/drawingml/2006/main" noChangeAspect="1"/>
+            </wp:cNvGraphicFramePr>
+            <a:graphic xmlns:a="http://schemas.openxmlformats.org/drawingml/2006/main">
+              <a:graphicData uri="http://schemas.openxmlformats.org/drawingml/2006/picture">
+                <pic:pic xmlns:pic="http://schemas.openxmlformats.org/drawingml/2006/picture">
+                  <pic:nvPicPr>
+                    <pic:cNvPr id="0" name="Picture 1"/>
+                    <pic:cNvPicPr>
+                      <a:picLocks noChangeAspect="1" noChangeArrowheads="1"/>
+                    </pic:cNvPicPr>
+                  </pic:nvPicPr>
+                  <pic:blipFill>
+                    <a:blip r:embed="rId23">
+                      <a:extLst>
+                        <a:ext uri="{28A0092B-C50C-407E-A947-70E740481C1C}">
+                          <a14:useLocalDpi xmlns:a14="http://schemas.microsoft.com/office/drawing/2010/main" val="0"/>
+                        </a:ext>
+                      </a:extLst>
+                    </a:blip>
+                    <a:srcRect/>
+                    <a:stretch>
+                      <a:fillRect/>
+                    </a:stretch>
+                  </pic:blipFill>
+                  <pic:spPr bwMode="auto">
+                    <a:xfrm>
+                      <a:off x="0" y="0"/>
+                      <a:ext cx="3190875" cy="5676900"/>
+                    </a:xfrm>
+                    <a:prstGeom prst="rect">
+                      <a:avLst/>
+                    </a:prstGeom>
+                    <a:noFill/>
+                    <a:ln>
+                      <a:noFill/>
+                    </a:ln>
+                  </pic:spPr>
+                </pic:pic>
+              </a:graphicData>
+            </a:graphic>
+          </wp:inline>
+        </w:drawing>
+      </w:r>
+    </w:p>
+    <w:p>
+      <w:pPr>
         <w:pStyle w:val="Heading3"/>
         <w:numPr>
           <w:ilvl w:val="1"/>
@@ -11149,6 +11258,7 @@
           <w:color w:val="000000"/>
           <w:shd w:val="clear" w:color="auto" w:fill="FFFFFF"/>
         </w:rPr>
+        <w:lastRenderedPageBreak/>
         <w:t>Collinge</w:t>
       </w:r>
       <w:proofErr w:type="spellEnd"/>
@@ -11278,7 +11388,6 @@
           <w:color w:val="000000"/>
           <w:shd w:val="clear" w:color="auto" w:fill="FFFFFF"/>
         </w:rPr>
-        <w:lastRenderedPageBreak/>
         <w:t>Nasta</w:t>
       </w:r>
       <w:proofErr w:type="spellEnd"/>
@@ -13641,7 +13750,7 @@
 
 <file path=word/comments.xml><?xml version="1.0" encoding="utf-8"?>
 <w:comments xmlns:wpc="http://schemas.microsoft.com/office/word/2010/wordprocessingCanvas" xmlns:cx="http://schemas.microsoft.com/office/drawing/2014/chartex" xmlns:cx1="http://schemas.microsoft.com/office/drawing/2015/9/8/chartex" xmlns:cx2="http://schemas.microsoft.com/office/drawing/2015/10/21/chartex" xmlns:cx3="http://schemas.microsoft.com/office/drawing/2016/5/9/chartex" xmlns:cx4="http://schemas.microsoft.com/office/drawing/2016/5/10/chartex" xmlns:cx5="http://schemas.microsoft.com/office/drawing/2016/5/11/chartex" xmlns:cx6="http://schemas.microsoft.com/office/drawing/2016/5/12/chartex" xmlns:cx7="http://schemas.microsoft.com/office/drawing/2016/5/13/chartex" xmlns:cx8="http://schemas.microsoft.com/office/drawing/2016/5/14/chartex" xmlns:mc="http://schemas.openxmlformats.org/markup-compatibility/2006" xmlns:aink="http://schemas.microsoft.com/office/drawing/2016/ink" xmlns:am3d="http://schemas.microsoft.com/office/drawing/2017/model3d" xmlns:o="urn:schemas-microsoft-com:office:office" xmlns:r="http://schemas.openxmlformats.org/officeDocument/2006/relationships" xmlns:m="http://schemas.openxmlformats.org/officeDocument/2006/math" xmlns:v="urn:schemas-microsoft-com:vml" xmlns:wp14="http://schemas.microsoft.com/office/word/2010/wordprocessingDrawing" xmlns:wp="http://schemas.openxmlformats.org/drawingml/2006/wordprocessingDrawing" xmlns:w10="urn:schemas-microsoft-com:office:word" xmlns:w="http://schemas.openxmlformats.org/wordprocessingml/2006/main" xmlns:w14="http://schemas.microsoft.com/office/word/2010/wordml" xmlns:w15="http://schemas.microsoft.com/office/word/2012/wordml" xmlns:w16cid="http://schemas.microsoft.com/office/word/2016/wordml/cid" xmlns:w16se="http://schemas.microsoft.com/office/word/2015/wordml/symex" xmlns:wpg="http://schemas.microsoft.com/office/word/2010/wordprocessingGroup" xmlns:wpi="http://schemas.microsoft.com/office/word/2010/wordprocessingInk" xmlns:wne="http://schemas.microsoft.com/office/word/2006/wordml" xmlns:wps="http://schemas.microsoft.com/office/word/2010/wordprocessingShape" mc:Ignorable="w14 w15 w16se w16cid wp14">
-  <w:comment w:id="12" w:author="Will Comber" w:date="2019-02-06T16:39:00Z" w:initials="WC">
+  <w:comment w:id="11" w:author="Will Comber" w:date="2019-02-06T16:39:00Z" w:initials="WC">
     <w:p>
       <w:pPr>
         <w:pStyle w:val="CommentText"/>
@@ -13657,7 +13766,7 @@
       </w:r>
     </w:p>
   </w:comment>
-  <w:comment w:id="41" w:author="Will Comber" w:date="2019-02-06T16:53:00Z" w:initials="WC">
+  <w:comment w:id="40" w:author="Will Comber" w:date="2019-02-06T16:53:00Z" w:initials="WC">
     <w:p>
       <w:pPr>
         <w:pStyle w:val="CommentText"/>
@@ -13751,7 +13860,7 @@
               <w:sz w:val="18"/>
             </w:rPr>
           </w:pPr>
-          <w:bookmarkStart w:id="17" w:name="hp_Footer"/>
+          <w:bookmarkStart w:id="16" w:name="hp_Footer"/>
         </w:p>
       </w:tc>
       <w:tc>
@@ -13955,7 +14064,7 @@
         </w:p>
       </w:tc>
     </w:tr>
-    <w:bookmarkEnd w:id="17"/>
+    <w:bookmarkEnd w:id="16"/>
   </w:tbl>
   <w:p>
     <w:pPr>
@@ -14158,7 +14267,7 @@
             <w:pStyle w:val="Heading4"/>
             <w:spacing w:before="80" w:after="80"/>
           </w:pPr>
-          <w:bookmarkStart w:id="16" w:name="hp_Header"/>
+          <w:bookmarkStart w:id="15" w:name="hp_Header"/>
         </w:p>
       </w:tc>
       <w:tc>
@@ -14199,7 +14308,7 @@
         </w:p>
       </w:tc>
     </w:tr>
-    <w:bookmarkEnd w:id="16"/>
+    <w:bookmarkEnd w:id="15"/>
   </w:tbl>
   <w:p>
     <w:pPr>
@@ -17518,7 +17627,7 @@
 </file>
 
 <file path=customXml/itemProps1.xml><?xml version="1.0" encoding="utf-8"?>
-<ds:datastoreItem xmlns:ds="http://schemas.openxmlformats.org/officeDocument/2006/customXml" ds:itemID="{B85FB576-29D2-4702-BEB5-E57A7092FDC1}">
+<ds:datastoreItem xmlns:ds="http://schemas.openxmlformats.org/officeDocument/2006/customXml" ds:itemID="{A0463399-6CA8-4FA7-AC60-ED2ABE636AB9}">
   <ds:schemaRefs>
     <ds:schemaRef ds:uri="http://schemas.openxmlformats.org/officeDocument/2006/bibliography"/>
   </ds:schemaRefs>

</xml_diff>

<commit_message>
Updated UML package and behaviour diagrams
</commit_message>
<xml_diff>
--- a/Specification.docx
+++ b/Specification.docx
@@ -1,6 +1,6 @@
 
 <file path=word/document.xml><?xml version="1.0" encoding="utf-8"?>
-<w:document xmlns:wpc="http://schemas.microsoft.com/office/word/2010/wordprocessingCanvas" xmlns:cx="http://schemas.microsoft.com/office/drawing/2014/chartex" xmlns:cx1="http://schemas.microsoft.com/office/drawing/2015/9/8/chartex" xmlns:cx2="http://schemas.microsoft.com/office/drawing/2015/10/21/chartex" xmlns:cx3="http://schemas.microsoft.com/office/drawing/2016/5/9/chartex" xmlns:cx4="http://schemas.microsoft.com/office/drawing/2016/5/10/chartex" xmlns:cx5="http://schemas.microsoft.com/office/drawing/2016/5/11/chartex" xmlns:cx6="http://schemas.microsoft.com/office/drawing/2016/5/12/chartex" xmlns:cx7="http://schemas.microsoft.com/office/drawing/2016/5/13/chartex" xmlns:cx8="http://schemas.microsoft.com/office/drawing/2016/5/14/chartex" xmlns:mc="http://schemas.openxmlformats.org/markup-compatibility/2006" xmlns:aink="http://schemas.microsoft.com/office/drawing/2016/ink" xmlns:am3d="http://schemas.microsoft.com/office/drawing/2017/model3d" xmlns:o="urn:schemas-microsoft-com:office:office" xmlns:r="http://schemas.openxmlformats.org/officeDocument/2006/relationships" xmlns:m="http://schemas.openxmlformats.org/officeDocument/2006/math" xmlns:v="urn:schemas-microsoft-com:vml" xmlns:wp14="http://schemas.microsoft.com/office/word/2010/wordprocessingDrawing" xmlns:wp="http://schemas.openxmlformats.org/drawingml/2006/wordprocessingDrawing" xmlns:w10="urn:schemas-microsoft-com:office:word" xmlns:w="http://schemas.openxmlformats.org/wordprocessingml/2006/main" xmlns:w14="http://schemas.microsoft.com/office/word/2010/wordml" xmlns:w15="http://schemas.microsoft.com/office/word/2012/wordml" xmlns:w16cid="http://schemas.microsoft.com/office/word/2016/wordml/cid" xmlns:w16se="http://schemas.microsoft.com/office/word/2015/wordml/symex" xmlns:wpg="http://schemas.microsoft.com/office/word/2010/wordprocessingGroup" xmlns:wpi="http://schemas.microsoft.com/office/word/2010/wordprocessingInk" xmlns:wne="http://schemas.microsoft.com/office/word/2006/wordml" xmlns:wps="http://schemas.microsoft.com/office/word/2010/wordprocessingShape" mc:Ignorable="w14 w15 w16se w16cid wp14">
+<w:document xmlns:wpc="http://schemas.microsoft.com/office/word/2010/wordprocessingCanvas" xmlns:cx="http://schemas.microsoft.com/office/drawing/2014/chartex" xmlns:cx1="http://schemas.microsoft.com/office/drawing/2015/9/8/chartex" xmlns:mc="http://schemas.openxmlformats.org/markup-compatibility/2006" xmlns:o="urn:schemas-microsoft-com:office:office" xmlns:r="http://schemas.openxmlformats.org/officeDocument/2006/relationships" xmlns:m="http://schemas.openxmlformats.org/officeDocument/2006/math" xmlns:v="urn:schemas-microsoft-com:vml" xmlns:wp14="http://schemas.microsoft.com/office/word/2010/wordprocessingDrawing" xmlns:wp="http://schemas.openxmlformats.org/drawingml/2006/wordprocessingDrawing" xmlns:w10="urn:schemas-microsoft-com:office:word" xmlns:w="http://schemas.openxmlformats.org/wordprocessingml/2006/main" xmlns:w14="http://schemas.microsoft.com/office/word/2010/wordml" xmlns:w15="http://schemas.microsoft.com/office/word/2012/wordml" xmlns:w16se="http://schemas.microsoft.com/office/word/2015/wordml/symex" xmlns:wpg="http://schemas.microsoft.com/office/word/2010/wordprocessingGroup" xmlns:wpi="http://schemas.microsoft.com/office/word/2010/wordprocessingInk" xmlns:wne="http://schemas.microsoft.com/office/word/2006/wordml" xmlns:wps="http://schemas.microsoft.com/office/word/2010/wordprocessingShape" mc:Ignorable="w14 w15 w16se wp14">
   <w:body>
     <w:p>
       <w:pPr>
@@ -694,7 +694,7 @@
                 <w:rFonts w:ascii="Arial" w:hAnsi="Arial" w:cs="Arial"/>
                 <w:highlight w:val="lightGray"/>
               </w:rPr>
-              <w:t>4</w:t>
+              <w:t>9</w:t>
             </w:r>
           </w:p>
         </w:tc>
@@ -734,7 +734,7 @@
                 <w:rFonts w:ascii="Arial" w:hAnsi="Arial" w:cs="Arial"/>
                 <w:highlight w:val="lightGray"/>
               </w:rPr>
-              <w:t>0</w:t>
+              <w:t>2</w:t>
             </w:r>
             <w:r>
               <w:rPr>
@@ -1453,6 +1453,8 @@
             </w:r>
           </w:p>
         </w:tc>
+        <w:bookmarkStart w:id="4" w:name="_GoBack"/>
+        <w:bookmarkEnd w:id="4"/>
       </w:tr>
       <w:tr>
         <w:tc>
@@ -2235,7 +2237,7 @@
               <w:rPr>
                 <w:rFonts w:ascii="Arial" w:hAnsi="Arial" w:cs="Arial"/>
               </w:rPr>
-              <w:t>.</w:t>
+              <w:t>s</w:t>
             </w:r>
           </w:p>
         </w:tc>
@@ -2316,7 +2318,94 @@
               <w:rPr>
                 <w:rFonts w:ascii="Arial" w:hAnsi="Arial" w:cs="Arial"/>
               </w:rPr>
-              <w:t>Updated Background Analysis.</w:t>
+              <w:t>Updated Background Analysis</w:t>
+            </w:r>
+          </w:p>
+        </w:tc>
+      </w:tr>
+      <w:tr>
+        <w:trPr>
+          <w:trHeight w:val="269"/>
+        </w:trPr>
+        <w:tc>
+          <w:tcPr>
+            <w:tcW w:w="1134" w:type="dxa"/>
+          </w:tcPr>
+          <w:p>
+            <w:pPr>
+              <w:pStyle w:val="TableMedium"/>
+              <w:rPr>
+                <w:rFonts w:ascii="Arial" w:hAnsi="Arial" w:cs="Arial"/>
+              </w:rPr>
+            </w:pPr>
+            <w:r>
+              <w:rPr>
+                <w:rFonts w:ascii="Arial" w:hAnsi="Arial" w:cs="Arial"/>
+              </w:rPr>
+              <w:t>2.9</w:t>
+            </w:r>
+          </w:p>
+        </w:tc>
+        <w:tc>
+          <w:tcPr>
+            <w:tcW w:w="1116" w:type="dxa"/>
+          </w:tcPr>
+          <w:p>
+            <w:pPr>
+              <w:pStyle w:val="TableMedium"/>
+              <w:rPr>
+                <w:rFonts w:ascii="Arial" w:hAnsi="Arial" w:cs="Arial"/>
+              </w:rPr>
+            </w:pPr>
+            <w:r>
+              <w:rPr>
+                <w:rFonts w:ascii="Arial" w:hAnsi="Arial" w:cs="Arial"/>
+              </w:rPr>
+              <w:t>26/02/2019</w:t>
+            </w:r>
+          </w:p>
+        </w:tc>
+        <w:tc>
+          <w:tcPr>
+            <w:tcW w:w="1800" w:type="dxa"/>
+          </w:tcPr>
+          <w:p>
+            <w:pPr>
+              <w:pStyle w:val="TableMedium"/>
+              <w:rPr>
+                <w:rFonts w:ascii="Arial" w:hAnsi="Arial" w:cs="Arial"/>
+              </w:rPr>
+            </w:pPr>
+            <w:r>
+              <w:rPr>
+                <w:rFonts w:ascii="Arial" w:hAnsi="Arial" w:cs="Arial"/>
+              </w:rPr>
+              <w:t>Titas Alvikas</w:t>
+            </w:r>
+          </w:p>
+        </w:tc>
+        <w:tc>
+          <w:tcPr>
+            <w:tcW w:w="5742" w:type="dxa"/>
+          </w:tcPr>
+          <w:p>
+            <w:pPr>
+              <w:pStyle w:val="TableMedium"/>
+              <w:rPr>
+                <w:rFonts w:ascii="Arial" w:hAnsi="Arial" w:cs="Arial"/>
+              </w:rPr>
+            </w:pPr>
+            <w:r>
+              <w:rPr>
+                <w:rFonts w:ascii="Arial" w:hAnsi="Arial" w:cs="Arial"/>
+              </w:rPr>
+              <w:t xml:space="preserve">Updated UML </w:t>
+            </w:r>
+            <w:r>
+              <w:rPr>
+                <w:rFonts w:ascii="Arial" w:hAnsi="Arial" w:cs="Arial"/>
+              </w:rPr>
+              <w:t>package and behaviour diagrams</w:t>
             </w:r>
           </w:p>
         </w:tc>
@@ -4489,7 +4578,7 @@
           <w:sz w:val="24"/>
         </w:rPr>
       </w:pPr>
-      <w:bookmarkStart w:id="4" w:name="_Toc139682790"/>
+      <w:bookmarkStart w:id="5" w:name="_Toc139682790"/>
       <w:r>
         <w:rPr>
           <w:rFonts w:ascii="Arial" w:hAnsi="Arial" w:cs="Arial"/>
@@ -4508,7 +4597,7 @@
           <w:rFonts w:ascii="Arial" w:hAnsi="Arial" w:cs="Arial"/>
         </w:rPr>
       </w:pPr>
-      <w:bookmarkStart w:id="5" w:name="_Toc532386925"/>
+      <w:bookmarkStart w:id="6" w:name="_Toc532386925"/>
       <w:r>
         <w:rPr>
           <w:rFonts w:ascii="Arial" w:hAnsi="Arial" w:cs="Arial"/>
@@ -4516,9 +4605,9 @@
         <w:lastRenderedPageBreak/>
         <w:t>Purpose</w:t>
       </w:r>
-      <w:bookmarkStart w:id="6" w:name="_Toc139682792"/>
-      <w:bookmarkEnd w:id="4"/>
+      <w:bookmarkStart w:id="7" w:name="_Toc139682792"/>
       <w:bookmarkEnd w:id="5"/>
+      <w:bookmarkEnd w:id="6"/>
     </w:p>
     <w:p>
       <w:pPr>
@@ -4759,7 +4848,21 @@
         <w:rPr>
           <w:rFonts w:ascii="Arial" w:hAnsi="Arial" w:cs="Arial"/>
         </w:rPr>
-        <w:t>, which is used to give a breakdown of all tasks over the course of the project. This information is displayed in a Gantt chart broken down into the main sections: research, design, implementation. Each of these sections is then broken down further to indicate deliverables</w:t>
+        <w:t xml:space="preserve">, which is used to give a breakdown of all tasks over the course of the project. This information is displayed in a Gantt chart broken down into the main sections: research, design, </w:t>
+      </w:r>
+      <w:proofErr w:type="gramStart"/>
+      <w:r>
+        <w:rPr>
+          <w:rFonts w:ascii="Arial" w:hAnsi="Arial" w:cs="Arial"/>
+        </w:rPr>
+        <w:t>implementation</w:t>
+      </w:r>
+      <w:proofErr w:type="gramEnd"/>
+      <w:r>
+        <w:rPr>
+          <w:rFonts w:ascii="Arial" w:hAnsi="Arial" w:cs="Arial"/>
+        </w:rPr>
+        <w:t>. Each of these sections is then broken down further to indicate deliverables</w:t>
       </w:r>
       <w:r>
         <w:rPr>
@@ -5190,7 +5293,7 @@
           <w:rFonts w:ascii="Arial" w:hAnsi="Arial" w:cs="Arial"/>
         </w:rPr>
       </w:pPr>
-      <w:bookmarkStart w:id="7" w:name="_Toc532386926"/>
+      <w:bookmarkStart w:id="8" w:name="_Toc532386926"/>
       <w:r>
         <w:rPr>
           <w:rFonts w:ascii="Arial" w:hAnsi="Arial" w:cs="Arial"/>
@@ -5204,7 +5307,7 @@
         </w:rPr>
         <w:t>Analysis</w:t>
       </w:r>
-      <w:bookmarkEnd w:id="7"/>
+      <w:bookmarkEnd w:id="8"/>
     </w:p>
     <w:p>
       <w:pPr>
@@ -5217,14 +5320,14 @@
           <w:rFonts w:ascii="Arial" w:hAnsi="Arial" w:cs="Arial"/>
         </w:rPr>
       </w:pPr>
-      <w:bookmarkStart w:id="8" w:name="_Toc532386927"/>
+      <w:bookmarkStart w:id="9" w:name="_Toc532386927"/>
       <w:r>
         <w:rPr>
           <w:rFonts w:ascii="Arial" w:hAnsi="Arial" w:cs="Arial"/>
         </w:rPr>
         <w:t>Analysis Process</w:t>
       </w:r>
-      <w:bookmarkEnd w:id="8"/>
+      <w:bookmarkEnd w:id="9"/>
     </w:p>
     <w:p>
       <w:pPr>
@@ -5285,7 +5388,21 @@
         <w:rPr>
           <w:rFonts w:ascii="Arial" w:hAnsi="Arial" w:cs="Arial"/>
         </w:rPr>
-        <w:t>ActionTourGuide – Pros: Showed a clear image of every room which is good for navigation, Easy to understand where the doors are located on the floor plans, faster to find a room if you know the name while searching and Gives a bit of information on the home page. Cons: To look for a specific room you needed to swipe through other rooms first, doesn’t give any additional information about the room other than the name before selecting it when searching and the home page Takes up a lot of space.</w:t>
+        <w:t xml:space="preserve">ActionTourGuide – Pros: Showed a clear image of every room which is good for navigation, Easy to understand where the doors are located on the floor plans, faster to find a room if you know the name while searching and Gives a bit of information on the home page. Cons: To look for a specific room you needed to swipe through other rooms first, doesn’t give any additional information about the room other than the name before selecting it when searching and the home page </w:t>
+      </w:r>
+      <w:proofErr w:type="gramStart"/>
+      <w:r>
+        <w:rPr>
+          <w:rFonts w:ascii="Arial" w:hAnsi="Arial" w:cs="Arial"/>
+        </w:rPr>
+        <w:t>Takes</w:t>
+      </w:r>
+      <w:proofErr w:type="gramEnd"/>
+      <w:r>
+        <w:rPr>
+          <w:rFonts w:ascii="Arial" w:hAnsi="Arial" w:cs="Arial"/>
+        </w:rPr>
+        <w:t xml:space="preserve"> up a lot of space.</w:t>
       </w:r>
     </w:p>
     <w:p>
@@ -5421,14 +5538,29 @@
         <w:rPr>
           <w:rFonts w:ascii="Arial" w:hAnsi="Arial" w:cs="Arial"/>
         </w:rPr>
-        <w:t xml:space="preserve"> and Other than the shape of the room, there is not much information about the contents of the room. The search bar was not integrated well and was hard to use making it not easy to find a specific room</w:t>
+        <w:t xml:space="preserve"> and Other than the shape of the room, there is not much information about the contents of the room. The search bar was not integrated well and was hard to use making it not easy to find a specific </w:t>
+      </w:r>
+      <w:proofErr w:type="gramStart"/>
+      <w:r>
+        <w:rPr>
+          <w:rFonts w:ascii="Arial" w:hAnsi="Arial" w:cs="Arial"/>
+        </w:rPr>
+        <w:t>room</w:t>
       </w:r>
       <w:r>
         <w:rPr>
           <w:rFonts w:ascii="Arial" w:hAnsi="Arial" w:cs="Arial"/>
           <w:b/>
         </w:rPr>
-        <w:t>(NH3)</w:t>
+        <w:t>(</w:t>
+      </w:r>
+      <w:proofErr w:type="gramEnd"/>
+      <w:r>
+        <w:rPr>
+          <w:rFonts w:ascii="Arial" w:hAnsi="Arial" w:cs="Arial"/>
+          <w:b/>
+        </w:rPr>
+        <w:t>NH3)</w:t>
       </w:r>
       <w:r>
         <w:rPr>
@@ -5796,6 +5928,7 @@
       <w:r>
         <w:rPr>
           <w:noProof/>
+          <w:lang w:eastAsia="en-GB"/>
         </w:rPr>
         <w:drawing>
           <wp:anchor distT="0" distB="0" distL="114300" distR="114300" simplePos="0" relativeHeight="251668480" behindDoc="0" locked="0" layoutInCell="1" allowOverlap="1" wp14:anchorId="72F7C370" wp14:editId="2611939A">
@@ -6038,6 +6171,7 @@
       <w:r>
         <w:rPr>
           <w:noProof/>
+          <w:lang w:eastAsia="en-GB"/>
         </w:rPr>
         <w:drawing>
           <wp:anchor distT="0" distB="0" distL="114300" distR="114300" simplePos="0" relativeHeight="251667456" behindDoc="0" locked="0" layoutInCell="1" allowOverlap="1" wp14:anchorId="0B5854CA" wp14:editId="56B974B1">
@@ -6257,6 +6391,7 @@
       <w:r>
         <w:rPr>
           <w:noProof/>
+          <w:lang w:eastAsia="en-GB"/>
         </w:rPr>
         <w:drawing>
           <wp:anchor distT="0" distB="0" distL="114300" distR="114300" simplePos="0" relativeHeight="251666432" behindDoc="0" locked="0" layoutInCell="1" allowOverlap="1" wp14:anchorId="23BE83B1" wp14:editId="5ECEEB86">
@@ -6518,6 +6653,7 @@
       <w:r>
         <w:rPr>
           <w:noProof/>
+          <w:lang w:eastAsia="en-GB"/>
         </w:rPr>
         <w:drawing>
           <wp:anchor distT="0" distB="0" distL="114300" distR="114300" simplePos="0" relativeHeight="251664384" behindDoc="0" locked="0" layoutInCell="1" allowOverlap="1" wp14:anchorId="432E65CC" wp14:editId="66040F16">
@@ -6601,7 +6737,21 @@
         <w:rPr>
           <w:rFonts w:ascii="Arial" w:hAnsi="Arial" w:cs="Arial"/>
         </w:rPr>
-        <w:t>Lots of transport links, ‘By car’, ‘By Train’, ‘Public Transport’, ‘On Foot’. Also shows location and other attractions in the local area, giving landmarks for tourists to find in order to get to the castle.</w:t>
+        <w:t>Lots of transport links, ‘By car’, ‘By Train’, ‘Public Transport’, ‘</w:t>
+      </w:r>
+      <w:proofErr w:type="gramStart"/>
+      <w:r>
+        <w:rPr>
+          <w:rFonts w:ascii="Arial" w:hAnsi="Arial" w:cs="Arial"/>
+        </w:rPr>
+        <w:t>On</w:t>
+      </w:r>
+      <w:proofErr w:type="gramEnd"/>
+      <w:r>
+        <w:rPr>
+          <w:rFonts w:ascii="Arial" w:hAnsi="Arial" w:cs="Arial"/>
+        </w:rPr>
+        <w:t xml:space="preserve"> Foot’. Also shows location and other attractions in the local area, giving landmarks for tourists to find in order to get to the castle.</w:t>
       </w:r>
     </w:p>
     <w:p>
@@ -6727,6 +6877,7 @@
       <w:r>
         <w:rPr>
           <w:noProof/>
+          <w:lang w:eastAsia="en-GB"/>
         </w:rPr>
         <w:drawing>
           <wp:anchor distT="0" distB="0" distL="114300" distR="114300" simplePos="0" relativeHeight="251665408" behindDoc="0" locked="0" layoutInCell="1" allowOverlap="1" wp14:anchorId="44C39FE0" wp14:editId="1FD928E5">
@@ -6921,14 +7072,14 @@
           <w:rFonts w:ascii="Arial" w:hAnsi="Arial" w:cs="Arial"/>
         </w:rPr>
       </w:pPr>
-      <w:bookmarkStart w:id="9" w:name="_Toc532386928"/>
+      <w:bookmarkStart w:id="10" w:name="_Toc532386928"/>
       <w:r>
         <w:rPr>
           <w:rFonts w:ascii="Arial" w:hAnsi="Arial" w:cs="Arial"/>
         </w:rPr>
         <w:t>Analysis</w:t>
       </w:r>
-      <w:bookmarkEnd w:id="9"/>
+      <w:bookmarkEnd w:id="10"/>
     </w:p>
     <w:p>
       <w:pPr>
@@ -7017,7 +7168,21 @@
         <w:rPr>
           <w:rFonts w:ascii="Arial" w:hAnsi="Arial" w:cs="Arial"/>
         </w:rPr>
-        <w:t>The other stake holders or the main people that will be using the app will be students who may be new and want to know how to get to places or students who have never been to a room before and need to know how to get to it, prospective students, those on open days and admission days where the app will give them information about the building and allow them to flow through the day in an organised way which may influence their decision to come to Newcastle. and those from other places who wish to tour the USB such as those from other university computer science departments who want to see how Newcastle works or those from other departments within the university who may have some need to come to the USB.</w:t>
+        <w:t xml:space="preserve">The other stake holders or the main people that will be using the app will be students who may be new and want to know how to get to places or students who have never been to a room before and need to know how to get to it, prospective students, those on open days and admission days where the app will give them information about the building and allow them to flow through the day in an organised way which may influence their decision to come to Newcastle. </w:t>
+      </w:r>
+      <w:proofErr w:type="gramStart"/>
+      <w:r>
+        <w:rPr>
+          <w:rFonts w:ascii="Arial" w:hAnsi="Arial" w:cs="Arial"/>
+        </w:rPr>
+        <w:t>and</w:t>
+      </w:r>
+      <w:proofErr w:type="gramEnd"/>
+      <w:r>
+        <w:rPr>
+          <w:rFonts w:ascii="Arial" w:hAnsi="Arial" w:cs="Arial"/>
+        </w:rPr>
+        <w:t xml:space="preserve"> those from other places who wish to tour the USB such as those from other university computer science departments who want to see how Newcastle works or those from other departments within the university who may have some need to come to the USB.</w:t>
       </w:r>
     </w:p>
     <w:p>
@@ -7039,7 +7204,21 @@
         <w:rPr>
           <w:rFonts w:ascii="Arial" w:hAnsi="Arial" w:cs="Arial"/>
         </w:rPr>
-        <w:t>There is no such tour app which is specifically for the USB, but Newcastle university do have their own app for students and staff only, as a login is required. This however only shows locations of certain buildings and what they are called, using an inbuilt google maps. This doesn’t show what subjects are in each building or what tutors or how to get around the buildings, which will be the main aim for our app.</w:t>
+        <w:t xml:space="preserve">There is no such tour app which is specifically for the USB, but Newcastle </w:t>
+      </w:r>
+      <w:proofErr w:type="gramStart"/>
+      <w:r>
+        <w:rPr>
+          <w:rFonts w:ascii="Arial" w:hAnsi="Arial" w:cs="Arial"/>
+        </w:rPr>
+        <w:t>university</w:t>
+      </w:r>
+      <w:proofErr w:type="gramEnd"/>
+      <w:r>
+        <w:rPr>
+          <w:rFonts w:ascii="Arial" w:hAnsi="Arial" w:cs="Arial"/>
+        </w:rPr>
+        <w:t xml:space="preserve"> do have their own app for students and staff only, as a login is required. This however only shows locations of certain buildings and what they are called, using an inbuilt google maps. This doesn’t show what subjects are in each building or what tutors or how to get around the buildings, which will be the main aim for our app.</w:t>
       </w:r>
     </w:p>
     <w:p>
@@ -7061,14 +7240,14 @@
           <w:rFonts w:ascii="Arial" w:hAnsi="Arial" w:cs="Arial"/>
         </w:rPr>
       </w:pPr>
-      <w:bookmarkStart w:id="10" w:name="_Toc532386929"/>
+      <w:bookmarkStart w:id="11" w:name="_Toc532386929"/>
       <w:r>
         <w:rPr>
           <w:rFonts w:ascii="Arial" w:hAnsi="Arial" w:cs="Arial"/>
         </w:rPr>
         <w:t>Project purpose</w:t>
       </w:r>
-      <w:bookmarkEnd w:id="10"/>
+      <w:bookmarkEnd w:id="11"/>
     </w:p>
     <w:p>
       <w:pPr>
@@ -7127,7 +7306,7 @@
         </w:rPr>
         <w:t>The application will run on all devices running Android 5.0 Lollipop and above. By using Android 5.0</w:t>
       </w:r>
-      <w:commentRangeStart w:id="11"/>
+      <w:commentRangeStart w:id="12"/>
       <w:r>
         <w:rPr>
           <w:rFonts w:ascii="Arial" w:hAnsi="Arial" w:cs="Arial"/>
@@ -7146,12 +7325,12 @@
         </w:rPr>
         <w:t xml:space="preserve"> </w:t>
       </w:r>
-      <w:commentRangeEnd w:id="11"/>
+      <w:commentRangeEnd w:id="12"/>
       <w:r>
         <w:rPr>
           <w:rStyle w:val="CommentReference"/>
         </w:rPr>
-        <w:commentReference w:id="11"/>
+        <w:commentReference w:id="12"/>
       </w:r>
       <w:r>
         <w:rPr>
@@ -7392,14 +7571,14 @@
           <w:rFonts w:ascii="Arial" w:hAnsi="Arial" w:cs="Arial"/>
         </w:rPr>
       </w:pPr>
-      <w:bookmarkStart w:id="12" w:name="_Toc532386930"/>
+      <w:bookmarkStart w:id="13" w:name="_Toc532386930"/>
       <w:r>
         <w:rPr>
           <w:rFonts w:ascii="Arial" w:hAnsi="Arial" w:cs="Arial"/>
         </w:rPr>
         <w:t>Roles and Deliverables</w:t>
       </w:r>
-      <w:bookmarkEnd w:id="12"/>
+      <w:bookmarkEnd w:id="13"/>
     </w:p>
     <w:p>
       <w:pPr>
@@ -7412,14 +7591,14 @@
           <w:rFonts w:ascii="Arial" w:hAnsi="Arial" w:cs="Arial"/>
         </w:rPr>
       </w:pPr>
-      <w:bookmarkStart w:id="13" w:name="_Toc532386931"/>
+      <w:bookmarkStart w:id="14" w:name="_Toc532386931"/>
       <w:r>
         <w:rPr>
           <w:rFonts w:ascii="Arial" w:hAnsi="Arial" w:cs="Arial"/>
         </w:rPr>
         <w:t>Roles</w:t>
       </w:r>
-      <w:bookmarkEnd w:id="13"/>
+      <w:bookmarkEnd w:id="14"/>
     </w:p>
     <w:p>
       <w:pPr>
@@ -7813,14 +7992,14 @@
           <w:rFonts w:ascii="Arial" w:hAnsi="Arial" w:cs="Arial"/>
         </w:rPr>
       </w:pPr>
-      <w:bookmarkStart w:id="14" w:name="_Toc532386932"/>
+      <w:bookmarkStart w:id="15" w:name="_Toc532386932"/>
       <w:r>
         <w:rPr>
           <w:rFonts w:ascii="Arial" w:hAnsi="Arial" w:cs="Arial"/>
         </w:rPr>
         <w:t>Deliverables</w:t>
       </w:r>
-      <w:bookmarkEnd w:id="14"/>
+      <w:bookmarkEnd w:id="15"/>
     </w:p>
     <w:p>
       <w:pPr>
@@ -7934,12 +8113,12 @@
           <w:b/>
         </w:rPr>
         <w:sectPr>
-          <w:headerReference w:type="even" r:id="rId17"/>
-          <w:headerReference w:type="default" r:id="rId18"/>
-          <w:footerReference w:type="even" r:id="rId19"/>
-          <w:footerReference w:type="default" r:id="rId20"/>
-          <w:headerReference w:type="first" r:id="rId21"/>
-          <w:footerReference w:type="first" r:id="rId22"/>
+          <w:headerReference w:type="even" r:id="rId16"/>
+          <w:headerReference w:type="default" r:id="rId17"/>
+          <w:footerReference w:type="even" r:id="rId18"/>
+          <w:footerReference w:type="default" r:id="rId19"/>
+          <w:headerReference w:type="first" r:id="rId20"/>
+          <w:footerReference w:type="first" r:id="rId21"/>
           <w:pgSz w:w="12240" w:h="15840" w:code="1"/>
           <w:pgMar w:top="1440" w:right="1224" w:bottom="1440" w:left="1195" w:header="720" w:footer="576" w:gutter="0"/>
           <w:cols w:space="720"/>
@@ -7958,7 +8137,7 @@
           <w:rFonts w:ascii="Arial" w:hAnsi="Arial" w:cs="Arial"/>
         </w:rPr>
       </w:pPr>
-      <w:bookmarkStart w:id="17" w:name="_Toc532386933"/>
+      <w:bookmarkStart w:id="18" w:name="_Toc532386933"/>
       <w:r>
         <w:rPr>
           <w:rFonts w:ascii="Arial" w:hAnsi="Arial" w:cs="Arial"/>
@@ -7990,7 +8169,7 @@
                     <pic:cNvPicPr/>
                   </pic:nvPicPr>
                   <pic:blipFill rotWithShape="1">
-                    <a:blip r:embed="rId23">
+                    <a:blip r:embed="rId22">
                       <a:extLst>
                         <a:ext uri="{28A0092B-C50C-407E-A947-70E740481C1C}">
                           <a14:useLocalDpi xmlns:a14="http://schemas.microsoft.com/office/drawing/2010/main" val="0"/>
@@ -8035,7 +8214,7 @@
         </w:rPr>
         <w:t>Project Plan</w:t>
       </w:r>
-      <w:bookmarkEnd w:id="17"/>
+      <w:bookmarkEnd w:id="18"/>
       <w:r>
         <w:rPr>
           <w:rFonts w:ascii="Arial" w:hAnsi="Arial" w:cs="Arial"/>
@@ -8088,7 +8267,7 @@
                     </pic:cNvPicPr>
                   </pic:nvPicPr>
                   <pic:blipFill rotWithShape="1">
-                    <a:blip r:embed="rId24">
+                    <a:blip r:embed="rId23">
                       <a:extLst>
                         <a:ext uri="{28A0092B-C50C-407E-A947-70E740481C1C}">
                           <a14:useLocalDpi xmlns:a14="http://schemas.microsoft.com/office/drawing/2010/main" val="0"/>
@@ -8155,7 +8334,7 @@
           <w:rFonts w:ascii="Arial" w:hAnsi="Arial" w:cs="Arial"/>
         </w:rPr>
       </w:pPr>
-      <w:bookmarkStart w:id="18" w:name="_Toc532386934"/>
+      <w:bookmarkStart w:id="19" w:name="_Toc532386934"/>
       <w:r>
         <w:rPr>
           <w:rFonts w:ascii="Arial" w:hAnsi="Arial" w:cs="Arial"/>
@@ -8175,7 +8354,7 @@
         </w:rPr>
         <w:t xml:space="preserve"> for developing and running your solution</w:t>
       </w:r>
-      <w:bookmarkEnd w:id="18"/>
+      <w:bookmarkEnd w:id="19"/>
       <w:r>
         <w:rPr>
           <w:rFonts w:ascii="Arial" w:hAnsi="Arial" w:cs="Arial"/>
@@ -8218,7 +8397,21 @@
         <w:rPr>
           <w:rFonts w:ascii="Arial" w:hAnsi="Arial" w:cs="Arial"/>
         </w:rPr>
-        <w:t>Android Studio - Used to develop and test app. Includes powerful APIs and tools used to speed up and efficiently build the app. It is available for free meaning it is widely accessible to all team members. Its main programming language is JAVA which all members of the team have experience with.</w:t>
+        <w:t xml:space="preserve">Android Studio - Used to develop and test app. </w:t>
+      </w:r>
+      <w:proofErr w:type="gramStart"/>
+      <w:r>
+        <w:rPr>
+          <w:rFonts w:ascii="Arial" w:hAnsi="Arial" w:cs="Arial"/>
+        </w:rPr>
+        <w:t>Includes</w:t>
+      </w:r>
+      <w:proofErr w:type="gramEnd"/>
+      <w:r>
+        <w:rPr>
+          <w:rFonts w:ascii="Arial" w:hAnsi="Arial" w:cs="Arial"/>
+        </w:rPr>
+        <w:t xml:space="preserve"> powerful APIs and tools used to speed up and efficiently build the app. It is available for free meaning it is widely accessible to all team members. Its main programming language is JAVA which all members of the team have experience with.</w:t>
       </w:r>
     </w:p>
     <w:p>
@@ -8311,7 +8504,21 @@
         <w:rPr>
           <w:rFonts w:ascii="Arial" w:hAnsi="Arial" w:cs="Arial"/>
         </w:rPr>
-        <w:t>Android Devices - For testing we will use a range of Android devices between version 5 and 9 of various sizes. 89% of the Android market has version between this range meaning we can exploit the APIs used in version 5 in our app.</w:t>
+        <w:t xml:space="preserve">Android Devices - For testing we will use a range of Android devices between version 5 and 9 of various sizes. 89% of the Android market has version between this </w:t>
+      </w:r>
+      <w:proofErr w:type="gramStart"/>
+      <w:r>
+        <w:rPr>
+          <w:rFonts w:ascii="Arial" w:hAnsi="Arial" w:cs="Arial"/>
+        </w:rPr>
+        <w:t>range</w:t>
+      </w:r>
+      <w:proofErr w:type="gramEnd"/>
+      <w:r>
+        <w:rPr>
+          <w:rFonts w:ascii="Arial" w:hAnsi="Arial" w:cs="Arial"/>
+        </w:rPr>
+        <w:t xml:space="preserve"> meaning we can exploit the APIs used in version 5 in our app.</w:t>
       </w:r>
     </w:p>
     <w:p>
@@ -8351,14 +8558,14 @@
           <w:rFonts w:ascii="Arial" w:hAnsi="Arial" w:cs="Arial"/>
         </w:rPr>
       </w:pPr>
-      <w:bookmarkStart w:id="19" w:name="_Toc532386935"/>
+      <w:bookmarkStart w:id="20" w:name="_Toc532386935"/>
       <w:r>
         <w:rPr>
           <w:rFonts w:ascii="Arial" w:hAnsi="Arial" w:cs="Arial"/>
         </w:rPr>
         <w:t>Solution requirements</w:t>
       </w:r>
-      <w:bookmarkEnd w:id="19"/>
+      <w:bookmarkEnd w:id="20"/>
     </w:p>
     <w:p>
       <w:pPr>
@@ -8371,10 +8578,10 @@
           <w:rFonts w:ascii="Arial" w:hAnsi="Arial" w:cs="Arial"/>
         </w:rPr>
       </w:pPr>
-      <w:bookmarkStart w:id="20" w:name="_Toc510366071"/>
-      <w:bookmarkStart w:id="21" w:name="_Toc8535685"/>
-      <w:bookmarkStart w:id="22" w:name="_Toc139682816"/>
-      <w:bookmarkStart w:id="23" w:name="_Toc532386936"/>
+      <w:bookmarkStart w:id="21" w:name="_Toc510366071"/>
+      <w:bookmarkStart w:id="22" w:name="_Toc8535685"/>
+      <w:bookmarkStart w:id="23" w:name="_Toc139682816"/>
+      <w:bookmarkStart w:id="24" w:name="_Toc532386936"/>
       <w:r>
         <w:rPr>
           <w:rFonts w:ascii="Arial" w:hAnsi="Arial" w:cs="Arial"/>
@@ -8387,10 +8594,10 @@
         </w:rPr>
         <w:t>unctional Requirements</w:t>
       </w:r>
-      <w:bookmarkEnd w:id="20"/>
       <w:bookmarkEnd w:id="21"/>
       <w:bookmarkEnd w:id="22"/>
       <w:bookmarkEnd w:id="23"/>
+      <w:bookmarkEnd w:id="24"/>
     </w:p>
     <w:p>
       <w:pPr>
@@ -9047,7 +9254,21 @@
               <w:rPr>
                 <w:rFonts w:ascii="Arial" w:hAnsi="Arial" w:cs="Arial"/>
               </w:rPr>
-              <w:t>: The app must provide details on the opening and closing times of  the Café.</w:t>
+              <w:t xml:space="preserve">: The app must provide details on the opening and closing times </w:t>
+            </w:r>
+            <w:proofErr w:type="gramStart"/>
+            <w:r>
+              <w:rPr>
+                <w:rFonts w:ascii="Arial" w:hAnsi="Arial" w:cs="Arial"/>
+              </w:rPr>
+              <w:t>of  the</w:t>
+            </w:r>
+            <w:proofErr w:type="gramEnd"/>
+            <w:r>
+              <w:rPr>
+                <w:rFonts w:ascii="Arial" w:hAnsi="Arial" w:cs="Arial"/>
+              </w:rPr>
+              <w:t xml:space="preserve"> Café.</w:t>
             </w:r>
           </w:p>
         </w:tc>
@@ -9213,7 +9434,21 @@
               <w:rPr>
                 <w:rFonts w:ascii="Arial" w:hAnsi="Arial" w:cs="Arial"/>
               </w:rPr>
-              <w:t>: The app must include the locations of the and toilets in the USB, either on the floor plan or as a part of a separate page.</w:t>
+              <w:t xml:space="preserve">: The app must include the locations of </w:t>
+            </w:r>
+            <w:proofErr w:type="gramStart"/>
+            <w:r>
+              <w:rPr>
+                <w:rFonts w:ascii="Arial" w:hAnsi="Arial" w:cs="Arial"/>
+              </w:rPr>
+              <w:t>the and</w:t>
+            </w:r>
+            <w:proofErr w:type="gramEnd"/>
+            <w:r>
+              <w:rPr>
+                <w:rFonts w:ascii="Arial" w:hAnsi="Arial" w:cs="Arial"/>
+              </w:rPr>
+              <w:t xml:space="preserve"> toilets in the USB, either on the floor plan or as a part of a separate page.</w:t>
             </w:r>
           </w:p>
         </w:tc>
@@ -10290,17 +10525,17 @@
           <w:rFonts w:ascii="Arial" w:hAnsi="Arial" w:cs="Arial"/>
         </w:rPr>
       </w:pPr>
-      <w:bookmarkStart w:id="24" w:name="_Toc532386937"/>
-      <w:bookmarkStart w:id="25" w:name="_Toc510366070"/>
-      <w:bookmarkStart w:id="26" w:name="_Toc8535684"/>
-      <w:bookmarkStart w:id="27" w:name="_Toc139682818"/>
+      <w:bookmarkStart w:id="25" w:name="_Toc532386937"/>
+      <w:bookmarkStart w:id="26" w:name="_Toc510366070"/>
+      <w:bookmarkStart w:id="27" w:name="_Toc8535684"/>
+      <w:bookmarkStart w:id="28" w:name="_Toc139682818"/>
       <w:r>
         <w:rPr>
           <w:rFonts w:ascii="Arial" w:hAnsi="Arial" w:cs="Arial"/>
         </w:rPr>
         <w:t>Non-Functional Requirements</w:t>
       </w:r>
-      <w:bookmarkEnd w:id="24"/>
+      <w:bookmarkEnd w:id="25"/>
     </w:p>
     <w:tbl>
       <w:tblPr>
@@ -11485,22 +11720,22 @@
           <w:rFonts w:ascii="Arial" w:hAnsi="Arial" w:cs="Arial"/>
         </w:rPr>
       </w:pPr>
-      <w:bookmarkStart w:id="28" w:name="_Toc532386938"/>
-      <w:bookmarkEnd w:id="25"/>
+      <w:bookmarkStart w:id="29" w:name="_Toc532386938"/>
       <w:bookmarkEnd w:id="26"/>
       <w:bookmarkEnd w:id="27"/>
+      <w:bookmarkEnd w:id="28"/>
       <w:r>
         <w:rPr>
           <w:rFonts w:ascii="Arial" w:hAnsi="Arial" w:cs="Arial"/>
         </w:rPr>
         <w:t>Other considerations</w:t>
       </w:r>
-      <w:bookmarkStart w:id="29" w:name="_Toc460095617"/>
-      <w:bookmarkStart w:id="30" w:name="_Toc464640786"/>
-      <w:bookmarkStart w:id="31" w:name="_Toc464655401"/>
-      <w:bookmarkStart w:id="32" w:name="_Toc139682826"/>
-      <w:bookmarkEnd w:id="6"/>
-      <w:bookmarkEnd w:id="28"/>
+      <w:bookmarkStart w:id="30" w:name="_Toc460095617"/>
+      <w:bookmarkStart w:id="31" w:name="_Toc464640786"/>
+      <w:bookmarkStart w:id="32" w:name="_Toc464655401"/>
+      <w:bookmarkStart w:id="33" w:name="_Toc139682826"/>
+      <w:bookmarkEnd w:id="7"/>
+      <w:bookmarkEnd w:id="29"/>
     </w:p>
     <w:p>
       <w:pPr>
@@ -11513,21 +11748,21 @@
           <w:rFonts w:ascii="Arial" w:hAnsi="Arial" w:cs="Arial"/>
         </w:rPr>
       </w:pPr>
-      <w:bookmarkStart w:id="33" w:name="_Toc532386939"/>
+      <w:bookmarkStart w:id="34" w:name="_Toc532386939"/>
       <w:r>
         <w:rPr>
           <w:rFonts w:ascii="Arial" w:hAnsi="Arial" w:cs="Arial"/>
         </w:rPr>
         <w:t>Assumptions</w:t>
       </w:r>
-      <w:bookmarkStart w:id="34" w:name="_Toc464640787"/>
-      <w:bookmarkStart w:id="35" w:name="_Toc464655402"/>
-      <w:bookmarkStart w:id="36" w:name="_Toc139682827"/>
-      <w:bookmarkEnd w:id="29"/>
+      <w:bookmarkStart w:id="35" w:name="_Toc464640787"/>
+      <w:bookmarkStart w:id="36" w:name="_Toc464655402"/>
+      <w:bookmarkStart w:id="37" w:name="_Toc139682827"/>
       <w:bookmarkEnd w:id="30"/>
       <w:bookmarkEnd w:id="31"/>
       <w:bookmarkEnd w:id="32"/>
       <w:bookmarkEnd w:id="33"/>
+      <w:bookmarkEnd w:id="34"/>
     </w:p>
     <w:p>
       <w:pPr>
@@ -11650,7 +11885,7 @@
           <w:rFonts w:ascii="Arial" w:hAnsi="Arial" w:cs="Arial"/>
         </w:rPr>
       </w:pPr>
-      <w:bookmarkStart w:id="37" w:name="_Toc532386940"/>
+      <w:bookmarkStart w:id="38" w:name="_Toc532386940"/>
       <w:r>
         <w:rPr>
           <w:rFonts w:ascii="Arial" w:hAnsi="Arial" w:cs="Arial"/>
@@ -11663,10 +11898,10 @@
         </w:rPr>
         <w:t>onstraints and Dependencies</w:t>
       </w:r>
-      <w:bookmarkEnd w:id="34"/>
       <w:bookmarkEnd w:id="35"/>
       <w:bookmarkEnd w:id="36"/>
       <w:bookmarkEnd w:id="37"/>
+      <w:bookmarkEnd w:id="38"/>
     </w:p>
     <w:tbl>
       <w:tblPr>
@@ -11933,14 +12168,14 @@
           <w:rFonts w:ascii="Arial" w:hAnsi="Arial" w:cs="Arial"/>
         </w:rPr>
       </w:pPr>
-      <w:bookmarkStart w:id="38" w:name="_Toc532386941"/>
+      <w:bookmarkStart w:id="39" w:name="_Toc532386941"/>
       <w:r>
         <w:rPr>
           <w:rFonts w:ascii="Arial" w:hAnsi="Arial" w:cs="Arial"/>
         </w:rPr>
         <w:t>Software Design</w:t>
       </w:r>
-      <w:bookmarkEnd w:id="38"/>
+      <w:bookmarkEnd w:id="39"/>
     </w:p>
     <w:p>
       <w:pPr>
@@ -11953,14 +12188,14 @@
           <w:rFonts w:ascii="Arial" w:hAnsi="Arial" w:cs="Arial"/>
         </w:rPr>
       </w:pPr>
-      <w:bookmarkStart w:id="39" w:name="_Toc532386942"/>
+      <w:bookmarkStart w:id="40" w:name="_Toc532386942"/>
       <w:r>
         <w:rPr>
           <w:rFonts w:ascii="Arial" w:hAnsi="Arial" w:cs="Arial"/>
         </w:rPr>
         <w:t>Overview of what the software will do and not do.</w:t>
       </w:r>
-      <w:bookmarkEnd w:id="39"/>
+      <w:bookmarkEnd w:id="40"/>
     </w:p>
     <w:p>
       <w:pPr>
@@ -12019,19 +12254,19 @@
         </w:rPr>
         <w:t xml:space="preserve">We are programming the App for Android targeting versions 5.0 and up as our research showed that </w:t>
       </w:r>
-      <w:commentRangeStart w:id="40"/>
+      <w:commentRangeStart w:id="41"/>
       <w:r>
         <w:rPr>
           <w:rFonts w:ascii="Arial" w:hAnsi="Arial" w:cs="Arial"/>
         </w:rPr>
         <w:t xml:space="preserve">18.3% </w:t>
       </w:r>
-      <w:commentRangeEnd w:id="40"/>
+      <w:commentRangeEnd w:id="41"/>
       <w:r>
         <w:rPr>
           <w:rStyle w:val="CommentReference"/>
         </w:rPr>
-        <w:commentReference w:id="40"/>
+        <w:commentReference w:id="41"/>
       </w:r>
       <w:r>
         <w:rPr>
@@ -12059,7 +12294,21 @@
         <w:rPr>
           <w:rFonts w:ascii="Arial" w:hAnsi="Arial" w:cs="Arial"/>
         </w:rPr>
-        <w:t>Our development environment is Android Studio 3.2.1, we are using the Android SDK and are not using any additional Android frameworks. The entire app will be programmed in Java using the standard library, as that is what the Android UI and API is written in, plus everyone in our team has experience with the language. We will also use the Google maps API in order to give users directions to the USB.</w:t>
+        <w:t xml:space="preserve">Our development environment is Android Studio 3.2.1, we are using the Android SDK and are not using any additional Android frameworks. The entire app will be programmed in Java using the standard library, as that is what the Android UI and API is written in, plus everyone in our team has experience with the language. We will also use the Google maps API in order to give </w:t>
+      </w:r>
+      <w:proofErr w:type="gramStart"/>
+      <w:r>
+        <w:rPr>
+          <w:rFonts w:ascii="Arial" w:hAnsi="Arial" w:cs="Arial"/>
+        </w:rPr>
+        <w:t>users</w:t>
+      </w:r>
+      <w:proofErr w:type="gramEnd"/>
+      <w:r>
+        <w:rPr>
+          <w:rFonts w:ascii="Arial" w:hAnsi="Arial" w:cs="Arial"/>
+        </w:rPr>
+        <w:t xml:space="preserve"> directions to the USB.</w:t>
       </w:r>
     </w:p>
     <w:p>
@@ -12192,14 +12441,14 @@
           <w:rFonts w:ascii="Arial" w:hAnsi="Arial" w:cs="Arial"/>
         </w:rPr>
       </w:pPr>
-      <w:bookmarkStart w:id="41" w:name="_Toc532386943"/>
+      <w:bookmarkStart w:id="42" w:name="_Toc532386943"/>
       <w:r>
         <w:rPr>
           <w:rFonts w:ascii="Arial" w:hAnsi="Arial" w:cs="Arial"/>
         </w:rPr>
         <w:t>Modifications in light of comments made or changes deemed necessary</w:t>
       </w:r>
-      <w:bookmarkEnd w:id="41"/>
+      <w:bookmarkEnd w:id="42"/>
     </w:p>
     <w:p>
       <w:pPr>
@@ -12212,14 +12461,45 @@
           <w:rFonts w:ascii="Arial" w:hAnsi="Arial" w:cs="Arial"/>
         </w:rPr>
       </w:pPr>
-      <w:bookmarkStart w:id="42" w:name="_Toc532386944"/>
+      <w:bookmarkStart w:id="43" w:name="_Toc532386944"/>
       <w:r>
         <w:rPr>
           <w:rFonts w:ascii="Arial" w:hAnsi="Arial" w:cs="Arial"/>
         </w:rPr>
         <w:t>System Architecture – describe design decisions (Architecture diagram)</w:t>
       </w:r>
-      <w:bookmarkEnd w:id="42"/>
+      <w:bookmarkEnd w:id="43"/>
+    </w:p>
+    <w:p>
+      <w:pPr>
+        <w:ind w:left="720"/>
+        <w:rPr>
+          <w:b/>
+        </w:rPr>
+      </w:pPr>
+      <w:r>
+        <w:rPr>
+          <w:b/>
+          <w:highlight w:val="yellow"/>
+        </w:rPr>
+        <w:t>Architecture Diagram</w:t>
+      </w:r>
+    </w:p>
+    <w:p>
+      <w:pPr>
+        <w:ind w:left="720"/>
+        <w:rPr>
+          <w:b/>
+        </w:rPr>
+      </w:pPr>
+    </w:p>
+    <w:p>
+      <w:pPr>
+        <w:ind w:left="720"/>
+        <w:rPr>
+          <w:b/>
+        </w:rPr>
+      </w:pPr>
     </w:p>
     <w:p>
       <w:pPr>
@@ -12232,14 +12512,75 @@
           <w:rFonts w:ascii="Arial" w:hAnsi="Arial" w:cs="Arial"/>
         </w:rPr>
       </w:pPr>
-      <w:bookmarkStart w:id="43" w:name="_Toc532386945"/>
+      <w:bookmarkStart w:id="44" w:name="_Toc532386945"/>
       <w:r>
         <w:rPr>
           <w:rFonts w:ascii="Arial" w:hAnsi="Arial" w:cs="Arial"/>
         </w:rPr>
         <w:t>High level overview of how the functionality and responsibilities of the system are partitioned and assigned to components (deployment diagram, component diagram)</w:t>
       </w:r>
-      <w:bookmarkEnd w:id="43"/>
+      <w:bookmarkEnd w:id="44"/>
+    </w:p>
+    <w:p/>
+    <w:p>
+      <w:pPr>
+        <w:ind w:firstLine="720"/>
+        <w:rPr>
+          <w:b/>
+          <w:highlight w:val="yellow"/>
+        </w:rPr>
+      </w:pPr>
+      <w:r>
+        <w:rPr>
+          <w:b/>
+          <w:highlight w:val="yellow"/>
+        </w:rPr>
+        <w:t>Deployment Diagram</w:t>
+      </w:r>
+    </w:p>
+    <w:p>
+      <w:pPr>
+        <w:rPr>
+          <w:highlight w:val="yellow"/>
+        </w:rPr>
+      </w:pPr>
+    </w:p>
+    <w:p>
+      <w:pPr>
+        <w:rPr>
+          <w:highlight w:val="yellow"/>
+        </w:rPr>
+      </w:pPr>
+    </w:p>
+    <w:p>
+      <w:pPr>
+        <w:rPr>
+          <w:highlight w:val="yellow"/>
+        </w:rPr>
+      </w:pPr>
+    </w:p>
+    <w:p>
+      <w:pPr>
+        <w:ind w:firstLine="720"/>
+        <w:rPr>
+          <w:b/>
+        </w:rPr>
+      </w:pPr>
+      <w:r>
+        <w:rPr>
+          <w:b/>
+          <w:highlight w:val="yellow"/>
+        </w:rPr>
+        <w:t>Component Diagram</w:t>
+      </w:r>
+    </w:p>
+    <w:p>
+      <w:pPr>
+        <w:ind w:firstLine="720"/>
+        <w:rPr>
+          <w:b/>
+        </w:rPr>
+      </w:pPr>
     </w:p>
     <w:p>
       <w:pPr>
@@ -12252,14 +12593,14 @@
           <w:rFonts w:ascii="Arial" w:hAnsi="Arial" w:cs="Arial"/>
         </w:rPr>
       </w:pPr>
-      <w:bookmarkStart w:id="44" w:name="_Toc532386946"/>
+      <w:bookmarkStart w:id="45" w:name="_Toc532386946"/>
       <w:r>
         <w:rPr>
           <w:rFonts w:ascii="Arial" w:hAnsi="Arial" w:cs="Arial"/>
         </w:rPr>
         <w:t>Package and Class diagrams which show dependencies between components</w:t>
       </w:r>
-      <w:bookmarkEnd w:id="44"/>
+      <w:bookmarkEnd w:id="45"/>
     </w:p>
     <w:p>
       <w:pPr>
@@ -12288,12 +12629,14 @@
       <w:r>
         <w:rPr>
           <w:noProof/>
-        </w:rPr>
+          <w:lang w:eastAsia="en-GB"/>
+        </w:rPr>
+        <w:lastRenderedPageBreak/>
         <w:drawing>
-          <wp:inline distT="0" distB="0" distL="0" distR="0" wp14:anchorId="6B03A55D" wp14:editId="35D34C38">
-            <wp:extent cx="4676775" cy="4200525"/>
+          <wp:inline distT="0" distB="0" distL="0" distR="0" wp14:anchorId="0F465BED" wp14:editId="44051AF4">
+            <wp:extent cx="4676775" cy="3324225"/>
             <wp:effectExtent l="0" t="0" r="9525" b="9525"/>
-            <wp:docPr id="5" name="Picture 5"/>
+            <wp:docPr id="7" name="Picture 7" descr="C:\Users\b7024286\AppData\Local\Microsoft\Windows\INetCache\Content.Word\package diagram-2nd draft.png"/>
             <wp:cNvGraphicFramePr>
               <a:graphicFrameLocks xmlns:a="http://schemas.openxmlformats.org/drawingml/2006/main" noChangeAspect="1"/>
             </wp:cNvGraphicFramePr>
@@ -12301,7 +12644,115 @@
               <a:graphicData uri="http://schemas.openxmlformats.org/drawingml/2006/picture">
                 <pic:pic xmlns:pic="http://schemas.openxmlformats.org/drawingml/2006/picture">
                   <pic:nvPicPr>
-                    <pic:cNvPr id="0" name="Picture 1"/>
+                    <pic:cNvPr id="0" name="Picture 3" descr="C:\Users\b7024286\AppData\Local\Microsoft\Windows\INetCache\Content.Word\package diagram-2nd draft.png"/>
+                    <pic:cNvPicPr>
+                      <a:picLocks noChangeAspect="1" noChangeArrowheads="1"/>
+                    </pic:cNvPicPr>
+                  </pic:nvPicPr>
+                  <pic:blipFill>
+                    <a:blip r:embed="rId24">
+                      <a:extLst>
+                        <a:ext uri="{28A0092B-C50C-407E-A947-70E740481C1C}">
+                          <a14:useLocalDpi xmlns:a14="http://schemas.microsoft.com/office/drawing/2010/main" val="0"/>
+                        </a:ext>
+                      </a:extLst>
+                    </a:blip>
+                    <a:srcRect/>
+                    <a:stretch>
+                      <a:fillRect/>
+                    </a:stretch>
+                  </pic:blipFill>
+                  <pic:spPr bwMode="auto">
+                    <a:xfrm>
+                      <a:off x="0" y="0"/>
+                      <a:ext cx="4676775" cy="3324225"/>
+                    </a:xfrm>
+                    <a:prstGeom prst="rect">
+                      <a:avLst/>
+                    </a:prstGeom>
+                    <a:noFill/>
+                    <a:ln>
+                      <a:noFill/>
+                    </a:ln>
+                  </pic:spPr>
+                </pic:pic>
+              </a:graphicData>
+            </a:graphic>
+          </wp:inline>
+        </w:drawing>
+      </w:r>
+      <w:r>
+        <w:tab/>
+      </w:r>
+    </w:p>
+    <w:p>
+      <w:pPr>
+        <w:ind w:left="720" w:firstLine="72"/>
+      </w:pPr>
+    </w:p>
+    <w:p>
+      <w:pPr>
+        <w:pStyle w:val="Heading3"/>
+        <w:numPr>
+          <w:ilvl w:val="1"/>
+          <w:numId w:val="11"/>
+        </w:numPr>
+        <w:rPr>
+          <w:rFonts w:ascii="Arial" w:hAnsi="Arial" w:cs="Arial"/>
+        </w:rPr>
+      </w:pPr>
+      <w:bookmarkStart w:id="46" w:name="_Toc532386947"/>
+      <w:r>
+        <w:rPr>
+          <w:rFonts w:ascii="Arial" w:hAnsi="Arial" w:cs="Arial"/>
+        </w:rPr>
+        <w:t>Show the dynamic behaviour of the system (sequence diagrams that shows communication between objects. Activity diagrams that show the state of objects).</w:t>
+      </w:r>
+      <w:bookmarkEnd w:id="46"/>
+    </w:p>
+    <w:p/>
+    <w:p>
+      <w:pPr>
+        <w:ind w:firstLine="720"/>
+        <w:rPr>
+          <w:b/>
+        </w:rPr>
+      </w:pPr>
+      <w:r>
+        <w:rPr>
+          <w:b/>
+        </w:rPr>
+        <w:t>Sequence Diagram for Extended Searching</w:t>
+      </w:r>
+    </w:p>
+    <w:p>
+      <w:pPr>
+        <w:ind w:left="720" w:firstLine="72"/>
+      </w:pPr>
+    </w:p>
+    <w:p>
+      <w:pPr>
+        <w:ind w:left="720" w:firstLine="72"/>
+      </w:pPr>
+      <w:r>
+        <w:rPr>
+          <w:noProof/>
+          <w:lang w:eastAsia="en-GB"/>
+        </w:rPr>
+        <w:lastRenderedPageBreak/>
+        <w:drawing>
+          <wp:inline distT="0" distB="0" distL="0" distR="0" wp14:anchorId="18707141" wp14:editId="682985F1">
+            <wp:extent cx="6229350" cy="4933950"/>
+            <wp:effectExtent l="0" t="0" r="0" b="0"/>
+            <wp:docPr id="8" name="Picture 8" descr="C:\Users\b7024286\AppData\Local\Microsoft\Windows\INetCache\Content.Word\sequence diagram-2nd draft.png"/>
+            <wp:cNvGraphicFramePr>
+              <a:graphicFrameLocks xmlns:a="http://schemas.openxmlformats.org/drawingml/2006/main" noChangeAspect="1"/>
+            </wp:cNvGraphicFramePr>
+            <a:graphic xmlns:a="http://schemas.openxmlformats.org/drawingml/2006/main">
+              <a:graphicData uri="http://schemas.openxmlformats.org/drawingml/2006/picture">
+                <pic:pic xmlns:pic="http://schemas.openxmlformats.org/drawingml/2006/picture">
+                  <pic:nvPicPr>
+                    <pic:cNvPr id="0" name="Picture 6" descr="C:\Users\b7024286\AppData\Local\Microsoft\Windows\INetCache\Content.Word\sequence diagram-2nd draft.png"/>
                     <pic:cNvPicPr>
                       <a:picLocks noChangeAspect="1" noChangeArrowheads="1"/>
                     </pic:cNvPicPr>
@@ -12322,7 +12773,7 @@
                   <pic:spPr bwMode="auto">
                     <a:xfrm>
                       <a:off x="0" y="0"/>
-                      <a:ext cx="4676775" cy="4200525"/>
+                      <a:ext cx="6229350" cy="4933950"/>
                     </a:xfrm>
                     <a:prstGeom prst="rect">
                       <a:avLst/>
@@ -12338,198 +12789,72 @@
           </wp:inline>
         </w:drawing>
       </w:r>
-      <w:r>
-        <w:tab/>
-      </w:r>
-    </w:p>
-    <w:p>
-      <w:pPr>
-        <w:pStyle w:val="Heading3"/>
-        <w:numPr>
-          <w:ilvl w:val="1"/>
-          <w:numId w:val="11"/>
-        </w:numPr>
-        <w:rPr>
-          <w:rFonts w:ascii="Arial" w:hAnsi="Arial" w:cs="Arial"/>
-        </w:rPr>
-      </w:pPr>
-      <w:bookmarkStart w:id="45" w:name="_Toc532386947"/>
-      <w:r>
-        <w:rPr>
-          <w:rFonts w:ascii="Arial" w:hAnsi="Arial" w:cs="Arial"/>
+    </w:p>
+    <w:p>
+      <w:pPr>
+        <w:ind w:left="720" w:firstLine="72"/>
+      </w:pPr>
+    </w:p>
+    <w:p/>
+    <w:p>
+      <w:pPr>
+        <w:ind w:firstLine="720"/>
+        <w:rPr>
+          <w:b/>
+        </w:rPr>
+      </w:pPr>
+      <w:r>
+        <w:rPr>
+          <w:b/>
+        </w:rPr>
+        <w:t>State Machine Diagram</w:t>
+      </w:r>
+    </w:p>
+    <w:p>
+      <w:pPr>
+        <w:ind w:left="720" w:firstLine="72"/>
+      </w:pPr>
+    </w:p>
+    <w:p>
+      <w:pPr>
+        <w:ind w:left="720" w:firstLine="72"/>
+        <w:rPr>
+          <w:b/>
+        </w:rPr>
+      </w:pPr>
+      <w:r>
+        <w:rPr>
+          <w:b/>
         </w:rPr>
         <w:lastRenderedPageBreak/>
-        <w:t>Show the dynamic behaviour of the system (sequence diagrams that shows communication between objects. Activity diagrams that show the state of objects).</w:t>
-      </w:r>
-      <w:bookmarkEnd w:id="45"/>
-    </w:p>
-    <w:p/>
-    <w:p>
-      <w:pPr>
-        <w:ind w:firstLine="720"/>
-        <w:rPr>
-          <w:b/>
-        </w:rPr>
-      </w:pPr>
-      <w:r>
-        <w:rPr>
-          <w:b/>
-        </w:rPr>
-        <w:t>Sequence Diagram for Extended Searching</w:t>
-      </w:r>
-    </w:p>
-    <w:p>
-      <w:pPr>
-        <w:ind w:left="720" w:firstLine="72"/>
-      </w:pPr>
-      <w:r>
-        <w:rPr>
-          <w:noProof/>
-        </w:rPr>
-        <w:drawing>
-          <wp:inline distT="0" distB="0" distL="0" distR="0" wp14:anchorId="3B46B561" wp14:editId="772C215B">
-            <wp:extent cx="4848225" cy="4543425"/>
-            <wp:effectExtent l="0" t="0" r="9525" b="9525"/>
-            <wp:docPr id="9" name="Picture 9"/>
-            <wp:cNvGraphicFramePr>
-              <a:graphicFrameLocks xmlns:a="http://schemas.openxmlformats.org/drawingml/2006/main" noChangeAspect="1"/>
-            </wp:cNvGraphicFramePr>
-            <a:graphic xmlns:a="http://schemas.openxmlformats.org/drawingml/2006/main">
-              <a:graphicData uri="http://schemas.openxmlformats.org/drawingml/2006/picture">
-                <pic:pic xmlns:pic="http://schemas.openxmlformats.org/drawingml/2006/picture">
-                  <pic:nvPicPr>
-                    <pic:cNvPr id="0" name="Picture 7"/>
-                    <pic:cNvPicPr>
-                      <a:picLocks noChangeAspect="1" noChangeArrowheads="1"/>
-                    </pic:cNvPicPr>
-                  </pic:nvPicPr>
-                  <pic:blipFill rotWithShape="1">
-                    <a:blip r:embed="rId26">
-                      <a:extLst>
-                        <a:ext uri="{28A0092B-C50C-407E-A947-70E740481C1C}">
-                          <a14:useLocalDpi xmlns:a14="http://schemas.microsoft.com/office/drawing/2010/main" val="0"/>
-                        </a:ext>
-                      </a:extLst>
-                    </a:blip>
-                    <a:srcRect t="4409"/>
-                    <a:stretch/>
-                  </pic:blipFill>
-                  <pic:spPr bwMode="auto">
-                    <a:xfrm>
-                      <a:off x="0" y="0"/>
-                      <a:ext cx="4848225" cy="4543425"/>
-                    </a:xfrm>
-                    <a:prstGeom prst="rect">
-                      <a:avLst/>
-                    </a:prstGeom>
-                    <a:noFill/>
-                    <a:ln>
-                      <a:noFill/>
-                    </a:ln>
-                    <a:extLst>
-                      <a:ext uri="{53640926-AAD7-44D8-BBD7-CCE9431645EC}">
-                        <a14:shadowObscured xmlns:a14="http://schemas.microsoft.com/office/drawing/2010/main"/>
-                      </a:ext>
-                    </a:extLst>
-                  </pic:spPr>
-                </pic:pic>
-              </a:graphicData>
-            </a:graphic>
-          </wp:inline>
-        </w:drawing>
-      </w:r>
-    </w:p>
-    <w:p>
-      <w:pPr>
-        <w:ind w:left="720" w:firstLine="72"/>
-      </w:pPr>
-    </w:p>
-    <w:p>
-      <w:pPr>
-        <w:ind w:left="720" w:firstLine="72"/>
-      </w:pPr>
-    </w:p>
-    <w:p>
-      <w:pPr>
-        <w:ind w:left="720" w:firstLine="72"/>
-      </w:pPr>
-    </w:p>
-    <w:p>
-      <w:pPr>
-        <w:ind w:firstLine="720"/>
-        <w:rPr>
-          <w:b/>
-        </w:rPr>
-      </w:pPr>
-      <w:r>
-        <w:rPr>
-          <w:b/>
-        </w:rPr>
-        <w:t>State Machine Diagram</w:t>
-      </w:r>
-    </w:p>
-    <w:p>
-      <w:pPr>
-        <w:ind w:left="720" w:firstLine="72"/>
-      </w:pPr>
-      <w:r>
-        <w:rPr>
-          <w:noProof/>
-        </w:rPr>
-        <w:lastRenderedPageBreak/>
-        <w:drawing>
-          <wp:inline distT="0" distB="0" distL="0" distR="0" wp14:anchorId="70D3B814" wp14:editId="28CF2688">
-            <wp:extent cx="5638800" cy="5438775"/>
-            <wp:effectExtent l="0" t="0" r="0" b="9525"/>
-            <wp:docPr id="6" name="Picture 6"/>
-            <wp:cNvGraphicFramePr>
-              <a:graphicFrameLocks xmlns:a="http://schemas.openxmlformats.org/drawingml/2006/main" noChangeAspect="1"/>
-            </wp:cNvGraphicFramePr>
-            <a:graphic xmlns:a="http://schemas.openxmlformats.org/drawingml/2006/main">
-              <a:graphicData uri="http://schemas.openxmlformats.org/drawingml/2006/picture">
-                <pic:pic xmlns:pic="http://schemas.openxmlformats.org/drawingml/2006/picture">
-                  <pic:nvPicPr>
-                    <pic:cNvPr id="0" name="Picture 2"/>
-                    <pic:cNvPicPr>
-                      <a:picLocks noChangeAspect="1" noChangeArrowheads="1"/>
-                    </pic:cNvPicPr>
-                  </pic:nvPicPr>
-                  <pic:blipFill>
-                    <a:blip r:embed="rId27">
-                      <a:extLst>
-                        <a:ext uri="{28A0092B-C50C-407E-A947-70E740481C1C}">
-                          <a14:useLocalDpi xmlns:a14="http://schemas.microsoft.com/office/drawing/2010/main" val="0"/>
-                        </a:ext>
-                      </a:extLst>
-                    </a:blip>
-                    <a:srcRect/>
-                    <a:stretch>
-                      <a:fillRect/>
-                    </a:stretch>
-                  </pic:blipFill>
-                  <pic:spPr bwMode="auto">
-                    <a:xfrm>
-                      <a:off x="0" y="0"/>
-                      <a:ext cx="5638800" cy="5438775"/>
-                    </a:xfrm>
-                    <a:prstGeom prst="rect">
-                      <a:avLst/>
-                    </a:prstGeom>
-                    <a:noFill/>
-                    <a:ln>
-                      <a:noFill/>
-                    </a:ln>
-                  </pic:spPr>
-                </pic:pic>
-              </a:graphicData>
-            </a:graphic>
-          </wp:inline>
-        </w:drawing>
-      </w:r>
-    </w:p>
-    <w:p>
-      <w:pPr>
-        <w:ind w:left="720" w:firstLine="72"/>
+        <w:pict w14:anchorId="2736041D">
+          <v:shapetype id="_x0000_t75" coordsize="21600,21600" o:spt="75" o:preferrelative="t" path="m@4@5l@4@11@9@11@9@5xe" filled="f" stroked="f">
+            <v:stroke joinstyle="miter"/>
+            <v:formulas>
+              <v:f eqn="if lineDrawn pixelLineWidth 0"/>
+              <v:f eqn="sum @0 1 0"/>
+              <v:f eqn="sum 0 0 @1"/>
+              <v:f eqn="prod @2 1 2"/>
+              <v:f eqn="prod @3 21600 pixelWidth"/>
+              <v:f eqn="prod @3 21600 pixelHeight"/>
+              <v:f eqn="sum @0 0 1"/>
+              <v:f eqn="prod @6 1 2"/>
+              <v:f eqn="prod @7 21600 pixelWidth"/>
+              <v:f eqn="sum @8 21600 0"/>
+              <v:f eqn="prod @7 21600 pixelHeight"/>
+              <v:f eqn="sum @10 21600 0"/>
+            </v:formulas>
+            <v:path o:extrusionok="f" gradientshapeok="t" o:connecttype="rect"/>
+            <o:lock v:ext="edit" aspectratio="t"/>
+          </v:shapetype>
+          <v:shape id="_x0000_i1031" type="#_x0000_t75" style="width:444pt;height:428.25pt">
+            <v:imagedata r:id="rId26" o:title="state machine diagram - 2nd draft"/>
+          </v:shape>
+        </w:pict>
+      </w:r>
+    </w:p>
+    <w:p>
+      <w:pPr>
         <w:rPr>
           <w:b/>
         </w:rPr>
@@ -12583,6 +12908,7 @@
         <w:rPr>
           <w:b/>
           <w:noProof/>
+          <w:lang w:eastAsia="en-GB"/>
         </w:rPr>
         <w:lastRenderedPageBreak/>
         <w:drawing>
@@ -12603,7 +12929,7 @@
                     </pic:cNvPicPr>
                   </pic:nvPicPr>
                   <pic:blipFill>
-                    <a:blip r:embed="rId28">
+                    <a:blip r:embed="rId27">
                       <a:extLst>
                         <a:ext uri="{28A0092B-C50C-407E-A947-70E740481C1C}">
                           <a14:useLocalDpi xmlns:a14="http://schemas.microsoft.com/office/drawing/2010/main" val="0"/>
@@ -12646,14 +12972,14 @@
           <w:rFonts w:ascii="Arial" w:hAnsi="Arial" w:cs="Arial"/>
         </w:rPr>
       </w:pPr>
-      <w:bookmarkStart w:id="46" w:name="_Toc532386948"/>
+      <w:bookmarkStart w:id="47" w:name="_Toc532386948"/>
       <w:r>
         <w:rPr>
           <w:rFonts w:ascii="Arial" w:hAnsi="Arial" w:cs="Arial"/>
         </w:rPr>
         <w:t>GUI, Human Interface Views – Describe how the user accesses functionality</w:t>
       </w:r>
-      <w:bookmarkEnd w:id="46"/>
+      <w:bookmarkEnd w:id="47"/>
     </w:p>
     <w:p>
       <w:pPr>
@@ -12723,14 +13049,14 @@
           <w:rFonts w:ascii="Arial" w:hAnsi="Arial" w:cs="Arial"/>
         </w:rPr>
       </w:pPr>
-      <w:bookmarkStart w:id="47" w:name="_Toc532386949"/>
+      <w:bookmarkStart w:id="48" w:name="_Toc532386949"/>
       <w:r>
         <w:rPr>
           <w:rFonts w:ascii="Arial" w:hAnsi="Arial" w:cs="Arial"/>
         </w:rPr>
         <w:t>References</w:t>
       </w:r>
-      <w:bookmarkEnd w:id="47"/>
+      <w:bookmarkEnd w:id="48"/>
       <w:r>
         <w:rPr>
           <w:rFonts w:ascii="Arial" w:hAnsi="Arial" w:cs="Arial"/>
@@ -12768,6 +13094,7 @@
         </w:rPr>
         <w:t xml:space="preserve">Google (2019) </w:t>
       </w:r>
+      <w:proofErr w:type="gramStart"/>
       <w:r>
         <w:rPr>
           <w:rFonts w:ascii="Arial" w:hAnsi="Arial" w:cs="Arial"/>
@@ -12776,7 +13103,18 @@
           <w:color w:val="000000"/>
           <w:shd w:val="clear" w:color="auto" w:fill="FFFFFF"/>
         </w:rPr>
-        <w:t xml:space="preserve">About the platform, Platform versions. </w:t>
+        <w:t>About</w:t>
+      </w:r>
+      <w:proofErr w:type="gramEnd"/>
+      <w:r>
+        <w:rPr>
+          <w:rFonts w:ascii="Arial" w:hAnsi="Arial" w:cs="Arial"/>
+          <w:i/>
+          <w:iCs/>
+          <w:color w:val="000000"/>
+          <w:shd w:val="clear" w:color="auto" w:fill="FFFFFF"/>
+        </w:rPr>
+        <w:t xml:space="preserve"> the platform, Platform versions. </w:t>
       </w:r>
       <w:r>
         <w:rPr>
@@ -13060,23 +13398,25 @@
           <w:rFonts w:ascii="Arial" w:hAnsi="Arial" w:cs="Arial"/>
           <w:highlight w:val="yellow"/>
         </w:rPr>
-        <w:t xml:space="preserve">[mobile application software]. Retrieved from </w:t>
-      </w:r>
+        <w:t>[</w:t>
+      </w:r>
+      <w:proofErr w:type="gramStart"/>
       <w:r>
         <w:rPr>
           <w:rFonts w:ascii="Arial" w:hAnsi="Arial" w:cs="Arial"/>
           <w:highlight w:val="yellow"/>
         </w:rPr>
-        <w:t>http://itunes.apple.com</w:t>
-      </w:r>
+        <w:t>mobile</w:t>
+      </w:r>
+      <w:proofErr w:type="gramEnd"/>
       <w:r>
         <w:rPr>
           <w:rFonts w:ascii="Arial" w:hAnsi="Arial" w:cs="Arial"/>
           <w:highlight w:val="yellow"/>
         </w:rPr>
-        <w:t xml:space="preserve"> [</w:t>
-      </w:r>
-      <w:commentRangeStart w:id="48"/>
+        <w:t xml:space="preserve"> application software]. Retrieved from http://itunes.apple.com [</w:t>
+      </w:r>
+      <w:commentRangeStart w:id="49"/>
       <w:r>
         <w:rPr>
           <w:rFonts w:ascii="Arial" w:hAnsi="Arial" w:cs="Arial"/>
@@ -13084,13 +13424,13 @@
         </w:rPr>
         <w:t xml:space="preserve">Accessed </w:t>
       </w:r>
-      <w:commentRangeEnd w:id="48"/>
+      <w:commentRangeEnd w:id="49"/>
       <w:r>
         <w:rPr>
           <w:rStyle w:val="CommentReference"/>
           <w:highlight w:val="yellow"/>
         </w:rPr>
-        <w:commentReference w:id="48"/>
+        <w:commentReference w:id="49"/>
       </w:r>
       <w:r>
         <w:rPr>
@@ -13127,8 +13467,6 @@
           <w:rFonts w:ascii="Arial" w:hAnsi="Arial" w:cs="Arial"/>
         </w:rPr>
       </w:pPr>
-      <w:bookmarkStart w:id="49" w:name="_GoBack"/>
-      <w:bookmarkEnd w:id="49"/>
     </w:p>
     <w:p>
       <w:pPr>
@@ -14454,7 +14792,7 @@
               </wp:anchor>
             </w:drawing>
           </mc:Choice>
-          <mc:Fallback>
+          <mc:Fallback xmlns:w16cid="http://schemas.microsoft.com/office/word/2016/wordml/cid" xmlns:am3d="http://schemas.microsoft.com/office/drawing/2017/model3d" xmlns:aink="http://schemas.microsoft.com/office/drawing/2016/ink" xmlns:cx8="http://schemas.microsoft.com/office/drawing/2016/5/14/chartex" xmlns:cx7="http://schemas.microsoft.com/office/drawing/2016/5/13/chartex" xmlns:cx6="http://schemas.microsoft.com/office/drawing/2016/5/12/chartex" xmlns:cx5="http://schemas.microsoft.com/office/drawing/2016/5/11/chartex" xmlns:cx4="http://schemas.microsoft.com/office/drawing/2016/5/10/chartex" xmlns:cx3="http://schemas.microsoft.com/office/drawing/2016/5/9/chartex" xmlns:cx2="http://schemas.microsoft.com/office/drawing/2015/10/21/chartex">
             <w:pict>
               <v:shapetype w14:anchorId="4E57BBD5" id="_x0000_t202" coordsize="21600,21600" o:spt="202" path="m,l,21600r21600,l21600,xe">
                 <v:stroke joinstyle="miter"/>
@@ -15546,8 +15884,8 @@
 </file>
 
 <file path=word/comments.xml><?xml version="1.0" encoding="utf-8"?>
-<w:comments xmlns:wpc="http://schemas.microsoft.com/office/word/2010/wordprocessingCanvas" xmlns:cx="http://schemas.microsoft.com/office/drawing/2014/chartex" xmlns:cx1="http://schemas.microsoft.com/office/drawing/2015/9/8/chartex" xmlns:cx2="http://schemas.microsoft.com/office/drawing/2015/10/21/chartex" xmlns:cx3="http://schemas.microsoft.com/office/drawing/2016/5/9/chartex" xmlns:cx4="http://schemas.microsoft.com/office/drawing/2016/5/10/chartex" xmlns:cx5="http://schemas.microsoft.com/office/drawing/2016/5/11/chartex" xmlns:cx6="http://schemas.microsoft.com/office/drawing/2016/5/12/chartex" xmlns:cx7="http://schemas.microsoft.com/office/drawing/2016/5/13/chartex" xmlns:cx8="http://schemas.microsoft.com/office/drawing/2016/5/14/chartex" xmlns:mc="http://schemas.openxmlformats.org/markup-compatibility/2006" xmlns:aink="http://schemas.microsoft.com/office/drawing/2016/ink" xmlns:am3d="http://schemas.microsoft.com/office/drawing/2017/model3d" xmlns:o="urn:schemas-microsoft-com:office:office" xmlns:r="http://schemas.openxmlformats.org/officeDocument/2006/relationships" xmlns:m="http://schemas.openxmlformats.org/officeDocument/2006/math" xmlns:v="urn:schemas-microsoft-com:vml" xmlns:wp14="http://schemas.microsoft.com/office/word/2010/wordprocessingDrawing" xmlns:wp="http://schemas.openxmlformats.org/drawingml/2006/wordprocessingDrawing" xmlns:w10="urn:schemas-microsoft-com:office:word" xmlns:w="http://schemas.openxmlformats.org/wordprocessingml/2006/main" xmlns:w14="http://schemas.microsoft.com/office/word/2010/wordml" xmlns:w15="http://schemas.microsoft.com/office/word/2012/wordml" xmlns:w16cid="http://schemas.microsoft.com/office/word/2016/wordml/cid" xmlns:w16se="http://schemas.microsoft.com/office/word/2015/wordml/symex" xmlns:wpg="http://schemas.microsoft.com/office/word/2010/wordprocessingGroup" xmlns:wpi="http://schemas.microsoft.com/office/word/2010/wordprocessingInk" xmlns:wne="http://schemas.microsoft.com/office/word/2006/wordml" xmlns:wps="http://schemas.microsoft.com/office/word/2010/wordprocessingShape" mc:Ignorable="w14 w15 w16se w16cid wp14">
-  <w:comment w:id="11" w:author="Will Comber" w:date="2019-02-06T16:39:00Z" w:initials="WC">
+<w:comments xmlns:wpc="http://schemas.microsoft.com/office/word/2010/wordprocessingCanvas" xmlns:cx="http://schemas.microsoft.com/office/drawing/2014/chartex" xmlns:cx1="http://schemas.microsoft.com/office/drawing/2015/9/8/chartex" xmlns:mc="http://schemas.openxmlformats.org/markup-compatibility/2006" xmlns:o="urn:schemas-microsoft-com:office:office" xmlns:r="http://schemas.openxmlformats.org/officeDocument/2006/relationships" xmlns:m="http://schemas.openxmlformats.org/officeDocument/2006/math" xmlns:v="urn:schemas-microsoft-com:vml" xmlns:wp14="http://schemas.microsoft.com/office/word/2010/wordprocessingDrawing" xmlns:wp="http://schemas.openxmlformats.org/drawingml/2006/wordprocessingDrawing" xmlns:w10="urn:schemas-microsoft-com:office:word" xmlns:w="http://schemas.openxmlformats.org/wordprocessingml/2006/main" xmlns:w14="http://schemas.microsoft.com/office/word/2010/wordml" xmlns:w15="http://schemas.microsoft.com/office/word/2012/wordml" xmlns:w16se="http://schemas.microsoft.com/office/word/2015/wordml/symex" xmlns:wpg="http://schemas.microsoft.com/office/word/2010/wordprocessingGroup" xmlns:wpi="http://schemas.microsoft.com/office/word/2010/wordprocessingInk" xmlns:wne="http://schemas.microsoft.com/office/word/2006/wordml" xmlns:wps="http://schemas.microsoft.com/office/word/2010/wordprocessingShape" mc:Ignorable="w14 w15 w16se wp14">
+  <w:comment w:id="12" w:author="Will Comber" w:date="2019-02-06T16:39:00Z" w:initials="WC">
     <w:p>
       <w:pPr>
         <w:pStyle w:val="CommentText"/>
@@ -15563,7 +15901,7 @@
       </w:r>
     </w:p>
   </w:comment>
-  <w:comment w:id="40" w:author="Will Comber" w:date="2019-02-06T16:53:00Z" w:initials="WC">
+  <w:comment w:id="41" w:author="Will Comber" w:date="2019-02-06T16:53:00Z" w:initials="WC">
     <w:p>
       <w:pPr>
         <w:pStyle w:val="CommentText"/>
@@ -15579,7 +15917,7 @@
       </w:r>
     </w:p>
   </w:comment>
-  <w:comment w:id="48" w:author="Will Comber" w:date="2019-02-14T13:36:00Z" w:initials="WC">
+  <w:comment w:id="49" w:author="Will Comber" w:date="2019-02-14T13:36:00Z" w:initials="WC">
     <w:p>
       <w:pPr>
         <w:pStyle w:val="CommentText"/>
@@ -15607,7 +15945,7 @@
 </file>
 
 <file path=word/commentsExtended.xml><?xml version="1.0" encoding="utf-8"?>
-<w15:commentsEx xmlns:wpc="http://schemas.microsoft.com/office/word/2010/wordprocessingCanvas" xmlns:cx="http://schemas.microsoft.com/office/drawing/2014/chartex" xmlns:cx1="http://schemas.microsoft.com/office/drawing/2015/9/8/chartex" xmlns:cx2="http://schemas.microsoft.com/office/drawing/2015/10/21/chartex" xmlns:cx3="http://schemas.microsoft.com/office/drawing/2016/5/9/chartex" xmlns:cx4="http://schemas.microsoft.com/office/drawing/2016/5/10/chartex" xmlns:cx5="http://schemas.microsoft.com/office/drawing/2016/5/11/chartex" xmlns:cx6="http://schemas.microsoft.com/office/drawing/2016/5/12/chartex" xmlns:cx7="http://schemas.microsoft.com/office/drawing/2016/5/13/chartex" xmlns:cx8="http://schemas.microsoft.com/office/drawing/2016/5/14/chartex" xmlns:mc="http://schemas.openxmlformats.org/markup-compatibility/2006" xmlns:aink="http://schemas.microsoft.com/office/drawing/2016/ink" xmlns:am3d="http://schemas.microsoft.com/office/drawing/2017/model3d" xmlns:o="urn:schemas-microsoft-com:office:office" xmlns:r="http://schemas.openxmlformats.org/officeDocument/2006/relationships" xmlns:m="http://schemas.openxmlformats.org/officeDocument/2006/math" xmlns:v="urn:schemas-microsoft-com:vml" xmlns:wp14="http://schemas.microsoft.com/office/word/2010/wordprocessingDrawing" xmlns:wp="http://schemas.openxmlformats.org/drawingml/2006/wordprocessingDrawing" xmlns:w10="urn:schemas-microsoft-com:office:word" xmlns:w="http://schemas.openxmlformats.org/wordprocessingml/2006/main" xmlns:w14="http://schemas.microsoft.com/office/word/2010/wordml" xmlns:w15="http://schemas.microsoft.com/office/word/2012/wordml" xmlns:w16cid="http://schemas.microsoft.com/office/word/2016/wordml/cid" xmlns:w16se="http://schemas.microsoft.com/office/word/2015/wordml/symex" xmlns:wpg="http://schemas.microsoft.com/office/word/2010/wordprocessingGroup" xmlns:wpi="http://schemas.microsoft.com/office/word/2010/wordprocessingInk" xmlns:wne="http://schemas.microsoft.com/office/word/2006/wordml" xmlns:wps="http://schemas.microsoft.com/office/word/2010/wordprocessingShape" mc:Ignorable="w14 w15 w16se w16cid wp14">
+<w15:commentsEx xmlns:wpc="http://schemas.microsoft.com/office/word/2010/wordprocessingCanvas" xmlns:cx="http://schemas.microsoft.com/office/drawing/2014/chartex" xmlns:cx1="http://schemas.microsoft.com/office/drawing/2015/9/8/chartex" xmlns:mc="http://schemas.openxmlformats.org/markup-compatibility/2006" xmlns:o="urn:schemas-microsoft-com:office:office" xmlns:r="http://schemas.openxmlformats.org/officeDocument/2006/relationships" xmlns:m="http://schemas.openxmlformats.org/officeDocument/2006/math" xmlns:v="urn:schemas-microsoft-com:vml" xmlns:wp14="http://schemas.microsoft.com/office/word/2010/wordprocessingDrawing" xmlns:wp="http://schemas.openxmlformats.org/drawingml/2006/wordprocessingDrawing" xmlns:w10="urn:schemas-microsoft-com:office:word" xmlns:w="http://schemas.openxmlformats.org/wordprocessingml/2006/main" xmlns:w14="http://schemas.microsoft.com/office/word/2010/wordml" xmlns:w15="http://schemas.microsoft.com/office/word/2012/wordml" xmlns:w16se="http://schemas.microsoft.com/office/word/2015/wordml/symex" xmlns:wpg="http://schemas.microsoft.com/office/word/2010/wordprocessingGroup" xmlns:wpi="http://schemas.microsoft.com/office/word/2010/wordprocessingInk" xmlns:wne="http://schemas.microsoft.com/office/word/2006/wordml" xmlns:wps="http://schemas.microsoft.com/office/word/2010/wordprocessingShape" mc:Ignorable="w14 w15 w16se wp14">
   <w15:commentEx w15:paraId="70ED7B65" w15:done="0"/>
   <w15:commentEx w15:paraId="3C890032" w15:done="0"/>
   <w15:commentEx w15:paraId="362A7380" w15:done="0"/>
@@ -15623,7 +15961,7 @@
 </file>
 
 <file path=word/endnotes.xml><?xml version="1.0" encoding="utf-8"?>
-<w:endnotes xmlns:wpc="http://schemas.microsoft.com/office/word/2010/wordprocessingCanvas" xmlns:cx="http://schemas.microsoft.com/office/drawing/2014/chartex" xmlns:cx1="http://schemas.microsoft.com/office/drawing/2015/9/8/chartex" xmlns:cx2="http://schemas.microsoft.com/office/drawing/2015/10/21/chartex" xmlns:cx3="http://schemas.microsoft.com/office/drawing/2016/5/9/chartex" xmlns:cx4="http://schemas.microsoft.com/office/drawing/2016/5/10/chartex" xmlns:cx5="http://schemas.microsoft.com/office/drawing/2016/5/11/chartex" xmlns:cx6="http://schemas.microsoft.com/office/drawing/2016/5/12/chartex" xmlns:cx7="http://schemas.microsoft.com/office/drawing/2016/5/13/chartex" xmlns:cx8="http://schemas.microsoft.com/office/drawing/2016/5/14/chartex" xmlns:mc="http://schemas.openxmlformats.org/markup-compatibility/2006" xmlns:aink="http://schemas.microsoft.com/office/drawing/2016/ink" xmlns:am3d="http://schemas.microsoft.com/office/drawing/2017/model3d" xmlns:o="urn:schemas-microsoft-com:office:office" xmlns:r="http://schemas.openxmlformats.org/officeDocument/2006/relationships" xmlns:m="http://schemas.openxmlformats.org/officeDocument/2006/math" xmlns:v="urn:schemas-microsoft-com:vml" xmlns:wp14="http://schemas.microsoft.com/office/word/2010/wordprocessingDrawing" xmlns:wp="http://schemas.openxmlformats.org/drawingml/2006/wordprocessingDrawing" xmlns:w10="urn:schemas-microsoft-com:office:word" xmlns:w="http://schemas.openxmlformats.org/wordprocessingml/2006/main" xmlns:w14="http://schemas.microsoft.com/office/word/2010/wordml" xmlns:w15="http://schemas.microsoft.com/office/word/2012/wordml" xmlns:w16cid="http://schemas.microsoft.com/office/word/2016/wordml/cid" xmlns:w16se="http://schemas.microsoft.com/office/word/2015/wordml/symex" xmlns:wpg="http://schemas.microsoft.com/office/word/2010/wordprocessingGroup" xmlns:wpi="http://schemas.microsoft.com/office/word/2010/wordprocessingInk" xmlns:wne="http://schemas.microsoft.com/office/word/2006/wordml" xmlns:wps="http://schemas.microsoft.com/office/word/2010/wordprocessingShape" mc:Ignorable="w14 w15 w16se w16cid wp14">
+<w:endnotes xmlns:wpc="http://schemas.microsoft.com/office/word/2010/wordprocessingCanvas" xmlns:cx="http://schemas.microsoft.com/office/drawing/2014/chartex" xmlns:cx1="http://schemas.microsoft.com/office/drawing/2015/9/8/chartex" xmlns:mc="http://schemas.openxmlformats.org/markup-compatibility/2006" xmlns:o="urn:schemas-microsoft-com:office:office" xmlns:r="http://schemas.openxmlformats.org/officeDocument/2006/relationships" xmlns:m="http://schemas.openxmlformats.org/officeDocument/2006/math" xmlns:v="urn:schemas-microsoft-com:vml" xmlns:wp14="http://schemas.microsoft.com/office/word/2010/wordprocessingDrawing" xmlns:wp="http://schemas.openxmlformats.org/drawingml/2006/wordprocessingDrawing" xmlns:w10="urn:schemas-microsoft-com:office:word" xmlns:w="http://schemas.openxmlformats.org/wordprocessingml/2006/main" xmlns:w14="http://schemas.microsoft.com/office/word/2010/wordml" xmlns:w15="http://schemas.microsoft.com/office/word/2012/wordml" xmlns:w16se="http://schemas.microsoft.com/office/word/2015/wordml/symex" xmlns:wpg="http://schemas.microsoft.com/office/word/2010/wordprocessingGroup" xmlns:wpi="http://schemas.microsoft.com/office/word/2010/wordprocessingInk" xmlns:wne="http://schemas.microsoft.com/office/word/2006/wordml" xmlns:wps="http://schemas.microsoft.com/office/word/2010/wordprocessingShape" mc:Ignorable="w14 w15 w16se wp14">
   <w:endnote w:type="separator" w:id="-1">
     <w:p>
       <w:r>
@@ -15642,7 +15980,7 @@
 </file>
 
 <file path=word/footer1.xml><?xml version="1.0" encoding="utf-8"?>
-<w:ftr xmlns:wpc="http://schemas.microsoft.com/office/word/2010/wordprocessingCanvas" xmlns:cx="http://schemas.microsoft.com/office/drawing/2014/chartex" xmlns:cx1="http://schemas.microsoft.com/office/drawing/2015/9/8/chartex" xmlns:cx2="http://schemas.microsoft.com/office/drawing/2015/10/21/chartex" xmlns:cx3="http://schemas.microsoft.com/office/drawing/2016/5/9/chartex" xmlns:cx4="http://schemas.microsoft.com/office/drawing/2016/5/10/chartex" xmlns:cx5="http://schemas.microsoft.com/office/drawing/2016/5/11/chartex" xmlns:cx6="http://schemas.microsoft.com/office/drawing/2016/5/12/chartex" xmlns:cx7="http://schemas.microsoft.com/office/drawing/2016/5/13/chartex" xmlns:cx8="http://schemas.microsoft.com/office/drawing/2016/5/14/chartex" xmlns:mc="http://schemas.openxmlformats.org/markup-compatibility/2006" xmlns:aink="http://schemas.microsoft.com/office/drawing/2016/ink" xmlns:am3d="http://schemas.microsoft.com/office/drawing/2017/model3d" xmlns:o="urn:schemas-microsoft-com:office:office" xmlns:r="http://schemas.openxmlformats.org/officeDocument/2006/relationships" xmlns:m="http://schemas.openxmlformats.org/officeDocument/2006/math" xmlns:v="urn:schemas-microsoft-com:vml" xmlns:wp14="http://schemas.microsoft.com/office/word/2010/wordprocessingDrawing" xmlns:wp="http://schemas.openxmlformats.org/drawingml/2006/wordprocessingDrawing" xmlns:w10="urn:schemas-microsoft-com:office:word" xmlns:w="http://schemas.openxmlformats.org/wordprocessingml/2006/main" xmlns:w14="http://schemas.microsoft.com/office/word/2010/wordml" xmlns:w15="http://schemas.microsoft.com/office/word/2012/wordml" xmlns:w16cid="http://schemas.microsoft.com/office/word/2016/wordml/cid" xmlns:w16se="http://schemas.microsoft.com/office/word/2015/wordml/symex" xmlns:wpg="http://schemas.microsoft.com/office/word/2010/wordprocessingGroup" xmlns:wpi="http://schemas.microsoft.com/office/word/2010/wordprocessingInk" xmlns:wne="http://schemas.microsoft.com/office/word/2006/wordml" xmlns:wps="http://schemas.microsoft.com/office/word/2010/wordprocessingShape" mc:Ignorable="w14 w15 w16se w16cid wp14">
+<w:ftr xmlns:wpc="http://schemas.microsoft.com/office/word/2010/wordprocessingCanvas" xmlns:cx="http://schemas.microsoft.com/office/drawing/2014/chartex" xmlns:cx1="http://schemas.microsoft.com/office/drawing/2015/9/8/chartex" xmlns:mc="http://schemas.openxmlformats.org/markup-compatibility/2006" xmlns:o="urn:schemas-microsoft-com:office:office" xmlns:r="http://schemas.openxmlformats.org/officeDocument/2006/relationships" xmlns:m="http://schemas.openxmlformats.org/officeDocument/2006/math" xmlns:v="urn:schemas-microsoft-com:vml" xmlns:wp14="http://schemas.microsoft.com/office/word/2010/wordprocessingDrawing" xmlns:wp="http://schemas.openxmlformats.org/drawingml/2006/wordprocessingDrawing" xmlns:w10="urn:schemas-microsoft-com:office:word" xmlns:w="http://schemas.openxmlformats.org/wordprocessingml/2006/main" xmlns:w14="http://schemas.microsoft.com/office/word/2010/wordml" xmlns:w15="http://schemas.microsoft.com/office/word/2012/wordml" xmlns:w16se="http://schemas.microsoft.com/office/word/2015/wordml/symex" xmlns:wpg="http://schemas.microsoft.com/office/word/2010/wordprocessingGroup" xmlns:wpi="http://schemas.microsoft.com/office/word/2010/wordprocessingInk" xmlns:wne="http://schemas.microsoft.com/office/word/2006/wordml" xmlns:wps="http://schemas.microsoft.com/office/word/2010/wordprocessingShape" mc:Ignorable="w14 w15 w16se wp14">
   <w:p>
     <w:pPr>
       <w:pStyle w:val="Footer"/>
@@ -15887,7 +16225,7 @@
 </file>
 
 <file path=word/footer2.xml><?xml version="1.0" encoding="utf-8"?>
-<w:ftr xmlns:wpc="http://schemas.microsoft.com/office/word/2010/wordprocessingCanvas" xmlns:cx="http://schemas.microsoft.com/office/drawing/2014/chartex" xmlns:cx1="http://schemas.microsoft.com/office/drawing/2015/9/8/chartex" xmlns:cx2="http://schemas.microsoft.com/office/drawing/2015/10/21/chartex" xmlns:cx3="http://schemas.microsoft.com/office/drawing/2016/5/9/chartex" xmlns:cx4="http://schemas.microsoft.com/office/drawing/2016/5/10/chartex" xmlns:cx5="http://schemas.microsoft.com/office/drawing/2016/5/11/chartex" xmlns:cx6="http://schemas.microsoft.com/office/drawing/2016/5/12/chartex" xmlns:cx7="http://schemas.microsoft.com/office/drawing/2016/5/13/chartex" xmlns:cx8="http://schemas.microsoft.com/office/drawing/2016/5/14/chartex" xmlns:mc="http://schemas.openxmlformats.org/markup-compatibility/2006" xmlns:aink="http://schemas.microsoft.com/office/drawing/2016/ink" xmlns:am3d="http://schemas.microsoft.com/office/drawing/2017/model3d" xmlns:o="urn:schemas-microsoft-com:office:office" xmlns:r="http://schemas.openxmlformats.org/officeDocument/2006/relationships" xmlns:m="http://schemas.openxmlformats.org/officeDocument/2006/math" xmlns:v="urn:schemas-microsoft-com:vml" xmlns:wp14="http://schemas.microsoft.com/office/word/2010/wordprocessingDrawing" xmlns:wp="http://schemas.openxmlformats.org/drawingml/2006/wordprocessingDrawing" xmlns:w10="urn:schemas-microsoft-com:office:word" xmlns:w="http://schemas.openxmlformats.org/wordprocessingml/2006/main" xmlns:w14="http://schemas.microsoft.com/office/word/2010/wordml" xmlns:w15="http://schemas.microsoft.com/office/word/2012/wordml" xmlns:w16cid="http://schemas.microsoft.com/office/word/2016/wordml/cid" xmlns:w16se="http://schemas.microsoft.com/office/word/2015/wordml/symex" xmlns:wpg="http://schemas.microsoft.com/office/word/2010/wordprocessingGroup" xmlns:wpi="http://schemas.microsoft.com/office/word/2010/wordprocessingInk" xmlns:wne="http://schemas.microsoft.com/office/word/2006/wordml" xmlns:wps="http://schemas.microsoft.com/office/word/2010/wordprocessingShape" mc:Ignorable="w14 w15 w16se w16cid wp14">
+<w:ftr xmlns:wpc="http://schemas.microsoft.com/office/word/2010/wordprocessingCanvas" xmlns:cx="http://schemas.microsoft.com/office/drawing/2014/chartex" xmlns:cx1="http://schemas.microsoft.com/office/drawing/2015/9/8/chartex" xmlns:mc="http://schemas.openxmlformats.org/markup-compatibility/2006" xmlns:o="urn:schemas-microsoft-com:office:office" xmlns:r="http://schemas.openxmlformats.org/officeDocument/2006/relationships" xmlns:m="http://schemas.openxmlformats.org/officeDocument/2006/math" xmlns:v="urn:schemas-microsoft-com:vml" xmlns:wp14="http://schemas.microsoft.com/office/word/2010/wordprocessingDrawing" xmlns:wp="http://schemas.openxmlformats.org/drawingml/2006/wordprocessingDrawing" xmlns:w10="urn:schemas-microsoft-com:office:word" xmlns:w="http://schemas.openxmlformats.org/wordprocessingml/2006/main" xmlns:w14="http://schemas.microsoft.com/office/word/2010/wordml" xmlns:w15="http://schemas.microsoft.com/office/word/2012/wordml" xmlns:w16se="http://schemas.microsoft.com/office/word/2015/wordml/symex" xmlns:wpg="http://schemas.microsoft.com/office/word/2010/wordprocessingGroup" xmlns:wpi="http://schemas.microsoft.com/office/word/2010/wordprocessingInk" xmlns:wne="http://schemas.microsoft.com/office/word/2006/wordml" xmlns:wps="http://schemas.microsoft.com/office/word/2010/wordprocessingShape" mc:Ignorable="w14 w15 w16se wp14">
   <w:tbl>
     <w:tblPr>
       <w:tblW w:w="9810" w:type="dxa"/>
@@ -15918,7 +16256,7 @@
               <w:sz w:val="18"/>
             </w:rPr>
           </w:pPr>
-          <w:bookmarkStart w:id="16" w:name="hp_Footer"/>
+          <w:bookmarkStart w:id="17" w:name="hp_Footer"/>
         </w:p>
       </w:tc>
       <w:tc>
@@ -16007,7 +16345,7 @@
               <w:noProof/>
               <w:sz w:val="18"/>
             </w:rPr>
-            <w:t>2</w:t>
+            <w:t>3</w:t>
           </w:r>
           <w:r>
             <w:rPr>
@@ -16044,7 +16382,7 @@
               <w:noProof/>
               <w:sz w:val="18"/>
             </w:rPr>
-            <w:t>15</w:t>
+            <w:t>23</w:t>
           </w:r>
           <w:r>
             <w:rPr>
@@ -16122,7 +16460,7 @@
         </w:p>
       </w:tc>
     </w:tr>
-    <w:bookmarkEnd w:id="16"/>
+    <w:bookmarkEnd w:id="17"/>
   </w:tbl>
   <w:p>
     <w:pPr>
@@ -16137,7 +16475,7 @@
 </file>
 
 <file path=word/footer3.xml><?xml version="1.0" encoding="utf-8"?>
-<w:ftr xmlns:wpc="http://schemas.microsoft.com/office/word/2010/wordprocessingCanvas" xmlns:cx="http://schemas.microsoft.com/office/drawing/2014/chartex" xmlns:cx1="http://schemas.microsoft.com/office/drawing/2015/9/8/chartex" xmlns:cx2="http://schemas.microsoft.com/office/drawing/2015/10/21/chartex" xmlns:cx3="http://schemas.microsoft.com/office/drawing/2016/5/9/chartex" xmlns:cx4="http://schemas.microsoft.com/office/drawing/2016/5/10/chartex" xmlns:cx5="http://schemas.microsoft.com/office/drawing/2016/5/11/chartex" xmlns:cx6="http://schemas.microsoft.com/office/drawing/2016/5/12/chartex" xmlns:cx7="http://schemas.microsoft.com/office/drawing/2016/5/13/chartex" xmlns:cx8="http://schemas.microsoft.com/office/drawing/2016/5/14/chartex" xmlns:mc="http://schemas.openxmlformats.org/markup-compatibility/2006" xmlns:aink="http://schemas.microsoft.com/office/drawing/2016/ink" xmlns:am3d="http://schemas.microsoft.com/office/drawing/2017/model3d" xmlns:o="urn:schemas-microsoft-com:office:office" xmlns:r="http://schemas.openxmlformats.org/officeDocument/2006/relationships" xmlns:m="http://schemas.openxmlformats.org/officeDocument/2006/math" xmlns:v="urn:schemas-microsoft-com:vml" xmlns:wp14="http://schemas.microsoft.com/office/word/2010/wordprocessingDrawing" xmlns:wp="http://schemas.openxmlformats.org/drawingml/2006/wordprocessingDrawing" xmlns:w10="urn:schemas-microsoft-com:office:word" xmlns:w="http://schemas.openxmlformats.org/wordprocessingml/2006/main" xmlns:w14="http://schemas.microsoft.com/office/word/2010/wordml" xmlns:w15="http://schemas.microsoft.com/office/word/2012/wordml" xmlns:w16cid="http://schemas.microsoft.com/office/word/2016/wordml/cid" xmlns:w16se="http://schemas.microsoft.com/office/word/2015/wordml/symex" xmlns:wpg="http://schemas.microsoft.com/office/word/2010/wordprocessingGroup" xmlns:wpi="http://schemas.microsoft.com/office/word/2010/wordprocessingInk" xmlns:wne="http://schemas.microsoft.com/office/word/2006/wordml" xmlns:wps="http://schemas.microsoft.com/office/word/2010/wordprocessingShape" mc:Ignorable="w14 w15 w16se w16cid wp14">
+<w:ftr xmlns:wpc="http://schemas.microsoft.com/office/word/2010/wordprocessingCanvas" xmlns:cx="http://schemas.microsoft.com/office/drawing/2014/chartex" xmlns:cx1="http://schemas.microsoft.com/office/drawing/2015/9/8/chartex" xmlns:mc="http://schemas.openxmlformats.org/markup-compatibility/2006" xmlns:o="urn:schemas-microsoft-com:office:office" xmlns:r="http://schemas.openxmlformats.org/officeDocument/2006/relationships" xmlns:m="http://schemas.openxmlformats.org/officeDocument/2006/math" xmlns:v="urn:schemas-microsoft-com:vml" xmlns:wp14="http://schemas.microsoft.com/office/word/2010/wordprocessingDrawing" xmlns:wp="http://schemas.openxmlformats.org/drawingml/2006/wordprocessingDrawing" xmlns:w10="urn:schemas-microsoft-com:office:word" xmlns:w="http://schemas.openxmlformats.org/wordprocessingml/2006/main" xmlns:w14="http://schemas.microsoft.com/office/word/2010/wordml" xmlns:w15="http://schemas.microsoft.com/office/word/2012/wordml" xmlns:w16se="http://schemas.microsoft.com/office/word/2015/wordml/symex" xmlns:wpg="http://schemas.microsoft.com/office/word/2010/wordprocessingGroup" xmlns:wpi="http://schemas.microsoft.com/office/word/2010/wordprocessingInk" xmlns:wne="http://schemas.microsoft.com/office/word/2006/wordml" xmlns:wps="http://schemas.microsoft.com/office/word/2010/wordprocessingShape" mc:Ignorable="w14 w15 w16se wp14">
   <w:p>
     <w:pPr>
       <w:pStyle w:val="Footer"/>
@@ -16147,7 +16485,7 @@
 </file>
 
 <file path=word/footnotes.xml><?xml version="1.0" encoding="utf-8"?>
-<w:footnotes xmlns:wpc="http://schemas.microsoft.com/office/word/2010/wordprocessingCanvas" xmlns:cx="http://schemas.microsoft.com/office/drawing/2014/chartex" xmlns:cx1="http://schemas.microsoft.com/office/drawing/2015/9/8/chartex" xmlns:cx2="http://schemas.microsoft.com/office/drawing/2015/10/21/chartex" xmlns:cx3="http://schemas.microsoft.com/office/drawing/2016/5/9/chartex" xmlns:cx4="http://schemas.microsoft.com/office/drawing/2016/5/10/chartex" xmlns:cx5="http://schemas.microsoft.com/office/drawing/2016/5/11/chartex" xmlns:cx6="http://schemas.microsoft.com/office/drawing/2016/5/12/chartex" xmlns:cx7="http://schemas.microsoft.com/office/drawing/2016/5/13/chartex" xmlns:cx8="http://schemas.microsoft.com/office/drawing/2016/5/14/chartex" xmlns:mc="http://schemas.openxmlformats.org/markup-compatibility/2006" xmlns:aink="http://schemas.microsoft.com/office/drawing/2016/ink" xmlns:am3d="http://schemas.microsoft.com/office/drawing/2017/model3d" xmlns:o="urn:schemas-microsoft-com:office:office" xmlns:r="http://schemas.openxmlformats.org/officeDocument/2006/relationships" xmlns:m="http://schemas.openxmlformats.org/officeDocument/2006/math" xmlns:v="urn:schemas-microsoft-com:vml" xmlns:wp14="http://schemas.microsoft.com/office/word/2010/wordprocessingDrawing" xmlns:wp="http://schemas.openxmlformats.org/drawingml/2006/wordprocessingDrawing" xmlns:w10="urn:schemas-microsoft-com:office:word" xmlns:w="http://schemas.openxmlformats.org/wordprocessingml/2006/main" xmlns:w14="http://schemas.microsoft.com/office/word/2010/wordml" xmlns:w15="http://schemas.microsoft.com/office/word/2012/wordml" xmlns:w16cid="http://schemas.microsoft.com/office/word/2016/wordml/cid" xmlns:w16se="http://schemas.microsoft.com/office/word/2015/wordml/symex" xmlns:wpg="http://schemas.microsoft.com/office/word/2010/wordprocessingGroup" xmlns:wpi="http://schemas.microsoft.com/office/word/2010/wordprocessingInk" xmlns:wne="http://schemas.microsoft.com/office/word/2006/wordml" xmlns:wps="http://schemas.microsoft.com/office/word/2010/wordprocessingShape" mc:Ignorable="w14 w15 w16se w16cid wp14">
+<w:footnotes xmlns:wpc="http://schemas.microsoft.com/office/word/2010/wordprocessingCanvas" xmlns:cx="http://schemas.microsoft.com/office/drawing/2014/chartex" xmlns:cx1="http://schemas.microsoft.com/office/drawing/2015/9/8/chartex" xmlns:mc="http://schemas.openxmlformats.org/markup-compatibility/2006" xmlns:o="urn:schemas-microsoft-com:office:office" xmlns:r="http://schemas.openxmlformats.org/officeDocument/2006/relationships" xmlns:m="http://schemas.openxmlformats.org/officeDocument/2006/math" xmlns:v="urn:schemas-microsoft-com:vml" xmlns:wp14="http://schemas.microsoft.com/office/word/2010/wordprocessingDrawing" xmlns:wp="http://schemas.openxmlformats.org/drawingml/2006/wordprocessingDrawing" xmlns:w10="urn:schemas-microsoft-com:office:word" xmlns:w="http://schemas.openxmlformats.org/wordprocessingml/2006/main" xmlns:w14="http://schemas.microsoft.com/office/word/2010/wordml" xmlns:w15="http://schemas.microsoft.com/office/word/2012/wordml" xmlns:w16se="http://schemas.microsoft.com/office/word/2015/wordml/symex" xmlns:wpg="http://schemas.microsoft.com/office/word/2010/wordprocessingGroup" xmlns:wpi="http://schemas.microsoft.com/office/word/2010/wordprocessingInk" xmlns:wne="http://schemas.microsoft.com/office/word/2006/wordml" xmlns:wps="http://schemas.microsoft.com/office/word/2010/wordprocessingShape" mc:Ignorable="w14 w15 w16se wp14">
   <w:footnote w:type="separator" w:id="-1">
     <w:p>
       <w:r>
@@ -16166,7 +16504,7 @@
 </file>
 
 <file path=word/header1.xml><?xml version="1.0" encoding="utf-8"?>
-<w:hdr xmlns:wpc="http://schemas.microsoft.com/office/word/2010/wordprocessingCanvas" xmlns:cx="http://schemas.microsoft.com/office/drawing/2014/chartex" xmlns:cx1="http://schemas.microsoft.com/office/drawing/2015/9/8/chartex" xmlns:cx2="http://schemas.microsoft.com/office/drawing/2015/10/21/chartex" xmlns:cx3="http://schemas.microsoft.com/office/drawing/2016/5/9/chartex" xmlns:cx4="http://schemas.microsoft.com/office/drawing/2016/5/10/chartex" xmlns:cx5="http://schemas.microsoft.com/office/drawing/2016/5/11/chartex" xmlns:cx6="http://schemas.microsoft.com/office/drawing/2016/5/12/chartex" xmlns:cx7="http://schemas.microsoft.com/office/drawing/2016/5/13/chartex" xmlns:cx8="http://schemas.microsoft.com/office/drawing/2016/5/14/chartex" xmlns:mc="http://schemas.openxmlformats.org/markup-compatibility/2006" xmlns:aink="http://schemas.microsoft.com/office/drawing/2016/ink" xmlns:am3d="http://schemas.microsoft.com/office/drawing/2017/model3d" xmlns:o="urn:schemas-microsoft-com:office:office" xmlns:r="http://schemas.openxmlformats.org/officeDocument/2006/relationships" xmlns:m="http://schemas.openxmlformats.org/officeDocument/2006/math" xmlns:v="urn:schemas-microsoft-com:vml" xmlns:wp14="http://schemas.microsoft.com/office/word/2010/wordprocessingDrawing" xmlns:wp="http://schemas.openxmlformats.org/drawingml/2006/wordprocessingDrawing" xmlns:w10="urn:schemas-microsoft-com:office:word" xmlns:w="http://schemas.openxmlformats.org/wordprocessingml/2006/main" xmlns:w14="http://schemas.microsoft.com/office/word/2010/wordml" xmlns:w15="http://schemas.microsoft.com/office/word/2012/wordml" xmlns:w16cid="http://schemas.microsoft.com/office/word/2016/wordml/cid" xmlns:w16se="http://schemas.microsoft.com/office/word/2015/wordml/symex" xmlns:wpg="http://schemas.microsoft.com/office/word/2010/wordprocessingGroup" xmlns:wpi="http://schemas.microsoft.com/office/word/2010/wordprocessingInk" xmlns:wne="http://schemas.microsoft.com/office/word/2006/wordml" xmlns:wps="http://schemas.microsoft.com/office/word/2010/wordprocessingShape" mc:Ignorable="w14 w15 w16se w16cid wp14">
+<w:hdr xmlns:wpc="http://schemas.microsoft.com/office/word/2010/wordprocessingCanvas" xmlns:cx="http://schemas.microsoft.com/office/drawing/2014/chartex" xmlns:cx1="http://schemas.microsoft.com/office/drawing/2015/9/8/chartex" xmlns:mc="http://schemas.openxmlformats.org/markup-compatibility/2006" xmlns:o="urn:schemas-microsoft-com:office:office" xmlns:r="http://schemas.openxmlformats.org/officeDocument/2006/relationships" xmlns:m="http://schemas.openxmlformats.org/officeDocument/2006/math" xmlns:v="urn:schemas-microsoft-com:vml" xmlns:wp14="http://schemas.microsoft.com/office/word/2010/wordprocessingDrawing" xmlns:wp="http://schemas.openxmlformats.org/drawingml/2006/wordprocessingDrawing" xmlns:w10="urn:schemas-microsoft-com:office:word" xmlns:w="http://schemas.openxmlformats.org/wordprocessingml/2006/main" xmlns:w14="http://schemas.microsoft.com/office/word/2010/wordml" xmlns:w15="http://schemas.microsoft.com/office/word/2012/wordml" xmlns:w16se="http://schemas.microsoft.com/office/word/2015/wordml/symex" xmlns:wpg="http://schemas.microsoft.com/office/word/2010/wordprocessingGroup" xmlns:wpi="http://schemas.microsoft.com/office/word/2010/wordprocessingInk" xmlns:wne="http://schemas.microsoft.com/office/word/2006/wordml" xmlns:wps="http://schemas.microsoft.com/office/word/2010/wordprocessingShape" mc:Ignorable="w14 w15 w16se wp14">
   <w:p>
     <w:pPr>
       <w:pStyle w:val="Header"/>
@@ -16176,7 +16514,7 @@
 </file>
 
 <file path=word/header2.xml><?xml version="1.0" encoding="utf-8"?>
-<w:hdr xmlns:wpc="http://schemas.microsoft.com/office/word/2010/wordprocessingCanvas" xmlns:cx="http://schemas.microsoft.com/office/drawing/2014/chartex" xmlns:cx1="http://schemas.microsoft.com/office/drawing/2015/9/8/chartex" xmlns:cx2="http://schemas.microsoft.com/office/drawing/2015/10/21/chartex" xmlns:cx3="http://schemas.microsoft.com/office/drawing/2016/5/9/chartex" xmlns:cx4="http://schemas.microsoft.com/office/drawing/2016/5/10/chartex" xmlns:cx5="http://schemas.microsoft.com/office/drawing/2016/5/11/chartex" xmlns:cx6="http://schemas.microsoft.com/office/drawing/2016/5/12/chartex" xmlns:cx7="http://schemas.microsoft.com/office/drawing/2016/5/13/chartex" xmlns:cx8="http://schemas.microsoft.com/office/drawing/2016/5/14/chartex" xmlns:mc="http://schemas.openxmlformats.org/markup-compatibility/2006" xmlns:aink="http://schemas.microsoft.com/office/drawing/2016/ink" xmlns:am3d="http://schemas.microsoft.com/office/drawing/2017/model3d" xmlns:o="urn:schemas-microsoft-com:office:office" xmlns:r="http://schemas.openxmlformats.org/officeDocument/2006/relationships" xmlns:m="http://schemas.openxmlformats.org/officeDocument/2006/math" xmlns:v="urn:schemas-microsoft-com:vml" xmlns:wp14="http://schemas.microsoft.com/office/word/2010/wordprocessingDrawing" xmlns:wp="http://schemas.openxmlformats.org/drawingml/2006/wordprocessingDrawing" xmlns:w10="urn:schemas-microsoft-com:office:word" xmlns:w="http://schemas.openxmlformats.org/wordprocessingml/2006/main" xmlns:w14="http://schemas.microsoft.com/office/word/2010/wordml" xmlns:w15="http://schemas.microsoft.com/office/word/2012/wordml" xmlns:w16cid="http://schemas.microsoft.com/office/word/2016/wordml/cid" xmlns:w16se="http://schemas.microsoft.com/office/word/2015/wordml/symex" xmlns:wpg="http://schemas.microsoft.com/office/word/2010/wordprocessingGroup" xmlns:wpi="http://schemas.microsoft.com/office/word/2010/wordprocessingInk" xmlns:wne="http://schemas.microsoft.com/office/word/2006/wordml" xmlns:wps="http://schemas.microsoft.com/office/word/2010/wordprocessingShape" mc:Ignorable="w14 w15 w16se w16cid wp14">
+<w:hdr xmlns:wpc="http://schemas.microsoft.com/office/word/2010/wordprocessingCanvas" xmlns:cx="http://schemas.microsoft.com/office/drawing/2014/chartex" xmlns:cx1="http://schemas.microsoft.com/office/drawing/2015/9/8/chartex" xmlns:mc="http://schemas.openxmlformats.org/markup-compatibility/2006" xmlns:o="urn:schemas-microsoft-com:office:office" xmlns:r="http://schemas.openxmlformats.org/officeDocument/2006/relationships" xmlns:m="http://schemas.openxmlformats.org/officeDocument/2006/math" xmlns:v="urn:schemas-microsoft-com:vml" xmlns:wp14="http://schemas.microsoft.com/office/word/2010/wordprocessingDrawing" xmlns:wp="http://schemas.openxmlformats.org/drawingml/2006/wordprocessingDrawing" xmlns:w10="urn:schemas-microsoft-com:office:word" xmlns:w="http://schemas.openxmlformats.org/wordprocessingml/2006/main" xmlns:w14="http://schemas.microsoft.com/office/word/2010/wordml" xmlns:w15="http://schemas.microsoft.com/office/word/2012/wordml" xmlns:w16se="http://schemas.microsoft.com/office/word/2015/wordml/symex" xmlns:wpg="http://schemas.microsoft.com/office/word/2010/wordprocessingGroup" xmlns:wpi="http://schemas.microsoft.com/office/word/2010/wordprocessingInk" xmlns:wne="http://schemas.microsoft.com/office/word/2006/wordml" xmlns:wps="http://schemas.microsoft.com/office/word/2010/wordprocessingShape" mc:Ignorable="w14 w15 w16se wp14">
   <w:tbl>
     <w:tblPr>
       <w:tblW w:w="0" w:type="auto"/>
@@ -16326,7 +16664,7 @@
             <w:pStyle w:val="Heading4"/>
             <w:spacing w:before="80" w:after="80"/>
           </w:pPr>
-          <w:bookmarkStart w:id="15" w:name="hp_Header"/>
+          <w:bookmarkStart w:id="16" w:name="hp_Header"/>
         </w:p>
       </w:tc>
       <w:tc>
@@ -16367,7 +16705,7 @@
         </w:p>
       </w:tc>
     </w:tr>
-    <w:bookmarkEnd w:id="15"/>
+    <w:bookmarkEnd w:id="16"/>
   </w:tbl>
   <w:p>
     <w:pPr>
@@ -16381,7 +16719,7 @@
 </file>
 
 <file path=word/header3.xml><?xml version="1.0" encoding="utf-8"?>
-<w:hdr xmlns:wpc="http://schemas.microsoft.com/office/word/2010/wordprocessingCanvas" xmlns:cx="http://schemas.microsoft.com/office/drawing/2014/chartex" xmlns:cx1="http://schemas.microsoft.com/office/drawing/2015/9/8/chartex" xmlns:cx2="http://schemas.microsoft.com/office/drawing/2015/10/21/chartex" xmlns:cx3="http://schemas.microsoft.com/office/drawing/2016/5/9/chartex" xmlns:cx4="http://schemas.microsoft.com/office/drawing/2016/5/10/chartex" xmlns:cx5="http://schemas.microsoft.com/office/drawing/2016/5/11/chartex" xmlns:cx6="http://schemas.microsoft.com/office/drawing/2016/5/12/chartex" xmlns:cx7="http://schemas.microsoft.com/office/drawing/2016/5/13/chartex" xmlns:cx8="http://schemas.microsoft.com/office/drawing/2016/5/14/chartex" xmlns:mc="http://schemas.openxmlformats.org/markup-compatibility/2006" xmlns:aink="http://schemas.microsoft.com/office/drawing/2016/ink" xmlns:am3d="http://schemas.microsoft.com/office/drawing/2017/model3d" xmlns:o="urn:schemas-microsoft-com:office:office" xmlns:r="http://schemas.openxmlformats.org/officeDocument/2006/relationships" xmlns:m="http://schemas.openxmlformats.org/officeDocument/2006/math" xmlns:v="urn:schemas-microsoft-com:vml" xmlns:wp14="http://schemas.microsoft.com/office/word/2010/wordprocessingDrawing" xmlns:wp="http://schemas.openxmlformats.org/drawingml/2006/wordprocessingDrawing" xmlns:w10="urn:schemas-microsoft-com:office:word" xmlns:w="http://schemas.openxmlformats.org/wordprocessingml/2006/main" xmlns:w14="http://schemas.microsoft.com/office/word/2010/wordml" xmlns:w15="http://schemas.microsoft.com/office/word/2012/wordml" xmlns:w16cid="http://schemas.microsoft.com/office/word/2016/wordml/cid" xmlns:w16se="http://schemas.microsoft.com/office/word/2015/wordml/symex" xmlns:wpg="http://schemas.microsoft.com/office/word/2010/wordprocessingGroup" xmlns:wpi="http://schemas.microsoft.com/office/word/2010/wordprocessingInk" xmlns:wne="http://schemas.microsoft.com/office/word/2006/wordml" xmlns:wps="http://schemas.microsoft.com/office/word/2010/wordprocessingShape" mc:Ignorable="w14 w15 w16se w16cid wp14">
+<w:hdr xmlns:wpc="http://schemas.microsoft.com/office/word/2010/wordprocessingCanvas" xmlns:cx="http://schemas.microsoft.com/office/drawing/2014/chartex" xmlns:cx1="http://schemas.microsoft.com/office/drawing/2015/9/8/chartex" xmlns:mc="http://schemas.openxmlformats.org/markup-compatibility/2006" xmlns:o="urn:schemas-microsoft-com:office:office" xmlns:r="http://schemas.openxmlformats.org/officeDocument/2006/relationships" xmlns:m="http://schemas.openxmlformats.org/officeDocument/2006/math" xmlns:v="urn:schemas-microsoft-com:vml" xmlns:wp14="http://schemas.microsoft.com/office/word/2010/wordprocessingDrawing" xmlns:wp="http://schemas.openxmlformats.org/drawingml/2006/wordprocessingDrawing" xmlns:w10="urn:schemas-microsoft-com:office:word" xmlns:w="http://schemas.openxmlformats.org/wordprocessingml/2006/main" xmlns:w14="http://schemas.microsoft.com/office/word/2010/wordml" xmlns:w15="http://schemas.microsoft.com/office/word/2012/wordml" xmlns:w16se="http://schemas.microsoft.com/office/word/2015/wordml/symex" xmlns:wpg="http://schemas.microsoft.com/office/word/2010/wordprocessingGroup" xmlns:wpi="http://schemas.microsoft.com/office/word/2010/wordprocessingInk" xmlns:wne="http://schemas.microsoft.com/office/word/2006/wordml" xmlns:wps="http://schemas.microsoft.com/office/word/2010/wordprocessingShape" mc:Ignorable="w14 w15 w16se wp14">
   <w:p>
     <w:pPr>
       <w:pStyle w:val="Header"/>
@@ -16391,7 +16729,7 @@
 </file>
 
 <file path=word/numbering.xml><?xml version="1.0" encoding="utf-8"?>
-<w:numbering xmlns:wpc="http://schemas.microsoft.com/office/word/2010/wordprocessingCanvas" xmlns:cx="http://schemas.microsoft.com/office/drawing/2014/chartex" xmlns:cx1="http://schemas.microsoft.com/office/drawing/2015/9/8/chartex" xmlns:cx2="http://schemas.microsoft.com/office/drawing/2015/10/21/chartex" xmlns:cx3="http://schemas.microsoft.com/office/drawing/2016/5/9/chartex" xmlns:cx4="http://schemas.microsoft.com/office/drawing/2016/5/10/chartex" xmlns:cx5="http://schemas.microsoft.com/office/drawing/2016/5/11/chartex" xmlns:cx6="http://schemas.microsoft.com/office/drawing/2016/5/12/chartex" xmlns:cx7="http://schemas.microsoft.com/office/drawing/2016/5/13/chartex" xmlns:cx8="http://schemas.microsoft.com/office/drawing/2016/5/14/chartex" xmlns:mc="http://schemas.openxmlformats.org/markup-compatibility/2006" xmlns:aink="http://schemas.microsoft.com/office/drawing/2016/ink" xmlns:am3d="http://schemas.microsoft.com/office/drawing/2017/model3d" xmlns:o="urn:schemas-microsoft-com:office:office" xmlns:r="http://schemas.openxmlformats.org/officeDocument/2006/relationships" xmlns:m="http://schemas.openxmlformats.org/officeDocument/2006/math" xmlns:v="urn:schemas-microsoft-com:vml" xmlns:wp14="http://schemas.microsoft.com/office/word/2010/wordprocessingDrawing" xmlns:wp="http://schemas.openxmlformats.org/drawingml/2006/wordprocessingDrawing" xmlns:w10="urn:schemas-microsoft-com:office:word" xmlns:w="http://schemas.openxmlformats.org/wordprocessingml/2006/main" xmlns:w14="http://schemas.microsoft.com/office/word/2010/wordml" xmlns:w15="http://schemas.microsoft.com/office/word/2012/wordml" xmlns:w16cid="http://schemas.microsoft.com/office/word/2016/wordml/cid" xmlns:w16se="http://schemas.microsoft.com/office/word/2015/wordml/symex" xmlns:wpg="http://schemas.microsoft.com/office/word/2010/wordprocessingGroup" xmlns:wpi="http://schemas.microsoft.com/office/word/2010/wordprocessingInk" xmlns:wne="http://schemas.microsoft.com/office/word/2006/wordml" xmlns:wps="http://schemas.microsoft.com/office/word/2010/wordprocessingShape" mc:Ignorable="w14 w15 w16se w16cid wp14">
+<w:numbering xmlns:wpc="http://schemas.microsoft.com/office/word/2010/wordprocessingCanvas" xmlns:cx="http://schemas.microsoft.com/office/drawing/2014/chartex" xmlns:cx1="http://schemas.microsoft.com/office/drawing/2015/9/8/chartex" xmlns:mc="http://schemas.openxmlformats.org/markup-compatibility/2006" xmlns:o="urn:schemas-microsoft-com:office:office" xmlns:r="http://schemas.openxmlformats.org/officeDocument/2006/relationships" xmlns:m="http://schemas.openxmlformats.org/officeDocument/2006/math" xmlns:v="urn:schemas-microsoft-com:vml" xmlns:wp14="http://schemas.microsoft.com/office/word/2010/wordprocessingDrawing" xmlns:wp="http://schemas.openxmlformats.org/drawingml/2006/wordprocessingDrawing" xmlns:w10="urn:schemas-microsoft-com:office:word" xmlns:w="http://schemas.openxmlformats.org/wordprocessingml/2006/main" xmlns:w14="http://schemas.microsoft.com/office/word/2010/wordml" xmlns:w15="http://schemas.microsoft.com/office/word/2012/wordml" xmlns:w16se="http://schemas.microsoft.com/office/word/2015/wordml/symex" xmlns:wpg="http://schemas.microsoft.com/office/word/2010/wordprocessingGroup" xmlns:wpi="http://schemas.microsoft.com/office/word/2010/wordprocessingInk" xmlns:wne="http://schemas.microsoft.com/office/word/2006/wordml" xmlns:wps="http://schemas.microsoft.com/office/word/2010/wordprocessingShape" mc:Ignorable="w14 w15 w16se wp14">
   <w:abstractNum w:abstractNumId="0" w15:restartNumberingAfterBreak="0">
     <w:nsid w:val="02977C3C"/>
     <w:multiLevelType w:val="hybridMultilevel"/>
@@ -18180,7 +18518,7 @@
 </file>
 
 <file path=word/people.xml><?xml version="1.0" encoding="utf-8"?>
-<w15:people xmlns:wpc="http://schemas.microsoft.com/office/word/2010/wordprocessingCanvas" xmlns:cx="http://schemas.microsoft.com/office/drawing/2014/chartex" xmlns:cx1="http://schemas.microsoft.com/office/drawing/2015/9/8/chartex" xmlns:cx2="http://schemas.microsoft.com/office/drawing/2015/10/21/chartex" xmlns:cx3="http://schemas.microsoft.com/office/drawing/2016/5/9/chartex" xmlns:cx4="http://schemas.microsoft.com/office/drawing/2016/5/10/chartex" xmlns:cx5="http://schemas.microsoft.com/office/drawing/2016/5/11/chartex" xmlns:cx6="http://schemas.microsoft.com/office/drawing/2016/5/12/chartex" xmlns:cx7="http://schemas.microsoft.com/office/drawing/2016/5/13/chartex" xmlns:cx8="http://schemas.microsoft.com/office/drawing/2016/5/14/chartex" xmlns:mc="http://schemas.openxmlformats.org/markup-compatibility/2006" xmlns:aink="http://schemas.microsoft.com/office/drawing/2016/ink" xmlns:am3d="http://schemas.microsoft.com/office/drawing/2017/model3d" xmlns:o="urn:schemas-microsoft-com:office:office" xmlns:r="http://schemas.openxmlformats.org/officeDocument/2006/relationships" xmlns:m="http://schemas.openxmlformats.org/officeDocument/2006/math" xmlns:v="urn:schemas-microsoft-com:vml" xmlns:wp14="http://schemas.microsoft.com/office/word/2010/wordprocessingDrawing" xmlns:wp="http://schemas.openxmlformats.org/drawingml/2006/wordprocessingDrawing" xmlns:w10="urn:schemas-microsoft-com:office:word" xmlns:w="http://schemas.openxmlformats.org/wordprocessingml/2006/main" xmlns:w14="http://schemas.microsoft.com/office/word/2010/wordml" xmlns:w15="http://schemas.microsoft.com/office/word/2012/wordml" xmlns:w16cid="http://schemas.microsoft.com/office/word/2016/wordml/cid" xmlns:w16se="http://schemas.microsoft.com/office/word/2015/wordml/symex" xmlns:wpg="http://schemas.microsoft.com/office/word/2010/wordprocessingGroup" xmlns:wpi="http://schemas.microsoft.com/office/word/2010/wordprocessingInk" xmlns:wne="http://schemas.microsoft.com/office/word/2006/wordml" xmlns:wps="http://schemas.microsoft.com/office/word/2010/wordprocessingShape" mc:Ignorable="w14 w15 w16se w16cid wp14">
+<w15:people xmlns:wpc="http://schemas.microsoft.com/office/word/2010/wordprocessingCanvas" xmlns:cx="http://schemas.microsoft.com/office/drawing/2014/chartex" xmlns:cx1="http://schemas.microsoft.com/office/drawing/2015/9/8/chartex" xmlns:mc="http://schemas.openxmlformats.org/markup-compatibility/2006" xmlns:o="urn:schemas-microsoft-com:office:office" xmlns:r="http://schemas.openxmlformats.org/officeDocument/2006/relationships" xmlns:m="http://schemas.openxmlformats.org/officeDocument/2006/math" xmlns:v="urn:schemas-microsoft-com:vml" xmlns:wp14="http://schemas.microsoft.com/office/word/2010/wordprocessingDrawing" xmlns:wp="http://schemas.openxmlformats.org/drawingml/2006/wordprocessingDrawing" xmlns:w10="urn:schemas-microsoft-com:office:word" xmlns:w="http://schemas.openxmlformats.org/wordprocessingml/2006/main" xmlns:w14="http://schemas.microsoft.com/office/word/2010/wordml" xmlns:w15="http://schemas.microsoft.com/office/word/2012/wordml" xmlns:w16se="http://schemas.microsoft.com/office/word/2015/wordml/symex" xmlns:wpg="http://schemas.microsoft.com/office/word/2010/wordprocessingGroup" xmlns:wpi="http://schemas.microsoft.com/office/word/2010/wordprocessingInk" xmlns:wne="http://schemas.microsoft.com/office/word/2006/wordml" xmlns:wps="http://schemas.microsoft.com/office/word/2010/wordprocessingShape" mc:Ignorable="w14 w15 w16se wp14">
   <w15:person w15:author="Will Comber">
     <w15:presenceInfo w15:providerId="Windows Live" w15:userId="bce8d51d8752ec02"/>
   </w15:person>
@@ -18188,7 +18526,7 @@
 </file>
 
 <file path=word/styles.xml><?xml version="1.0" encoding="utf-8"?>
-<w:styles xmlns:mc="http://schemas.openxmlformats.org/markup-compatibility/2006" xmlns:r="http://schemas.openxmlformats.org/officeDocument/2006/relationships" xmlns:w="http://schemas.openxmlformats.org/wordprocessingml/2006/main" xmlns:w14="http://schemas.microsoft.com/office/word/2010/wordml" xmlns:w15="http://schemas.microsoft.com/office/word/2012/wordml" xmlns:w16cid="http://schemas.microsoft.com/office/word/2016/wordml/cid" xmlns:w16se="http://schemas.microsoft.com/office/word/2015/wordml/symex" mc:Ignorable="w14 w15 w16se w16cid">
+<w:styles xmlns:mc="http://schemas.openxmlformats.org/markup-compatibility/2006" xmlns:r="http://schemas.openxmlformats.org/officeDocument/2006/relationships" xmlns:w="http://schemas.openxmlformats.org/wordprocessingml/2006/main" xmlns:w14="http://schemas.microsoft.com/office/word/2010/wordml" xmlns:w15="http://schemas.microsoft.com/office/word/2012/wordml" xmlns:w16se="http://schemas.microsoft.com/office/word/2015/wordml/symex" mc:Ignorable="w14 w15 w16se">
   <w:docDefaults>
     <w:rPrDefault>
       <w:rPr>
@@ -18198,7 +18536,7 @@
     </w:rPrDefault>
     <w:pPrDefault/>
   </w:docDefaults>
-  <w:latentStyles w:defLockedState="0" w:defUIPriority="0" w:defSemiHidden="0" w:defUnhideWhenUsed="0" w:defQFormat="0" w:count="375">
+  <w:latentStyles w:defLockedState="0" w:defUIPriority="0" w:defSemiHidden="0" w:defUnhideWhenUsed="0" w:defQFormat="0" w:count="371">
     <w:lsdException w:name="Normal" w:qFormat="1"/>
     <w:lsdException w:name="heading 1" w:uiPriority="9" w:qFormat="1"/>
     <w:lsdException w:name="heading 2" w:qFormat="1"/>
@@ -18563,8 +18901,6 @@
     <w:lsdException w:name="List Table 5 Dark Accent 6" w:uiPriority="50"/>
     <w:lsdException w:name="List Table 6 Colorful Accent 6" w:uiPriority="51"/>
     <w:lsdException w:name="List Table 7 Colorful Accent 6" w:uiPriority="52"/>
-    <w:lsdException w:name="Mention" w:semiHidden="1" w:uiPriority="99" w:unhideWhenUsed="1"/>
-    <w:lsdException w:name="Smart Hyperlink" w:semiHidden="1" w:uiPriority="99" w:unhideWhenUsed="1"/>
   </w:latentStyles>
   <w:style w:type="paragraph" w:default="1" w:styleId="Normal">
     <w:name w:val="Normal"/>
@@ -19562,7 +19898,7 @@
     <w:unhideWhenUsed/>
     <w:rsid w:val="00892A72"/>
   </w:style>
-  <w:style w:type="character" w:styleId="UnresolvedMention">
+  <w:style w:type="character" w:customStyle="1" w:styleId="UnresolvedMention">
     <w:name w:val="Unresolved Mention"/>
     <w:basedOn w:val="DefaultParagraphFont"/>
     <w:rsid w:val="00430A1A"/>
@@ -19902,7 +20238,7 @@
 </file>
 
 <file path=customXml/itemProps1.xml><?xml version="1.0" encoding="utf-8"?>
-<ds:datastoreItem xmlns:ds="http://schemas.openxmlformats.org/officeDocument/2006/customXml" ds:itemID="{094458B8-1DDC-4065-98FC-055666CD0097}">
+<ds:datastoreItem xmlns:ds="http://schemas.openxmlformats.org/officeDocument/2006/customXml" ds:itemID="{AF92FF50-41C8-462A-9809-D1E240479408}">
   <ds:schemaRefs>
     <ds:schemaRef ds:uri="http://schemas.openxmlformats.org/officeDocument/2006/bibliography"/>
   </ds:schemaRefs>

</xml_diff>

<commit_message>
Rename test plan remove dark mode spec
</commit_message>
<xml_diff>
--- a/Specification.docx
+++ b/Specification.docx
@@ -10737,7 +10737,7 @@
               <w:rPr>
                 <w:rFonts w:ascii="Arial" w:hAnsi="Arial" w:cs="Arial"/>
               </w:rPr>
-              <w:t>: The app must have Dark Mode functionality that can be activated.</w:t>
+              <w:t>: The app must have a menu that can be swiped in from the left-hand side of the screen.</w:t>
             </w:r>
           </w:p>
         </w:tc>
@@ -10820,7 +10820,7 @@
               <w:rPr>
                 <w:rFonts w:ascii="Arial" w:hAnsi="Arial" w:cs="Arial"/>
               </w:rPr>
-              <w:t>: The app must have a menu that can be swiped in from the left-hand side of the screen.</w:t>
+              <w:t>: The app must include photos of the building’s interior and exterior as a part its design.</w:t>
             </w:r>
           </w:p>
         </w:tc>
@@ -10839,7 +10839,7 @@
               <w:rPr>
                 <w:rFonts w:ascii="Arial" w:hAnsi="Arial" w:cs="Arial"/>
               </w:rPr>
-              <w:t>L</w:t>
+              <w:t>M</w:t>
             </w:r>
           </w:p>
         </w:tc>
@@ -10903,7 +10903,7 @@
               <w:rPr>
                 <w:rFonts w:ascii="Arial" w:hAnsi="Arial" w:cs="Arial"/>
               </w:rPr>
-              <w:t>: The app must include photos of the building’s interior and exterior as a part its design.</w:t>
+              <w:t>: The app must have a menu that can be accessed on every page.</w:t>
             </w:r>
           </w:p>
         </w:tc>
@@ -10922,7 +10922,7 @@
               <w:rPr>
                 <w:rFonts w:ascii="Arial" w:hAnsi="Arial" w:cs="Arial"/>
               </w:rPr>
-              <w:t>M</w:t>
+              <w:t>H</w:t>
             </w:r>
           </w:p>
         </w:tc>
@@ -10986,7 +10986,7 @@
               <w:rPr>
                 <w:rFonts w:ascii="Arial" w:hAnsi="Arial" w:cs="Arial"/>
               </w:rPr>
-              <w:t>: The app must have a menu that can be accessed on every page.</w:t>
+              <w:t>: The app must have an appropriate search button in order to use the search function of the app.</w:t>
             </w:r>
           </w:p>
         </w:tc>
@@ -11063,7 +11063,13 @@
               <w:rPr>
                 <w:rFonts w:ascii="Arial" w:hAnsi="Arial" w:cs="Arial"/>
               </w:rPr>
-              <w:t>5: The app must have an appropriate search button in order to use the search function of the app.</w:t>
+              <w:t>5</w:t>
+            </w:r>
+            <w:r>
+              <w:rPr>
+                <w:rFonts w:ascii="Arial" w:hAnsi="Arial" w:cs="Arial"/>
+              </w:rPr>
+              <w:t>: The app must have a title section with appropriate menu icons for navigation.</w:t>
             </w:r>
           </w:p>
         </w:tc>
@@ -11140,7 +11146,15 @@
               <w:rPr>
                 <w:rFonts w:ascii="Arial" w:hAnsi="Arial" w:cs="Arial"/>
               </w:rPr>
-              <w:t>6: The app must have a title section with appropriate menu icons for navigation.</w:t>
+              <w:t>6</w:t>
+            </w:r>
+            <w:bookmarkStart w:id="28" w:name="_GoBack"/>
+            <w:bookmarkEnd w:id="28"/>
+            <w:r>
+              <w:rPr>
+                <w:rFonts w:ascii="Arial" w:hAnsi="Arial" w:cs="Arial"/>
+              </w:rPr>
+              <w:t>: As the floors of the USB are colour coded, the floors of the app must be colour coded using the same choice of colourings as the building uses.</w:t>
             </w:r>
           </w:p>
         </w:tc>
@@ -11199,101 +11213,107 @@
       <w:tr>
         <w:tc>
           <w:tcPr>
-            <w:tcW w:w="2586" w:type="pct"/>
-          </w:tcPr>
-          <w:p>
-            <w:pPr>
-              <w:rPr>
-                <w:rFonts w:ascii="Arial" w:hAnsi="Arial" w:cs="Arial"/>
-              </w:rPr>
-            </w:pPr>
-            <w:r>
-              <w:rPr>
-                <w:rFonts w:ascii="Arial" w:hAnsi="Arial" w:cs="Arial"/>
-              </w:rPr>
-              <w:t>3.</w:t>
-            </w:r>
-            <w:r>
-              <w:rPr>
-                <w:rFonts w:ascii="Arial" w:hAnsi="Arial" w:cs="Arial"/>
-              </w:rPr>
-              <w:t>7: As the floors of the USB are colour coded, the floors of the app must be colour coded using the same choice of colourings as the building uses.</w:t>
-            </w:r>
-          </w:p>
-        </w:tc>
-        <w:tc>
-          <w:tcPr>
-            <w:tcW w:w="457" w:type="pct"/>
+            <w:tcW w:w="5000" w:type="pct"/>
+            <w:gridSpan w:val="4"/>
           </w:tcPr>
           <w:p>
             <w:pPr>
               <w:jc w:val="center"/>
               <w:rPr>
                 <w:rFonts w:ascii="Arial" w:hAnsi="Arial" w:cs="Arial"/>
-              </w:rPr>
-            </w:pPr>
-            <w:r>
-              <w:rPr>
-                <w:rFonts w:ascii="Arial" w:hAnsi="Arial" w:cs="Arial"/>
-              </w:rPr>
-              <w:t>H</w:t>
-            </w:r>
-          </w:p>
-        </w:tc>
-        <w:tc>
-          <w:tcPr>
-            <w:tcW w:w="673" w:type="pct"/>
-          </w:tcPr>
-          <w:p>
-            <w:pPr>
-              <w:jc w:val="center"/>
-              <w:rPr>
-                <w:rFonts w:ascii="Arial" w:hAnsi="Arial" w:cs="Arial"/>
-              </w:rPr>
-            </w:pPr>
-            <w:r>
-              <w:rPr>
-                <w:rFonts w:ascii="Arial" w:hAnsi="Arial" w:cs="Arial"/>
-              </w:rPr>
-              <w:t>Full</w:t>
-            </w:r>
-          </w:p>
-        </w:tc>
-        <w:tc>
-          <w:tcPr>
-            <w:tcW w:w="1284" w:type="pct"/>
-          </w:tcPr>
-          <w:p>
-            <w:pPr>
-              <w:jc w:val="center"/>
-              <w:rPr>
-                <w:rFonts w:ascii="Arial" w:hAnsi="Arial" w:cs="Arial"/>
-              </w:rPr>
-            </w:pPr>
+                <w:b/>
+              </w:rPr>
+            </w:pPr>
+            <w:r>
+              <w:rPr>
+                <w:rFonts w:ascii="Arial" w:hAnsi="Arial" w:cs="Arial"/>
+                <w:b/>
+              </w:rPr>
+              <w:t>Accessibility Requirements</w:t>
+            </w:r>
           </w:p>
         </w:tc>
       </w:tr>
       <w:tr>
         <w:tc>
           <w:tcPr>
-            <w:tcW w:w="5000" w:type="pct"/>
-            <w:gridSpan w:val="4"/>
+            <w:tcW w:w="2586" w:type="pct"/>
+          </w:tcPr>
+          <w:p>
+            <w:pPr>
+              <w:rPr>
+                <w:rFonts w:ascii="Arial" w:hAnsi="Arial" w:cs="Arial"/>
+              </w:rPr>
+            </w:pPr>
+            <w:r>
+              <w:rPr>
+                <w:rFonts w:ascii="Arial" w:hAnsi="Arial" w:cs="Arial"/>
+              </w:rPr>
+              <w:t>4.</w:t>
+            </w:r>
+            <w:r>
+              <w:rPr>
+                <w:rFonts w:ascii="Arial" w:hAnsi="Arial" w:cs="Arial"/>
+              </w:rPr>
+              <w:t>1</w:t>
+            </w:r>
+            <w:r>
+              <w:rPr>
+                <w:rFonts w:ascii="Arial" w:hAnsi="Arial" w:cs="Arial"/>
+              </w:rPr>
+              <w:t xml:space="preserve">: The app may include text and user interface scaling as an option to improve the user experience for users with impaired vision. </w:t>
+            </w:r>
+          </w:p>
+        </w:tc>
+        <w:tc>
+          <w:tcPr>
+            <w:tcW w:w="457" w:type="pct"/>
           </w:tcPr>
           <w:p>
             <w:pPr>
               <w:jc w:val="center"/>
               <w:rPr>
                 <w:rFonts w:ascii="Arial" w:hAnsi="Arial" w:cs="Arial"/>
-                <w:b/>
-              </w:rPr>
-            </w:pPr>
-            <w:r>
-              <w:rPr>
-                <w:rFonts w:ascii="Arial" w:hAnsi="Arial" w:cs="Arial"/>
-                <w:b/>
-              </w:rPr>
-              <w:t>Accessibility Requirements</w:t>
-            </w:r>
+              </w:rPr>
+            </w:pPr>
+            <w:r>
+              <w:rPr>
+                <w:rFonts w:ascii="Arial" w:hAnsi="Arial" w:cs="Arial"/>
+              </w:rPr>
+              <w:t>M</w:t>
+            </w:r>
+          </w:p>
+        </w:tc>
+        <w:tc>
+          <w:tcPr>
+            <w:tcW w:w="673" w:type="pct"/>
+          </w:tcPr>
+          <w:p>
+            <w:pPr>
+              <w:jc w:val="center"/>
+              <w:rPr>
+                <w:rFonts w:ascii="Arial" w:hAnsi="Arial" w:cs="Arial"/>
+              </w:rPr>
+            </w:pPr>
+            <w:r>
+              <w:rPr>
+                <w:rFonts w:ascii="Arial" w:hAnsi="Arial" w:cs="Arial"/>
+              </w:rPr>
+              <w:t>Full</w:t>
+            </w:r>
+          </w:p>
+        </w:tc>
+        <w:tc>
+          <w:tcPr>
+            <w:tcW w:w="1284" w:type="pct"/>
+          </w:tcPr>
+          <w:p>
+            <w:pPr>
+              <w:jc w:val="center"/>
+              <w:rPr>
+                <w:rFonts w:ascii="Arial" w:hAnsi="Arial" w:cs="Arial"/>
+              </w:rPr>
+            </w:pPr>
           </w:p>
         </w:tc>
       </w:tr>
@@ -11318,13 +11338,13 @@
               <w:rPr>
                 <w:rFonts w:ascii="Arial" w:hAnsi="Arial" w:cs="Arial"/>
               </w:rPr>
-              <w:t>1</w:t>
-            </w:r>
-            <w:r>
-              <w:rPr>
-                <w:rFonts w:ascii="Arial" w:hAnsi="Arial" w:cs="Arial"/>
-              </w:rPr>
-              <w:t xml:space="preserve">: The app may include text and user interface scaling as an option to improve the user experience for users with impaired vision. </w:t>
+              <w:t>2</w:t>
+            </w:r>
+            <w:r>
+              <w:rPr>
+                <w:rFonts w:ascii="Arial" w:hAnsi="Arial" w:cs="Arial"/>
+              </w:rPr>
+              <w:t xml:space="preserve">: There must be an appropriate way to activate step free directions </w:t>
             </w:r>
           </w:p>
         </w:tc>
@@ -11343,7 +11363,7 @@
               <w:rPr>
                 <w:rFonts w:ascii="Arial" w:hAnsi="Arial" w:cs="Arial"/>
               </w:rPr>
-              <w:t>M</w:t>
+              <w:t>H</w:t>
             </w:r>
           </w:p>
         </w:tc>
@@ -11401,13 +11421,13 @@
               <w:rPr>
                 <w:rFonts w:ascii="Arial" w:hAnsi="Arial" w:cs="Arial"/>
               </w:rPr>
-              <w:t>2</w:t>
-            </w:r>
-            <w:r>
-              <w:rPr>
-                <w:rFonts w:ascii="Arial" w:hAnsi="Arial" w:cs="Arial"/>
-              </w:rPr>
-              <w:t xml:space="preserve">: There must be an appropriate way to activate step free directions </w:t>
+              <w:t>3</w:t>
+            </w:r>
+            <w:r>
+              <w:rPr>
+                <w:rFonts w:ascii="Arial" w:hAnsi="Arial" w:cs="Arial"/>
+              </w:rPr>
+              <w:t>: The app must be designed with colour blindness in mind.</w:t>
             </w:r>
           </w:p>
         </w:tc>
@@ -11484,13 +11504,13 @@
               <w:rPr>
                 <w:rFonts w:ascii="Arial" w:hAnsi="Arial" w:cs="Arial"/>
               </w:rPr>
-              <w:t>3</w:t>
-            </w:r>
-            <w:r>
-              <w:rPr>
-                <w:rFonts w:ascii="Arial" w:hAnsi="Arial" w:cs="Arial"/>
-              </w:rPr>
-              <w:t>: The app must be designed with colour blindness in mind.</w:t>
+              <w:t>4</w:t>
+            </w:r>
+            <w:r>
+              <w:rPr>
+                <w:rFonts w:ascii="Arial" w:hAnsi="Arial" w:cs="Arial"/>
+              </w:rPr>
+              <w:t xml:space="preserve">: There must be an appropriate way to activate step free directions </w:t>
             </w:r>
           </w:p>
         </w:tc>
@@ -11567,89 +11587,6 @@
               <w:rPr>
                 <w:rFonts w:ascii="Arial" w:hAnsi="Arial" w:cs="Arial"/>
               </w:rPr>
-              <w:t>4</w:t>
-            </w:r>
-            <w:r>
-              <w:rPr>
-                <w:rFonts w:ascii="Arial" w:hAnsi="Arial" w:cs="Arial"/>
-              </w:rPr>
-              <w:t xml:space="preserve">: There must be an appropriate way to activate step free directions </w:t>
-            </w:r>
-          </w:p>
-        </w:tc>
-        <w:tc>
-          <w:tcPr>
-            <w:tcW w:w="457" w:type="pct"/>
-          </w:tcPr>
-          <w:p>
-            <w:pPr>
-              <w:jc w:val="center"/>
-              <w:rPr>
-                <w:rFonts w:ascii="Arial" w:hAnsi="Arial" w:cs="Arial"/>
-              </w:rPr>
-            </w:pPr>
-            <w:r>
-              <w:rPr>
-                <w:rFonts w:ascii="Arial" w:hAnsi="Arial" w:cs="Arial"/>
-              </w:rPr>
-              <w:t>H</w:t>
-            </w:r>
-          </w:p>
-        </w:tc>
-        <w:tc>
-          <w:tcPr>
-            <w:tcW w:w="673" w:type="pct"/>
-          </w:tcPr>
-          <w:p>
-            <w:pPr>
-              <w:jc w:val="center"/>
-              <w:rPr>
-                <w:rFonts w:ascii="Arial" w:hAnsi="Arial" w:cs="Arial"/>
-              </w:rPr>
-            </w:pPr>
-            <w:r>
-              <w:rPr>
-                <w:rFonts w:ascii="Arial" w:hAnsi="Arial" w:cs="Arial"/>
-              </w:rPr>
-              <w:t>Full</w:t>
-            </w:r>
-          </w:p>
-        </w:tc>
-        <w:tc>
-          <w:tcPr>
-            <w:tcW w:w="1284" w:type="pct"/>
-          </w:tcPr>
-          <w:p>
-            <w:pPr>
-              <w:jc w:val="center"/>
-              <w:rPr>
-                <w:rFonts w:ascii="Arial" w:hAnsi="Arial" w:cs="Arial"/>
-              </w:rPr>
-            </w:pPr>
-          </w:p>
-        </w:tc>
-      </w:tr>
-      <w:tr>
-        <w:tc>
-          <w:tcPr>
-            <w:tcW w:w="2586" w:type="pct"/>
-          </w:tcPr>
-          <w:p>
-            <w:pPr>
-              <w:rPr>
-                <w:rFonts w:ascii="Arial" w:hAnsi="Arial" w:cs="Arial"/>
-              </w:rPr>
-            </w:pPr>
-            <w:r>
-              <w:rPr>
-                <w:rFonts w:ascii="Arial" w:hAnsi="Arial" w:cs="Arial"/>
-              </w:rPr>
-              <w:t>4.</w:t>
-            </w:r>
-            <w:r>
-              <w:rPr>
-                <w:rFonts w:ascii="Arial" w:hAnsi="Arial" w:cs="Arial"/>
-              </w:rPr>
               <w:t>5</w:t>
             </w:r>
             <w:r>
@@ -11721,7 +11658,7 @@
           <w:rFonts w:ascii="Arial" w:hAnsi="Arial" w:cs="Arial"/>
         </w:rPr>
       </w:pPr>
-      <w:bookmarkStart w:id="28" w:name="_Toc2776768"/>
+      <w:bookmarkStart w:id="29" w:name="_Toc2776768"/>
       <w:bookmarkEnd w:id="24"/>
       <w:bookmarkEnd w:id="25"/>
       <w:bookmarkEnd w:id="26"/>
@@ -11750,12 +11687,12 @@
         <w:lastRenderedPageBreak/>
         <w:t>Other considerations</w:t>
       </w:r>
-      <w:bookmarkStart w:id="29" w:name="_Toc460095617"/>
-      <w:bookmarkStart w:id="30" w:name="_Toc464640786"/>
-      <w:bookmarkStart w:id="31" w:name="_Toc464655401"/>
-      <w:bookmarkStart w:id="32" w:name="_Toc139682826"/>
+      <w:bookmarkStart w:id="30" w:name="_Toc460095617"/>
+      <w:bookmarkStart w:id="31" w:name="_Toc464640786"/>
+      <w:bookmarkStart w:id="32" w:name="_Toc464655401"/>
+      <w:bookmarkStart w:id="33" w:name="_Toc139682826"/>
       <w:bookmarkEnd w:id="6"/>
-      <w:bookmarkEnd w:id="28"/>
+      <w:bookmarkEnd w:id="29"/>
     </w:p>
     <w:p>
       <w:pPr>
@@ -11768,21 +11705,21 @@
           <w:rFonts w:ascii="Arial" w:hAnsi="Arial" w:cs="Arial"/>
         </w:rPr>
       </w:pPr>
-      <w:bookmarkStart w:id="33" w:name="_Toc2776769"/>
+      <w:bookmarkStart w:id="34" w:name="_Toc2776769"/>
       <w:r>
         <w:rPr>
           <w:rFonts w:ascii="Arial" w:hAnsi="Arial" w:cs="Arial"/>
         </w:rPr>
         <w:t>Assumptions</w:t>
       </w:r>
-      <w:bookmarkStart w:id="34" w:name="_Toc464640787"/>
-      <w:bookmarkStart w:id="35" w:name="_Toc464655402"/>
-      <w:bookmarkStart w:id="36" w:name="_Toc139682827"/>
-      <w:bookmarkEnd w:id="29"/>
+      <w:bookmarkStart w:id="35" w:name="_Toc464640787"/>
+      <w:bookmarkStart w:id="36" w:name="_Toc464655402"/>
+      <w:bookmarkStart w:id="37" w:name="_Toc139682827"/>
       <w:bookmarkEnd w:id="30"/>
       <w:bookmarkEnd w:id="31"/>
       <w:bookmarkEnd w:id="32"/>
       <w:bookmarkEnd w:id="33"/>
+      <w:bookmarkEnd w:id="34"/>
     </w:p>
     <w:p>
       <w:pPr>
@@ -11905,7 +11842,7 @@
           <w:rFonts w:ascii="Arial" w:hAnsi="Arial" w:cs="Arial"/>
         </w:rPr>
       </w:pPr>
-      <w:bookmarkStart w:id="37" w:name="_Toc2776770"/>
+      <w:bookmarkStart w:id="38" w:name="_Toc2776770"/>
       <w:r>
         <w:rPr>
           <w:rFonts w:ascii="Arial" w:hAnsi="Arial" w:cs="Arial"/>
@@ -11918,15 +11855,12 @@
         </w:rPr>
         <w:t>onstraints and Dependencies</w:t>
       </w:r>
-      <w:bookmarkEnd w:id="34"/>
       <w:bookmarkEnd w:id="35"/>
       <w:bookmarkEnd w:id="36"/>
       <w:bookmarkEnd w:id="37"/>
-    </w:p>
-    <w:p>
-      <w:bookmarkStart w:id="38" w:name="_GoBack"/>
       <w:bookmarkEnd w:id="38"/>
     </w:p>
+    <w:p/>
     <w:tbl>
       <w:tblPr>
         <w:tblStyle w:val="TableGrid"/>
@@ -23439,7 +23373,7 @@
 </file>
 
 <file path=customXml/itemProps1.xml><?xml version="1.0" encoding="utf-8"?>
-<ds:datastoreItem xmlns:ds="http://schemas.openxmlformats.org/officeDocument/2006/customXml" ds:itemID="{2B6811CD-AFBF-40EA-9CC9-5012AD13316C}">
+<ds:datastoreItem xmlns:ds="http://schemas.openxmlformats.org/officeDocument/2006/customXml" ds:itemID="{E60562A1-41A5-400B-AEA5-873A096D1ED7}">
   <ds:schemaRefs>
     <ds:schemaRef ds:uri="http://schemas.openxmlformats.org/officeDocument/2006/bibliography"/>
   </ds:schemaRefs>

</xml_diff>

<commit_message>
added UML descriptions and architecture UML
</commit_message>
<xml_diff>
--- a/Specification.docx
+++ b/Specification.docx
@@ -2581,6 +2581,87 @@
               <w:rPr>
                 <w:rFonts w:ascii="Arial" w:hAnsi="Arial" w:cs="Arial"/>
               </w:rPr>
+              <w:t>2.11</w:t>
+            </w:r>
+          </w:p>
+        </w:tc>
+        <w:tc>
+          <w:tcPr>
+            <w:tcW w:w="1116" w:type="dxa"/>
+          </w:tcPr>
+          <w:p>
+            <w:pPr>
+              <w:pStyle w:val="TableMedium"/>
+              <w:rPr>
+                <w:rFonts w:ascii="Arial" w:hAnsi="Arial" w:cs="Arial"/>
+              </w:rPr>
+            </w:pPr>
+            <w:r>
+              <w:rPr>
+                <w:rFonts w:ascii="Arial" w:hAnsi="Arial" w:cs="Arial"/>
+              </w:rPr>
+              <w:t>03/03/2019</w:t>
+            </w:r>
+          </w:p>
+        </w:tc>
+        <w:tc>
+          <w:tcPr>
+            <w:tcW w:w="1800" w:type="dxa"/>
+          </w:tcPr>
+          <w:p>
+            <w:pPr>
+              <w:pStyle w:val="TableMedium"/>
+              <w:rPr>
+                <w:rFonts w:ascii="Arial" w:hAnsi="Arial" w:cs="Arial"/>
+              </w:rPr>
+            </w:pPr>
+            <w:r>
+              <w:rPr>
+                <w:rFonts w:ascii="Arial" w:hAnsi="Arial" w:cs="Arial"/>
+              </w:rPr>
+              <w:t>James O’Connor</w:t>
+            </w:r>
+          </w:p>
+        </w:tc>
+        <w:tc>
+          <w:tcPr>
+            <w:tcW w:w="5742" w:type="dxa"/>
+          </w:tcPr>
+          <w:p>
+            <w:pPr>
+              <w:pStyle w:val="TableMedium"/>
+              <w:rPr>
+                <w:rFonts w:ascii="Arial" w:hAnsi="Arial" w:cs="Arial"/>
+              </w:rPr>
+            </w:pPr>
+            <w:r>
+              <w:rPr>
+                <w:rFonts w:ascii="Arial" w:hAnsi="Arial" w:cs="Arial"/>
+              </w:rPr>
+              <w:t>Added GUI designs.</w:t>
+            </w:r>
+          </w:p>
+        </w:tc>
+      </w:tr>
+      <w:tr>
+        <w:trPr>
+          <w:trHeight w:val="269"/>
+        </w:trPr>
+        <w:tc>
+          <w:tcPr>
+            <w:tcW w:w="1134" w:type="dxa"/>
+          </w:tcPr>
+          <w:p>
+            <w:pPr>
+              <w:pStyle w:val="TableMedium"/>
+              <w:rPr>
+                <w:rFonts w:ascii="Arial" w:hAnsi="Arial" w:cs="Arial"/>
+              </w:rPr>
+            </w:pPr>
+            <w:r>
+              <w:rPr>
+                <w:rFonts w:ascii="Arial" w:hAnsi="Arial" w:cs="Arial"/>
+              </w:rPr>
               <w:t>2</w:t>
             </w:r>
             <w:r>
@@ -2593,7 +2674,7 @@
               <w:rPr>
                 <w:rFonts w:ascii="Arial" w:hAnsi="Arial" w:cs="Arial"/>
               </w:rPr>
-              <w:t>1</w:t>
+              <w:t>2</w:t>
             </w:r>
           </w:p>
         </w:tc>
@@ -2652,6 +2733,95 @@
               </w:rPr>
               <w:t>Added in GUI descriptions and updated formatting</w:t>
             </w:r>
+          </w:p>
+        </w:tc>
+      </w:tr>
+      <w:tr>
+        <w:trPr>
+          <w:trHeight w:val="269"/>
+        </w:trPr>
+        <w:tc>
+          <w:tcPr>
+            <w:tcW w:w="1134" w:type="dxa"/>
+          </w:tcPr>
+          <w:p>
+            <w:pPr>
+              <w:pStyle w:val="TableMedium"/>
+              <w:rPr>
+                <w:rFonts w:ascii="Arial" w:hAnsi="Arial" w:cs="Arial"/>
+              </w:rPr>
+            </w:pPr>
+            <w:r>
+              <w:rPr>
+                <w:rFonts w:ascii="Arial" w:hAnsi="Arial" w:cs="Arial"/>
+              </w:rPr>
+              <w:t>2.13</w:t>
+            </w:r>
+          </w:p>
+        </w:tc>
+        <w:tc>
+          <w:tcPr>
+            <w:tcW w:w="1116" w:type="dxa"/>
+          </w:tcPr>
+          <w:p>
+            <w:pPr>
+              <w:pStyle w:val="TableMedium"/>
+              <w:rPr>
+                <w:rFonts w:ascii="Arial" w:hAnsi="Arial" w:cs="Arial"/>
+              </w:rPr>
+            </w:pPr>
+            <w:r>
+              <w:rPr>
+                <w:rFonts w:ascii="Arial" w:hAnsi="Arial" w:cs="Arial"/>
+              </w:rPr>
+              <w:t>07/03/2019</w:t>
+            </w:r>
+          </w:p>
+        </w:tc>
+        <w:tc>
+          <w:tcPr>
+            <w:tcW w:w="1800" w:type="dxa"/>
+          </w:tcPr>
+          <w:p>
+            <w:pPr>
+              <w:pStyle w:val="TableMedium"/>
+              <w:rPr>
+                <w:rFonts w:ascii="Arial" w:hAnsi="Arial" w:cs="Arial"/>
+              </w:rPr>
+            </w:pPr>
+            <w:r>
+              <w:rPr>
+                <w:rFonts w:ascii="Arial" w:hAnsi="Arial" w:cs="Arial"/>
+              </w:rPr>
+              <w:t>James O’Connor</w:t>
+            </w:r>
+          </w:p>
+        </w:tc>
+        <w:tc>
+          <w:tcPr>
+            <w:tcW w:w="5742" w:type="dxa"/>
+          </w:tcPr>
+          <w:p>
+            <w:pPr>
+              <w:pStyle w:val="TableMedium"/>
+              <w:rPr>
+                <w:rFonts w:ascii="Arial" w:hAnsi="Arial" w:cs="Arial"/>
+              </w:rPr>
+            </w:pPr>
+            <w:r>
+              <w:rPr>
+                <w:rFonts w:ascii="Arial" w:hAnsi="Arial" w:cs="Arial"/>
+              </w:rPr>
+              <w:t xml:space="preserve">Added </w:t>
+            </w:r>
+            <w:r>
+              <w:rPr>
+                <w:rFonts w:ascii="Arial" w:hAnsi="Arial" w:cs="Arial"/>
+              </w:rPr>
+              <w:t>UML descriptions and architecture diagram</w:t>
+            </w:r>
+            <w:bookmarkStart w:id="4" w:name="_GoBack"/>
+            <w:bookmarkEnd w:id="4"/>
           </w:p>
         </w:tc>
       </w:tr>
@@ -4823,7 +4993,7 @@
           <w:sz w:val="24"/>
         </w:rPr>
       </w:pPr>
-      <w:bookmarkStart w:id="4" w:name="_Toc139682790"/>
+      <w:bookmarkStart w:id="5" w:name="_Toc139682790"/>
       <w:r>
         <w:rPr>
           <w:rFonts w:ascii="Arial" w:hAnsi="Arial" w:cs="Arial"/>
@@ -4842,7 +5012,7 @@
           <w:rFonts w:ascii="Arial" w:hAnsi="Arial" w:cs="Arial"/>
         </w:rPr>
       </w:pPr>
-      <w:bookmarkStart w:id="5" w:name="_Toc2776755"/>
+      <w:bookmarkStart w:id="6" w:name="_Toc2776755"/>
       <w:r>
         <w:rPr>
           <w:rFonts w:ascii="Arial" w:hAnsi="Arial" w:cs="Arial"/>
@@ -4850,9 +5020,9 @@
         <w:lastRenderedPageBreak/>
         <w:t>Purpose</w:t>
       </w:r>
-      <w:bookmarkStart w:id="6" w:name="_Toc139682792"/>
-      <w:bookmarkEnd w:id="4"/>
+      <w:bookmarkStart w:id="7" w:name="_Toc139682792"/>
       <w:bookmarkEnd w:id="5"/>
+      <w:bookmarkEnd w:id="6"/>
     </w:p>
     <w:p>
       <w:pPr>
@@ -5032,7 +5202,21 @@
         <w:rPr>
           <w:rFonts w:ascii="Arial" w:hAnsi="Arial" w:cs="Arial"/>
         </w:rPr>
-        <w:t xml:space="preserve"> section describes what is required from each role and the responsibilities that are involved. This includes tasks they will have to </w:t>
+        <w:t xml:space="preserve"> section </w:t>
+      </w:r>
+      <w:proofErr w:type="gramStart"/>
+      <w:r>
+        <w:rPr>
+          <w:rFonts w:ascii="Arial" w:hAnsi="Arial" w:cs="Arial"/>
+        </w:rPr>
+        <w:t>describes</w:t>
+      </w:r>
+      <w:proofErr w:type="gramEnd"/>
+      <w:r>
+        <w:rPr>
+          <w:rFonts w:ascii="Arial" w:hAnsi="Arial" w:cs="Arial"/>
+        </w:rPr>
+        <w:t xml:space="preserve"> what is required from each role and the responsibilities that are involved. This includes tasks they will have to </w:t>
       </w:r>
       <w:r>
         <w:rPr>
@@ -5160,7 +5344,35 @@
         <w:rPr>
           <w:rFonts w:ascii="Arial" w:hAnsi="Arial" w:cs="Arial"/>
         </w:rPr>
-        <w:t xml:space="preserve"> is included. This contains what will be used while developing our solution and also what will be re</w:t>
+        <w:t xml:space="preserve"> </w:t>
+      </w:r>
+      <w:proofErr w:type="gramStart"/>
+      <w:r>
+        <w:rPr>
+          <w:rFonts w:ascii="Arial" w:hAnsi="Arial" w:cs="Arial"/>
+        </w:rPr>
+        <w:t>is</w:t>
+      </w:r>
+      <w:proofErr w:type="gramEnd"/>
+      <w:r>
+        <w:rPr>
+          <w:rFonts w:ascii="Arial" w:hAnsi="Arial" w:cs="Arial"/>
+        </w:rPr>
+        <w:t xml:space="preserve"> included. This contains what will be used while developing our solution </w:t>
+      </w:r>
+      <w:proofErr w:type="gramStart"/>
+      <w:r>
+        <w:rPr>
+          <w:rFonts w:ascii="Arial" w:hAnsi="Arial" w:cs="Arial"/>
+        </w:rPr>
+        <w:t>and also</w:t>
+      </w:r>
+      <w:proofErr w:type="gramEnd"/>
+      <w:r>
+        <w:rPr>
+          <w:rFonts w:ascii="Arial" w:hAnsi="Arial" w:cs="Arial"/>
+        </w:rPr>
+        <w:t xml:space="preserve"> what will be re</w:t>
       </w:r>
       <w:r>
         <w:rPr>
@@ -5423,7 +5635,21 @@
         <w:rPr>
           <w:rFonts w:ascii="Arial" w:hAnsi="Arial" w:cs="Arial"/>
         </w:rPr>
-        <w:t xml:space="preserve"> are given to identify any sources we have used and also clarify any terms that need defining.</w:t>
+        <w:t xml:space="preserve"> are given to identify any sources we have used </w:t>
+      </w:r>
+      <w:proofErr w:type="gramStart"/>
+      <w:r>
+        <w:rPr>
+          <w:rFonts w:ascii="Arial" w:hAnsi="Arial" w:cs="Arial"/>
+        </w:rPr>
+        <w:t>and also</w:t>
+      </w:r>
+      <w:proofErr w:type="gramEnd"/>
+      <w:r>
+        <w:rPr>
+          <w:rFonts w:ascii="Arial" w:hAnsi="Arial" w:cs="Arial"/>
+        </w:rPr>
+        <w:t xml:space="preserve"> clarify any terms that need defining.</w:t>
       </w:r>
     </w:p>
     <w:p>
@@ -5522,7 +5748,7 @@
           <w:rFonts w:ascii="Arial" w:hAnsi="Arial" w:cs="Arial"/>
         </w:rPr>
       </w:pPr>
-      <w:bookmarkStart w:id="7" w:name="_Toc2776756"/>
+      <w:bookmarkStart w:id="8" w:name="_Toc2776756"/>
       <w:r>
         <w:rPr>
           <w:rFonts w:ascii="Arial" w:hAnsi="Arial" w:cs="Arial"/>
@@ -5536,7 +5762,7 @@
         </w:rPr>
         <w:t>Analysis</w:t>
       </w:r>
-      <w:bookmarkEnd w:id="7"/>
+      <w:bookmarkEnd w:id="8"/>
     </w:p>
     <w:p>
       <w:pPr>
@@ -5549,26 +5775,40 @@
           <w:rFonts w:ascii="Arial" w:hAnsi="Arial" w:cs="Arial"/>
         </w:rPr>
       </w:pPr>
-      <w:bookmarkStart w:id="8" w:name="_Toc2776757"/>
+      <w:bookmarkStart w:id="9" w:name="_Toc2776757"/>
       <w:r>
         <w:rPr>
           <w:rFonts w:ascii="Arial" w:hAnsi="Arial" w:cs="Arial"/>
         </w:rPr>
         <w:t>Analysis Process</w:t>
       </w:r>
-      <w:bookmarkEnd w:id="8"/>
-    </w:p>
-    <w:p>
-      <w:pPr>
-        <w:rPr>
-          <w:rFonts w:ascii="Arial" w:hAnsi="Arial" w:cs="Arial"/>
-        </w:rPr>
-      </w:pPr>
-      <w:r>
-        <w:rPr>
-          <w:rFonts w:ascii="Arial" w:hAnsi="Arial" w:cs="Arial"/>
-        </w:rPr>
-        <w:t>As part of our research we looked into different tour apps for other buildings and places to see what they did well and didn’t do well so we could use this to see what we should do for our tour app.</w:t>
+      <w:bookmarkEnd w:id="9"/>
+    </w:p>
+    <w:p>
+      <w:pPr>
+        <w:rPr>
+          <w:rFonts w:ascii="Arial" w:hAnsi="Arial" w:cs="Arial"/>
+        </w:rPr>
+      </w:pPr>
+      <w:r>
+        <w:rPr>
+          <w:rFonts w:ascii="Arial" w:hAnsi="Arial" w:cs="Arial"/>
+        </w:rPr>
+        <w:t xml:space="preserve">As part of our research we </w:t>
+      </w:r>
+      <w:proofErr w:type="gramStart"/>
+      <w:r>
+        <w:rPr>
+          <w:rFonts w:ascii="Arial" w:hAnsi="Arial" w:cs="Arial"/>
+        </w:rPr>
+        <w:t>looked into</w:t>
+      </w:r>
+      <w:proofErr w:type="gramEnd"/>
+      <w:r>
+        <w:rPr>
+          <w:rFonts w:ascii="Arial" w:hAnsi="Arial" w:cs="Arial"/>
+        </w:rPr>
+        <w:t xml:space="preserve"> different tour apps for other buildings and places to see what they did well and didn’t do well so we could use this to see what we should do for our tour app.</w:t>
       </w:r>
     </w:p>
     <w:p>
@@ -5604,19 +5844,11 @@
           <w:rFonts w:ascii="Arial" w:hAnsi="Arial" w:cs="Arial"/>
         </w:rPr>
       </w:pPr>
-      <w:proofErr w:type="spellStart"/>
-      <w:r>
-        <w:rPr>
-          <w:rFonts w:ascii="Arial" w:hAnsi="Arial" w:cs="Arial"/>
-        </w:rPr>
-        <w:t>ActionTourGuide</w:t>
-      </w:r>
-      <w:proofErr w:type="spellEnd"/>
-      <w:r>
-        <w:rPr>
-          <w:rFonts w:ascii="Arial" w:hAnsi="Arial" w:cs="Arial"/>
-        </w:rPr>
-        <w:t xml:space="preserve"> </w:t>
+      <w:r>
+        <w:rPr>
+          <w:rFonts w:ascii="Arial" w:hAnsi="Arial" w:cs="Arial"/>
+        </w:rPr>
+        <w:t xml:space="preserve">ActionTourGuide </w:t>
       </w:r>
       <w:r>
         <w:rPr>
@@ -5805,14 +6037,29 @@
         <w:rPr>
           <w:rFonts w:ascii="Arial" w:hAnsi="Arial" w:cs="Arial"/>
         </w:rPr>
-        <w:t xml:space="preserve"> and Other than the shape of the room, there is not much information about the contents of the room. The search bar was not integrated well and was hard to use making it not easy to find a specific room</w:t>
-      </w:r>
-      <w:r>
-        <w:rPr>
-          <w:rFonts w:ascii="Arial" w:hAnsi="Arial" w:cs="Arial"/>
-          <w:b/>
-        </w:rPr>
-        <w:t>(NH3)</w:t>
+        <w:t xml:space="preserve"> and Other than the shape of the room, there is not much information about the contents of the room. The search bar was not integrated well and was hard to use making it not easy to find a specific </w:t>
+      </w:r>
+      <w:proofErr w:type="gramStart"/>
+      <w:r>
+        <w:rPr>
+          <w:rFonts w:ascii="Arial" w:hAnsi="Arial" w:cs="Arial"/>
+        </w:rPr>
+        <w:t>room</w:t>
+      </w:r>
+      <w:r>
+        <w:rPr>
+          <w:rFonts w:ascii="Arial" w:hAnsi="Arial" w:cs="Arial"/>
+          <w:b/>
+        </w:rPr>
+        <w:t>(</w:t>
+      </w:r>
+      <w:proofErr w:type="gramEnd"/>
+      <w:r>
+        <w:rPr>
+          <w:rFonts w:ascii="Arial" w:hAnsi="Arial" w:cs="Arial"/>
+          <w:b/>
+        </w:rPr>
+        <w:t>NH3)</w:t>
       </w:r>
       <w:r>
         <w:rPr>
@@ -5888,14 +6135,29 @@
         <w:rPr>
           <w:rFonts w:ascii="Arial" w:hAnsi="Arial" w:cs="Arial"/>
         </w:rPr>
-        <w:t xml:space="preserve"> were useful to anyone looking to plan trips and it has a thumbnail to give a bit more information/understanding of the event.</w:t>
-      </w:r>
-      <w:r>
-        <w:rPr>
-          <w:rFonts w:ascii="Arial" w:hAnsi="Arial" w:cs="Arial"/>
-          <w:b/>
-        </w:rPr>
-        <w:t>(NC2)</w:t>
+        <w:t xml:space="preserve"> were useful to anyone looking to plan trips and it has a thumbnail to give a bit more information/understanding of the </w:t>
+      </w:r>
+      <w:proofErr w:type="gramStart"/>
+      <w:r>
+        <w:rPr>
+          <w:rFonts w:ascii="Arial" w:hAnsi="Arial" w:cs="Arial"/>
+        </w:rPr>
+        <w:t>event.</w:t>
+      </w:r>
+      <w:r>
+        <w:rPr>
+          <w:rFonts w:ascii="Arial" w:hAnsi="Arial" w:cs="Arial"/>
+          <w:b/>
+        </w:rPr>
+        <w:t>(</w:t>
+      </w:r>
+      <w:proofErr w:type="gramEnd"/>
+      <w:r>
+        <w:rPr>
+          <w:rFonts w:ascii="Arial" w:hAnsi="Arial" w:cs="Arial"/>
+          <w:b/>
+        </w:rPr>
+        <w:t>NC2)</w:t>
       </w:r>
       <w:r>
         <w:rPr>
@@ -5963,7 +6225,21 @@
         <w:rPr>
           <w:rFonts w:ascii="Arial" w:hAnsi="Arial" w:cs="Arial"/>
         </w:rPr>
-        <w:t>After researching other apps that would be similar to ours it allowed us to gain an understanding of what features would be good to add to our building app, such as clear navigation and a well-integrated search feature and also what things to try and avoid such as not having too much information in one place or making the design very basic. This allowed us to move on to create features that we would want to add.</w:t>
+        <w:t xml:space="preserve">After researching other apps that would be </w:t>
+      </w:r>
+      <w:proofErr w:type="gramStart"/>
+      <w:r>
+        <w:rPr>
+          <w:rFonts w:ascii="Arial" w:hAnsi="Arial" w:cs="Arial"/>
+        </w:rPr>
+        <w:t>similar to</w:t>
+      </w:r>
+      <w:proofErr w:type="gramEnd"/>
+      <w:r>
+        <w:rPr>
+          <w:rFonts w:ascii="Arial" w:hAnsi="Arial" w:cs="Arial"/>
+        </w:rPr>
+        <w:t xml:space="preserve"> ours it allowed us to gain an understanding of what features would be good to add to our building app, such as clear navigation and a well-integrated search feature and also what things to try and avoid such as not having too much information in one place or making the design very basic. This allowed us to move on to create features that we would want to add.</w:t>
       </w:r>
     </w:p>
     <w:p>
@@ -6731,7 +7007,7 @@
           <w:b/>
         </w:rPr>
       </w:pPr>
-      <w:commentRangeStart w:id="9"/>
+      <w:commentRangeStart w:id="10"/>
       <w:r>
         <w:rPr>
           <w:rFonts w:ascii="Arial" w:hAnsi="Arial" w:cs="Arial"/>
@@ -6739,12 +7015,12 @@
         </w:rPr>
         <w:t xml:space="preserve">Newcastle Castle (NC): </w:t>
       </w:r>
-      <w:commentRangeEnd w:id="9"/>
+      <w:commentRangeEnd w:id="10"/>
       <w:r>
         <w:rPr>
           <w:rStyle w:val="CommentReference"/>
         </w:rPr>
-        <w:commentReference w:id="9"/>
+        <w:commentReference w:id="10"/>
       </w:r>
     </w:p>
     <w:p>
@@ -7185,7 +7461,7 @@
           <w:sz w:val="22"/>
         </w:rPr>
       </w:pPr>
-      <w:bookmarkStart w:id="10" w:name="_Toc2776758"/>
+      <w:bookmarkStart w:id="11" w:name="_Toc2776758"/>
       <w:r>
         <w:rPr>
           <w:rFonts w:ascii="Arial" w:hAnsi="Arial" w:cs="Arial"/>
@@ -7211,7 +7487,7 @@
         <w:lastRenderedPageBreak/>
         <w:t>Analysis</w:t>
       </w:r>
-      <w:bookmarkEnd w:id="10"/>
+      <w:bookmarkEnd w:id="11"/>
     </w:p>
     <w:p>
       <w:pPr>
@@ -7337,46 +7613,74 @@
           <w:rFonts w:ascii="Arial" w:hAnsi="Arial" w:cs="Arial"/>
         </w:rPr>
       </w:pPr>
-      <w:bookmarkStart w:id="11" w:name="_Toc2776759"/>
+      <w:bookmarkStart w:id="12" w:name="_Toc2776759"/>
       <w:r>
         <w:rPr>
           <w:rFonts w:ascii="Arial" w:hAnsi="Arial" w:cs="Arial"/>
         </w:rPr>
         <w:t>Project purpose</w:t>
       </w:r>
-      <w:bookmarkEnd w:id="11"/>
-    </w:p>
-    <w:p>
-      <w:pPr>
-        <w:rPr>
-          <w:rFonts w:ascii="Arial" w:hAnsi="Arial" w:cs="Arial"/>
-        </w:rPr>
-      </w:pPr>
-      <w:r>
-        <w:rPr>
-          <w:rFonts w:ascii="Arial" w:hAnsi="Arial" w:cs="Arial"/>
-        </w:rPr>
-        <w:t>The Urban Sciences Building (USB) is the home of The School of Computing at Newcastle University. The USB is in need of a mobile application that can act as a tour guide around the building for anyone visiting or working there. This project aims to build a mobile application to satisfy that need. The proposed project will run on the Android mobile operating system and will be available to download from the Google Play Store.</w:t>
-      </w:r>
-    </w:p>
-    <w:p>
-      <w:pPr>
-        <w:rPr>
-          <w:rFonts w:ascii="Arial" w:hAnsi="Arial" w:cs="Arial"/>
-        </w:rPr>
-      </w:pPr>
-    </w:p>
-    <w:p>
-      <w:pPr>
-        <w:rPr>
-          <w:rFonts w:ascii="Arial" w:hAnsi="Arial" w:cs="Arial"/>
-        </w:rPr>
-      </w:pPr>
-      <w:r>
-        <w:rPr>
-          <w:rFonts w:ascii="Arial" w:hAnsi="Arial" w:cs="Arial"/>
-        </w:rPr>
-        <w:t>The goal is that this application will provide an easy and efficient way to gather information about the USB, without having to go online to a website, thus improving portability of information. Having information readily available to a user anywhere they go is crucial as it is easy to access and allows for peace of mind that any information they need will always be available. Having the application available to download from the Google Play Store will also allow multiple users to have access to the same information, removing the need to have one person per group being the information hub. The application will be free for anyone to download and will not be age-restricted.</w:t>
+      <w:bookmarkEnd w:id="12"/>
+    </w:p>
+    <w:p>
+      <w:pPr>
+        <w:rPr>
+          <w:rFonts w:ascii="Arial" w:hAnsi="Arial" w:cs="Arial"/>
+        </w:rPr>
+      </w:pPr>
+      <w:r>
+        <w:rPr>
+          <w:rFonts w:ascii="Arial" w:hAnsi="Arial" w:cs="Arial"/>
+        </w:rPr>
+        <w:t xml:space="preserve">The Urban Sciences Building (USB) is the home of The School of Computing at Newcastle University. The USB </w:t>
+      </w:r>
+      <w:proofErr w:type="gramStart"/>
+      <w:r>
+        <w:rPr>
+          <w:rFonts w:ascii="Arial" w:hAnsi="Arial" w:cs="Arial"/>
+        </w:rPr>
+        <w:t>is in need of</w:t>
+      </w:r>
+      <w:proofErr w:type="gramEnd"/>
+      <w:r>
+        <w:rPr>
+          <w:rFonts w:ascii="Arial" w:hAnsi="Arial" w:cs="Arial"/>
+        </w:rPr>
+        <w:t xml:space="preserve"> a mobile application that can act as a tour guide around the building for anyone visiting or working there. This project aims to build a mobile application to satisfy that need. The proposed project will run on the Android mobile operating system and will be available to download from the Google Play Store.</w:t>
+      </w:r>
+    </w:p>
+    <w:p>
+      <w:pPr>
+        <w:rPr>
+          <w:rFonts w:ascii="Arial" w:hAnsi="Arial" w:cs="Arial"/>
+        </w:rPr>
+      </w:pPr>
+    </w:p>
+    <w:p>
+      <w:pPr>
+        <w:rPr>
+          <w:rFonts w:ascii="Arial" w:hAnsi="Arial" w:cs="Arial"/>
+        </w:rPr>
+      </w:pPr>
+      <w:r>
+        <w:rPr>
+          <w:rFonts w:ascii="Arial" w:hAnsi="Arial" w:cs="Arial"/>
+        </w:rPr>
+        <w:t xml:space="preserve">The goal is that this application will provide an easy and efficient way to gather information about the USB, without having to go online to a website, thus improving portability of information. Having information readily available to a user anywhere they go is crucial as it is easy to access and allows for peace of mind that any </w:t>
+      </w:r>
+      <w:proofErr w:type="gramStart"/>
+      <w:r>
+        <w:rPr>
+          <w:rFonts w:ascii="Arial" w:hAnsi="Arial" w:cs="Arial"/>
+        </w:rPr>
+        <w:t>information</w:t>
+      </w:r>
+      <w:proofErr w:type="gramEnd"/>
+      <w:r>
+        <w:rPr>
+          <w:rFonts w:ascii="Arial" w:hAnsi="Arial" w:cs="Arial"/>
+        </w:rPr>
+        <w:t xml:space="preserve"> they need will always be available. Having the application available to download from the Google Play Store will also allow multiple users to have access to the same information, removing the need to have one person per group being the information hub. The application will be free for anyone to download and will not be age-restricted.</w:t>
       </w:r>
     </w:p>
     <w:p>
@@ -7476,7 +7780,23 @@
           <w:rFonts w:ascii="Arial" w:hAnsi="Arial" w:cs="Arial"/>
           <w:color w:val="000000" w:themeColor="text1"/>
         </w:rPr>
-        <w:t>to transfer their knowledge of other computer software to the USB app. For example, by using a recognisable search icon on the search bar, the functionality of that button</w:t>
+        <w:t xml:space="preserve">to transfer their knowledge of </w:t>
+      </w:r>
+      <w:proofErr w:type="gramStart"/>
+      <w:r>
+        <w:rPr>
+          <w:rFonts w:ascii="Arial" w:hAnsi="Arial" w:cs="Arial"/>
+          <w:color w:val="000000" w:themeColor="text1"/>
+        </w:rPr>
+        <w:t>other</w:t>
+      </w:r>
+      <w:proofErr w:type="gramEnd"/>
+      <w:r>
+        <w:rPr>
+          <w:rFonts w:ascii="Arial" w:hAnsi="Arial" w:cs="Arial"/>
+          <w:color w:val="000000" w:themeColor="text1"/>
+        </w:rPr>
+        <w:t xml:space="preserve"> computer software to the USB app. For example, by using a recognisable search icon on the search bar, the functionality of that button</w:t>
       </w:r>
       <w:r>
         <w:rPr>
@@ -7667,14 +7987,14 @@
           <w:rFonts w:ascii="Arial" w:hAnsi="Arial" w:cs="Arial"/>
         </w:rPr>
       </w:pPr>
-      <w:bookmarkStart w:id="12" w:name="_Toc2776760"/>
+      <w:bookmarkStart w:id="13" w:name="_Toc2776760"/>
       <w:r>
         <w:rPr>
           <w:rFonts w:ascii="Arial" w:hAnsi="Arial" w:cs="Arial"/>
         </w:rPr>
         <w:t>Roles and Deliverables</w:t>
       </w:r>
-      <w:bookmarkEnd w:id="12"/>
+      <w:bookmarkEnd w:id="13"/>
     </w:p>
     <w:p>
       <w:pPr>
@@ -7687,14 +8007,14 @@
           <w:rFonts w:ascii="Arial" w:hAnsi="Arial" w:cs="Arial"/>
         </w:rPr>
       </w:pPr>
-      <w:bookmarkStart w:id="13" w:name="_Toc2776761"/>
+      <w:bookmarkStart w:id="14" w:name="_Toc2776761"/>
       <w:r>
         <w:rPr>
           <w:rFonts w:ascii="Arial" w:hAnsi="Arial" w:cs="Arial"/>
         </w:rPr>
         <w:t>Roles</w:t>
       </w:r>
-      <w:bookmarkEnd w:id="13"/>
+      <w:bookmarkEnd w:id="14"/>
     </w:p>
     <w:p>
       <w:pPr>
@@ -7933,7 +8253,21 @@
         <w:rPr>
           <w:rFonts w:ascii="Arial" w:hAnsi="Arial" w:cs="Arial"/>
         </w:rPr>
-        <w:t>Lead Programmer– Lead force behind developing the application detailed in our specification. They are in charge of designating tasks to all the junior programmers and overseeing the project, making sure everything is coming along at a good pace. They may also help the junior programmers with some tasks while contributing to the program themselves.</w:t>
+        <w:t xml:space="preserve">Lead Programmer– Lead force behind developing the application detailed in our specification. They </w:t>
+      </w:r>
+      <w:proofErr w:type="gramStart"/>
+      <w:r>
+        <w:rPr>
+          <w:rFonts w:ascii="Arial" w:hAnsi="Arial" w:cs="Arial"/>
+        </w:rPr>
+        <w:t>are in charge of</w:t>
+      </w:r>
+      <w:proofErr w:type="gramEnd"/>
+      <w:r>
+        <w:rPr>
+          <w:rFonts w:ascii="Arial" w:hAnsi="Arial" w:cs="Arial"/>
+        </w:rPr>
+        <w:t xml:space="preserve"> designating tasks to all the junior programmers and overseeing the project, making sure everything is coming along at a good pace. They may also help the junior programmers with some tasks while contributing to the program themselves.</w:t>
       </w:r>
     </w:p>
     <w:p>
@@ -7998,7 +8332,21 @@
         <w:rPr>
           <w:rFonts w:ascii="Arial" w:hAnsi="Arial" w:cs="Arial"/>
         </w:rPr>
-        <w:t>Lead Designer – Lead force behind the design of the app itself, creating mock-ups for the app and also helping the program with various aspects related to the user interface of the app. Works closely with assistant designers to discuss ideas for different aspects of design</w:t>
+        <w:t xml:space="preserve">Lead Designer – Lead force behind the design of the app itself, creating mock-ups for the app </w:t>
+      </w:r>
+      <w:proofErr w:type="gramStart"/>
+      <w:r>
+        <w:rPr>
+          <w:rFonts w:ascii="Arial" w:hAnsi="Arial" w:cs="Arial"/>
+        </w:rPr>
+        <w:t>and also</w:t>
+      </w:r>
+      <w:proofErr w:type="gramEnd"/>
+      <w:r>
+        <w:rPr>
+          <w:rFonts w:ascii="Arial" w:hAnsi="Arial" w:cs="Arial"/>
+        </w:rPr>
+        <w:t xml:space="preserve"> helping the program with various aspects related to the user interface of the app. Works closely with assistant designers to discuss ideas for different aspects of design</w:t>
       </w:r>
     </w:p>
     <w:p>
@@ -8110,33 +8458,47 @@
           <w:rFonts w:ascii="Arial" w:hAnsi="Arial" w:cs="Arial"/>
         </w:rPr>
       </w:pPr>
-      <w:bookmarkStart w:id="14" w:name="_Toc2776762"/>
+      <w:bookmarkStart w:id="15" w:name="_Toc2776762"/>
       <w:r>
         <w:rPr>
           <w:rFonts w:ascii="Arial" w:hAnsi="Arial" w:cs="Arial"/>
         </w:rPr>
         <w:t>Deliverables</w:t>
       </w:r>
-      <w:bookmarkEnd w:id="14"/>
-    </w:p>
-    <w:p>
-      <w:pPr>
-        <w:rPr>
-          <w:rFonts w:ascii="Arial" w:hAnsi="Arial" w:cs="Arial"/>
-        </w:rPr>
-      </w:pPr>
-    </w:p>
-    <w:p>
-      <w:pPr>
-        <w:rPr>
-          <w:rFonts w:ascii="Arial" w:hAnsi="Arial" w:cs="Arial"/>
-        </w:rPr>
-      </w:pPr>
-      <w:r>
-        <w:rPr>
-          <w:rFonts w:ascii="Arial" w:hAnsi="Arial" w:cs="Arial"/>
-        </w:rPr>
-        <w:t>At the end of our project, we aim to have created a number of different things for our clients to use. These are:</w:t>
+      <w:bookmarkEnd w:id="15"/>
+    </w:p>
+    <w:p>
+      <w:pPr>
+        <w:rPr>
+          <w:rFonts w:ascii="Arial" w:hAnsi="Arial" w:cs="Arial"/>
+        </w:rPr>
+      </w:pPr>
+    </w:p>
+    <w:p>
+      <w:pPr>
+        <w:rPr>
+          <w:rFonts w:ascii="Arial" w:hAnsi="Arial" w:cs="Arial"/>
+        </w:rPr>
+      </w:pPr>
+      <w:r>
+        <w:rPr>
+          <w:rFonts w:ascii="Arial" w:hAnsi="Arial" w:cs="Arial"/>
+        </w:rPr>
+        <w:t xml:space="preserve">At the end of our project, we aim to have created </w:t>
+      </w:r>
+      <w:proofErr w:type="gramStart"/>
+      <w:r>
+        <w:rPr>
+          <w:rFonts w:ascii="Arial" w:hAnsi="Arial" w:cs="Arial"/>
+        </w:rPr>
+        <w:t>a number of</w:t>
+      </w:r>
+      <w:proofErr w:type="gramEnd"/>
+      <w:r>
+        <w:rPr>
+          <w:rFonts w:ascii="Arial" w:hAnsi="Arial" w:cs="Arial"/>
+        </w:rPr>
+        <w:t xml:space="preserve"> different things for our clients to use. These are:</w:t>
       </w:r>
     </w:p>
     <w:p>
@@ -8219,19 +8581,19 @@
         </w:rPr>
         <w:t xml:space="preserve">Documentation on how the application functions on a technical level and a user level. This should be in depth, </w:t>
       </w:r>
-      <w:commentRangeStart w:id="15"/>
+      <w:commentRangeStart w:id="16"/>
       <w:r>
         <w:rPr>
           <w:rFonts w:ascii="Arial" w:hAnsi="Arial" w:cs="Arial"/>
         </w:rPr>
         <w:t xml:space="preserve">covering every method within the app </w:t>
       </w:r>
-      <w:commentRangeEnd w:id="15"/>
+      <w:commentRangeEnd w:id="16"/>
       <w:r>
         <w:rPr>
           <w:rStyle w:val="CommentReference"/>
         </w:rPr>
-        <w:commentReference w:id="15"/>
+        <w:commentReference w:id="16"/>
       </w:r>
       <w:r>
         <w:rPr>
@@ -8275,7 +8637,7 @@
           <w:rFonts w:ascii="Arial" w:hAnsi="Arial" w:cs="Arial"/>
         </w:rPr>
       </w:pPr>
-      <w:bookmarkStart w:id="18" w:name="_Toc2776763"/>
+      <w:bookmarkStart w:id="19" w:name="_Toc2776763"/>
       <w:r>
         <w:rPr>
           <w:rFonts w:ascii="Arial" w:hAnsi="Arial" w:cs="Arial"/>
@@ -8352,7 +8714,7 @@
         </w:rPr>
         <w:t>Project Plan</w:t>
       </w:r>
-      <w:bookmarkEnd w:id="18"/>
+      <w:bookmarkEnd w:id="19"/>
       <w:r>
         <w:rPr>
           <w:rFonts w:ascii="Arial" w:hAnsi="Arial" w:cs="Arial"/>
@@ -8472,7 +8834,7 @@
           <w:rFonts w:ascii="Arial" w:hAnsi="Arial" w:cs="Arial"/>
         </w:rPr>
       </w:pPr>
-      <w:bookmarkStart w:id="19" w:name="_Toc2776764"/>
+      <w:bookmarkStart w:id="20" w:name="_Toc2776764"/>
       <w:r>
         <w:rPr>
           <w:rFonts w:ascii="Arial" w:hAnsi="Arial" w:cs="Arial"/>
@@ -8492,7 +8854,7 @@
         </w:rPr>
         <w:t xml:space="preserve"> for developing and running your solution</w:t>
       </w:r>
-      <w:bookmarkEnd w:id="19"/>
+      <w:bookmarkEnd w:id="20"/>
       <w:r>
         <w:rPr>
           <w:rFonts w:ascii="Arial" w:hAnsi="Arial" w:cs="Arial"/>
@@ -8668,14 +9030,14 @@
           <w:rFonts w:ascii="Arial" w:hAnsi="Arial" w:cs="Arial"/>
         </w:rPr>
       </w:pPr>
-      <w:bookmarkStart w:id="20" w:name="_Toc2776765"/>
+      <w:bookmarkStart w:id="21" w:name="_Toc2776765"/>
       <w:r>
         <w:rPr>
           <w:rFonts w:ascii="Arial" w:hAnsi="Arial" w:cs="Arial"/>
         </w:rPr>
         <w:t>Solution requirements</w:t>
       </w:r>
-      <w:bookmarkEnd w:id="20"/>
+      <w:bookmarkEnd w:id="21"/>
     </w:p>
     <w:p>
       <w:pPr>
@@ -8688,10 +9050,10 @@
           <w:rFonts w:ascii="Arial" w:hAnsi="Arial" w:cs="Arial"/>
         </w:rPr>
       </w:pPr>
-      <w:bookmarkStart w:id="21" w:name="_Toc510366071"/>
-      <w:bookmarkStart w:id="22" w:name="_Toc8535685"/>
-      <w:bookmarkStart w:id="23" w:name="_Toc139682816"/>
-      <w:bookmarkStart w:id="24" w:name="_Toc2776766"/>
+      <w:bookmarkStart w:id="22" w:name="_Toc510366071"/>
+      <w:bookmarkStart w:id="23" w:name="_Toc8535685"/>
+      <w:bookmarkStart w:id="24" w:name="_Toc139682816"/>
+      <w:bookmarkStart w:id="25" w:name="_Toc2776766"/>
       <w:r>
         <w:rPr>
           <w:rFonts w:ascii="Arial" w:hAnsi="Arial" w:cs="Arial"/>
@@ -8704,10 +9066,10 @@
         </w:rPr>
         <w:t>unctional Requirements</w:t>
       </w:r>
-      <w:bookmarkEnd w:id="21"/>
       <w:bookmarkEnd w:id="22"/>
       <w:bookmarkEnd w:id="23"/>
       <w:bookmarkEnd w:id="24"/>
+      <w:bookmarkEnd w:id="25"/>
     </w:p>
     <w:p>
       <w:pPr>
@@ -9364,7 +9726,21 @@
               <w:rPr>
                 <w:rFonts w:ascii="Arial" w:hAnsi="Arial" w:cs="Arial"/>
               </w:rPr>
-              <w:t>: The app must provide details on the opening and closing times of  the Café.</w:t>
+              <w:t xml:space="preserve">: The app must provide details on the opening and closing times </w:t>
+            </w:r>
+            <w:proofErr w:type="gramStart"/>
+            <w:r>
+              <w:rPr>
+                <w:rFonts w:ascii="Arial" w:hAnsi="Arial" w:cs="Arial"/>
+              </w:rPr>
+              <w:t>of  the</w:t>
+            </w:r>
+            <w:proofErr w:type="gramEnd"/>
+            <w:r>
+              <w:rPr>
+                <w:rFonts w:ascii="Arial" w:hAnsi="Arial" w:cs="Arial"/>
+              </w:rPr>
+              <w:t xml:space="preserve"> Café.</w:t>
             </w:r>
           </w:p>
         </w:tc>
@@ -10603,9 +10979,9 @@
           <w:rFonts w:ascii="Arial" w:hAnsi="Arial" w:cs="Arial"/>
         </w:rPr>
       </w:pPr>
-      <w:bookmarkStart w:id="25" w:name="_Toc510366070"/>
-      <w:bookmarkStart w:id="26" w:name="_Toc8535684"/>
-      <w:bookmarkStart w:id="27" w:name="_Toc139682818"/>
+      <w:bookmarkStart w:id="26" w:name="_Toc510366070"/>
+      <w:bookmarkStart w:id="27" w:name="_Toc8535684"/>
+      <w:bookmarkStart w:id="28" w:name="_Toc139682818"/>
       <w:r>
         <w:rPr>
           <w:rFonts w:ascii="Arial" w:hAnsi="Arial" w:cs="Arial"/>
@@ -10624,7 +11000,7 @@
           <w:rFonts w:ascii="Arial" w:hAnsi="Arial" w:cs="Arial"/>
         </w:rPr>
       </w:pPr>
-      <w:bookmarkStart w:id="28" w:name="_Toc2776767"/>
+      <w:bookmarkStart w:id="29" w:name="_Toc2776767"/>
       <w:r>
         <w:rPr>
           <w:rFonts w:ascii="Arial" w:hAnsi="Arial" w:cs="Arial"/>
@@ -10632,7 +11008,7 @@
         <w:lastRenderedPageBreak/>
         <w:t>Non-Functional Requirements</w:t>
       </w:r>
-      <w:bookmarkEnd w:id="28"/>
+      <w:bookmarkEnd w:id="29"/>
     </w:p>
     <w:tbl>
       <w:tblPr>
@@ -11748,10 +12124,10 @@
           <w:rFonts w:ascii="Arial" w:hAnsi="Arial" w:cs="Arial"/>
         </w:rPr>
       </w:pPr>
-      <w:bookmarkStart w:id="29" w:name="_Toc2776768"/>
-      <w:bookmarkEnd w:id="25"/>
+      <w:bookmarkStart w:id="30" w:name="_Toc2776768"/>
       <w:bookmarkEnd w:id="26"/>
       <w:bookmarkEnd w:id="27"/>
+      <w:bookmarkEnd w:id="28"/>
       <w:r>
         <w:rPr>
           <w:rFonts w:ascii="Arial" w:hAnsi="Arial" w:cs="Arial"/>
@@ -11777,12 +12153,12 @@
         <w:lastRenderedPageBreak/>
         <w:t>Other considerations</w:t>
       </w:r>
-      <w:bookmarkStart w:id="30" w:name="_Toc460095617"/>
-      <w:bookmarkStart w:id="31" w:name="_Toc464640786"/>
-      <w:bookmarkStart w:id="32" w:name="_Toc464655401"/>
-      <w:bookmarkStart w:id="33" w:name="_Toc139682826"/>
-      <w:bookmarkEnd w:id="6"/>
-      <w:bookmarkEnd w:id="29"/>
+      <w:bookmarkStart w:id="31" w:name="_Toc460095617"/>
+      <w:bookmarkStart w:id="32" w:name="_Toc464640786"/>
+      <w:bookmarkStart w:id="33" w:name="_Toc464655401"/>
+      <w:bookmarkStart w:id="34" w:name="_Toc139682826"/>
+      <w:bookmarkEnd w:id="7"/>
+      <w:bookmarkEnd w:id="30"/>
     </w:p>
     <w:p>
       <w:pPr>
@@ -11795,21 +12171,21 @@
           <w:rFonts w:ascii="Arial" w:hAnsi="Arial" w:cs="Arial"/>
         </w:rPr>
       </w:pPr>
-      <w:bookmarkStart w:id="34" w:name="_Toc2776769"/>
+      <w:bookmarkStart w:id="35" w:name="_Toc2776769"/>
       <w:r>
         <w:rPr>
           <w:rFonts w:ascii="Arial" w:hAnsi="Arial" w:cs="Arial"/>
         </w:rPr>
         <w:t>Assumptions</w:t>
       </w:r>
-      <w:bookmarkStart w:id="35" w:name="_Toc464640787"/>
-      <w:bookmarkStart w:id="36" w:name="_Toc464655402"/>
-      <w:bookmarkStart w:id="37" w:name="_Toc139682827"/>
-      <w:bookmarkEnd w:id="30"/>
+      <w:bookmarkStart w:id="36" w:name="_Toc464640787"/>
+      <w:bookmarkStart w:id="37" w:name="_Toc464655402"/>
+      <w:bookmarkStart w:id="38" w:name="_Toc139682827"/>
       <w:bookmarkEnd w:id="31"/>
       <w:bookmarkEnd w:id="32"/>
       <w:bookmarkEnd w:id="33"/>
       <w:bookmarkEnd w:id="34"/>
+      <w:bookmarkEnd w:id="35"/>
     </w:p>
     <w:p>
       <w:pPr>
@@ -11864,7 +12240,21 @@
         <w:rPr>
           <w:rFonts w:asciiTheme="minorBidi" w:hAnsiTheme="minorBidi" w:cstheme="minorBidi"/>
         </w:rPr>
-        <w:t>From our research we can assume that the majority of users will be using an android device which is running versions of Android between 5.0 and 8.0.</w:t>
+        <w:t xml:space="preserve">From our research we can assume that </w:t>
+      </w:r>
+      <w:proofErr w:type="gramStart"/>
+      <w:r>
+        <w:rPr>
+          <w:rFonts w:asciiTheme="minorBidi" w:hAnsiTheme="minorBidi" w:cstheme="minorBidi"/>
+        </w:rPr>
+        <w:t>the majority of</w:t>
+      </w:r>
+      <w:proofErr w:type="gramEnd"/>
+      <w:r>
+        <w:rPr>
+          <w:rFonts w:asciiTheme="minorBidi" w:hAnsiTheme="minorBidi" w:cstheme="minorBidi"/>
+        </w:rPr>
+        <w:t xml:space="preserve"> users will be using an android device which is running versions of Android between 5.0 and 8.0.</w:t>
       </w:r>
     </w:p>
     <w:p>
@@ -11932,7 +12322,7 @@
           <w:rFonts w:ascii="Arial" w:hAnsi="Arial" w:cs="Arial"/>
         </w:rPr>
       </w:pPr>
-      <w:bookmarkStart w:id="38" w:name="_Toc2776770"/>
+      <w:bookmarkStart w:id="39" w:name="_Toc2776770"/>
       <w:r>
         <w:rPr>
           <w:rFonts w:ascii="Arial" w:hAnsi="Arial" w:cs="Arial"/>
@@ -11945,10 +12335,10 @@
         </w:rPr>
         <w:t>onstraints and Dependencies</w:t>
       </w:r>
-      <w:bookmarkEnd w:id="35"/>
       <w:bookmarkEnd w:id="36"/>
       <w:bookmarkEnd w:id="37"/>
       <w:bookmarkEnd w:id="38"/>
+      <w:bookmarkEnd w:id="39"/>
     </w:p>
     <w:p/>
     <w:tbl>
@@ -12040,7 +12430,21 @@
               <w:rPr>
                 <w:rFonts w:asciiTheme="minorBidi" w:hAnsiTheme="minorBidi" w:cstheme="minorBidi"/>
               </w:rPr>
-              <w:t xml:space="preserve">As not all users of the app will be using the exact same phone, the app will have to be designed with that in mind. Due to the fact that it is likely that there will be some users who are using the app with older hardware, </w:t>
+              <w:t xml:space="preserve">As not all users of the app will be using the exact same phone, the app will have to be designed with that in mind. </w:t>
+            </w:r>
+            <w:proofErr w:type="gramStart"/>
+            <w:r>
+              <w:rPr>
+                <w:rFonts w:asciiTheme="minorBidi" w:hAnsiTheme="minorBidi" w:cstheme="minorBidi"/>
+              </w:rPr>
+              <w:t>Due to the fact that</w:t>
+            </w:r>
+            <w:proofErr w:type="gramEnd"/>
+            <w:r>
+              <w:rPr>
+                <w:rFonts w:asciiTheme="minorBidi" w:hAnsiTheme="minorBidi" w:cstheme="minorBidi"/>
+              </w:rPr>
+              <w:t xml:space="preserve"> it is likely that there will be some users who are using the app with older hardware, </w:t>
             </w:r>
             <w:r>
               <w:rPr>
@@ -12120,11 +12524,19 @@
                 <w:rFonts w:asciiTheme="minorBidi" w:hAnsiTheme="minorBidi" w:cstheme="minorBidi"/>
               </w:rPr>
             </w:pPr>
+            <w:proofErr w:type="gramStart"/>
             <w:r>
               <w:rPr>
                 <w:rFonts w:asciiTheme="minorBidi" w:hAnsiTheme="minorBidi" w:cstheme="minorBidi"/>
               </w:rPr>
-              <w:t>This however, comes with the downside of partially limiting the potential functionality of the app as we must forgo some features which are made redundant in later versions of Android or newer features that have been added in later versions.</w:t>
+              <w:t>This</w:t>
+            </w:r>
+            <w:proofErr w:type="gramEnd"/>
+            <w:r>
+              <w:rPr>
+                <w:rFonts w:asciiTheme="minorBidi" w:hAnsiTheme="minorBidi" w:cstheme="minorBidi"/>
+              </w:rPr>
+              <w:t xml:space="preserve"> however, comes with the downside of partially limiting the potential functionality of the app as we must forgo some features which are made redundant in later versions of Android or newer features that have been added in later versions.</w:t>
             </w:r>
           </w:p>
         </w:tc>
@@ -12162,7 +12574,21 @@
               <w:rPr>
                 <w:rFonts w:asciiTheme="minorBidi" w:hAnsiTheme="minorBidi" w:cstheme="minorBidi"/>
               </w:rPr>
-              <w:t xml:space="preserve">Creating an app that is both functional and stable is a lengthy process. If not enough time is given to development, some planned features may have to be scrapped as they </w:t>
+              <w:t xml:space="preserve">Creating an app that is both functional and stable is a lengthy process. If </w:t>
+            </w:r>
+            <w:proofErr w:type="gramStart"/>
+            <w:r>
+              <w:rPr>
+                <w:rFonts w:asciiTheme="minorBidi" w:hAnsiTheme="minorBidi" w:cstheme="minorBidi"/>
+              </w:rPr>
+              <w:t>not</w:t>
+            </w:r>
+            <w:proofErr w:type="gramEnd"/>
+            <w:r>
+              <w:rPr>
+                <w:rFonts w:asciiTheme="minorBidi" w:hAnsiTheme="minorBidi" w:cstheme="minorBidi"/>
+              </w:rPr>
+              <w:t xml:space="preserve"> enough time is given to development, some planned features may have to be scrapped as they </w:t>
             </w:r>
             <w:proofErr w:type="spellStart"/>
             <w:r>
@@ -12176,7 +12602,21 @@
               <w:rPr>
                 <w:rFonts w:asciiTheme="minorBidi" w:hAnsiTheme="minorBidi" w:cstheme="minorBidi"/>
               </w:rPr>
-              <w:t xml:space="preserve"> be finished on time. If not enough time is given to testing, then you are risking releasing a product with serious issues or bugs that either were never found initially or not enough time was given to properly rectify them.</w:t>
+              <w:t xml:space="preserve"> be finished on time. If </w:t>
+            </w:r>
+            <w:proofErr w:type="gramStart"/>
+            <w:r>
+              <w:rPr>
+                <w:rFonts w:asciiTheme="minorBidi" w:hAnsiTheme="minorBidi" w:cstheme="minorBidi"/>
+              </w:rPr>
+              <w:t>not</w:t>
+            </w:r>
+            <w:proofErr w:type="gramEnd"/>
+            <w:r>
+              <w:rPr>
+                <w:rFonts w:asciiTheme="minorBidi" w:hAnsiTheme="minorBidi" w:cstheme="minorBidi"/>
+              </w:rPr>
+              <w:t xml:space="preserve"> enough time is given to testing, then you are risking releasing a product with serious issues or bugs that either were never found initially or not enough time was given to properly rectify them.</w:t>
             </w:r>
           </w:p>
           <w:p>
@@ -12228,7 +12668,7 @@
           <w:rFonts w:ascii="Arial" w:hAnsi="Arial" w:cs="Arial"/>
         </w:rPr>
       </w:pPr>
-      <w:bookmarkStart w:id="39" w:name="_Toc2776771"/>
+      <w:bookmarkStart w:id="40" w:name="_Toc2776771"/>
       <w:r>
         <w:rPr>
           <w:rFonts w:ascii="Arial" w:hAnsi="Arial" w:cs="Arial"/>
@@ -12236,7 +12676,7 @@
         <w:lastRenderedPageBreak/>
         <w:t>Software Design</w:t>
       </w:r>
-      <w:bookmarkEnd w:id="39"/>
+      <w:bookmarkEnd w:id="40"/>
     </w:p>
     <w:p>
       <w:pPr>
@@ -12249,14 +12689,14 @@
           <w:rFonts w:ascii="Arial" w:hAnsi="Arial" w:cs="Arial"/>
         </w:rPr>
       </w:pPr>
-      <w:bookmarkStart w:id="40" w:name="_Toc2776772"/>
+      <w:bookmarkStart w:id="41" w:name="_Toc2776772"/>
       <w:r>
         <w:rPr>
           <w:rFonts w:ascii="Arial" w:hAnsi="Arial" w:cs="Arial"/>
         </w:rPr>
         <w:t>Overview of what the software will do and not do.</w:t>
       </w:r>
-      <w:bookmarkEnd w:id="40"/>
+      <w:bookmarkEnd w:id="41"/>
     </w:p>
     <w:p>
       <w:pPr>
@@ -12497,26 +12937,54 @@
           <w:rFonts w:ascii="Arial" w:hAnsi="Arial" w:cs="Arial"/>
         </w:rPr>
       </w:pPr>
-      <w:bookmarkStart w:id="41" w:name="_Toc2776773"/>
-      <w:r>
-        <w:rPr>
-          <w:rFonts w:ascii="Arial" w:hAnsi="Arial" w:cs="Arial"/>
-        </w:rPr>
-        <w:t>Modifications in light of comments made or changes deemed necessary</w:t>
-      </w:r>
-      <w:bookmarkEnd w:id="41"/>
-    </w:p>
-    <w:p>
-      <w:pPr>
-        <w:rPr>
-          <w:rFonts w:ascii="Arial" w:hAnsi="Arial" w:cs="Arial"/>
-        </w:rPr>
-      </w:pPr>
-      <w:r>
-        <w:rPr>
-          <w:rFonts w:ascii="Arial" w:hAnsi="Arial" w:cs="Arial"/>
-        </w:rPr>
-        <w:t>Based on the feedback given after our Dragons Den presentation we made a number of changes to the design of our application.</w:t>
+      <w:bookmarkStart w:id="42" w:name="_Toc2776773"/>
+      <w:r>
+        <w:rPr>
+          <w:rFonts w:ascii="Arial" w:hAnsi="Arial" w:cs="Arial"/>
+        </w:rPr>
+        <w:t xml:space="preserve">Modifications </w:t>
+      </w:r>
+      <w:proofErr w:type="gramStart"/>
+      <w:r>
+        <w:rPr>
+          <w:rFonts w:ascii="Arial" w:hAnsi="Arial" w:cs="Arial"/>
+        </w:rPr>
+        <w:t>in light of</w:t>
+      </w:r>
+      <w:proofErr w:type="gramEnd"/>
+      <w:r>
+        <w:rPr>
+          <w:rFonts w:ascii="Arial" w:hAnsi="Arial" w:cs="Arial"/>
+        </w:rPr>
+        <w:t xml:space="preserve"> comments made or changes deemed necessary</w:t>
+      </w:r>
+      <w:bookmarkEnd w:id="42"/>
+    </w:p>
+    <w:p>
+      <w:pPr>
+        <w:rPr>
+          <w:rFonts w:ascii="Arial" w:hAnsi="Arial" w:cs="Arial"/>
+        </w:rPr>
+      </w:pPr>
+      <w:r>
+        <w:rPr>
+          <w:rFonts w:ascii="Arial" w:hAnsi="Arial" w:cs="Arial"/>
+        </w:rPr>
+        <w:t xml:space="preserve">Based on the feedback given after our Dragons Den presentation we made </w:t>
+      </w:r>
+      <w:proofErr w:type="gramStart"/>
+      <w:r>
+        <w:rPr>
+          <w:rFonts w:ascii="Arial" w:hAnsi="Arial" w:cs="Arial"/>
+        </w:rPr>
+        <w:t>a number of</w:t>
+      </w:r>
+      <w:proofErr w:type="gramEnd"/>
+      <w:r>
+        <w:rPr>
+          <w:rFonts w:ascii="Arial" w:hAnsi="Arial" w:cs="Arial"/>
+        </w:rPr>
+        <w:t xml:space="preserve"> changes to the design of our application.</w:t>
       </w:r>
     </w:p>
     <w:p>
@@ -12533,11 +13001,33 @@
           <w:rFonts w:ascii="Arial" w:hAnsi="Arial" w:cs="Arial"/>
         </w:rPr>
       </w:pPr>
-      <w:r>
-        <w:rPr>
-          <w:rFonts w:ascii="Arial" w:hAnsi="Arial" w:cs="Arial"/>
-        </w:rPr>
-        <w:t>Firstly is the use of a database. Originally we had planned to attempt to use text files to interact with data, however based on the feedback given we did research into the use of a database and decided it was the best option. We chose to use SQLite for android studio.</w:t>
+      <w:proofErr w:type="gramStart"/>
+      <w:r>
+        <w:rPr>
+          <w:rFonts w:ascii="Arial" w:hAnsi="Arial" w:cs="Arial"/>
+        </w:rPr>
+        <w:t>Firstly</w:t>
+      </w:r>
+      <w:proofErr w:type="gramEnd"/>
+      <w:r>
+        <w:rPr>
+          <w:rFonts w:ascii="Arial" w:hAnsi="Arial" w:cs="Arial"/>
+        </w:rPr>
+        <w:t xml:space="preserve"> is the use of a database. </w:t>
+      </w:r>
+      <w:proofErr w:type="gramStart"/>
+      <w:r>
+        <w:rPr>
+          <w:rFonts w:ascii="Arial" w:hAnsi="Arial" w:cs="Arial"/>
+        </w:rPr>
+        <w:t>Originally</w:t>
+      </w:r>
+      <w:proofErr w:type="gramEnd"/>
+      <w:r>
+        <w:rPr>
+          <w:rFonts w:ascii="Arial" w:hAnsi="Arial" w:cs="Arial"/>
+        </w:rPr>
+        <w:t xml:space="preserve"> we had planned to attempt to use text files to interact with data, however based on the feedback given we did research into the use of a database and decided it was the best option. We chose to use SQLite for android studio.</w:t>
       </w:r>
     </w:p>
     <w:p>
@@ -12610,8 +13100,8 @@
           <w:rFonts w:ascii="Arial" w:hAnsi="Arial" w:cs="Arial"/>
         </w:rPr>
       </w:pPr>
-      <w:bookmarkStart w:id="42" w:name="_Toc2776774"/>
-      <w:commentRangeStart w:id="43"/>
+      <w:bookmarkStart w:id="43" w:name="_Toc2776774"/>
+      <w:commentRangeStart w:id="44"/>
       <w:r>
         <w:rPr>
           <w:rFonts w:ascii="Arial" w:hAnsi="Arial" w:cs="Arial"/>
@@ -12619,14 +13109,14 @@
         <w:lastRenderedPageBreak/>
         <w:t>System Architecture – describe design decisions (Architecture diagram)</w:t>
       </w:r>
-      <w:bookmarkEnd w:id="42"/>
-      <w:commentRangeEnd w:id="43"/>
+      <w:bookmarkEnd w:id="43"/>
+      <w:commentRangeEnd w:id="44"/>
       <w:r>
         <w:rPr>
           <w:rStyle w:val="CommentReference"/>
           <w:b w:val="0"/>
         </w:rPr>
-        <w:commentReference w:id="43"/>
+        <w:commentReference w:id="44"/>
       </w:r>
     </w:p>
     <w:p>
@@ -12636,20 +13126,292 @@
           <w:b/>
         </w:rPr>
       </w:pPr>
-      <w:commentRangeStart w:id="44"/>
+      <w:commentRangeStart w:id="45"/>
       <w:r>
         <w:rPr>
           <w:b/>
         </w:rPr>
         <w:t>Architecture Diagram</w:t>
       </w:r>
-      <w:commentRangeEnd w:id="44"/>
+      <w:commentRangeEnd w:id="45"/>
       <w:r>
         <w:rPr>
           <w:rStyle w:val="CommentReference"/>
         </w:rPr>
-        <w:commentReference w:id="44"/>
-      </w:r>
+        <w:commentReference w:id="45"/>
+      </w:r>
+    </w:p>
+    <w:p>
+      <w:pPr>
+        <w:rPr>
+          <w:rFonts w:ascii="Arial" w:hAnsi="Arial" w:cs="Arial"/>
+          <w:b/>
+          <w:sz w:val="22"/>
+        </w:rPr>
+      </w:pPr>
+      <w:r>
+        <w:rPr>
+          <w:rFonts w:ascii="Arial" w:hAnsi="Arial" w:cs="Arial"/>
+          <w:b/>
+          <w:noProof/>
+          <w:sz w:val="22"/>
+        </w:rPr>
+        <mc:AlternateContent>
+          <mc:Choice Requires="wps">
+            <w:drawing>
+              <wp:anchor distT="45720" distB="45720" distL="114300" distR="114300" simplePos="0" relativeHeight="251687936" behindDoc="0" locked="0" layoutInCell="1" allowOverlap="1" wp14:anchorId="326E5C93" wp14:editId="0FC2404E">
+                <wp:simplePos x="0" y="0"/>
+                <wp:positionH relativeFrom="column">
+                  <wp:posOffset>2359660</wp:posOffset>
+                </wp:positionH>
+                <wp:positionV relativeFrom="paragraph">
+                  <wp:posOffset>2540</wp:posOffset>
+                </wp:positionV>
+                <wp:extent cx="2360930" cy="1404620"/>
+                <wp:effectExtent l="0" t="0" r="22860" b="11430"/>
+                <wp:wrapSquare wrapText="bothSides"/>
+                <wp:docPr id="22" name="Text Box 2"/>
+                <wp:cNvGraphicFramePr>
+                  <a:graphicFrameLocks xmlns:a="http://schemas.openxmlformats.org/drawingml/2006/main"/>
+                </wp:cNvGraphicFramePr>
+                <a:graphic xmlns:a="http://schemas.openxmlformats.org/drawingml/2006/main">
+                  <a:graphicData uri="http://schemas.microsoft.com/office/word/2010/wordprocessingShape">
+                    <wps:wsp>
+                      <wps:cNvSpPr txBox="1">
+                        <a:spLocks noChangeArrowheads="1"/>
+                      </wps:cNvSpPr>
+                      <wps:spPr bwMode="auto">
+                        <a:xfrm>
+                          <a:off x="0" y="0"/>
+                          <a:ext cx="2360930" cy="1404620"/>
+                        </a:xfrm>
+                        <a:prstGeom prst="rect">
+                          <a:avLst/>
+                        </a:prstGeom>
+                        <a:solidFill>
+                          <a:srgbClr val="FFFFFF"/>
+                        </a:solidFill>
+                        <a:ln w="9525">
+                          <a:solidFill>
+                            <a:srgbClr val="000000"/>
+                          </a:solidFill>
+                          <a:miter lim="800000"/>
+                          <a:headEnd/>
+                          <a:tailEnd/>
+                        </a:ln>
+                      </wps:spPr>
+                      <wps:txbx>
+                        <w:txbxContent>
+                          <w:p>
+                            <w:r>
+                              <w:t>The Architecture diagram Shows the foundations that our app will be built upon. For the building tour application this starts with the android software versions 5.0.0 to 8.0.0 as these are what versions can run our app. On top of that is android studio which is where we will create our app. Within that is Java which is the programming language and a gradle which is what allows it to run on a mobile device. To allow all this to run we have an app database with room locations and information on the building as well as all the java libraries that we will require to allow the app to work.</w:t>
+                            </w:r>
+                          </w:p>
+                        </w:txbxContent>
+                      </wps:txbx>
+                      <wps:bodyPr rot="0" vert="horz" wrap="square" lIns="91440" tIns="45720" rIns="91440" bIns="45720" anchor="t" anchorCtr="0">
+                        <a:spAutoFit/>
+                      </wps:bodyPr>
+                    </wps:wsp>
+                  </a:graphicData>
+                </a:graphic>
+                <wp14:sizeRelH relativeFrom="margin">
+                  <wp14:pctWidth>40000</wp14:pctWidth>
+                </wp14:sizeRelH>
+                <wp14:sizeRelV relativeFrom="margin">
+                  <wp14:pctHeight>20000</wp14:pctHeight>
+                </wp14:sizeRelV>
+              </wp:anchor>
+            </w:drawing>
+          </mc:Choice>
+          <mc:Fallback>
+            <w:pict>
+              <v:shapetype w14:anchorId="326E5C93" id="_x0000_t202" coordsize="21600,21600" o:spt="202" path="m,l,21600r21600,l21600,xe">
+                <v:stroke joinstyle="miter"/>
+                <v:path gradientshapeok="t" o:connecttype="rect"/>
+              </v:shapetype>
+              <v:shape id="Text Box 2" o:spid="_x0000_s1026" type="#_x0000_t202" style="position:absolute;margin-left:185.8pt;margin-top:.2pt;width:185.9pt;height:110.6pt;z-index:251687936;visibility:visible;mso-wrap-style:square;mso-width-percent:400;mso-height-percent:200;mso-wrap-distance-left:9pt;mso-wrap-distance-top:3.6pt;mso-wrap-distance-right:9pt;mso-wrap-distance-bottom:3.6pt;mso-position-horizontal:absolute;mso-position-horizontal-relative:text;mso-position-vertical:absolute;mso-position-vertical-relative:text;mso-width-percent:400;mso-height-percent:200;mso-width-relative:margin;mso-height-relative:margin;v-text-anchor:top" o:gfxdata="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">
+                <v:textbox style="mso-fit-shape-to-text:t">
+                  <w:txbxContent>
+                    <w:p>
+                      <w:r>
+                        <w:t>The Architecture diagram Shows the foundations that our app will be built upon. For the building tour application this starts with the android software versions 5.0.0 to 8.0.0 as these are what versions can run our app. On top of that is android studio which is where we will create our app. Within that is Java which is the programming language and a gradle which is what allows it to run on a mobile device. To allow all this to run we have an app database with room locations and information on the building as well as all the java libraries that we will require to allow the app to work.</w:t>
+                      </w:r>
+                    </w:p>
+                  </w:txbxContent>
+                </v:textbox>
+                <w10:wrap type="square"/>
+              </v:shape>
+            </w:pict>
+          </mc:Fallback>
+        </mc:AlternateContent>
+      </w:r>
+      <w:r>
+        <w:rPr>
+          <w:noProof/>
+        </w:rPr>
+        <w:drawing>
+          <wp:anchor distT="0" distB="0" distL="114300" distR="114300" simplePos="0" relativeHeight="251688960" behindDoc="0" locked="0" layoutInCell="1" allowOverlap="1" wp14:anchorId="479D8FA9" wp14:editId="51B3F5DC">
+            <wp:simplePos x="0" y="0"/>
+            <wp:positionH relativeFrom="margin">
+              <wp:posOffset>295275</wp:posOffset>
+            </wp:positionH>
+            <wp:positionV relativeFrom="paragraph">
+              <wp:posOffset>48895</wp:posOffset>
+            </wp:positionV>
+            <wp:extent cx="1486535" cy="2292350"/>
+            <wp:effectExtent l="0" t="0" r="0" b="0"/>
+            <wp:wrapSquare wrapText="bothSides"/>
+            <wp:docPr id="23" name="Picture 23"/>
+            <wp:cNvGraphicFramePr>
+              <a:graphicFrameLocks xmlns:a="http://schemas.openxmlformats.org/drawingml/2006/main" noChangeAspect="1"/>
+            </wp:cNvGraphicFramePr>
+            <a:graphic xmlns:a="http://schemas.openxmlformats.org/drawingml/2006/main">
+              <a:graphicData uri="http://schemas.openxmlformats.org/drawingml/2006/picture">
+                <pic:pic xmlns:pic="http://schemas.openxmlformats.org/drawingml/2006/picture">
+                  <pic:nvPicPr>
+                    <pic:cNvPr id="0" name="Picture 2"/>
+                    <pic:cNvPicPr>
+                      <a:picLocks noChangeAspect="1" noChangeArrowheads="1"/>
+                    </pic:cNvPicPr>
+                  </pic:nvPicPr>
+                  <pic:blipFill>
+                    <a:blip r:embed="rId25">
+                      <a:extLst>
+                        <a:ext uri="{28A0092B-C50C-407E-A947-70E740481C1C}">
+                          <a14:useLocalDpi xmlns:a14="http://schemas.microsoft.com/office/drawing/2010/main" val="0"/>
+                        </a:ext>
+                      </a:extLst>
+                    </a:blip>
+                    <a:srcRect/>
+                    <a:stretch>
+                      <a:fillRect/>
+                    </a:stretch>
+                  </pic:blipFill>
+                  <pic:spPr bwMode="auto">
+                    <a:xfrm>
+                      <a:off x="0" y="0"/>
+                      <a:ext cx="1486535" cy="2292350"/>
+                    </a:xfrm>
+                    <a:prstGeom prst="rect">
+                      <a:avLst/>
+                    </a:prstGeom>
+                    <a:noFill/>
+                    <a:ln>
+                      <a:noFill/>
+                    </a:ln>
+                  </pic:spPr>
+                </pic:pic>
+              </a:graphicData>
+            </a:graphic>
+            <wp14:sizeRelH relativeFrom="margin">
+              <wp14:pctWidth>0</wp14:pctWidth>
+            </wp14:sizeRelH>
+            <wp14:sizeRelV relativeFrom="margin">
+              <wp14:pctHeight>0</wp14:pctHeight>
+            </wp14:sizeRelV>
+          </wp:anchor>
+        </w:drawing>
+      </w:r>
+    </w:p>
+    <w:p>
+      <w:pPr>
+        <w:rPr>
+          <w:rFonts w:ascii="Arial" w:hAnsi="Arial" w:cs="Arial"/>
+          <w:b/>
+          <w:sz w:val="22"/>
+        </w:rPr>
+      </w:pPr>
+    </w:p>
+    <w:p>
+      <w:pPr>
+        <w:rPr>
+          <w:rFonts w:ascii="Arial" w:hAnsi="Arial" w:cs="Arial"/>
+          <w:b/>
+          <w:sz w:val="22"/>
+        </w:rPr>
+      </w:pPr>
+    </w:p>
+    <w:p>
+      <w:pPr>
+        <w:rPr>
+          <w:rFonts w:ascii="Arial" w:hAnsi="Arial" w:cs="Arial"/>
+          <w:b/>
+          <w:sz w:val="22"/>
+        </w:rPr>
+      </w:pPr>
+    </w:p>
+    <w:p>
+      <w:pPr>
+        <w:rPr>
+          <w:rFonts w:ascii="Arial" w:hAnsi="Arial" w:cs="Arial"/>
+          <w:b/>
+          <w:sz w:val="22"/>
+        </w:rPr>
+      </w:pPr>
+    </w:p>
+    <w:p>
+      <w:pPr>
+        <w:rPr>
+          <w:rFonts w:ascii="Arial" w:hAnsi="Arial" w:cs="Arial"/>
+          <w:b/>
+          <w:sz w:val="22"/>
+        </w:rPr>
+      </w:pPr>
+    </w:p>
+    <w:p>
+      <w:pPr>
+        <w:rPr>
+          <w:rFonts w:ascii="Arial" w:hAnsi="Arial" w:cs="Arial"/>
+          <w:b/>
+          <w:sz w:val="22"/>
+        </w:rPr>
+      </w:pPr>
+    </w:p>
+    <w:p>
+      <w:pPr>
+        <w:rPr>
+          <w:rFonts w:ascii="Arial" w:hAnsi="Arial" w:cs="Arial"/>
+          <w:b/>
+          <w:sz w:val="22"/>
+        </w:rPr>
+      </w:pPr>
+    </w:p>
+    <w:p>
+      <w:pPr>
+        <w:rPr>
+          <w:rFonts w:ascii="Arial" w:hAnsi="Arial" w:cs="Arial"/>
+          <w:b/>
+          <w:sz w:val="22"/>
+        </w:rPr>
+      </w:pPr>
+    </w:p>
+    <w:p>
+      <w:pPr>
+        <w:rPr>
+          <w:rFonts w:ascii="Arial" w:hAnsi="Arial" w:cs="Arial"/>
+          <w:b/>
+          <w:sz w:val="22"/>
+        </w:rPr>
+      </w:pPr>
+    </w:p>
+    <w:p>
+      <w:pPr>
+        <w:rPr>
+          <w:rFonts w:ascii="Arial" w:hAnsi="Arial" w:cs="Arial"/>
+          <w:b/>
+          <w:sz w:val="22"/>
+        </w:rPr>
+      </w:pPr>
+    </w:p>
+    <w:p>
+      <w:pPr>
+        <w:rPr>
+          <w:rFonts w:ascii="Arial" w:hAnsi="Arial" w:cs="Arial"/>
+          <w:b/>
+          <w:sz w:val="22"/>
+        </w:rPr>
+      </w:pPr>
     </w:p>
     <w:p>
       <w:pPr>
@@ -12698,14 +13460,14 @@
           <w:rFonts w:ascii="Arial" w:hAnsi="Arial" w:cs="Arial"/>
         </w:rPr>
       </w:pPr>
-      <w:bookmarkStart w:id="45" w:name="_Toc2776775"/>
+      <w:bookmarkStart w:id="46" w:name="_Toc2776775"/>
       <w:r>
         <w:rPr>
           <w:rFonts w:ascii="Arial" w:hAnsi="Arial" w:cs="Arial"/>
         </w:rPr>
         <w:t>High level overview of how the functionality and responsibilities of the system are partitioned and assigned to components (deployment diagram, component diagram)</w:t>
       </w:r>
-      <w:bookmarkEnd w:id="45"/>
+      <w:bookmarkEnd w:id="46"/>
     </w:p>
     <w:p/>
     <w:p>
@@ -12717,30 +13479,115 @@
       </w:pPr>
       <w:r>
         <w:rPr>
-          <w:b/>
-        </w:rPr>
-        <w:t>Deployment Diagram</w:t>
-      </w:r>
-    </w:p>
-    <w:p/>
-    <w:p>
-      <w:pPr>
-        <w:rPr>
-          <w:highlight w:val="yellow"/>
-        </w:rPr>
-      </w:pPr>
-      <w:r>
-        <w:rPr>
+          <w:rFonts w:ascii="Arial" w:hAnsi="Arial" w:cs="Arial"/>
+          <w:b/>
           <w:noProof/>
+          <w:sz w:val="22"/>
+        </w:rPr>
+        <mc:AlternateContent>
+          <mc:Choice Requires="wps">
+            <w:drawing>
+              <wp:anchor distT="45720" distB="45720" distL="114300" distR="114300" simplePos="0" relativeHeight="251693056" behindDoc="0" locked="0" layoutInCell="1" allowOverlap="1" wp14:anchorId="5A607A14" wp14:editId="61D04FC9">
+                <wp:simplePos x="0" y="0"/>
+                <wp:positionH relativeFrom="page">
+                  <wp:posOffset>5113020</wp:posOffset>
+                </wp:positionH>
+                <wp:positionV relativeFrom="paragraph">
+                  <wp:posOffset>231140</wp:posOffset>
+                </wp:positionV>
+                <wp:extent cx="2360930" cy="1404620"/>
+                <wp:effectExtent l="0" t="0" r="20320" b="13970"/>
+                <wp:wrapSquare wrapText="bothSides"/>
+                <wp:docPr id="193" name="Text Box 2"/>
+                <wp:cNvGraphicFramePr>
+                  <a:graphicFrameLocks xmlns:a="http://schemas.openxmlformats.org/drawingml/2006/main"/>
+                </wp:cNvGraphicFramePr>
+                <a:graphic xmlns:a="http://schemas.openxmlformats.org/drawingml/2006/main">
+                  <a:graphicData uri="http://schemas.microsoft.com/office/word/2010/wordprocessingShape">
+                    <wps:wsp>
+                      <wps:cNvSpPr txBox="1">
+                        <a:spLocks noChangeArrowheads="1"/>
+                      </wps:cNvSpPr>
+                      <wps:spPr bwMode="auto">
+                        <a:xfrm>
+                          <a:off x="0" y="0"/>
+                          <a:ext cx="2360930" cy="1404620"/>
+                        </a:xfrm>
+                        <a:prstGeom prst="rect">
+                          <a:avLst/>
+                        </a:prstGeom>
+                        <a:solidFill>
+                          <a:srgbClr val="FFFFFF"/>
+                        </a:solidFill>
+                        <a:ln w="9525">
+                          <a:solidFill>
+                            <a:srgbClr val="000000"/>
+                          </a:solidFill>
+                          <a:miter lim="800000"/>
+                          <a:headEnd/>
+                          <a:tailEnd/>
+                        </a:ln>
+                      </wps:spPr>
+                      <wps:txbx>
+                        <w:txbxContent>
+                          <w:p>
+                            <w:r>
+                              <w:t xml:space="preserve">The deployment diagram shows </w:t>
+                            </w:r>
+                            <w:r>
+                              <w:t>how the user can interact with each part of the system and what happens when they make a choice. The user will either choose route finder, search or settings. If they choose route finder, they then must choose show map or find route which will complete the action of which they chose. For search they must choose find results, find tutor or find room, which again will complete the action that they choose. Finally, for settings they much choose font size or dark mode to make changes to the app.</w:t>
+                            </w:r>
+                          </w:p>
+                        </w:txbxContent>
+                      </wps:txbx>
+                      <wps:bodyPr rot="0" vert="horz" wrap="square" lIns="91440" tIns="45720" rIns="91440" bIns="45720" anchor="t" anchorCtr="0">
+                        <a:spAutoFit/>
+                      </wps:bodyPr>
+                    </wps:wsp>
+                  </a:graphicData>
+                </a:graphic>
+                <wp14:sizeRelH relativeFrom="margin">
+                  <wp14:pctWidth>40000</wp14:pctWidth>
+                </wp14:sizeRelH>
+                <wp14:sizeRelV relativeFrom="margin">
+                  <wp14:pctHeight>20000</wp14:pctHeight>
+                </wp14:sizeRelV>
+              </wp:anchor>
+            </w:drawing>
+          </mc:Choice>
+          <mc:Fallback>
+            <w:pict>
+              <v:shape w14:anchorId="5A607A14" id="_x0000_s1027" type="#_x0000_t202" style="position:absolute;left:0;text-align:left;margin-left:402.6pt;margin-top:18.2pt;width:185.9pt;height:110.6pt;z-index:251693056;visibility:visible;mso-wrap-style:square;mso-width-percent:400;mso-height-percent:200;mso-wrap-distance-left:9pt;mso-wrap-distance-top:3.6pt;mso-wrap-distance-right:9pt;mso-wrap-distance-bottom:3.6pt;mso-position-horizontal:absolute;mso-position-horizontal-relative:page;mso-position-vertical:absolute;mso-position-vertical-relative:text;mso-width-percent:400;mso-height-percent:200;mso-width-relative:margin;mso-height-relative:margin;v-text-anchor:top" o:gfxdata="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">
+                <v:textbox style="mso-fit-shape-to-text:t">
+                  <w:txbxContent>
+                    <w:p>
+                      <w:r>
+                        <w:t xml:space="preserve">The deployment diagram shows </w:t>
+                      </w:r>
+                      <w:r>
+                        <w:t>how the user can interact with each part of the system and what happens when they make a choice. The user will either choose route finder, search or settings. If they choose route finder, they then must choose show map or find route which will complete the action of which they chose. For search they must choose find results, find tutor or find room, which again will complete the action that they choose. Finally, for settings they much choose font size or dark mode to make changes to the app.</w:t>
+                      </w:r>
+                    </w:p>
+                  </w:txbxContent>
+                </v:textbox>
+                <w10:wrap type="square" anchorx="page"/>
+              </v:shape>
+            </w:pict>
+          </mc:Fallback>
+        </mc:AlternateContent>
+      </w:r>
+      <w:r>
+        <w:rPr>
+          <w:noProof/>
         </w:rPr>
         <w:drawing>
-          <wp:anchor distT="0" distB="0" distL="114300" distR="114300" simplePos="0" relativeHeight="251669504" behindDoc="0" locked="0" layoutInCell="1" allowOverlap="1" wp14:anchorId="597485CE" wp14:editId="2BFF597F">
+          <wp:anchor distT="0" distB="0" distL="114300" distR="114300" simplePos="0" relativeHeight="251669504" behindDoc="0" locked="0" layoutInCell="1" allowOverlap="1" wp14:anchorId="597485CE" wp14:editId="40792A25">
             <wp:simplePos x="0" y="0"/>
             <wp:positionH relativeFrom="column">
-              <wp:posOffset>1374775</wp:posOffset>
+              <wp:posOffset>269875</wp:posOffset>
             </wp:positionH>
             <wp:positionV relativeFrom="paragraph">
-              <wp:posOffset>5080</wp:posOffset>
+              <wp:posOffset>284480</wp:posOffset>
             </wp:positionV>
             <wp:extent cx="3977640" cy="2313305"/>
             <wp:effectExtent l="0" t="0" r="3810" b="0"/>
@@ -12757,7 +13604,7 @@
                     <pic:cNvPicPr/>
                   </pic:nvPicPr>
                   <pic:blipFill rotWithShape="1">
-                    <a:blip r:embed="rId25" cstate="print">
+                    <a:blip r:embed="rId26" cstate="print">
                       <a:extLst>
                         <a:ext uri="{28A0092B-C50C-407E-A947-70E740481C1C}">
                           <a14:useLocalDpi xmlns:a14="http://schemas.microsoft.com/office/drawing/2010/main" val="0"/>
@@ -12796,7 +13643,14 @@
           </wp:anchor>
         </w:drawing>
       </w:r>
-    </w:p>
+      <w:r>
+        <w:rPr>
+          <w:b/>
+        </w:rPr>
+        <w:t>Deployment Diagram</w:t>
+      </w:r>
+    </w:p>
+    <w:p/>
     <w:p>
       <w:pPr>
         <w:rPr>
@@ -12806,6 +13660,13 @@
     </w:p>
     <w:p>
       <w:pPr>
+        <w:rPr>
+          <w:highlight w:val="yellow"/>
+        </w:rPr>
+      </w:pPr>
+    </w:p>
+    <w:p>
+      <w:pPr>
         <w:ind w:firstLine="720"/>
         <w:rPr>
           <w:b/>
@@ -12967,7 +13828,7 @@
           <w:noProof/>
         </w:rPr>
         <w:drawing>
-          <wp:anchor distT="0" distB="0" distL="114300" distR="114300" simplePos="0" relativeHeight="251670528" behindDoc="0" locked="0" layoutInCell="1" allowOverlap="1" wp14:anchorId="6FFF9E2A" wp14:editId="57591172">
+          <wp:anchor distT="0" distB="0" distL="114300" distR="114300" simplePos="0" relativeHeight="251670528" behindDoc="0" locked="0" layoutInCell="1" allowOverlap="1" wp14:anchorId="6FFF9E2A" wp14:editId="3C0EBA58">
             <wp:simplePos x="0" y="0"/>
             <wp:positionH relativeFrom="column">
               <wp:posOffset>437515</wp:posOffset>
@@ -12992,7 +13853,7 @@
                     </pic:cNvPicPr>
                   </pic:nvPicPr>
                   <pic:blipFill rotWithShape="1">
-                    <a:blip r:embed="rId26" cstate="print">
+                    <a:blip r:embed="rId27" cstate="print">
                       <a:extLst>
                         <a:ext uri="{28A0092B-C50C-407E-A947-70E740481C1C}">
                           <a14:useLocalDpi xmlns:a14="http://schemas.microsoft.com/office/drawing/2010/main" val="0"/>
@@ -13033,78 +13894,140 @@
         </w:drawing>
       </w:r>
     </w:p>
-    <w:p>
-      <w:r>
-        <w:rPr>
+    <w:p/>
+    <w:p/>
+    <w:p/>
+    <w:p/>
+    <w:p>
+      <w:r>
+        <w:rPr>
+          <w:rFonts w:ascii="Arial" w:hAnsi="Arial" w:cs="Arial"/>
+          <w:b/>
           <w:noProof/>
+          <w:sz w:val="22"/>
+        </w:rPr>
+        <mc:AlternateContent>
+          <mc:Choice Requires="wps">
+            <w:drawing>
+              <wp:anchor distT="45720" distB="45720" distL="114300" distR="114300" simplePos="0" relativeHeight="251697152" behindDoc="0" locked="0" layoutInCell="1" allowOverlap="1" wp14:anchorId="774E8CE0" wp14:editId="516906CE">
+                <wp:simplePos x="0" y="0"/>
+                <wp:positionH relativeFrom="column">
+                  <wp:posOffset>3327400</wp:posOffset>
+                </wp:positionH>
+                <wp:positionV relativeFrom="paragraph">
+                  <wp:posOffset>133985</wp:posOffset>
+                </wp:positionV>
+                <wp:extent cx="2360930" cy="1404620"/>
+                <wp:effectExtent l="0" t="0" r="22860" b="11430"/>
+                <wp:wrapSquare wrapText="bothSides"/>
+                <wp:docPr id="25" name="Text Box 2"/>
+                <wp:cNvGraphicFramePr>
+                  <a:graphicFrameLocks xmlns:a="http://schemas.openxmlformats.org/drawingml/2006/main"/>
+                </wp:cNvGraphicFramePr>
+                <a:graphic xmlns:a="http://schemas.openxmlformats.org/drawingml/2006/main">
+                  <a:graphicData uri="http://schemas.microsoft.com/office/word/2010/wordprocessingShape">
+                    <wps:wsp>
+                      <wps:cNvSpPr txBox="1">
+                        <a:spLocks noChangeArrowheads="1"/>
+                      </wps:cNvSpPr>
+                      <wps:spPr bwMode="auto">
+                        <a:xfrm>
+                          <a:off x="0" y="0"/>
+                          <a:ext cx="2360930" cy="1404620"/>
+                        </a:xfrm>
+                        <a:prstGeom prst="rect">
+                          <a:avLst/>
+                        </a:prstGeom>
+                        <a:solidFill>
+                          <a:srgbClr val="FFFFFF"/>
+                        </a:solidFill>
+                        <a:ln w="9525">
+                          <a:solidFill>
+                            <a:srgbClr val="000000"/>
+                          </a:solidFill>
+                          <a:miter lim="800000"/>
+                          <a:headEnd/>
+                          <a:tailEnd/>
+                        </a:ln>
+                      </wps:spPr>
+                      <wps:txbx>
+                        <w:txbxContent>
+                          <w:p>
+                            <w:r>
+                              <w:t>Component diagram for the home page of the application shows that the user must select a feature of the app and depending on which of the four options that they choose, level, search, route finder or settings, they will be taken to a different feature of the application.</w:t>
+                            </w:r>
+                          </w:p>
+                        </w:txbxContent>
+                      </wps:txbx>
+                      <wps:bodyPr rot="0" vert="horz" wrap="square" lIns="91440" tIns="45720" rIns="91440" bIns="45720" anchor="t" anchorCtr="0">
+                        <a:spAutoFit/>
+                      </wps:bodyPr>
+                    </wps:wsp>
+                  </a:graphicData>
+                </a:graphic>
+                <wp14:sizeRelH relativeFrom="margin">
+                  <wp14:pctWidth>40000</wp14:pctWidth>
+                </wp14:sizeRelH>
+                <wp14:sizeRelV relativeFrom="margin">
+                  <wp14:pctHeight>20000</wp14:pctHeight>
+                </wp14:sizeRelV>
+              </wp:anchor>
+            </w:drawing>
+          </mc:Choice>
+          <mc:Fallback>
+            <w:pict>
+              <v:shape w14:anchorId="774E8CE0" id="_x0000_s1028" type="#_x0000_t202" style="position:absolute;margin-left:262pt;margin-top:10.55pt;width:185.9pt;height:110.6pt;z-index:251697152;visibility:visible;mso-wrap-style:square;mso-width-percent:400;mso-height-percent:200;mso-wrap-distance-left:9pt;mso-wrap-distance-top:3.6pt;mso-wrap-distance-right:9pt;mso-wrap-distance-bottom:3.6pt;mso-position-horizontal:absolute;mso-position-horizontal-relative:text;mso-position-vertical:absolute;mso-position-vertical-relative:text;mso-width-percent:400;mso-height-percent:200;mso-width-relative:margin;mso-height-relative:margin;v-text-anchor:top" o:gfxdata="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">
+                <v:textbox style="mso-fit-shape-to-text:t">
+                  <w:txbxContent>
+                    <w:p>
+                      <w:r>
+                        <w:t>Component diagram for the home page of the application shows that the user must select a feature of the app and depending on which of the four options that they choose, level, search, route finder or settings, they will be taken to a different feature of the application.</w:t>
+                      </w:r>
+                    </w:p>
+                  </w:txbxContent>
+                </v:textbox>
+                <w10:wrap type="square"/>
+              </v:shape>
+            </w:pict>
+          </mc:Fallback>
+        </mc:AlternateContent>
+      </w:r>
+    </w:p>
+    <w:p/>
+    <w:p/>
+    <w:p/>
+    <w:p>
+      <w:pPr>
+        <w:pStyle w:val="Caption"/>
+      </w:pPr>
+    </w:p>
+    <w:p>
+      <w:pPr>
+        <w:pStyle w:val="Caption"/>
+      </w:pPr>
+    </w:p>
+    <w:p/>
+    <w:p/>
+    <w:p/>
+    <w:p/>
+    <w:p/>
+    <w:p/>
+    <w:p>
+      <w:r>
+        <w:rPr>
+          <w:noProof/>
         </w:rPr>
         <w:drawing>
-          <wp:inline distT="0" distB="0" distL="0" distR="0" wp14:anchorId="7D593E94" wp14:editId="4BEDFAF5">
-            <wp:extent cx="3041650" cy="1763944"/>
-            <wp:effectExtent l="0" t="0" r="6350" b="8255"/>
-            <wp:docPr id="9" name="Picture 9"/>
-            <wp:cNvGraphicFramePr>
-              <a:graphicFrameLocks xmlns:a="http://schemas.openxmlformats.org/drawingml/2006/main" noChangeAspect="1"/>
-            </wp:cNvGraphicFramePr>
-            <a:graphic xmlns:a="http://schemas.openxmlformats.org/drawingml/2006/main">
-              <a:graphicData uri="http://schemas.openxmlformats.org/drawingml/2006/picture">
-                <pic:pic xmlns:pic="http://schemas.openxmlformats.org/drawingml/2006/picture">
-                  <pic:nvPicPr>
-                    <pic:cNvPr id="0" name="Picture 4"/>
-                    <pic:cNvPicPr>
-                      <a:picLocks noChangeAspect="1" noChangeArrowheads="1"/>
-                    </pic:cNvPicPr>
-                  </pic:nvPicPr>
-                  <pic:blipFill>
-                    <a:blip r:embed="rId27">
-                      <a:extLst>
-                        <a:ext uri="{28A0092B-C50C-407E-A947-70E740481C1C}">
-                          <a14:useLocalDpi xmlns:a14="http://schemas.microsoft.com/office/drawing/2010/main" val="0"/>
-                        </a:ext>
-                      </a:extLst>
-                    </a:blip>
-                    <a:srcRect/>
-                    <a:stretch>
-                      <a:fillRect/>
-                    </a:stretch>
-                  </pic:blipFill>
-                  <pic:spPr bwMode="auto">
-                    <a:xfrm>
-                      <a:off x="0" y="0"/>
-                      <a:ext cx="3041650" cy="1763944"/>
-                    </a:xfrm>
-                    <a:prstGeom prst="rect">
-                      <a:avLst/>
-                    </a:prstGeom>
-                    <a:noFill/>
-                    <a:ln>
-                      <a:noFill/>
-                    </a:ln>
-                  </pic:spPr>
-                </pic:pic>
-              </a:graphicData>
-            </a:graphic>
-          </wp:inline>
-        </w:drawing>
-      </w:r>
-    </w:p>
-    <w:p>
-      <w:r>
-        <w:rPr>
-          <w:noProof/>
-        </w:rPr>
-        <w:lastRenderedPageBreak/>
-        <w:drawing>
-          <wp:anchor distT="0" distB="0" distL="114300" distR="114300" simplePos="0" relativeHeight="251671552" behindDoc="0" locked="0" layoutInCell="1" allowOverlap="1" wp14:anchorId="0EEA3725" wp14:editId="31DF61F9">
+          <wp:anchor distT="0" distB="0" distL="114300" distR="114300" simplePos="0" relativeHeight="251671552" behindDoc="0" locked="0" layoutInCell="1" allowOverlap="1" wp14:anchorId="0EEA3725" wp14:editId="086CDE2C">
             <wp:simplePos x="0" y="0"/>
             <wp:positionH relativeFrom="column">
-              <wp:posOffset>3512609</wp:posOffset>
+              <wp:posOffset>504825</wp:posOffset>
             </wp:positionH>
             <wp:positionV relativeFrom="paragraph">
-              <wp:posOffset>359833</wp:posOffset>
+              <wp:posOffset>49530</wp:posOffset>
             </wp:positionV>
-            <wp:extent cx="1950085" cy="2876550"/>
-            <wp:effectExtent l="0" t="0" r="0" b="0"/>
+            <wp:extent cx="2349500" cy="3465195"/>
+            <wp:effectExtent l="0" t="0" r="0" b="1905"/>
             <wp:wrapSquare wrapText="bothSides"/>
             <wp:docPr id="11" name="Picture 11"/>
             <wp:cNvGraphicFramePr>
@@ -13135,7 +14058,7 @@
                   <pic:spPr bwMode="auto">
                     <a:xfrm>
                       <a:off x="0" y="0"/>
-                      <a:ext cx="1950085" cy="2876550"/>
+                      <a:ext cx="2349500" cy="3465195"/>
                     </a:xfrm>
                     <a:prstGeom prst="rect">
                       <a:avLst/>
@@ -13157,15 +14080,298 @@
           </wp:anchor>
         </w:drawing>
       </w:r>
-      <w:r>
-        <w:rPr>
+    </w:p>
+    <w:p/>
+    <w:p/>
+    <w:p>
+      <w:r>
+        <w:rPr>
+          <w:rFonts w:ascii="Arial" w:hAnsi="Arial" w:cs="Arial"/>
+          <w:b/>
           <w:noProof/>
+          <w:sz w:val="22"/>
+        </w:rPr>
+        <mc:AlternateContent>
+          <mc:Choice Requires="wps">
+            <w:drawing>
+              <wp:anchor distT="45720" distB="45720" distL="114300" distR="114300" simplePos="0" relativeHeight="251699200" behindDoc="0" locked="0" layoutInCell="1" allowOverlap="1" wp14:anchorId="6DE86A14" wp14:editId="79D81035">
+                <wp:simplePos x="0" y="0"/>
+                <wp:positionH relativeFrom="column">
+                  <wp:posOffset>3387725</wp:posOffset>
+                </wp:positionH>
+                <wp:positionV relativeFrom="paragraph">
+                  <wp:posOffset>113665</wp:posOffset>
+                </wp:positionV>
+                <wp:extent cx="2360930" cy="1404620"/>
+                <wp:effectExtent l="0" t="0" r="22860" b="11430"/>
+                <wp:wrapSquare wrapText="bothSides"/>
+                <wp:docPr id="195" name="Text Box 2"/>
+                <wp:cNvGraphicFramePr>
+                  <a:graphicFrameLocks xmlns:a="http://schemas.openxmlformats.org/drawingml/2006/main"/>
+                </wp:cNvGraphicFramePr>
+                <a:graphic xmlns:a="http://schemas.openxmlformats.org/drawingml/2006/main">
+                  <a:graphicData uri="http://schemas.microsoft.com/office/word/2010/wordprocessingShape">
+                    <wps:wsp>
+                      <wps:cNvSpPr txBox="1">
+                        <a:spLocks noChangeArrowheads="1"/>
+                      </wps:cNvSpPr>
+                      <wps:spPr bwMode="auto">
+                        <a:xfrm>
+                          <a:off x="0" y="0"/>
+                          <a:ext cx="2360930" cy="1404620"/>
+                        </a:xfrm>
+                        <a:prstGeom prst="rect">
+                          <a:avLst/>
+                        </a:prstGeom>
+                        <a:solidFill>
+                          <a:srgbClr val="FFFFFF"/>
+                        </a:solidFill>
+                        <a:ln w="9525">
+                          <a:solidFill>
+                            <a:srgbClr val="000000"/>
+                          </a:solidFill>
+                          <a:miter lim="800000"/>
+                          <a:headEnd/>
+                          <a:tailEnd/>
+                        </a:ln>
+                      </wps:spPr>
+                      <wps:txbx>
+                        <w:txbxContent>
+                          <w:p>
+                            <w:r>
+                              <w:t xml:space="preserve">Component diagram for the </w:t>
+                            </w:r>
+                            <w:r>
+                              <w:t>user search feature</w:t>
+                            </w:r>
+                            <w:r>
+                              <w:t xml:space="preserve"> of the application shows that the </w:t>
+                            </w:r>
+                            <w:r>
+                              <w:t xml:space="preserve">user must enter a search criterion and the application will return matching rooms and tutors that fit the criteria given. With the return information the users must then select to get the room information or tutor information, and this is what will be returned when they </w:t>
+                            </w:r>
+                            <w:r>
+                              <w:t>select which of the options they require</w:t>
+                            </w:r>
+                            <w:r>
+                              <w:t>.</w:t>
+                            </w:r>
+                          </w:p>
+                        </w:txbxContent>
+                      </wps:txbx>
+                      <wps:bodyPr rot="0" vert="horz" wrap="square" lIns="91440" tIns="45720" rIns="91440" bIns="45720" anchor="t" anchorCtr="0">
+                        <a:spAutoFit/>
+                      </wps:bodyPr>
+                    </wps:wsp>
+                  </a:graphicData>
+                </a:graphic>
+                <wp14:sizeRelH relativeFrom="margin">
+                  <wp14:pctWidth>40000</wp14:pctWidth>
+                </wp14:sizeRelH>
+                <wp14:sizeRelV relativeFrom="margin">
+                  <wp14:pctHeight>20000</wp14:pctHeight>
+                </wp14:sizeRelV>
+              </wp:anchor>
+            </w:drawing>
+          </mc:Choice>
+          <mc:Fallback>
+            <w:pict>
+              <v:shape w14:anchorId="6DE86A14" id="_x0000_s1029" type="#_x0000_t202" style="position:absolute;margin-left:266.75pt;margin-top:8.95pt;width:185.9pt;height:110.6pt;z-index:251699200;visibility:visible;mso-wrap-style:square;mso-width-percent:400;mso-height-percent:200;mso-wrap-distance-left:9pt;mso-wrap-distance-top:3.6pt;mso-wrap-distance-right:9pt;mso-wrap-distance-bottom:3.6pt;mso-position-horizontal:absolute;mso-position-horizontal-relative:text;mso-position-vertical:absolute;mso-position-vertical-relative:text;mso-width-percent:400;mso-height-percent:200;mso-width-relative:margin;mso-height-relative:margin;v-text-anchor:top" o:gfxdata="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">
+                <v:textbox style="mso-fit-shape-to-text:t">
+                  <w:txbxContent>
+                    <w:p>
+                      <w:r>
+                        <w:t xml:space="preserve">Component diagram for the </w:t>
+                      </w:r>
+                      <w:r>
+                        <w:t>user search feature</w:t>
+                      </w:r>
+                      <w:r>
+                        <w:t xml:space="preserve"> of the application shows that the </w:t>
+                      </w:r>
+                      <w:r>
+                        <w:t xml:space="preserve">user must enter a search criterion and the application will return matching rooms and tutors that fit the criteria given. With the return information the users must then select to get the room information or tutor information, and this is what will be returned when they </w:t>
+                      </w:r>
+                      <w:r>
+                        <w:t>select which of the options they require</w:t>
+                      </w:r>
+                      <w:r>
+                        <w:t>.</w:t>
+                      </w:r>
+                    </w:p>
+                  </w:txbxContent>
+                </v:textbox>
+                <w10:wrap type="square"/>
+              </v:shape>
+            </w:pict>
+          </mc:Fallback>
+        </mc:AlternateContent>
+      </w:r>
+    </w:p>
+    <w:p>
+      <w:pPr>
+        <w:rPr>
+          <w:rFonts w:ascii="Arial" w:hAnsi="Arial" w:cs="Arial"/>
+        </w:rPr>
+      </w:pPr>
+      <w:r>
+        <w:rPr>
+          <w:rFonts w:ascii="Arial" w:hAnsi="Arial" w:cs="Arial"/>
+        </w:rPr>
+        <w:br w:type="page"/>
+      </w:r>
+    </w:p>
+    <w:p>
+      <w:pPr>
+        <w:rPr>
+          <w:rFonts w:ascii="Arial" w:hAnsi="Arial" w:cs="Arial"/>
+        </w:rPr>
+      </w:pPr>
+      <w:r>
+        <w:rPr>
+          <w:rFonts w:ascii="Arial" w:hAnsi="Arial" w:cs="Arial"/>
+          <w:b/>
+          <w:noProof/>
+          <w:sz w:val="22"/>
+        </w:rPr>
+        <w:lastRenderedPageBreak/>
+        <mc:AlternateContent>
+          <mc:Choice Requires="wps">
+            <w:drawing>
+              <wp:anchor distT="45720" distB="45720" distL="114300" distR="114300" simplePos="0" relativeHeight="251701248" behindDoc="0" locked="0" layoutInCell="1" allowOverlap="1" wp14:anchorId="7A8D29B8" wp14:editId="6064ACB4">
+                <wp:simplePos x="0" y="0"/>
+                <wp:positionH relativeFrom="column">
+                  <wp:posOffset>2905125</wp:posOffset>
+                </wp:positionH>
+                <wp:positionV relativeFrom="paragraph">
+                  <wp:posOffset>19050</wp:posOffset>
+                </wp:positionV>
+                <wp:extent cx="2717800" cy="1404620"/>
+                <wp:effectExtent l="0" t="0" r="25400" b="20320"/>
+                <wp:wrapSquare wrapText="bothSides"/>
+                <wp:docPr id="196" name="Text Box 2"/>
+                <wp:cNvGraphicFramePr>
+                  <a:graphicFrameLocks xmlns:a="http://schemas.openxmlformats.org/drawingml/2006/main"/>
+                </wp:cNvGraphicFramePr>
+                <a:graphic xmlns:a="http://schemas.openxmlformats.org/drawingml/2006/main">
+                  <a:graphicData uri="http://schemas.microsoft.com/office/word/2010/wordprocessingShape">
+                    <wps:wsp>
+                      <wps:cNvSpPr txBox="1">
+                        <a:spLocks noChangeArrowheads="1"/>
+                      </wps:cNvSpPr>
+                      <wps:spPr bwMode="auto">
+                        <a:xfrm>
+                          <a:off x="0" y="0"/>
+                          <a:ext cx="2717800" cy="1404620"/>
+                        </a:xfrm>
+                        <a:prstGeom prst="rect">
+                          <a:avLst/>
+                        </a:prstGeom>
+                        <a:solidFill>
+                          <a:srgbClr val="FFFFFF"/>
+                        </a:solidFill>
+                        <a:ln w="9525">
+                          <a:solidFill>
+                            <a:srgbClr val="000000"/>
+                          </a:solidFill>
+                          <a:miter lim="800000"/>
+                          <a:headEnd/>
+                          <a:tailEnd/>
+                        </a:ln>
+                      </wps:spPr>
+                      <wps:txbx>
+                        <w:txbxContent>
+                          <w:p>
+                            <w:r>
+                              <w:t xml:space="preserve">Component diagram for the </w:t>
+                            </w:r>
+                            <w:r>
+                              <w:t xml:space="preserve">Tutors feature </w:t>
+                            </w:r>
+                            <w:r>
+                              <w:t xml:space="preserve">of the application shows that </w:t>
+                            </w:r>
+                            <w:r>
+                              <w:t xml:space="preserve">a list of tutors will be given to the user and they are then required to make a </w:t>
+                            </w:r>
+                            <w:proofErr w:type="spellStart"/>
+                            <w:r>
+                              <w:t>a</w:t>
+                            </w:r>
+                            <w:proofErr w:type="spellEnd"/>
+                            <w:r>
+                              <w:t xml:space="preserve"> choice of whether they would like the tutor information or the tutor’s room location. If they would like the information, they will be shown the tutors information including their name, room number, speciality etc. or if they chose to get the tutor’s rooms location then an enlarged map will appear with the tutor’s room location circled on it so that the user knows where to go.</w:t>
+                            </w:r>
+                          </w:p>
+                        </w:txbxContent>
+                      </wps:txbx>
+                      <wps:bodyPr rot="0" vert="horz" wrap="square" lIns="91440" tIns="45720" rIns="91440" bIns="45720" anchor="t" anchorCtr="0">
+                        <a:spAutoFit/>
+                      </wps:bodyPr>
+                    </wps:wsp>
+                  </a:graphicData>
+                </a:graphic>
+                <wp14:sizeRelH relativeFrom="margin">
+                  <wp14:pctWidth>0</wp14:pctWidth>
+                </wp14:sizeRelH>
+                <wp14:sizeRelV relativeFrom="margin">
+                  <wp14:pctHeight>20000</wp14:pctHeight>
+                </wp14:sizeRelV>
+              </wp:anchor>
+            </w:drawing>
+          </mc:Choice>
+          <mc:Fallback>
+            <w:pict>
+              <v:shape w14:anchorId="7A8D29B8" id="_x0000_s1030" type="#_x0000_t202" style="position:absolute;margin-left:228.75pt;margin-top:1.5pt;width:214pt;height:110.6pt;z-index:251701248;visibility:visible;mso-wrap-style:square;mso-width-percent:0;mso-height-percent:200;mso-wrap-distance-left:9pt;mso-wrap-distance-top:3.6pt;mso-wrap-distance-right:9pt;mso-wrap-distance-bottom:3.6pt;mso-position-horizontal:absolute;mso-position-horizontal-relative:text;mso-position-vertical:absolute;mso-position-vertical-relative:text;mso-width-percent:0;mso-height-percent:200;mso-width-relative:margin;mso-height-relative:margin;v-text-anchor:top" o:gfxdata="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">
+                <v:textbox style="mso-fit-shape-to-text:t">
+                  <w:txbxContent>
+                    <w:p>
+                      <w:r>
+                        <w:t xml:space="preserve">Component diagram for the </w:t>
+                      </w:r>
+                      <w:r>
+                        <w:t xml:space="preserve">Tutors feature </w:t>
+                      </w:r>
+                      <w:r>
+                        <w:t xml:space="preserve">of the application shows that </w:t>
+                      </w:r>
+                      <w:r>
+                        <w:t xml:space="preserve">a list of tutors will be given to the user and they are then required to make a </w:t>
+                      </w:r>
+                      <w:proofErr w:type="spellStart"/>
+                      <w:r>
+                        <w:t>a</w:t>
+                      </w:r>
+                      <w:proofErr w:type="spellEnd"/>
+                      <w:r>
+                        <w:t xml:space="preserve"> choice of whether they would like the tutor information or the tutor’s room location. If they would like the information, they will be shown the tutors information including their name, room number, speciality etc. or if they chose to get the tutor’s rooms location then an enlarged map will appear with the tutor’s room location circled on it so that the user knows where to go.</w:t>
+                      </w:r>
+                    </w:p>
+                  </w:txbxContent>
+                </v:textbox>
+                <w10:wrap type="square"/>
+              </v:shape>
+            </w:pict>
+          </mc:Fallback>
+        </mc:AlternateContent>
+      </w:r>
+      <w:r>
+        <w:rPr>
+          <w:noProof/>
         </w:rPr>
         <w:drawing>
-          <wp:inline distT="0" distB="0" distL="0" distR="0" wp14:anchorId="4F7AFA96" wp14:editId="796A9EBA">
-            <wp:extent cx="2584565" cy="2527300"/>
-            <wp:effectExtent l="0" t="0" r="6350" b="6350"/>
-            <wp:docPr id="10" name="Picture 10"/>
+          <wp:anchor distT="0" distB="0" distL="114300" distR="114300" simplePos="0" relativeHeight="251672576" behindDoc="0" locked="0" layoutInCell="1" allowOverlap="1" wp14:anchorId="49396759" wp14:editId="3BD6E11C">
+            <wp:simplePos x="0" y="0"/>
+            <wp:positionH relativeFrom="margin">
+              <wp:posOffset>136525</wp:posOffset>
+            </wp:positionH>
+            <wp:positionV relativeFrom="paragraph">
+              <wp:posOffset>0</wp:posOffset>
+            </wp:positionV>
+            <wp:extent cx="2057400" cy="2174240"/>
+            <wp:effectExtent l="0" t="0" r="0" b="0"/>
+            <wp:wrapSquare wrapText="bothSides"/>
+            <wp:docPr id="12" name="Picture 12"/>
             <wp:cNvGraphicFramePr>
               <a:graphicFrameLocks xmlns:a="http://schemas.openxmlformats.org/drawingml/2006/main" noChangeAspect="1"/>
             </wp:cNvGraphicFramePr>
@@ -13173,7 +14379,7 @@
               <a:graphicData uri="http://schemas.openxmlformats.org/drawingml/2006/picture">
                 <pic:pic xmlns:pic="http://schemas.openxmlformats.org/drawingml/2006/picture">
                   <pic:nvPicPr>
-                    <pic:cNvPr id="0" name="Picture 6"/>
+                    <pic:cNvPr id="0" name="Picture 10"/>
                     <pic:cNvPicPr>
                       <a:picLocks noChangeAspect="1" noChangeArrowheads="1"/>
                     </pic:cNvPicPr>
@@ -13194,7 +14400,7 @@
                   <pic:spPr bwMode="auto">
                     <a:xfrm>
                       <a:off x="0" y="0"/>
-                      <a:ext cx="2598722" cy="2541143"/>
+                      <a:ext cx="2057400" cy="2174240"/>
                     </a:xfrm>
                     <a:prstGeom prst="rect">
                       <a:avLst/>
@@ -13207,31 +14413,155 @@
                 </pic:pic>
               </a:graphicData>
             </a:graphic>
-          </wp:inline>
+            <wp14:sizeRelH relativeFrom="margin">
+              <wp14:pctWidth>0</wp14:pctWidth>
+            </wp14:sizeRelH>
+            <wp14:sizeRelV relativeFrom="margin">
+              <wp14:pctHeight>0</wp14:pctHeight>
+            </wp14:sizeRelV>
+          </wp:anchor>
         </w:drawing>
       </w:r>
     </w:p>
-    <w:p/>
-    <w:p/>
-    <w:p/>
-    <w:p>
+    <w:p>
+      <w:pPr>
+        <w:rPr>
+          <w:rFonts w:ascii="Arial" w:hAnsi="Arial" w:cs="Arial"/>
+        </w:rPr>
+      </w:pPr>
+    </w:p>
+    <w:p>
+      <w:pPr>
+        <w:rPr>
+          <w:rFonts w:ascii="Arial" w:hAnsi="Arial" w:cs="Arial"/>
+        </w:rPr>
+      </w:pPr>
+    </w:p>
+    <w:p>
+      <w:pPr>
+        <w:rPr>
+          <w:rFonts w:ascii="Arial" w:hAnsi="Arial" w:cs="Arial"/>
+        </w:rPr>
+      </w:pPr>
+    </w:p>
+    <w:p>
+      <w:pPr>
+        <w:rPr>
+          <w:rFonts w:ascii="Arial" w:hAnsi="Arial" w:cs="Arial"/>
+        </w:rPr>
+      </w:pPr>
+    </w:p>
+    <w:p>
+      <w:pPr>
+        <w:rPr>
+          <w:rFonts w:ascii="Arial" w:hAnsi="Arial" w:cs="Arial"/>
+        </w:rPr>
+      </w:pPr>
+    </w:p>
+    <w:p>
+      <w:pPr>
+        <w:rPr>
+          <w:rFonts w:ascii="Arial" w:hAnsi="Arial" w:cs="Arial"/>
+        </w:rPr>
+      </w:pPr>
+    </w:p>
+    <w:p>
+      <w:pPr>
+        <w:rPr>
+          <w:rFonts w:ascii="Arial" w:hAnsi="Arial" w:cs="Arial"/>
+          <w:b/>
+          <w:sz w:val="22"/>
+        </w:rPr>
+      </w:pPr>
+    </w:p>
+    <w:p>
+      <w:pPr>
+        <w:rPr>
+          <w:rFonts w:ascii="Arial" w:hAnsi="Arial" w:cs="Arial"/>
+          <w:b/>
+          <w:sz w:val="22"/>
+        </w:rPr>
+      </w:pPr>
+    </w:p>
+    <w:p>
+      <w:pPr>
+        <w:rPr>
+          <w:rFonts w:ascii="Arial" w:hAnsi="Arial" w:cs="Arial"/>
+          <w:b/>
+          <w:sz w:val="22"/>
+        </w:rPr>
+      </w:pPr>
+    </w:p>
+    <w:p>
+      <w:pPr>
+        <w:rPr>
+          <w:rFonts w:ascii="Arial" w:hAnsi="Arial" w:cs="Arial"/>
+          <w:b/>
+          <w:sz w:val="22"/>
+        </w:rPr>
+      </w:pPr>
+    </w:p>
+    <w:p>
+      <w:pPr>
+        <w:rPr>
+          <w:rFonts w:ascii="Arial" w:hAnsi="Arial" w:cs="Arial"/>
+          <w:b/>
+          <w:sz w:val="22"/>
+        </w:rPr>
+      </w:pPr>
+    </w:p>
+    <w:p>
+      <w:pPr>
+        <w:rPr>
+          <w:rFonts w:ascii="Arial" w:hAnsi="Arial" w:cs="Arial"/>
+          <w:b/>
+          <w:sz w:val="22"/>
+        </w:rPr>
+      </w:pPr>
+    </w:p>
+    <w:p>
+      <w:pPr>
+        <w:rPr>
+          <w:rFonts w:ascii="Arial" w:hAnsi="Arial" w:cs="Arial"/>
+          <w:b/>
+          <w:sz w:val="22"/>
+        </w:rPr>
+      </w:pPr>
+    </w:p>
+    <w:p>
+      <w:pPr>
+        <w:rPr>
+          <w:rFonts w:ascii="Arial" w:hAnsi="Arial" w:cs="Arial"/>
+          <w:b/>
+          <w:sz w:val="22"/>
+        </w:rPr>
+      </w:pPr>
+    </w:p>
+    <w:p>
+      <w:pPr>
+        <w:rPr>
+          <w:rFonts w:ascii="Arial" w:hAnsi="Arial" w:cs="Arial"/>
+          <w:b/>
+          <w:sz w:val="22"/>
+        </w:rPr>
+      </w:pPr>
       <w:r>
         <w:rPr>
           <w:noProof/>
         </w:rPr>
         <w:drawing>
-          <wp:anchor distT="0" distB="0" distL="114300" distR="114300" simplePos="0" relativeHeight="251672576" behindDoc="0" locked="0" layoutInCell="1" allowOverlap="1" wp14:anchorId="49396759" wp14:editId="79F2BFDA">
+          <wp:anchor distT="0" distB="0" distL="114300" distR="114300" simplePos="0" relativeHeight="251694080" behindDoc="0" locked="0" layoutInCell="1" allowOverlap="1" wp14:anchorId="1B973F7E" wp14:editId="51A95508">
             <wp:simplePos x="0" y="0"/>
-            <wp:positionH relativeFrom="column">
-              <wp:posOffset>1628775</wp:posOffset>
+            <wp:positionH relativeFrom="margin">
+              <wp:posOffset>114300</wp:posOffset>
             </wp:positionH>
             <wp:positionV relativeFrom="paragraph">
-              <wp:posOffset>8890</wp:posOffset>
+              <wp:posOffset>145415</wp:posOffset>
             </wp:positionV>
-            <wp:extent cx="1841500" cy="1946275"/>
-            <wp:effectExtent l="0" t="0" r="6350" b="0"/>
+            <wp:extent cx="2584450" cy="2527300"/>
+            <wp:effectExtent l="0" t="0" r="6350" b="6350"/>
             <wp:wrapSquare wrapText="bothSides"/>
-            <wp:docPr id="12" name="Picture 12"/>
+            <wp:docPr id="10" name="Picture 10"/>
             <wp:cNvGraphicFramePr>
               <a:graphicFrameLocks xmlns:a="http://schemas.openxmlformats.org/drawingml/2006/main" noChangeAspect="1"/>
             </wp:cNvGraphicFramePr>
@@ -13239,7 +14569,7 @@
               <a:graphicData uri="http://schemas.openxmlformats.org/drawingml/2006/picture">
                 <pic:pic xmlns:pic="http://schemas.openxmlformats.org/drawingml/2006/picture">
                   <pic:nvPicPr>
-                    <pic:cNvPr id="0" name="Picture 10"/>
+                    <pic:cNvPr id="0" name="Picture 6"/>
                     <pic:cNvPicPr>
                       <a:picLocks noChangeAspect="1" noChangeArrowheads="1"/>
                     </pic:cNvPicPr>
@@ -13260,7 +14590,7 @@
                   <pic:spPr bwMode="auto">
                     <a:xfrm>
                       <a:off x="0" y="0"/>
-                      <a:ext cx="1841500" cy="1946275"/>
+                      <a:ext cx="2584450" cy="2527300"/>
                     </a:xfrm>
                     <a:prstGeom prst="rect">
                       <a:avLst/>
@@ -13273,38 +14603,16 @@
                 </pic:pic>
               </a:graphicData>
             </a:graphic>
-            <wp14:sizeRelH relativeFrom="margin">
+            <wp14:sizeRelH relativeFrom="page">
               <wp14:pctWidth>0</wp14:pctWidth>
             </wp14:sizeRelH>
-            <wp14:sizeRelV relativeFrom="margin">
+            <wp14:sizeRelV relativeFrom="page">
               <wp14:pctHeight>0</wp14:pctHeight>
             </wp14:sizeRelV>
           </wp:anchor>
         </w:drawing>
       </w:r>
     </w:p>
-    <w:p/>
-    <w:p/>
-    <w:p>
-      <w:pPr>
-        <w:pStyle w:val="Caption"/>
-      </w:pPr>
-    </w:p>
-    <w:p>
-      <w:pPr>
-        <w:pStyle w:val="Caption"/>
-      </w:pPr>
-    </w:p>
-    <w:p/>
-    <w:p/>
-    <w:p/>
-    <w:p/>
-    <w:p/>
-    <w:p/>
-    <w:p/>
-    <w:p/>
-    <w:p/>
-    <w:p/>
     <w:p>
       <w:pPr>
         <w:rPr>
@@ -13313,77 +14621,411 @@
           <w:sz w:val="22"/>
         </w:rPr>
       </w:pPr>
-      <w:r>
-        <w:rPr>
-          <w:rFonts w:ascii="Arial" w:hAnsi="Arial" w:cs="Arial"/>
-        </w:rPr>
-        <w:br w:type="page"/>
-      </w:r>
-    </w:p>
-    <w:p>
-      <w:pPr>
-        <w:pStyle w:val="Heading3"/>
-        <w:numPr>
-          <w:ilvl w:val="1"/>
-          <w:numId w:val="11"/>
-        </w:numPr>
-        <w:rPr>
-          <w:rFonts w:ascii="Arial" w:hAnsi="Arial" w:cs="Arial"/>
-        </w:rPr>
-      </w:pPr>
-      <w:bookmarkStart w:id="46" w:name="_Toc2776776"/>
-      <w:r>
-        <w:rPr>
-          <w:rFonts w:ascii="Arial" w:hAnsi="Arial" w:cs="Arial"/>
-        </w:rPr>
-        <w:lastRenderedPageBreak/>
-        <w:t>Package and Class diagrams which show dependencies between components</w:t>
-      </w:r>
-      <w:bookmarkEnd w:id="46"/>
-    </w:p>
-    <w:p>
-      <w:pPr>
-        <w:ind w:left="360"/>
-      </w:pPr>
-    </w:p>
-    <w:p>
-      <w:pPr>
-        <w:ind w:left="504" w:firstLine="288"/>
-        <w:rPr>
-          <w:b/>
-        </w:rPr>
-      </w:pPr>
-      <w:r>
-        <w:rPr>
-          <w:b/>
-        </w:rPr>
-        <w:t>Class Diagram</w:t>
-      </w:r>
-    </w:p>
-    <w:p>
-      <w:pPr>
-        <w:ind w:left="504" w:firstLine="288"/>
-        <w:rPr>
-          <w:b/>
-        </w:rPr>
-      </w:pPr>
-    </w:p>
-    <w:p>
-      <w:pPr>
-        <w:ind w:left="504" w:firstLine="288"/>
-        <w:rPr>
-          <w:b/>
-        </w:rPr>
-      </w:pPr>
-      <w:r>
-        <w:rPr>
+    </w:p>
+    <w:p>
+      <w:pPr>
+        <w:rPr>
+          <w:rFonts w:ascii="Arial" w:hAnsi="Arial" w:cs="Arial"/>
+          <w:b/>
+          <w:sz w:val="22"/>
+        </w:rPr>
+      </w:pPr>
+      <w:r>
+        <w:rPr>
+          <w:rFonts w:ascii="Arial" w:hAnsi="Arial" w:cs="Arial"/>
+          <w:b/>
           <w:noProof/>
+          <w:sz w:val="22"/>
+        </w:rPr>
+        <mc:AlternateContent>
+          <mc:Choice Requires="wps">
+            <w:drawing>
+              <wp:anchor distT="45720" distB="45720" distL="114300" distR="114300" simplePos="0" relativeHeight="251703296" behindDoc="0" locked="0" layoutInCell="1" allowOverlap="1" wp14:anchorId="58073C83" wp14:editId="72EEA854">
+                <wp:simplePos x="0" y="0"/>
+                <wp:positionH relativeFrom="column">
+                  <wp:posOffset>2911475</wp:posOffset>
+                </wp:positionH>
+                <wp:positionV relativeFrom="paragraph">
+                  <wp:posOffset>6350</wp:posOffset>
+                </wp:positionV>
+                <wp:extent cx="2787650" cy="1404620"/>
+                <wp:effectExtent l="0" t="0" r="12700" b="13970"/>
+                <wp:wrapSquare wrapText="bothSides"/>
+                <wp:docPr id="198" name="Text Box 2"/>
+                <wp:cNvGraphicFramePr>
+                  <a:graphicFrameLocks xmlns:a="http://schemas.openxmlformats.org/drawingml/2006/main"/>
+                </wp:cNvGraphicFramePr>
+                <a:graphic xmlns:a="http://schemas.openxmlformats.org/drawingml/2006/main">
+                  <a:graphicData uri="http://schemas.microsoft.com/office/word/2010/wordprocessingShape">
+                    <wps:wsp>
+                      <wps:cNvSpPr txBox="1">
+                        <a:spLocks noChangeArrowheads="1"/>
+                      </wps:cNvSpPr>
+                      <wps:spPr bwMode="auto">
+                        <a:xfrm>
+                          <a:off x="0" y="0"/>
+                          <a:ext cx="2787650" cy="1404620"/>
+                        </a:xfrm>
+                        <a:prstGeom prst="rect">
+                          <a:avLst/>
+                        </a:prstGeom>
+                        <a:solidFill>
+                          <a:srgbClr val="FFFFFF"/>
+                        </a:solidFill>
+                        <a:ln w="9525">
+                          <a:solidFill>
+                            <a:srgbClr val="000000"/>
+                          </a:solidFill>
+                          <a:miter lim="800000"/>
+                          <a:headEnd/>
+                          <a:tailEnd/>
+                        </a:ln>
+                      </wps:spPr>
+                      <wps:txbx>
+                        <w:txbxContent>
+                          <w:p>
+                            <w:r>
+                              <w:t xml:space="preserve">Component diagram for the </w:t>
+                            </w:r>
+                            <w:r>
+                              <w:t>route finder feature</w:t>
+                            </w:r>
+                            <w:r>
+                              <w:t xml:space="preserve"> of the application shows </w:t>
+                            </w:r>
+                            <w:r>
+                              <w:t>that the user must have already chosen a room to get to this point, either form the search feature or level feature. They will then choose to either see the room information, in which case the information of the room will be returned such as the number, type of room etc. or they will choose to see the room location. At this point they will have two options to either just see where it is on the map, which will bring up an enlarged map with the location of the room circled or they can choose a step by step route which will be given to them to direct them to the room they chose.</w:t>
+                            </w:r>
+                          </w:p>
+                        </w:txbxContent>
+                      </wps:txbx>
+                      <wps:bodyPr rot="0" vert="horz" wrap="square" lIns="91440" tIns="45720" rIns="91440" bIns="45720" anchor="t" anchorCtr="0">
+                        <a:spAutoFit/>
+                      </wps:bodyPr>
+                    </wps:wsp>
+                  </a:graphicData>
+                </a:graphic>
+                <wp14:sizeRelH relativeFrom="margin">
+                  <wp14:pctWidth>0</wp14:pctWidth>
+                </wp14:sizeRelH>
+                <wp14:sizeRelV relativeFrom="margin">
+                  <wp14:pctHeight>20000</wp14:pctHeight>
+                </wp14:sizeRelV>
+              </wp:anchor>
+            </w:drawing>
+          </mc:Choice>
+          <mc:Fallback>
+            <w:pict>
+              <v:shape w14:anchorId="58073C83" id="_x0000_s1031" type="#_x0000_t202" style="position:absolute;margin-left:229.25pt;margin-top:.5pt;width:219.5pt;height:110.6pt;z-index:251703296;visibility:visible;mso-wrap-style:square;mso-width-percent:0;mso-height-percent:200;mso-wrap-distance-left:9pt;mso-wrap-distance-top:3.6pt;mso-wrap-distance-right:9pt;mso-wrap-distance-bottom:3.6pt;mso-position-horizontal:absolute;mso-position-horizontal-relative:text;mso-position-vertical:absolute;mso-position-vertical-relative:text;mso-width-percent:0;mso-height-percent:200;mso-width-relative:margin;mso-height-relative:margin;v-text-anchor:top" o:gfxdata="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">
+                <v:textbox style="mso-fit-shape-to-text:t">
+                  <w:txbxContent>
+                    <w:p>
+                      <w:r>
+                        <w:t xml:space="preserve">Component diagram for the </w:t>
+                      </w:r>
+                      <w:r>
+                        <w:t>route finder feature</w:t>
+                      </w:r>
+                      <w:r>
+                        <w:t xml:space="preserve"> of the application shows </w:t>
+                      </w:r>
+                      <w:r>
+                        <w:t>that the user must have already chosen a room to get to this point, either form the search feature or level feature. They will then choose to either see the room information, in which case the information of the room will be returned such as the number, type of room etc. or they will choose to see the room location. At this point they will have two options to either just see where it is on the map, which will bring up an enlarged map with the location of the room circled or they can choose a step by step route which will be given to them to direct them to the room they chose.</w:t>
+                      </w:r>
+                    </w:p>
+                  </w:txbxContent>
+                </v:textbox>
+                <w10:wrap type="square"/>
+              </v:shape>
+            </w:pict>
+          </mc:Fallback>
+        </mc:AlternateContent>
+      </w:r>
+    </w:p>
+    <w:p>
+      <w:pPr>
+        <w:rPr>
+          <w:rFonts w:ascii="Arial" w:hAnsi="Arial" w:cs="Arial"/>
+          <w:b/>
+          <w:sz w:val="22"/>
+        </w:rPr>
+      </w:pPr>
+    </w:p>
+    <w:p>
+      <w:pPr>
+        <w:rPr>
+          <w:rFonts w:ascii="Arial" w:hAnsi="Arial" w:cs="Arial"/>
+          <w:b/>
+          <w:sz w:val="22"/>
+        </w:rPr>
+      </w:pPr>
+    </w:p>
+    <w:p>
+      <w:pPr>
+        <w:rPr>
+          <w:rFonts w:ascii="Arial" w:hAnsi="Arial" w:cs="Arial"/>
+          <w:b/>
+          <w:sz w:val="22"/>
+        </w:rPr>
+      </w:pPr>
+    </w:p>
+    <w:p>
+      <w:pPr>
+        <w:rPr>
+          <w:rFonts w:ascii="Arial" w:hAnsi="Arial" w:cs="Arial"/>
+          <w:b/>
+          <w:sz w:val="22"/>
+        </w:rPr>
+      </w:pPr>
+    </w:p>
+    <w:p>
+      <w:pPr>
+        <w:rPr>
+          <w:rFonts w:ascii="Arial" w:hAnsi="Arial" w:cs="Arial"/>
+          <w:b/>
+          <w:sz w:val="22"/>
+        </w:rPr>
+      </w:pPr>
+    </w:p>
+    <w:p>
+      <w:pPr>
+        <w:rPr>
+          <w:rFonts w:ascii="Arial" w:hAnsi="Arial" w:cs="Arial"/>
+          <w:b/>
+          <w:sz w:val="22"/>
+        </w:rPr>
+      </w:pPr>
+    </w:p>
+    <w:p>
+      <w:pPr>
+        <w:rPr>
+          <w:rFonts w:ascii="Arial" w:hAnsi="Arial" w:cs="Arial"/>
+          <w:b/>
+          <w:sz w:val="22"/>
+        </w:rPr>
+      </w:pPr>
+    </w:p>
+    <w:p>
+      <w:pPr>
+        <w:rPr>
+          <w:rFonts w:ascii="Arial" w:hAnsi="Arial" w:cs="Arial"/>
+          <w:b/>
+          <w:sz w:val="22"/>
+        </w:rPr>
+      </w:pPr>
+    </w:p>
+    <w:p>
+      <w:pPr>
+        <w:rPr>
+          <w:rFonts w:ascii="Arial" w:hAnsi="Arial" w:cs="Arial"/>
+          <w:b/>
+          <w:sz w:val="22"/>
+        </w:rPr>
+      </w:pPr>
+    </w:p>
+    <w:p>
+      <w:pPr>
+        <w:rPr>
+          <w:rFonts w:ascii="Arial" w:hAnsi="Arial" w:cs="Arial"/>
+          <w:b/>
+          <w:sz w:val="22"/>
+        </w:rPr>
+      </w:pPr>
+    </w:p>
+    <w:p>
+      <w:pPr>
+        <w:rPr>
+          <w:rFonts w:ascii="Arial" w:hAnsi="Arial" w:cs="Arial"/>
+          <w:b/>
+          <w:sz w:val="22"/>
+        </w:rPr>
+      </w:pPr>
+    </w:p>
+    <w:p>
+      <w:pPr>
+        <w:rPr>
+          <w:rFonts w:ascii="Arial" w:hAnsi="Arial" w:cs="Arial"/>
+          <w:b/>
+          <w:sz w:val="22"/>
+        </w:rPr>
+      </w:pPr>
+    </w:p>
+    <w:p>
+      <w:pPr>
+        <w:rPr>
+          <w:rFonts w:ascii="Arial" w:hAnsi="Arial" w:cs="Arial"/>
+          <w:b/>
+          <w:sz w:val="22"/>
+        </w:rPr>
+      </w:pPr>
+    </w:p>
+    <w:p>
+      <w:pPr>
+        <w:rPr>
+          <w:rFonts w:ascii="Arial" w:hAnsi="Arial" w:cs="Arial"/>
+          <w:b/>
+          <w:sz w:val="22"/>
+        </w:rPr>
+      </w:pPr>
+    </w:p>
+    <w:p>
+      <w:pPr>
+        <w:rPr>
+          <w:rFonts w:ascii="Arial" w:hAnsi="Arial" w:cs="Arial"/>
+          <w:b/>
+          <w:sz w:val="22"/>
+        </w:rPr>
+      </w:pPr>
+    </w:p>
+    <w:p>
+      <w:pPr>
+        <w:rPr>
+          <w:rFonts w:ascii="Arial" w:hAnsi="Arial" w:cs="Arial"/>
+          <w:b/>
+          <w:sz w:val="22"/>
+        </w:rPr>
+      </w:pPr>
+      <w:r>
+        <w:rPr>
+          <w:rFonts w:ascii="Arial" w:hAnsi="Arial" w:cs="Arial"/>
+          <w:b/>
+          <w:noProof/>
+          <w:sz w:val="22"/>
+        </w:rPr>
+        <mc:AlternateContent>
+          <mc:Choice Requires="wps">
+            <w:drawing>
+              <wp:anchor distT="45720" distB="45720" distL="114300" distR="114300" simplePos="0" relativeHeight="251705344" behindDoc="0" locked="0" layoutInCell="1" allowOverlap="1" wp14:anchorId="2AE5CB07" wp14:editId="36AD9751">
+                <wp:simplePos x="0" y="0"/>
+                <wp:positionH relativeFrom="margin">
+                  <wp:posOffset>3296285</wp:posOffset>
+                </wp:positionH>
+                <wp:positionV relativeFrom="paragraph">
+                  <wp:posOffset>8255</wp:posOffset>
+                </wp:positionV>
+                <wp:extent cx="3467100" cy="1404620"/>
+                <wp:effectExtent l="0" t="0" r="19050" b="20320"/>
+                <wp:wrapSquare wrapText="bothSides"/>
+                <wp:docPr id="199" name="Text Box 2"/>
+                <wp:cNvGraphicFramePr>
+                  <a:graphicFrameLocks xmlns:a="http://schemas.openxmlformats.org/drawingml/2006/main"/>
+                </wp:cNvGraphicFramePr>
+                <a:graphic xmlns:a="http://schemas.openxmlformats.org/drawingml/2006/main">
+                  <a:graphicData uri="http://schemas.microsoft.com/office/word/2010/wordprocessingShape">
+                    <wps:wsp>
+                      <wps:cNvSpPr txBox="1">
+                        <a:spLocks noChangeArrowheads="1"/>
+                      </wps:cNvSpPr>
+                      <wps:spPr bwMode="auto">
+                        <a:xfrm>
+                          <a:off x="0" y="0"/>
+                          <a:ext cx="3467100" cy="1404620"/>
+                        </a:xfrm>
+                        <a:prstGeom prst="rect">
+                          <a:avLst/>
+                        </a:prstGeom>
+                        <a:solidFill>
+                          <a:srgbClr val="FFFFFF"/>
+                        </a:solidFill>
+                        <a:ln w="9525">
+                          <a:solidFill>
+                            <a:srgbClr val="000000"/>
+                          </a:solidFill>
+                          <a:miter lim="800000"/>
+                          <a:headEnd/>
+                          <a:tailEnd/>
+                        </a:ln>
+                      </wps:spPr>
+                      <wps:txbx>
+                        <w:txbxContent>
+                          <w:p>
+                            <w:r>
+                              <w:t xml:space="preserve">Component diagram for the </w:t>
+                            </w:r>
+                            <w:r>
+                              <w:t xml:space="preserve">level feature of the application will be the same for each of the levels in the USB and will display the rooms, study spaces and tutors of that level. The user must then choose a room or tutor. If they choose a room, they will either see the location and information of the room or be taken to the route finder feature to find the room depending on what the user will choose. If they chose tutor the information of the tutor will be shown or the location of their room again depending on the </w:t>
+                            </w:r>
+                            <w:proofErr w:type="gramStart"/>
+                            <w:r>
+                              <w:t>users</w:t>
+                            </w:r>
+                            <w:proofErr w:type="gramEnd"/>
+                            <w:r>
+                              <w:t xml:space="preserve"> choice. The user has one more ability on the levels of the room which is to click to gain an enlarged map of the level that they are on to see where the rooms are and the layout of the level.</w:t>
+                            </w:r>
+                          </w:p>
+                        </w:txbxContent>
+                      </wps:txbx>
+                      <wps:bodyPr rot="0" vert="horz" wrap="square" lIns="91440" tIns="45720" rIns="91440" bIns="45720" anchor="t" anchorCtr="0">
+                        <a:spAutoFit/>
+                      </wps:bodyPr>
+                    </wps:wsp>
+                  </a:graphicData>
+                </a:graphic>
+                <wp14:sizeRelH relativeFrom="margin">
+                  <wp14:pctWidth>0</wp14:pctWidth>
+                </wp14:sizeRelH>
+                <wp14:sizeRelV relativeFrom="margin">
+                  <wp14:pctHeight>20000</wp14:pctHeight>
+                </wp14:sizeRelV>
+              </wp:anchor>
+            </w:drawing>
+          </mc:Choice>
+          <mc:Fallback>
+            <w:pict>
+              <v:shape w14:anchorId="2AE5CB07" id="_x0000_s1032" type="#_x0000_t202" style="position:absolute;margin-left:259.55pt;margin-top:.65pt;width:273pt;height:110.6pt;z-index:251705344;visibility:visible;mso-wrap-style:square;mso-width-percent:0;mso-height-percent:200;mso-wrap-distance-left:9pt;mso-wrap-distance-top:3.6pt;mso-wrap-distance-right:9pt;mso-wrap-distance-bottom:3.6pt;mso-position-horizontal:absolute;mso-position-horizontal-relative:margin;mso-position-vertical:absolute;mso-position-vertical-relative:text;mso-width-percent:0;mso-height-percent:200;mso-width-relative:margin;mso-height-relative:margin;v-text-anchor:top" o:gfxdata="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">
+                <v:textbox style="mso-fit-shape-to-text:t">
+                  <w:txbxContent>
+                    <w:p>
+                      <w:r>
+                        <w:t xml:space="preserve">Component diagram for the </w:t>
+                      </w:r>
+                      <w:r>
+                        <w:t xml:space="preserve">level feature of the application will be the same for each of the levels in the USB and will display the rooms, study spaces and tutors of that level. The user must then choose a room or tutor. If they choose a room, they will either see the location and information of the room or be taken to the route finder feature to find the room depending on what the user will choose. If they chose tutor the information of the tutor will be shown or the location of their room again depending on the </w:t>
+                      </w:r>
+                      <w:proofErr w:type="gramStart"/>
+                      <w:r>
+                        <w:t>users</w:t>
+                      </w:r>
+                      <w:proofErr w:type="gramEnd"/>
+                      <w:r>
+                        <w:t xml:space="preserve"> choice. The user has one more ability on the levels of the room which is to click to gain an enlarged map of the level that they are on to see where the rooms are and the layout of the level.</w:t>
+                      </w:r>
+                    </w:p>
+                  </w:txbxContent>
+                </v:textbox>
+                <w10:wrap type="square" anchorx="margin"/>
+              </v:shape>
+            </w:pict>
+          </mc:Fallback>
+        </mc:AlternateContent>
+      </w:r>
+    </w:p>
+    <w:p>
+      <w:pPr>
+        <w:rPr>
+          <w:rFonts w:ascii="Arial" w:hAnsi="Arial" w:cs="Arial"/>
+          <w:b/>
+          <w:sz w:val="22"/>
+        </w:rPr>
+      </w:pPr>
+      <w:r>
+        <w:rPr>
+          <w:noProof/>
         </w:rPr>
         <w:drawing>
-          <wp:inline distT="0" distB="0" distL="0" distR="0" wp14:anchorId="3A12FBE8" wp14:editId="3B96B365">
-            <wp:extent cx="6308348" cy="3893820"/>
-            <wp:effectExtent l="0" t="0" r="0" b="0"/>
-            <wp:docPr id="13" name="Picture 13"/>
+          <wp:anchor distT="0" distB="0" distL="114300" distR="114300" simplePos="0" relativeHeight="251695104" behindDoc="0" locked="0" layoutInCell="1" allowOverlap="1" wp14:anchorId="7D593E94" wp14:editId="5340667D">
+            <wp:simplePos x="0" y="0"/>
+            <wp:positionH relativeFrom="margin">
+              <wp:align>left</wp:align>
+            </wp:positionH>
+            <wp:positionV relativeFrom="paragraph">
+              <wp:posOffset>19050</wp:posOffset>
+            </wp:positionV>
+            <wp:extent cx="3041650" cy="1763395"/>
+            <wp:effectExtent l="0" t="0" r="6350" b="8255"/>
+            <wp:wrapSquare wrapText="bothSides"/>
+            <wp:docPr id="9" name="Picture 9"/>
             <wp:cNvGraphicFramePr>
               <a:graphicFrameLocks xmlns:a="http://schemas.openxmlformats.org/drawingml/2006/main" noChangeAspect="1"/>
             </wp:cNvGraphicFramePr>
@@ -13391,7 +15033,7 @@
               <a:graphicData uri="http://schemas.openxmlformats.org/drawingml/2006/picture">
                 <pic:pic xmlns:pic="http://schemas.openxmlformats.org/drawingml/2006/picture">
                   <pic:nvPicPr>
-                    <pic:cNvPr id="0" name="Picture 12"/>
+                    <pic:cNvPr id="0" name="Picture 4"/>
                     <pic:cNvPicPr>
                       <a:picLocks noChangeAspect="1" noChangeArrowheads="1"/>
                     </pic:cNvPicPr>
@@ -13412,7 +15054,7 @@
                   <pic:spPr bwMode="auto">
                     <a:xfrm>
                       <a:off x="0" y="0"/>
-                      <a:ext cx="6312873" cy="3896613"/>
+                      <a:ext cx="3041650" cy="1763395"/>
                     </a:xfrm>
                     <a:prstGeom prst="rect">
                       <a:avLst/>
@@ -13425,7 +15067,294 @@
                 </pic:pic>
               </a:graphicData>
             </a:graphic>
-          </wp:inline>
+            <wp14:sizeRelH relativeFrom="page">
+              <wp14:pctWidth>0</wp14:pctWidth>
+            </wp14:sizeRelH>
+            <wp14:sizeRelV relativeFrom="page">
+              <wp14:pctHeight>0</wp14:pctHeight>
+            </wp14:sizeRelV>
+          </wp:anchor>
+        </w:drawing>
+      </w:r>
+    </w:p>
+    <w:p>
+      <w:pPr>
+        <w:rPr>
+          <w:rFonts w:ascii="Arial" w:hAnsi="Arial" w:cs="Arial"/>
+          <w:b/>
+          <w:sz w:val="22"/>
+        </w:rPr>
+      </w:pPr>
+    </w:p>
+    <w:p>
+      <w:pPr>
+        <w:rPr>
+          <w:rFonts w:ascii="Arial" w:hAnsi="Arial" w:cs="Arial"/>
+          <w:b/>
+          <w:sz w:val="22"/>
+        </w:rPr>
+      </w:pPr>
+    </w:p>
+    <w:p>
+      <w:pPr>
+        <w:rPr>
+          <w:rFonts w:ascii="Arial" w:hAnsi="Arial" w:cs="Arial"/>
+          <w:b/>
+          <w:sz w:val="22"/>
+        </w:rPr>
+      </w:pPr>
+    </w:p>
+    <w:p>
+      <w:pPr>
+        <w:rPr>
+          <w:rFonts w:ascii="Arial" w:hAnsi="Arial" w:cs="Arial"/>
+          <w:b/>
+          <w:sz w:val="22"/>
+        </w:rPr>
+      </w:pPr>
+    </w:p>
+    <w:p>
+      <w:pPr>
+        <w:pStyle w:val="Heading3"/>
+        <w:numPr>
+          <w:ilvl w:val="1"/>
+          <w:numId w:val="11"/>
+        </w:numPr>
+        <w:rPr>
+          <w:rFonts w:ascii="Arial" w:hAnsi="Arial" w:cs="Arial"/>
+        </w:rPr>
+      </w:pPr>
+      <w:bookmarkStart w:id="47" w:name="_Toc2776776"/>
+      <w:r>
+        <w:rPr>
+          <w:rFonts w:ascii="Arial" w:hAnsi="Arial" w:cs="Arial"/>
+        </w:rPr>
+        <w:t>Package and Class diagrams which show dependencies between components</w:t>
+      </w:r>
+      <w:bookmarkEnd w:id="47"/>
+    </w:p>
+    <w:p>
+      <w:pPr>
+        <w:ind w:left="360"/>
+      </w:pPr>
+    </w:p>
+    <w:p>
+      <w:pPr>
+        <w:ind w:left="504" w:firstLine="288"/>
+        <w:rPr>
+          <w:b/>
+        </w:rPr>
+      </w:pPr>
+      <w:r>
+        <w:rPr>
+          <w:b/>
+        </w:rPr>
+        <w:t>Class Diagram</w:t>
+      </w:r>
+    </w:p>
+    <w:p>
+      <w:pPr>
+        <w:ind w:left="504" w:firstLine="288"/>
+        <w:rPr>
+          <w:b/>
+        </w:rPr>
+      </w:pPr>
+      <w:r>
+        <w:rPr>
+          <w:rFonts w:ascii="Arial" w:hAnsi="Arial" w:cs="Arial"/>
+          <w:b/>
+          <w:noProof/>
+          <w:sz w:val="22"/>
+        </w:rPr>
+        <mc:AlternateContent>
+          <mc:Choice Requires="wps">
+            <w:drawing>
+              <wp:anchor distT="45720" distB="45720" distL="114300" distR="114300" simplePos="0" relativeHeight="251708416" behindDoc="0" locked="0" layoutInCell="1" allowOverlap="1" wp14:anchorId="28541055" wp14:editId="53490308">
+                <wp:simplePos x="0" y="0"/>
+                <wp:positionH relativeFrom="column">
+                  <wp:posOffset>485775</wp:posOffset>
+                </wp:positionH>
+                <wp:positionV relativeFrom="paragraph">
+                  <wp:posOffset>4193540</wp:posOffset>
+                </wp:positionV>
+                <wp:extent cx="6216650" cy="1404620"/>
+                <wp:effectExtent l="0" t="0" r="12700" b="13970"/>
+                <wp:wrapSquare wrapText="bothSides"/>
+                <wp:docPr id="200" name="Text Box 2"/>
+                <wp:cNvGraphicFramePr>
+                  <a:graphicFrameLocks xmlns:a="http://schemas.openxmlformats.org/drawingml/2006/main"/>
+                </wp:cNvGraphicFramePr>
+                <a:graphic xmlns:a="http://schemas.openxmlformats.org/drawingml/2006/main">
+                  <a:graphicData uri="http://schemas.microsoft.com/office/word/2010/wordprocessingShape">
+                    <wps:wsp>
+                      <wps:cNvSpPr txBox="1">
+                        <a:spLocks noChangeArrowheads="1"/>
+                      </wps:cNvSpPr>
+                      <wps:spPr bwMode="auto">
+                        <a:xfrm>
+                          <a:off x="0" y="0"/>
+                          <a:ext cx="6216650" cy="1404620"/>
+                        </a:xfrm>
+                        <a:prstGeom prst="rect">
+                          <a:avLst/>
+                        </a:prstGeom>
+                        <a:solidFill>
+                          <a:srgbClr val="FFFFFF"/>
+                        </a:solidFill>
+                        <a:ln w="9525">
+                          <a:solidFill>
+                            <a:srgbClr val="000000"/>
+                          </a:solidFill>
+                          <a:miter lim="800000"/>
+                          <a:headEnd/>
+                          <a:tailEnd/>
+                        </a:ln>
+                      </wps:spPr>
+                      <wps:txbx>
+                        <w:txbxContent>
+                          <w:p>
+                            <w:r>
+                              <w:t xml:space="preserve">The class diagram shows all the classes that will be used to make our building tour application. We will start with two interfaces which will be what all our classes come under in order to keep the app together. We will then have a route-finding class which will hold the algorithms to find the rooms and routes within the building. This will then be a parent class for the find a room, get directions and level classes which will be what allow users to get directions to a room or see the rooms on a certain level. This will also include giving the enlarged diagrams of the levels and showing where all the rooms are within that level. Our app will also have a settings class to deal with the apps settings and how the user can change then which include font size and dark mode enabling. </w:t>
+                            </w:r>
+                            <w:r>
+                              <w:t>Finally,</w:t>
+                            </w:r>
+                            <w:r>
+                              <w:t xml:space="preserve"> we will have all the search classes, these include search results which outputs the search results for the criteria given by the user, the search tutor class which will output the results when searching for a tutor which includes their name and information about them and finally the search row class. </w:t>
+                            </w:r>
+                            <w:r>
+                              <w:t xml:space="preserve">We will also have 2 adapters within the application to find and display all study spaces that users can use to study in and all </w:t>
+                            </w:r>
+                            <w:r>
+                              <w:t>tutors’</w:t>
+                            </w:r>
+                            <w:r>
+                              <w:t xml:space="preserve"> rooms which they can use to find their tutors,</w:t>
+                            </w:r>
+                          </w:p>
+                        </w:txbxContent>
+                      </wps:txbx>
+                      <wps:bodyPr rot="0" vert="horz" wrap="square" lIns="91440" tIns="45720" rIns="91440" bIns="45720" anchor="t" anchorCtr="0">
+                        <a:spAutoFit/>
+                      </wps:bodyPr>
+                    </wps:wsp>
+                  </a:graphicData>
+                </a:graphic>
+                <wp14:sizeRelH relativeFrom="margin">
+                  <wp14:pctWidth>0</wp14:pctWidth>
+                </wp14:sizeRelH>
+                <wp14:sizeRelV relativeFrom="margin">
+                  <wp14:pctHeight>20000</wp14:pctHeight>
+                </wp14:sizeRelV>
+              </wp:anchor>
+            </w:drawing>
+          </mc:Choice>
+          <mc:Fallback>
+            <w:pict>
+              <v:shape w14:anchorId="28541055" id="_x0000_s1033" type="#_x0000_t202" style="position:absolute;left:0;text-align:left;margin-left:38.25pt;margin-top:330.2pt;width:489.5pt;height:110.6pt;z-index:251708416;visibility:visible;mso-wrap-style:square;mso-width-percent:0;mso-height-percent:200;mso-wrap-distance-left:9pt;mso-wrap-distance-top:3.6pt;mso-wrap-distance-right:9pt;mso-wrap-distance-bottom:3.6pt;mso-position-horizontal:absolute;mso-position-horizontal-relative:text;mso-position-vertical:absolute;mso-position-vertical-relative:text;mso-width-percent:0;mso-height-percent:200;mso-width-relative:margin;mso-height-relative:margin;v-text-anchor:top" o:gfxdata="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">
+                <v:textbox style="mso-fit-shape-to-text:t">
+                  <w:txbxContent>
+                    <w:p>
+                      <w:r>
+                        <w:t xml:space="preserve">The class diagram shows all the classes that will be used to make our building tour application. We will start with two interfaces which will be what all our classes come under in order to keep the app together. We will then have a route-finding class which will hold the algorithms to find the rooms and routes within the building. This will then be a parent class for the find a room, get directions and level classes which will be what allow users to get directions to a room or see the rooms on a certain level. This will also include giving the enlarged diagrams of the levels and showing where all the rooms are within that level. Our app will also have a settings class to deal with the apps settings and how the user can change then which include font size and dark mode enabling. </w:t>
+                      </w:r>
+                      <w:r>
+                        <w:t>Finally,</w:t>
+                      </w:r>
+                      <w:r>
+                        <w:t xml:space="preserve"> we will have all the search classes, these include search results which outputs the search results for the criteria given by the user, the search tutor class which will output the results when searching for a tutor which includes their name and information about them and finally the search row class. </w:t>
+                      </w:r>
+                      <w:r>
+                        <w:t xml:space="preserve">We will also have 2 adapters within the application to find and display all study spaces that users can use to study in and all </w:t>
+                      </w:r>
+                      <w:r>
+                        <w:t>tutors’</w:t>
+                      </w:r>
+                      <w:r>
+                        <w:t xml:space="preserve"> rooms which they can use to find their tutors,</w:t>
+                      </w:r>
+                    </w:p>
+                  </w:txbxContent>
+                </v:textbox>
+                <w10:wrap type="square"/>
+              </v:shape>
+            </w:pict>
+          </mc:Fallback>
+        </mc:AlternateContent>
+      </w:r>
+    </w:p>
+    <w:p>
+      <w:pPr>
+        <w:ind w:left="504" w:firstLine="288"/>
+        <w:rPr>
+          <w:b/>
+        </w:rPr>
+      </w:pPr>
+      <w:r>
+        <w:rPr>
+          <w:noProof/>
+        </w:rPr>
+        <w:drawing>
+          <wp:anchor distT="0" distB="0" distL="114300" distR="114300" simplePos="0" relativeHeight="251706368" behindDoc="0" locked="0" layoutInCell="1" allowOverlap="1" wp14:anchorId="3A12FBE8" wp14:editId="2F45AFC2">
+            <wp:simplePos x="0" y="0"/>
+            <wp:positionH relativeFrom="column">
+              <wp:posOffset>504825</wp:posOffset>
+            </wp:positionH>
+            <wp:positionV relativeFrom="paragraph">
+              <wp:posOffset>2540</wp:posOffset>
+            </wp:positionV>
+            <wp:extent cx="6308348" cy="3893820"/>
+            <wp:effectExtent l="0" t="0" r="0" b="0"/>
+            <wp:wrapSquare wrapText="bothSides"/>
+            <wp:docPr id="13" name="Picture 13"/>
+            <wp:cNvGraphicFramePr>
+              <a:graphicFrameLocks xmlns:a="http://schemas.openxmlformats.org/drawingml/2006/main" noChangeAspect="1"/>
+            </wp:cNvGraphicFramePr>
+            <a:graphic xmlns:a="http://schemas.openxmlformats.org/drawingml/2006/main">
+              <a:graphicData uri="http://schemas.openxmlformats.org/drawingml/2006/picture">
+                <pic:pic xmlns:pic="http://schemas.openxmlformats.org/drawingml/2006/picture">
+                  <pic:nvPicPr>
+                    <pic:cNvPr id="0" name="Picture 12"/>
+                    <pic:cNvPicPr>
+                      <a:picLocks noChangeAspect="1" noChangeArrowheads="1"/>
+                    </pic:cNvPicPr>
+                  </pic:nvPicPr>
+                  <pic:blipFill>
+                    <a:blip r:embed="rId32">
+                      <a:extLst>
+                        <a:ext uri="{28A0092B-C50C-407E-A947-70E740481C1C}">
+                          <a14:useLocalDpi xmlns:a14="http://schemas.microsoft.com/office/drawing/2010/main" val="0"/>
+                        </a:ext>
+                      </a:extLst>
+                    </a:blip>
+                    <a:srcRect/>
+                    <a:stretch>
+                      <a:fillRect/>
+                    </a:stretch>
+                  </pic:blipFill>
+                  <pic:spPr bwMode="auto">
+                    <a:xfrm>
+                      <a:off x="0" y="0"/>
+                      <a:ext cx="6308348" cy="3893820"/>
+                    </a:xfrm>
+                    <a:prstGeom prst="rect">
+                      <a:avLst/>
+                    </a:prstGeom>
+                    <a:noFill/>
+                    <a:ln>
+                      <a:noFill/>
+                    </a:ln>
+                  </pic:spPr>
+                </pic:pic>
+              </a:graphicData>
+            </a:graphic>
+            <wp14:sizeRelH relativeFrom="page">
+              <wp14:pctWidth>0</wp14:pctWidth>
+            </wp14:sizeRelH>
+            <wp14:sizeRelV relativeFrom="page">
+              <wp14:pctHeight>0</wp14:pctHeight>
+            </wp14:sizeRelV>
+          </wp:anchor>
         </w:drawing>
       </w:r>
     </w:p>
@@ -13475,7 +15404,7 @@
       <w:pPr>
         <w:ind w:left="720" w:firstLine="72"/>
       </w:pPr>
-      <w:commentRangeStart w:id="47"/>
+      <w:commentRangeStart w:id="48"/>
       <w:r>
         <w:rPr>
           <w:noProof/>
@@ -13499,7 +15428,7 @@
                     </pic:cNvPicPr>
                   </pic:nvPicPr>
                   <pic:blipFill>
-                    <a:blip r:embed="rId32">
+                    <a:blip r:embed="rId33">
                       <a:extLst>
                         <a:ext uri="{28A0092B-C50C-407E-A947-70E740481C1C}">
                           <a14:useLocalDpi xmlns:a14="http://schemas.microsoft.com/office/drawing/2010/main" val="0"/>
@@ -13530,12 +15459,12 @@
           </wp:inline>
         </w:drawing>
       </w:r>
-      <w:commentRangeEnd w:id="47"/>
+      <w:commentRangeEnd w:id="48"/>
       <w:r>
         <w:rPr>
           <w:rStyle w:val="CommentReference"/>
         </w:rPr>
-        <w:commentReference w:id="47"/>
+        <w:commentReference w:id="48"/>
       </w:r>
       <w:r>
         <w:tab/>
@@ -13572,7 +15501,7 @@
           <w:rFonts w:ascii="Arial" w:hAnsi="Arial" w:cs="Arial"/>
         </w:rPr>
       </w:pPr>
-      <w:bookmarkStart w:id="48" w:name="_Toc2776777"/>
+      <w:bookmarkStart w:id="49" w:name="_Toc2776777"/>
       <w:r>
         <w:rPr>
           <w:rFonts w:ascii="Arial" w:hAnsi="Arial" w:cs="Arial"/>
@@ -13586,7 +15515,7 @@
         </w:rPr>
         <w:t xml:space="preserve">ynamic behaviour of the </w:t>
       </w:r>
-      <w:bookmarkEnd w:id="48"/>
+      <w:bookmarkEnd w:id="49"/>
       <w:r>
         <w:rPr>
           <w:rFonts w:ascii="Arial" w:hAnsi="Arial" w:cs="Arial"/>
@@ -13641,7 +15570,7 @@
                     </pic:cNvPicPr>
                   </pic:nvPicPr>
                   <pic:blipFill>
-                    <a:blip r:embed="rId33">
+                    <a:blip r:embed="rId34">
                       <a:extLst>
                         <a:ext uri="{28A0092B-C50C-407E-A947-70E740481C1C}">
                           <a14:useLocalDpi xmlns:a14="http://schemas.microsoft.com/office/drawing/2010/main" val="0"/>
@@ -13743,8 +15672,8 @@
             <v:path o:extrusionok="f" gradientshapeok="t" o:connecttype="rect"/>
             <o:lock v:ext="edit" aspectratio="t"/>
           </v:shapetype>
-          <v:shape id="_x0000_i1025" type="#_x0000_t75" style="width:444pt;height:428.25pt">
-            <v:imagedata r:id="rId34" o:title="state machine diagram - 2nd draft"/>
+          <v:shape id="_x0000_i1025" type="#_x0000_t75" style="width:444pt;height:428.5pt">
+            <v:imagedata r:id="rId35" o:title="state machine diagram - 2nd draft"/>
           </v:shape>
         </w:pict>
       </w:r>
@@ -13834,7 +15763,7 @@
                     </pic:cNvPicPr>
                   </pic:nvPicPr>
                   <pic:blipFill>
-                    <a:blip r:embed="rId35">
+                    <a:blip r:embed="rId36">
                       <a:extLst>
                         <a:ext uri="{28A0092B-C50C-407E-A947-70E740481C1C}">
                           <a14:useLocalDpi xmlns:a14="http://schemas.microsoft.com/office/drawing/2010/main" val="0"/>
@@ -13892,8 +15821,8 @@
           <w:rFonts w:ascii="Arial" w:hAnsi="Arial" w:cs="Arial"/>
         </w:rPr>
       </w:pPr>
-      <w:bookmarkStart w:id="49" w:name="_Toc2776778"/>
-      <w:commentRangeStart w:id="50"/>
+      <w:bookmarkStart w:id="50" w:name="_Toc2776778"/>
+      <w:commentRangeStart w:id="51"/>
       <w:r>
         <w:rPr>
           <w:rFonts w:ascii="Arial" w:hAnsi="Arial" w:cs="Arial"/>
@@ -13901,14 +15830,14 @@
         <w:lastRenderedPageBreak/>
         <w:t>GUI, Human Interface Views</w:t>
       </w:r>
-      <w:bookmarkEnd w:id="49"/>
-      <w:commentRangeEnd w:id="50"/>
+      <w:bookmarkEnd w:id="50"/>
+      <w:commentRangeEnd w:id="51"/>
       <w:r>
         <w:rPr>
           <w:rStyle w:val="CommentReference"/>
           <w:b w:val="0"/>
         </w:rPr>
-        <w:commentReference w:id="50"/>
+        <w:commentReference w:id="51"/>
       </w:r>
     </w:p>
     <w:p>
@@ -13980,7 +15909,7 @@
                     </pic:cNvPicPr>
                   </pic:nvPicPr>
                   <pic:blipFill>
-                    <a:blip r:embed="rId36" cstate="print">
+                    <a:blip r:embed="rId37" cstate="print">
                       <a:extLst>
                         <a:ext uri="{28A0092B-C50C-407E-A947-70E740481C1C}">
                           <a14:useLocalDpi xmlns:a14="http://schemas.microsoft.com/office/drawing/2010/main" val="0"/>
@@ -14144,25 +16073,27 @@
                           <w:p/>
                           <w:p>
                             <w:r>
-                              <w:t xml:space="preserve">There is also options for the user to access the side drawer pull out through the hamburger icon. </w:t>
+                              <w:t xml:space="preserve">There </w:t>
+                            </w:r>
+                            <w:proofErr w:type="gramStart"/>
+                            <w:r>
+                              <w:t>is</w:t>
+                            </w:r>
+                            <w:proofErr w:type="gramEnd"/>
+                            <w:r>
+                              <w:t xml:space="preserve"> also options for the user to access the side drawer pull out through the hamburger icon. </w:t>
                             </w:r>
                           </w:p>
                           <w:p/>
                           <w:p>
                             <w:r>
-                              <w:t xml:space="preserve">There is also the option to search, which has now been updated to allow the user to search </w:t>
-                            </w:r>
-                            <w:r>
-                              <w:t>a tutor by name.</w:t>
+                              <w:t>There is also the option to search, which has now been updated to allow the user to search a tutor by name.</w:t>
                             </w:r>
                           </w:p>
                           <w:p/>
                           <w:p>
                             <w:r>
-                              <w:t xml:space="preserve">The side menu and search button are </w:t>
-                            </w:r>
-                            <w:r>
-                              <w:t>consistent throughout all pages within the app.</w:t>
+                              <w:t>The side menu and search button are consistent throughout all pages within the app.</w:t>
                             </w:r>
                           </w:p>
                           <w:p/>
@@ -14188,11 +16119,7 @@
           </mc:Choice>
           <mc:Fallback>
             <w:pict>
-              <v:shapetype w14:anchorId="5F3C8180" id="_x0000_t202" coordsize="21600,21600" o:spt="202" path="m,l,21600r21600,l21600,xe">
-                <v:stroke joinstyle="miter"/>
-                <v:path gradientshapeok="t" o:connecttype="rect"/>
-              </v:shapetype>
-              <v:shape id="Text Box 24" o:spid="_x0000_s1026" type="#_x0000_t202" style="position:absolute;left:0;text-align:left;margin-left:265.35pt;margin-top:.5pt;width:236.4pt;height:271.65pt;z-index:251678720;visibility:visible;mso-wrap-style:square;mso-width-percent:0;mso-height-percent:0;mso-wrap-distance-left:9pt;mso-wrap-distance-top:0;mso-wrap-distance-right:9pt;mso-wrap-distance-bottom:0;mso-position-horizontal:absolute;mso-position-horizontal-relative:text;mso-position-vertical:absolute;mso-position-vertical-relative:text;mso-width-percent:0;mso-height-percent:0;mso-width-relative:margin;mso-height-relative:margin;v-text-anchor:top" o:gfxdata="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" fillcolor="white [3201]" strokeweight=".5pt">
+              <v:shape w14:anchorId="5F3C8180" id="Text Box 24" o:spid="_x0000_s1034" type="#_x0000_t202" style="position:absolute;left:0;text-align:left;margin-left:265.35pt;margin-top:.5pt;width:236.4pt;height:271.65pt;z-index:251678720;visibility:visible;mso-wrap-style:square;mso-width-percent:0;mso-height-percent:0;mso-wrap-distance-left:9pt;mso-wrap-distance-top:0;mso-wrap-distance-right:9pt;mso-wrap-distance-bottom:0;mso-position-horizontal:absolute;mso-position-horizontal-relative:text;mso-position-vertical:absolute;mso-position-vertical-relative:text;mso-width-percent:0;mso-height-percent:0;mso-width-relative:margin;mso-height-relative:margin;v-text-anchor:top" o:gfxdata="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" fillcolor="white [3201]" strokeweight=".5pt">
                 <v:textbox>
                   <w:txbxContent>
                     <w:p>
@@ -14245,25 +16172,27 @@
                     <w:p/>
                     <w:p>
                       <w:r>
-                        <w:t xml:space="preserve">There is also options for the user to access the side drawer pull out through the hamburger icon. </w:t>
+                        <w:t xml:space="preserve">There </w:t>
+                      </w:r>
+                      <w:proofErr w:type="gramStart"/>
+                      <w:r>
+                        <w:t>is</w:t>
+                      </w:r>
+                      <w:proofErr w:type="gramEnd"/>
+                      <w:r>
+                        <w:t xml:space="preserve"> also options for the user to access the side drawer pull out through the hamburger icon. </w:t>
                       </w:r>
                     </w:p>
                     <w:p/>
                     <w:p>
                       <w:r>
-                        <w:t xml:space="preserve">There is also the option to search, which has now been updated to allow the user to search </w:t>
-                      </w:r>
-                      <w:r>
-                        <w:t>a tutor by name.</w:t>
+                        <w:t>There is also the option to search, which has now been updated to allow the user to search a tutor by name.</w:t>
                       </w:r>
                     </w:p>
                     <w:p/>
                     <w:p>
                       <w:r>
-                        <w:t xml:space="preserve">The side menu and search button are </w:t>
-                      </w:r>
-                      <w:r>
-                        <w:t>consistent throughout all pages within the app.</w:t>
+                        <w:t>The side menu and search button are consistent throughout all pages within the app.</w:t>
                       </w:r>
                     </w:p>
                     <w:p/>
@@ -14569,13 +16498,7 @@
                         <w:txbxContent>
                           <w:p>
                             <w:r>
-                              <w:t xml:space="preserve">The levels page is a multi-use page that is updated based on what level the user has selected. </w:t>
-                            </w:r>
-                            <w:r>
-                              <w:t>The colour is also updated based on the USB’s floor colour scheme.</w:t>
-                            </w:r>
-                            <w:r>
-                              <w:t xml:space="preserve"> (See section 2.2)</w:t>
+                              <w:t>The levels page is a multi-use page that is updated based on what level the user has selected. The colour is also updated based on the USB’s floor colour scheme. (See section 2.2)</w:t>
                             </w:r>
                           </w:p>
                           <w:p/>
@@ -14593,7 +16516,15 @@
                               </w:numPr>
                             </w:pPr>
                             <w:r>
-                              <w:t xml:space="preserve">The floor plan. This loads an image of the level’s floor plan over the current page as a pop up. </w:t>
+                              <w:t xml:space="preserve">The floor </w:t>
+                            </w:r>
+                            <w:proofErr w:type="gramStart"/>
+                            <w:r>
+                              <w:t>plan</w:t>
+                            </w:r>
+                            <w:proofErr w:type="gramEnd"/>
+                            <w:r>
+                              <w:t xml:space="preserve">. This loads an image of the level’s floor plan over the current page as a pop up. </w:t>
                             </w:r>
                           </w:p>
                           <w:p>
@@ -14605,7 +16536,15 @@
                               </w:numPr>
                             </w:pPr>
                             <w:r>
-                              <w:t xml:space="preserve">The lists of room’s. This is split up into sections to allow for ease of use. The sections shown are Tutor Rooms and Study Spaces, however this has now been updated to include another for Other Rooms. </w:t>
+                              <w:t xml:space="preserve">The lists of </w:t>
+                            </w:r>
+                            <w:proofErr w:type="gramStart"/>
+                            <w:r>
+                              <w:t>room’s</w:t>
+                            </w:r>
+                            <w:proofErr w:type="gramEnd"/>
+                            <w:r>
+                              <w:t xml:space="preserve">. This is split up into sections to allow for ease of use. The sections shown are Tutor Rooms and Study Spaces, however this has now been updated to include another for Other Rooms. </w:t>
                             </w:r>
                           </w:p>
                         </w:txbxContent>
@@ -14630,18 +16569,12 @@
           </mc:Choice>
           <mc:Fallback>
             <w:pict>
-              <v:shape w14:anchorId="58C82F89" id="Text Box 26" o:spid="_x0000_s1027" type="#_x0000_t202" style="position:absolute;left:0;text-align:left;margin-left:240.75pt;margin-top:14.2pt;width:236.4pt;height:178.9pt;z-index:251679744;visibility:visible;mso-wrap-style:square;mso-width-percent:0;mso-height-percent:0;mso-wrap-distance-left:9pt;mso-wrap-distance-top:0;mso-wrap-distance-right:9pt;mso-wrap-distance-bottom:0;mso-position-horizontal:absolute;mso-position-horizontal-relative:text;mso-position-vertical:absolute;mso-position-vertical-relative:text;mso-width-percent:0;mso-height-percent:0;mso-width-relative:margin;mso-height-relative:margin;v-text-anchor:top" o:gfxdata="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" fillcolor="white [3201]" strokeweight=".5pt">
+              <v:shape w14:anchorId="58C82F89" id="Text Box 26" o:spid="_x0000_s1035" type="#_x0000_t202" style="position:absolute;left:0;text-align:left;margin-left:240.75pt;margin-top:14.2pt;width:236.4pt;height:178.9pt;z-index:251679744;visibility:visible;mso-wrap-style:square;mso-width-percent:0;mso-height-percent:0;mso-wrap-distance-left:9pt;mso-wrap-distance-top:0;mso-wrap-distance-right:9pt;mso-wrap-distance-bottom:0;mso-position-horizontal:absolute;mso-position-horizontal-relative:text;mso-position-vertical:absolute;mso-position-vertical-relative:text;mso-width-percent:0;mso-height-percent:0;mso-width-relative:margin;mso-height-relative:margin;v-text-anchor:top" o:gfxdata="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" fillcolor="white [3201]" strokeweight=".5pt">
                 <v:textbox>
                   <w:txbxContent>
                     <w:p>
                       <w:r>
-                        <w:t xml:space="preserve">The levels page is a multi-use page that is updated based on what level the user has selected. </w:t>
-                      </w:r>
-                      <w:r>
-                        <w:t>The colour is also updated based on the USB’s floor colour scheme.</w:t>
-                      </w:r>
-                      <w:r>
-                        <w:t xml:space="preserve"> (See section 2.2)</w:t>
+                        <w:t>The levels page is a multi-use page that is updated based on what level the user has selected. The colour is also updated based on the USB’s floor colour scheme. (See section 2.2)</w:t>
                       </w:r>
                     </w:p>
                     <w:p/>
@@ -14659,7 +16592,15 @@
                         </w:numPr>
                       </w:pPr>
                       <w:r>
-                        <w:t xml:space="preserve">The floor plan. This loads an image of the level’s floor plan over the current page as a pop up. </w:t>
+                        <w:t xml:space="preserve">The floor </w:t>
+                      </w:r>
+                      <w:proofErr w:type="gramStart"/>
+                      <w:r>
+                        <w:t>plan</w:t>
+                      </w:r>
+                      <w:proofErr w:type="gramEnd"/>
+                      <w:r>
+                        <w:t xml:space="preserve">. This loads an image of the level’s floor plan over the current page as a pop up. </w:t>
                       </w:r>
                     </w:p>
                     <w:p>
@@ -14671,7 +16612,15 @@
                         </w:numPr>
                       </w:pPr>
                       <w:r>
-                        <w:t xml:space="preserve">The lists of room’s. This is split up into sections to allow for ease of use. The sections shown are Tutor Rooms and Study Spaces, however this has now been updated to include another for Other Rooms. </w:t>
+                        <w:t xml:space="preserve">The lists of </w:t>
+                      </w:r>
+                      <w:proofErr w:type="gramStart"/>
+                      <w:r>
+                        <w:t>room’s</w:t>
+                      </w:r>
+                      <w:proofErr w:type="gramEnd"/>
+                      <w:r>
+                        <w:t xml:space="preserve">. This is split up into sections to allow for ease of use. The sections shown are Tutor Rooms and Study Spaces, however this has now been updated to include another for Other Rooms. </w:t>
                       </w:r>
                     </w:p>
                   </w:txbxContent>
@@ -14703,7 +16652,7 @@
                     <pic:cNvPicPr/>
                   </pic:nvPicPr>
                   <pic:blipFill rotWithShape="1">
-                    <a:blip r:embed="rId37" cstate="print">
+                    <a:blip r:embed="rId38" cstate="print">
                       <a:extLst>
                         <a:ext uri="{28A0092B-C50C-407E-A947-70E740481C1C}">
                           <a14:useLocalDpi xmlns:a14="http://schemas.microsoft.com/office/drawing/2010/main" val="0"/>
@@ -14770,7 +16719,7 @@
           <w:b/>
         </w:rPr>
       </w:pPr>
-      <w:commentRangeStart w:id="51"/>
+      <w:commentRangeStart w:id="52"/>
       <w:r>
         <w:rPr>
           <w:noProof/>
@@ -14801,7 +16750,7 @@
                     </pic:cNvPicPr>
                   </pic:nvPicPr>
                   <pic:blipFill rotWithShape="1">
-                    <a:blip r:embed="rId38" cstate="print">
+                    <a:blip r:embed="rId39" cstate="print">
                       <a:extLst>
                         <a:ext uri="{28A0092B-C50C-407E-A947-70E740481C1C}">
                           <a14:useLocalDpi xmlns:a14="http://schemas.microsoft.com/office/drawing/2010/main" val="0"/>
@@ -14841,12 +16790,12 @@
           </wp:anchor>
         </w:drawing>
       </w:r>
-      <w:commentRangeEnd w:id="51"/>
+      <w:commentRangeEnd w:id="52"/>
       <w:r>
         <w:rPr>
           <w:rStyle w:val="CommentReference"/>
         </w:rPr>
-        <w:commentReference w:id="51"/>
+        <w:commentReference w:id="52"/>
       </w:r>
     </w:p>
     <w:p>
@@ -14903,7 +16852,15 @@
                         <w:txbxContent>
                           <w:p>
                             <w:r>
-                              <w:t>The room finder is a page used to allow a user to view all of the rooms within the USB.</w:t>
+                              <w:t xml:space="preserve">The room finder is a page used to allow a user to view </w:t>
+                            </w:r>
+                            <w:proofErr w:type="gramStart"/>
+                            <w:r>
+                              <w:t>all of</w:t>
+                            </w:r>
+                            <w:proofErr w:type="gramEnd"/>
+                            <w:r>
+                              <w:t xml:space="preserve"> the rooms within the USB.</w:t>
                             </w:r>
                           </w:p>
                           <w:p/>
@@ -14956,12 +16913,20 @@
           </mc:Choice>
           <mc:Fallback>
             <w:pict>
-              <v:shape w14:anchorId="0619712D" id="Text Box 27" o:spid="_x0000_s1028" type="#_x0000_t202" style="position:absolute;margin-left:245.7pt;margin-top:46.95pt;width:231.6pt;height:134.2pt;z-index:251680768;visibility:visible;mso-wrap-style:square;mso-height-percent:0;mso-wrap-distance-left:9pt;mso-wrap-distance-top:0;mso-wrap-distance-right:9pt;mso-wrap-distance-bottom:0;mso-position-horizontal:absolute;mso-position-horizontal-relative:text;mso-position-vertical:absolute;mso-position-vertical-relative:text;mso-height-percent:0;mso-height-relative:margin;v-text-anchor:top" o:gfxdata="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" fillcolor="white [3201]" strokeweight=".5pt">
+              <v:shape w14:anchorId="0619712D" id="Text Box 27" o:spid="_x0000_s1036" type="#_x0000_t202" style="position:absolute;margin-left:245.7pt;margin-top:46.95pt;width:231.6pt;height:134.2pt;z-index:251680768;visibility:visible;mso-wrap-style:square;mso-height-percent:0;mso-wrap-distance-left:9pt;mso-wrap-distance-top:0;mso-wrap-distance-right:9pt;mso-wrap-distance-bottom:0;mso-position-horizontal:absolute;mso-position-horizontal-relative:text;mso-position-vertical:absolute;mso-position-vertical-relative:text;mso-height-percent:0;mso-height-relative:margin;v-text-anchor:top" o:gfxdata="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" fillcolor="white [3201]" strokeweight=".5pt">
                 <v:textbox>
                   <w:txbxContent>
                     <w:p>
                       <w:r>
-                        <w:t>The room finder is a page used to allow a user to view all of the rooms within the USB.</w:t>
+                        <w:t xml:space="preserve">The room finder is a page used to allow a user to view </w:t>
+                      </w:r>
+                      <w:proofErr w:type="gramStart"/>
+                      <w:r>
+                        <w:t>all of</w:t>
+                      </w:r>
+                      <w:proofErr w:type="gramEnd"/>
+                      <w:r>
+                        <w:t xml:space="preserve"> the rooms within the USB.</w:t>
                       </w:r>
                     </w:p>
                     <w:p/>
@@ -15161,7 +17126,7 @@
           </mc:Choice>
           <mc:Fallback>
             <w:pict>
-              <v:shape w14:anchorId="0D6C0CBE" id="Text Box 28" o:spid="_x0000_s1029" type="#_x0000_t202" style="position:absolute;left:0;text-align:left;margin-left:255.25pt;margin-top:18.6pt;width:222.6pt;height:151.2pt;z-index:251681792;visibility:visible;mso-wrap-style:square;mso-height-percent:0;mso-wrap-distance-left:9pt;mso-wrap-distance-top:0;mso-wrap-distance-right:9pt;mso-wrap-distance-bottom:0;mso-position-horizontal:absolute;mso-position-horizontal-relative:text;mso-position-vertical:absolute;mso-position-vertical-relative:text;mso-height-percent:0;mso-height-relative:margin;v-text-anchor:top" o:gfxdata="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" fillcolor="white [3201]" strokeweight=".5pt">
+              <v:shape w14:anchorId="0D6C0CBE" id="Text Box 28" o:spid="_x0000_s1037" type="#_x0000_t202" style="position:absolute;left:0;text-align:left;margin-left:255.25pt;margin-top:18.6pt;width:222.6pt;height:151.2pt;z-index:251681792;visibility:visible;mso-wrap-style:square;mso-height-percent:0;mso-wrap-distance-left:9pt;mso-wrap-distance-top:0;mso-wrap-distance-right:9pt;mso-wrap-distance-bottom:0;mso-position-horizontal:absolute;mso-position-horizontal-relative:text;mso-position-vertical:absolute;mso-position-vertical-relative:text;mso-height-percent:0;mso-height-relative:margin;v-text-anchor:top" o:gfxdata="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" fillcolor="white [3201]" strokeweight=".5pt">
                 <v:textbox>
                   <w:txbxContent>
                     <w:p>
@@ -15241,7 +17206,7 @@
                     </pic:cNvPicPr>
                   </pic:nvPicPr>
                   <pic:blipFill rotWithShape="1">
-                    <a:blip r:embed="rId39" cstate="print">
+                    <a:blip r:embed="rId40" cstate="print">
                       <a:extLst>
                         <a:ext uri="{28A0092B-C50C-407E-A947-70E740481C1C}">
                           <a14:useLocalDpi xmlns:a14="http://schemas.microsoft.com/office/drawing/2010/main" val="0"/>
@@ -15428,7 +17393,7 @@
           </mc:Choice>
           <mc:Fallback>
             <w:pict>
-              <v:shape w14:anchorId="45B64805" id="Text Box 29" o:spid="_x0000_s1030" type="#_x0000_t202" style="position:absolute;left:0;text-align:left;margin-left:252.85pt;margin-top:35.6pt;width:223.2pt;height:160.2pt;z-index:251682816;visibility:visible;mso-wrap-style:square;mso-width-percent:0;mso-height-percent:0;mso-wrap-distance-left:9pt;mso-wrap-distance-top:0;mso-wrap-distance-right:9pt;mso-wrap-distance-bottom:0;mso-position-horizontal:absolute;mso-position-horizontal-relative:margin;mso-position-vertical:absolute;mso-position-vertical-relative:text;mso-width-percent:0;mso-height-percent:0;mso-width-relative:margin;mso-height-relative:margin;v-text-anchor:top" o:gfxdata="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" fillcolor="white [3201]" strokeweight=".5pt">
+              <v:shape w14:anchorId="45B64805" id="Text Box 29" o:spid="_x0000_s1038" type="#_x0000_t202" style="position:absolute;left:0;text-align:left;margin-left:252.85pt;margin-top:35.6pt;width:223.2pt;height:160.2pt;z-index:251682816;visibility:visible;mso-wrap-style:square;mso-width-percent:0;mso-height-percent:0;mso-wrap-distance-left:9pt;mso-wrap-distance-top:0;mso-wrap-distance-right:9pt;mso-wrap-distance-bottom:0;mso-position-horizontal:absolute;mso-position-horizontal-relative:margin;mso-position-vertical:absolute;mso-position-vertical-relative:text;mso-width-percent:0;mso-height-percent:0;mso-width-relative:margin;mso-height-relative:margin;v-text-anchor:top" o:gfxdata="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" fillcolor="white [3201]" strokeweight=".5pt">
                 <v:textbox>
                   <w:txbxContent>
                     <w:p>
@@ -15496,7 +17461,7 @@
                     <pic:cNvPicPr/>
                   </pic:nvPicPr>
                   <pic:blipFill rotWithShape="1">
-                    <a:blip r:embed="rId40" cstate="print">
+                    <a:blip r:embed="rId41" cstate="print">
                       <a:extLst>
                         <a:ext uri="{28A0092B-C50C-407E-A947-70E740481C1C}">
                           <a14:useLocalDpi xmlns:a14="http://schemas.microsoft.com/office/drawing/2010/main" val="0"/>
@@ -15613,22 +17578,7 @@
                         <w:txbxContent>
                           <w:p>
                             <w:r>
-                              <w:t xml:space="preserve">Get Directions is the page that allows the user to select two locations and the type of route they need </w:t>
-                            </w:r>
-                            <w:r>
-                              <w:t xml:space="preserve">(stairs or </w:t>
-                            </w:r>
-                            <w:r>
-                              <w:t>elevator</w:t>
-                            </w:r>
-                            <w:r>
-                              <w:t>)</w:t>
-                            </w:r>
-                            <w:r>
-                              <w:t xml:space="preserve"> </w:t>
-                            </w:r>
-                            <w:r>
-                              <w:t>and then view the directions for each step of the route.</w:t>
+                              <w:t>Get Directions is the page that allows the user to select two locations and the type of route they need (stairs or elevator) and then view the directions for each step of the route.</w:t>
                             </w:r>
                           </w:p>
                         </w:txbxContent>
@@ -15653,27 +17603,12 @@
           </mc:Choice>
           <mc:Fallback>
             <w:pict>
-              <v:shape w14:anchorId="3916C9F5" id="Text Box 192" o:spid="_x0000_s1031" type="#_x0000_t202" style="position:absolute;left:0;text-align:left;margin-left:252.75pt;margin-top:35.5pt;width:223.2pt;height:62.5pt;z-index:251684864;visibility:visible;mso-wrap-style:square;mso-width-percent:0;mso-height-percent:0;mso-wrap-distance-left:9pt;mso-wrap-distance-top:0;mso-wrap-distance-right:9pt;mso-wrap-distance-bottom:0;mso-position-horizontal:absolute;mso-position-horizontal-relative:margin;mso-position-vertical:absolute;mso-position-vertical-relative:text;mso-width-percent:0;mso-height-percent:0;mso-width-relative:margin;mso-height-relative:margin;v-text-anchor:top" o:gfxdata="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" fillcolor="white [3201]" strokeweight=".5pt">
+              <v:shape w14:anchorId="3916C9F5" id="Text Box 192" o:spid="_x0000_s1039" type="#_x0000_t202" style="position:absolute;left:0;text-align:left;margin-left:252.75pt;margin-top:35.5pt;width:223.2pt;height:62.5pt;z-index:251684864;visibility:visible;mso-wrap-style:square;mso-width-percent:0;mso-height-percent:0;mso-wrap-distance-left:9pt;mso-wrap-distance-top:0;mso-wrap-distance-right:9pt;mso-wrap-distance-bottom:0;mso-position-horizontal:absolute;mso-position-horizontal-relative:margin;mso-position-vertical:absolute;mso-position-vertical-relative:text;mso-width-percent:0;mso-height-percent:0;mso-width-relative:margin;mso-height-relative:margin;v-text-anchor:top" o:gfxdata="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" fillcolor="white [3201]" strokeweight=".5pt">
                 <v:textbox>
                   <w:txbxContent>
                     <w:p>
                       <w:r>
-                        <w:t xml:space="preserve">Get Directions is the page that allows the user to select two locations and the type of route they need </w:t>
-                      </w:r>
-                      <w:r>
-                        <w:t xml:space="preserve">(stairs or </w:t>
-                      </w:r>
-                      <w:r>
-                        <w:t>elevator</w:t>
-                      </w:r>
-                      <w:r>
-                        <w:t>)</w:t>
-                      </w:r>
-                      <w:r>
-                        <w:t xml:space="preserve"> </w:t>
-                      </w:r>
-                      <w:r>
-                        <w:t>and then view the directions for each step of the route.</w:t>
+                        <w:t>Get Directions is the page that allows the user to select two locations and the type of route they need (stairs or elevator) and then view the directions for each step of the route.</w:t>
                       </w:r>
                     </w:p>
                   </w:txbxContent>
@@ -15709,7 +17644,7 @@
                     </pic:cNvPicPr>
                   </pic:nvPicPr>
                   <pic:blipFill rotWithShape="1">
-                    <a:blip r:embed="rId41" cstate="print">
+                    <a:blip r:embed="rId42" cstate="print">
                       <a:extLst>
                         <a:ext uri="{28A0092B-C50C-407E-A947-70E740481C1C}">
                           <a14:useLocalDpi xmlns:a14="http://schemas.microsoft.com/office/drawing/2010/main" val="0"/>
@@ -15773,7 +17708,7 @@
           <w:rFonts w:ascii="Arial" w:hAnsi="Arial" w:cs="Arial"/>
         </w:rPr>
       </w:pPr>
-      <w:bookmarkStart w:id="52" w:name="_Toc2776779"/>
+      <w:bookmarkStart w:id="53" w:name="_Toc2776779"/>
       <w:r>
         <w:rPr>
           <w:rFonts w:ascii="Arial" w:hAnsi="Arial" w:cs="Arial"/>
@@ -15781,7 +17716,7 @@
         <w:lastRenderedPageBreak/>
         <w:t>References</w:t>
       </w:r>
-      <w:bookmarkEnd w:id="52"/>
+      <w:bookmarkEnd w:id="53"/>
       <w:r>
         <w:rPr>
           <w:rFonts w:ascii="Arial" w:hAnsi="Arial" w:cs="Arial"/>
@@ -16211,14 +18146,14 @@
           <w:rFonts w:ascii="Arial" w:hAnsi="Arial" w:cs="Arial"/>
         </w:rPr>
       </w:pPr>
-      <w:bookmarkStart w:id="53" w:name="_Toc2776780"/>
+      <w:bookmarkStart w:id="54" w:name="_Toc2776780"/>
       <w:r>
         <w:rPr>
           <w:rFonts w:ascii="Arial" w:hAnsi="Arial" w:cs="Arial"/>
         </w:rPr>
         <w:t>Definition of terms</w:t>
       </w:r>
-      <w:bookmarkEnd w:id="53"/>
+      <w:bookmarkEnd w:id="54"/>
       <w:r>
         <w:rPr>
           <w:rFonts w:ascii="Arial" w:hAnsi="Arial" w:cs="Arial"/>
@@ -17207,8 +19142,6 @@
                 <w:rFonts w:ascii="Arial" w:hAnsi="Arial" w:cs="Arial"/>
               </w:rPr>
             </w:pPr>
-            <w:bookmarkStart w:id="54" w:name="_GoBack"/>
-            <w:bookmarkEnd w:id="54"/>
             <w:r>
               <w:rPr>
                 <w:rFonts w:ascii="Arial" w:hAnsi="Arial" w:cs="Arial"/>
@@ -17528,7 +19461,7 @@
           </mc:Choice>
           <mc:Fallback>
             <w:pict>
-              <v:shape w14:anchorId="4E57BBD5" id="Text Box 2" o:spid="_x0000_s1032" type="#_x0000_t202" style="position:absolute;margin-left:410.5pt;margin-top:112.35pt;width:82.1pt;height:65.4pt;z-index:251661312;visibility:visible;mso-wrap-style:square;mso-width-percent:0;mso-height-percent:200;mso-wrap-distance-left:9pt;mso-wrap-distance-top:3.6pt;mso-wrap-distance-right:9pt;mso-wrap-distance-bottom:3.6pt;mso-position-horizontal:absolute;mso-position-horizontal-relative:text;mso-position-vertical:absolute;mso-position-vertical-relative:text;mso-width-percent:0;mso-height-percent:200;mso-width-relative:margin;mso-height-relative:margin;v-text-anchor:top" o:gfxdata="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">
+              <v:shape w14:anchorId="4E57BBD5" id="_x0000_s1040" type="#_x0000_t202" style="position:absolute;margin-left:410.5pt;margin-top:112.35pt;width:82.1pt;height:65.4pt;z-index:251661312;visibility:visible;mso-wrap-style:square;mso-width-percent:0;mso-height-percent:200;mso-wrap-distance-left:9pt;mso-wrap-distance-top:3.6pt;mso-wrap-distance-right:9pt;mso-wrap-distance-bottom:3.6pt;mso-position-horizontal:absolute;mso-position-horizontal-relative:text;mso-position-vertical:absolute;mso-position-vertical-relative:text;mso-width-percent:0;mso-height-percent:200;mso-width-relative:margin;mso-height-relative:margin;v-text-anchor:top" o:gfxdata="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">
                 <v:textbox style="mso-fit-shape-to-text:t">
                   <w:txbxContent>
                     <w:p>
@@ -18533,7 +20466,7 @@
 
 <file path=word/comments.xml><?xml version="1.0" encoding="utf-8"?>
 <w:comments xmlns:wpc="http://schemas.microsoft.com/office/word/2010/wordprocessingCanvas" xmlns:cx="http://schemas.microsoft.com/office/drawing/2014/chartex" xmlns:cx1="http://schemas.microsoft.com/office/drawing/2015/9/8/chartex" xmlns:cx2="http://schemas.microsoft.com/office/drawing/2015/10/21/chartex" xmlns:cx3="http://schemas.microsoft.com/office/drawing/2016/5/9/chartex" xmlns:cx4="http://schemas.microsoft.com/office/drawing/2016/5/10/chartex" xmlns:cx5="http://schemas.microsoft.com/office/drawing/2016/5/11/chartex" xmlns:cx6="http://schemas.microsoft.com/office/drawing/2016/5/12/chartex" xmlns:cx7="http://schemas.microsoft.com/office/drawing/2016/5/13/chartex" xmlns:cx8="http://schemas.microsoft.com/office/drawing/2016/5/14/chartex" xmlns:mc="http://schemas.openxmlformats.org/markup-compatibility/2006" xmlns:aink="http://schemas.microsoft.com/office/drawing/2016/ink" xmlns:am3d="http://schemas.microsoft.com/office/drawing/2017/model3d" xmlns:o="urn:schemas-microsoft-com:office:office" xmlns:r="http://schemas.openxmlformats.org/officeDocument/2006/relationships" xmlns:m="http://schemas.openxmlformats.org/officeDocument/2006/math" xmlns:v="urn:schemas-microsoft-com:vml" xmlns:wp14="http://schemas.microsoft.com/office/word/2010/wordprocessingDrawing" xmlns:wp="http://schemas.openxmlformats.org/drawingml/2006/wordprocessingDrawing" xmlns:w10="urn:schemas-microsoft-com:office:word" xmlns:w="http://schemas.openxmlformats.org/wordprocessingml/2006/main" xmlns:w14="http://schemas.microsoft.com/office/word/2010/wordml" xmlns:w15="http://schemas.microsoft.com/office/word/2012/wordml" xmlns:w16cid="http://schemas.microsoft.com/office/word/2016/wordml/cid" xmlns:w16se="http://schemas.microsoft.com/office/word/2015/wordml/symex" xmlns:wpg="http://schemas.microsoft.com/office/word/2010/wordprocessingGroup" xmlns:wpi="http://schemas.microsoft.com/office/word/2010/wordprocessingInk" xmlns:wne="http://schemas.microsoft.com/office/word/2006/wordml" xmlns:wps="http://schemas.microsoft.com/office/word/2010/wordprocessingShape" mc:Ignorable="w14 w15 w16se w16cid wp14">
-  <w:comment w:id="9" w:author="Will Comber" w:date="2019-03-07T10:52:00Z" w:initials="WC">
+  <w:comment w:id="10" w:author="Will Comber" w:date="2019-03-07T10:52:00Z" w:initials="WC">
     <w:p>
       <w:pPr>
         <w:pStyle w:val="CommentText"/>
@@ -18549,7 +20482,7 @@
       </w:r>
     </w:p>
   </w:comment>
-  <w:comment w:id="15" w:author="Will Comber" w:date="2019-03-06T14:32:00Z" w:initials="WC">
+  <w:comment w:id="16" w:author="Will Comber" w:date="2019-03-06T14:32:00Z" w:initials="WC">
     <w:p>
       <w:pPr>
         <w:pStyle w:val="CommentText"/>
@@ -18561,11 +20494,16 @@
         <w:annotationRef/>
       </w:r>
       <w:r>
-        <w:t>Are we sure</w:t>
-      </w:r>
+        <w:t xml:space="preserve">Are we </w:t>
+      </w:r>
+      <w:proofErr w:type="gramStart"/>
+      <w:r>
+        <w:t>sure</w:t>
+      </w:r>
+      <w:proofErr w:type="gramEnd"/>
     </w:p>
   </w:comment>
-  <w:comment w:id="43" w:author="Will Comber" w:date="2019-03-07T11:07:00Z" w:initials="WC">
+  <w:comment w:id="44" w:author="Will Comber" w:date="2019-03-07T11:07:00Z" w:initials="WC">
     <w:p>
       <w:pPr>
         <w:pStyle w:val="CommentText"/>
@@ -18581,7 +20519,7 @@
       </w:r>
     </w:p>
   </w:comment>
-  <w:comment w:id="44" w:author="Will Comber" w:date="2019-03-06T14:33:00Z" w:initials="WC">
+  <w:comment w:id="45" w:author="Will Comber" w:date="2019-03-06T14:33:00Z" w:initials="WC">
     <w:p>
       <w:pPr>
         <w:pStyle w:val="CommentText"/>
@@ -18597,7 +20535,7 @@
       </w:r>
     </w:p>
   </w:comment>
-  <w:comment w:id="47" w:author="Will Comber" w:date="2019-03-06T14:49:00Z" w:initials="WC">
+  <w:comment w:id="48" w:author="Will Comber" w:date="2019-03-06T14:49:00Z" w:initials="WC">
     <w:p>
       <w:pPr>
         <w:pStyle w:val="CommentText"/>
@@ -18613,7 +20551,7 @@
       </w:r>
     </w:p>
   </w:comment>
-  <w:comment w:id="50" w:author="Will Comber" w:date="2019-03-07T11:05:00Z" w:initials="WC">
+  <w:comment w:id="51" w:author="Will Comber" w:date="2019-03-07T11:05:00Z" w:initials="WC">
     <w:p>
       <w:pPr>
         <w:pStyle w:val="CommentText"/>
@@ -18625,14 +20563,11 @@
         <w:annotationRef/>
       </w:r>
       <w:r>
-        <w:t xml:space="preserve">Link to which requirement </w:t>
-      </w:r>
-      <w:r>
-        <w:t>in description</w:t>
+        <w:t>Link to which requirement in description</w:t>
       </w:r>
     </w:p>
   </w:comment>
-  <w:comment w:id="51" w:author="Will Comber" w:date="2019-03-07T09:31:00Z" w:initials="WC">
+  <w:comment w:id="52" w:author="Will Comber" w:date="2019-03-07T09:31:00Z" w:initials="WC">
     <w:p>
       <w:pPr>
         <w:pStyle w:val="CommentText"/>
@@ -18656,7 +20591,7 @@
   <w15:commentEx w15:paraId="7E34E29D" w15:done="0"/>
   <w15:commentEx w15:paraId="591D6B68" w15:done="0"/>
   <w15:commentEx w15:paraId="116458F5" w15:done="0"/>
-  <w15:commentEx w15:paraId="6E494688" w15:done="0"/>
+  <w15:commentEx w15:paraId="6E494688" w15:done="1"/>
   <w15:commentEx w15:paraId="4CF6F021" w15:done="0"/>
   <w15:commentEx w15:paraId="44A7619B" w15:done="0"/>
   <w15:commentEx w15:paraId="63D84BA9" w15:done="0"/>
@@ -18971,7 +20906,7 @@
               <w:sz w:val="18"/>
             </w:rPr>
           </w:pPr>
-          <w:bookmarkStart w:id="17" w:name="hp_Footer"/>
+          <w:bookmarkStart w:id="18" w:name="hp_Footer"/>
         </w:p>
       </w:tc>
       <w:tc>
@@ -19175,7 +21110,7 @@
         </w:p>
       </w:tc>
     </w:tr>
-    <w:bookmarkEnd w:id="17"/>
+    <w:bookmarkEnd w:id="18"/>
   </w:tbl>
   <w:p>
     <w:pPr>
@@ -19379,7 +21314,7 @@
             <w:pStyle w:val="Heading4"/>
             <w:spacing w:before="80" w:after="80"/>
           </w:pPr>
-          <w:bookmarkStart w:id="16" w:name="hp_Header"/>
+          <w:bookmarkStart w:id="17" w:name="hp_Header"/>
         </w:p>
       </w:tc>
       <w:tc>
@@ -19420,7 +21355,7 @@
         </w:p>
       </w:tc>
     </w:tr>
-    <w:bookmarkEnd w:id="16"/>
+    <w:bookmarkEnd w:id="17"/>
   </w:tbl>
   <w:p>
     <w:pPr>
@@ -23814,7 +25749,7 @@
 </file>
 
 <file path=customXml/itemProps1.xml><?xml version="1.0" encoding="utf-8"?>
-<ds:datastoreItem xmlns:ds="http://schemas.openxmlformats.org/officeDocument/2006/customXml" ds:itemID="{5B5F5348-7CE2-4BF2-AEFE-44935D03E601}">
+<ds:datastoreItem xmlns:ds="http://schemas.openxmlformats.org/officeDocument/2006/customXml" ds:itemID="{36D3159E-AEAD-4F7C-B5B8-E0C8F626B5AF}">
   <ds:schemaRefs>
     <ds:schemaRef ds:uri="http://schemas.openxmlformats.org/officeDocument/2006/bibliography"/>
   </ds:schemaRefs>

</xml_diff>

<commit_message>
Made minor updates to specification including fixing some spelling errors.
</commit_message>
<xml_diff>
--- a/Specification.docx
+++ b/Specification.docx
@@ -5168,7 +5168,21 @@
         <w:rPr>
           <w:rFonts w:ascii="Arial" w:hAnsi="Arial" w:cs="Arial"/>
         </w:rPr>
-        <w:t xml:space="preserve"> section describes what is required from each role and the responsibilities that are involved. This includes tasks they will have to </w:t>
+        <w:t xml:space="preserve"> section </w:t>
+      </w:r>
+      <w:proofErr w:type="gramStart"/>
+      <w:r>
+        <w:rPr>
+          <w:rFonts w:ascii="Arial" w:hAnsi="Arial" w:cs="Arial"/>
+        </w:rPr>
+        <w:t>describes</w:t>
+      </w:r>
+      <w:proofErr w:type="gramEnd"/>
+      <w:r>
+        <w:rPr>
+          <w:rFonts w:ascii="Arial" w:hAnsi="Arial" w:cs="Arial"/>
+        </w:rPr>
+        <w:t xml:space="preserve"> what is required from each role and the responsibilities that are involved. This includes tasks they will have to </w:t>
       </w:r>
       <w:r>
         <w:rPr>
@@ -5186,7 +5200,21 @@
         <w:rPr>
           <w:rFonts w:ascii="Arial" w:hAnsi="Arial" w:cs="Arial"/>
         </w:rPr>
-        <w:t>. The deliverables are categorised…</w:t>
+        <w:t xml:space="preserve">. </w:t>
+      </w:r>
+      <w:commentRangeStart w:id="7"/>
+      <w:r>
+        <w:rPr>
+          <w:rFonts w:ascii="Arial" w:hAnsi="Arial" w:cs="Arial"/>
+        </w:rPr>
+        <w:t>The deliverables are categorised…</w:t>
+      </w:r>
+      <w:commentRangeEnd w:id="7"/>
+      <w:r>
+        <w:rPr>
+          <w:rStyle w:val="CommentReference"/>
+        </w:rPr>
+        <w:commentReference w:id="7"/>
       </w:r>
     </w:p>
     <w:p>
@@ -5296,7 +5324,33 @@
         <w:rPr>
           <w:rFonts w:ascii="Arial" w:hAnsi="Arial" w:cs="Arial"/>
         </w:rPr>
-        <w:t xml:space="preserve"> is included. This contains what will be used while developing our solution and also what will be re</w:t>
+        <w:t xml:space="preserve"> </w:t>
+      </w:r>
+      <w:proofErr w:type="gramStart"/>
+      <w:r>
+        <w:rPr>
+          <w:rFonts w:ascii="Arial" w:hAnsi="Arial" w:cs="Arial"/>
+        </w:rPr>
+        <w:t>is</w:t>
+      </w:r>
+      <w:proofErr w:type="gramEnd"/>
+      <w:r>
+        <w:rPr>
+          <w:rFonts w:ascii="Arial" w:hAnsi="Arial" w:cs="Arial"/>
+        </w:rPr>
+        <w:t xml:space="preserve"> included. This contains what will be used while developing our solution </w:t>
+      </w:r>
+      <w:r>
+        <w:rPr>
+          <w:rFonts w:ascii="Arial" w:hAnsi="Arial" w:cs="Arial"/>
+        </w:rPr>
+        <w:t>and</w:t>
+      </w:r>
+      <w:r>
+        <w:rPr>
+          <w:rFonts w:ascii="Arial" w:hAnsi="Arial" w:cs="Arial"/>
+        </w:rPr>
+        <w:t xml:space="preserve"> what will be re</w:t>
       </w:r>
       <w:r>
         <w:rPr>
@@ -5559,7 +5613,21 @@
         <w:rPr>
           <w:rFonts w:ascii="Arial" w:hAnsi="Arial" w:cs="Arial"/>
         </w:rPr>
-        <w:t xml:space="preserve"> are given to identify any sources we have used and also clarify any terms that need defining.</w:t>
+        <w:t xml:space="preserve"> are given to identify any sources we have used </w:t>
+      </w:r>
+      <w:proofErr w:type="gramStart"/>
+      <w:r>
+        <w:rPr>
+          <w:rFonts w:ascii="Arial" w:hAnsi="Arial" w:cs="Arial"/>
+        </w:rPr>
+        <w:t>and also</w:t>
+      </w:r>
+      <w:proofErr w:type="gramEnd"/>
+      <w:r>
+        <w:rPr>
+          <w:rFonts w:ascii="Arial" w:hAnsi="Arial" w:cs="Arial"/>
+        </w:rPr>
+        <w:t xml:space="preserve"> clarify any terms that need defining.</w:t>
       </w:r>
     </w:p>
     <w:p>
@@ -5658,7 +5726,7 @@
           <w:rFonts w:ascii="Arial" w:hAnsi="Arial" w:cs="Arial"/>
         </w:rPr>
       </w:pPr>
-      <w:bookmarkStart w:id="7" w:name="_Toc2776756"/>
+      <w:bookmarkStart w:id="8" w:name="_Toc2776756"/>
       <w:r>
         <w:rPr>
           <w:rFonts w:ascii="Arial" w:hAnsi="Arial" w:cs="Arial"/>
@@ -5672,7 +5740,7 @@
         </w:rPr>
         <w:t>Analysis</w:t>
       </w:r>
-      <w:bookmarkEnd w:id="7"/>
+      <w:bookmarkEnd w:id="8"/>
     </w:p>
     <w:p>
       <w:pPr>
@@ -5685,26 +5753,40 @@
           <w:rFonts w:ascii="Arial" w:hAnsi="Arial" w:cs="Arial"/>
         </w:rPr>
       </w:pPr>
-      <w:bookmarkStart w:id="8" w:name="_Toc2776757"/>
+      <w:bookmarkStart w:id="9" w:name="_Toc2776757"/>
       <w:r>
         <w:rPr>
           <w:rFonts w:ascii="Arial" w:hAnsi="Arial" w:cs="Arial"/>
         </w:rPr>
         <w:t>Analysis Process</w:t>
       </w:r>
-      <w:bookmarkEnd w:id="8"/>
-    </w:p>
-    <w:p>
-      <w:pPr>
-        <w:rPr>
-          <w:rFonts w:ascii="Arial" w:hAnsi="Arial" w:cs="Arial"/>
-        </w:rPr>
-      </w:pPr>
-      <w:r>
-        <w:rPr>
-          <w:rFonts w:ascii="Arial" w:hAnsi="Arial" w:cs="Arial"/>
-        </w:rPr>
-        <w:t>As part of our research we looked into different tour apps for other buildings and places to see what they did well and didn’t do well so we could use this to see what we should do for our tour app.</w:t>
+      <w:bookmarkEnd w:id="9"/>
+    </w:p>
+    <w:p>
+      <w:pPr>
+        <w:rPr>
+          <w:rFonts w:ascii="Arial" w:hAnsi="Arial" w:cs="Arial"/>
+        </w:rPr>
+      </w:pPr>
+      <w:r>
+        <w:rPr>
+          <w:rFonts w:ascii="Arial" w:hAnsi="Arial" w:cs="Arial"/>
+        </w:rPr>
+        <w:t xml:space="preserve">As part of our research we </w:t>
+      </w:r>
+      <w:proofErr w:type="gramStart"/>
+      <w:r>
+        <w:rPr>
+          <w:rFonts w:ascii="Arial" w:hAnsi="Arial" w:cs="Arial"/>
+        </w:rPr>
+        <w:t>looked into</w:t>
+      </w:r>
+      <w:proofErr w:type="gramEnd"/>
+      <w:r>
+        <w:rPr>
+          <w:rFonts w:ascii="Arial" w:hAnsi="Arial" w:cs="Arial"/>
+        </w:rPr>
+        <w:t xml:space="preserve"> different tour apps for other buildings and places to see what they did well and didn’t do well so we could use this to see what we should do for our tour app.</w:t>
       </w:r>
     </w:p>
     <w:p>
@@ -5933,20 +6015,33 @@
         <w:rPr>
           <w:rFonts w:ascii="Arial" w:hAnsi="Arial" w:cs="Arial"/>
         </w:rPr>
-        <w:t xml:space="preserve"> and Other than the shape of the room, there is not much information about the contents of the room. The search bar was not integrated well and was hard to use making it not easy to find a specific room</w:t>
-      </w:r>
-      <w:r>
-        <w:rPr>
-          <w:rFonts w:ascii="Arial" w:hAnsi="Arial" w:cs="Arial"/>
-          <w:b/>
-        </w:rPr>
-        <w:t>(NH3)</w:t>
+        <w:t xml:space="preserve"> and Other than the shape of the room, there is not much information about the contents of the room. The search bar was not integrated well and was hard to use making it not easy to find a specific </w:t>
+      </w:r>
+      <w:r>
+        <w:rPr>
+          <w:rFonts w:ascii="Arial" w:hAnsi="Arial" w:cs="Arial"/>
+        </w:rPr>
+        <w:t>room</w:t>
       </w:r>
       <w:r>
         <w:rPr>
           <w:rFonts w:ascii="Arial" w:hAnsi="Arial" w:cs="Arial"/>
         </w:rPr>
         <w:t>.</w:t>
+      </w:r>
+      <w:r>
+        <w:rPr>
+          <w:rFonts w:ascii="Arial" w:hAnsi="Arial" w:cs="Arial"/>
+          <w:b/>
+        </w:rPr>
+        <w:t xml:space="preserve"> (</w:t>
+      </w:r>
+      <w:r>
+        <w:rPr>
+          <w:rFonts w:ascii="Arial" w:hAnsi="Arial" w:cs="Arial"/>
+          <w:b/>
+        </w:rPr>
+        <w:t>NH3)</w:t>
       </w:r>
     </w:p>
     <w:p>
@@ -6016,14 +6111,27 @@
         <w:rPr>
           <w:rFonts w:ascii="Arial" w:hAnsi="Arial" w:cs="Arial"/>
         </w:rPr>
-        <w:t xml:space="preserve"> were useful to anyone looking to plan trips and it has a thumbnail to give a bit more information/understanding of the event.</w:t>
-      </w:r>
-      <w:r>
-        <w:rPr>
-          <w:rFonts w:ascii="Arial" w:hAnsi="Arial" w:cs="Arial"/>
-          <w:b/>
-        </w:rPr>
-        <w:t>(NC2)</w:t>
+        <w:t xml:space="preserve"> were useful to anyone looking to plan trips and it has a thumbnail to give a bit more information/understanding of the </w:t>
+      </w:r>
+      <w:r>
+        <w:rPr>
+          <w:rFonts w:ascii="Arial" w:hAnsi="Arial" w:cs="Arial"/>
+        </w:rPr>
+        <w:t>event.</w:t>
+      </w:r>
+      <w:r>
+        <w:rPr>
+          <w:rFonts w:ascii="Arial" w:hAnsi="Arial" w:cs="Arial"/>
+          <w:b/>
+        </w:rPr>
+        <w:t xml:space="preserve"> (</w:t>
+      </w:r>
+      <w:r>
+        <w:rPr>
+          <w:rFonts w:ascii="Arial" w:hAnsi="Arial" w:cs="Arial"/>
+          <w:b/>
+        </w:rPr>
+        <w:t>NC2)</w:t>
       </w:r>
       <w:r>
         <w:rPr>
@@ -6091,7 +6199,21 @@
         <w:rPr>
           <w:rFonts w:ascii="Arial" w:hAnsi="Arial" w:cs="Arial"/>
         </w:rPr>
-        <w:t>After researching other apps that would be similar to ours it allowed us to gain an understanding of what features would be good to add to our building app, such as clear navigation and a well-integrated search feature and also what things to try and avoid such as not having too much information in one place or making the design very basic. This allowed us to move on to create features that we would want to add.</w:t>
+        <w:t xml:space="preserve">After researching other apps that would be </w:t>
+      </w:r>
+      <w:proofErr w:type="gramStart"/>
+      <w:r>
+        <w:rPr>
+          <w:rFonts w:ascii="Arial" w:hAnsi="Arial" w:cs="Arial"/>
+        </w:rPr>
+        <w:t>similar to</w:t>
+      </w:r>
+      <w:proofErr w:type="gramEnd"/>
+      <w:r>
+        <w:rPr>
+          <w:rFonts w:ascii="Arial" w:hAnsi="Arial" w:cs="Arial"/>
+        </w:rPr>
+        <w:t xml:space="preserve"> ours it allowed us to gain an understanding of what features would be good to add to our building app, such as clear navigation and a well-integrated search feature and also what things to try and avoid such as not having too much information in one place or making the design very basic. This allowed us to move on to create features that we would want to add.</w:t>
       </w:r>
     </w:p>
     <w:p>
@@ -6206,7 +6328,7 @@
                     </pic:cNvPicPr>
                   </pic:nvPicPr>
                   <pic:blipFill>
-                    <a:blip r:embed="rId9" cstate="print">
+                    <a:blip r:embed="rId12" cstate="print">
                       <a:extLst>
                         <a:ext uri="{28A0092B-C50C-407E-A947-70E740481C1C}">
                           <a14:useLocalDpi xmlns:a14="http://schemas.microsoft.com/office/drawing/2010/main" val="0"/>
@@ -6449,7 +6571,7 @@
                     </pic:cNvPicPr>
                   </pic:nvPicPr>
                   <pic:blipFill>
-                    <a:blip r:embed="rId10" cstate="print">
+                    <a:blip r:embed="rId13" cstate="print">
                       <a:extLst>
                         <a:ext uri="{28A0092B-C50C-407E-A947-70E740481C1C}">
                           <a14:useLocalDpi xmlns:a14="http://schemas.microsoft.com/office/drawing/2010/main" val="0"/>
@@ -6669,7 +6791,7 @@
                     </pic:cNvPicPr>
                   </pic:nvPicPr>
                   <pic:blipFill>
-                    <a:blip r:embed="rId11" cstate="print">
+                    <a:blip r:embed="rId14" cstate="print">
                       <a:extLst>
                         <a:ext uri="{28A0092B-C50C-407E-A947-70E740481C1C}">
                           <a14:useLocalDpi xmlns:a14="http://schemas.microsoft.com/office/drawing/2010/main" val="0"/>
@@ -6946,7 +7068,7 @@
                     <pic:cNvPicPr/>
                   </pic:nvPicPr>
                   <pic:blipFill>
-                    <a:blip r:embed="rId12">
+                    <a:blip r:embed="rId15">
                       <a:extLst>
                         <a:ext uri="{28A0092B-C50C-407E-A947-70E740481C1C}">
                           <a14:useLocalDpi xmlns:a14="http://schemas.microsoft.com/office/drawing/2010/main" val="0"/>
@@ -7008,7 +7130,7 @@
                     <pic:cNvPicPr/>
                   </pic:nvPicPr>
                   <pic:blipFill>
-                    <a:blip r:embed="rId13">
+                    <a:blip r:embed="rId16">
                       <a:extLst>
                         <a:ext uri="{28A0092B-C50C-407E-A947-70E740481C1C}">
                           <a14:useLocalDpi xmlns:a14="http://schemas.microsoft.com/office/drawing/2010/main" val="0"/>
@@ -7333,7 +7455,7 @@
                     <pic:cNvPicPr/>
                   </pic:nvPicPr>
                   <pic:blipFill>
-                    <a:blip r:embed="rId14">
+                    <a:blip r:embed="rId17">
                       <a:extLst>
                         <a:ext uri="{28A0092B-C50C-407E-A947-70E740481C1C}">
                           <a14:useLocalDpi xmlns:a14="http://schemas.microsoft.com/office/drawing/2010/main" val="0"/>
@@ -7484,7 +7606,7 @@
           <w:sz w:val="22"/>
         </w:rPr>
       </w:pPr>
-      <w:bookmarkStart w:id="9" w:name="_Toc2776758"/>
+      <w:bookmarkStart w:id="10" w:name="_Toc2776758"/>
       <w:r>
         <w:rPr>
           <w:rFonts w:ascii="Arial" w:hAnsi="Arial" w:cs="Arial"/>
@@ -7510,7 +7632,7 @@
         <w:lastRenderedPageBreak/>
         <w:t>Analysis</w:t>
       </w:r>
-      <w:bookmarkEnd w:id="9"/>
+      <w:bookmarkEnd w:id="10"/>
     </w:p>
     <w:p>
       <w:pPr>
@@ -7636,46 +7758,74 @@
           <w:rFonts w:ascii="Arial" w:hAnsi="Arial" w:cs="Arial"/>
         </w:rPr>
       </w:pPr>
-      <w:bookmarkStart w:id="10" w:name="_Toc2776759"/>
+      <w:bookmarkStart w:id="11" w:name="_Toc2776759"/>
       <w:r>
         <w:rPr>
           <w:rFonts w:ascii="Arial" w:hAnsi="Arial" w:cs="Arial"/>
         </w:rPr>
         <w:t>Project purpose</w:t>
       </w:r>
-      <w:bookmarkEnd w:id="10"/>
-    </w:p>
-    <w:p>
-      <w:pPr>
-        <w:rPr>
-          <w:rFonts w:ascii="Arial" w:hAnsi="Arial" w:cs="Arial"/>
-        </w:rPr>
-      </w:pPr>
-      <w:r>
-        <w:rPr>
-          <w:rFonts w:ascii="Arial" w:hAnsi="Arial" w:cs="Arial"/>
-        </w:rPr>
-        <w:t>The Urban Sciences Building (USB) is the home of The School of Computing at Newcastle University. The USB is in need of a mobile application that can act as a tour guide around the building for anyone visiting or working there. This project aims to build a mobile application to satisfy that need. The proposed project will run on the Android mobile operating system and will be available to download from the Google Play Store.</w:t>
-      </w:r>
-    </w:p>
-    <w:p>
-      <w:pPr>
-        <w:rPr>
-          <w:rFonts w:ascii="Arial" w:hAnsi="Arial" w:cs="Arial"/>
-        </w:rPr>
-      </w:pPr>
-    </w:p>
-    <w:p>
-      <w:pPr>
-        <w:rPr>
-          <w:rFonts w:ascii="Arial" w:hAnsi="Arial" w:cs="Arial"/>
-        </w:rPr>
-      </w:pPr>
-      <w:r>
-        <w:rPr>
-          <w:rFonts w:ascii="Arial" w:hAnsi="Arial" w:cs="Arial"/>
-        </w:rPr>
-        <w:t>The goal is that this application will provide an easy and efficient way to gather information about the USB, without having to go online to a website, thus improving portability of information. Having information readily available to a user anywhere they go is crucial as it is easy to access and allows for peace of mind that any information they need will always be available. Having the application available to download from the Google Play Store will also allow multiple users to have access to the same information, removing the need to have one person per group being the information hub. The application will be free for anyone to download and will not be age-restricted.</w:t>
+      <w:bookmarkEnd w:id="11"/>
+    </w:p>
+    <w:p>
+      <w:pPr>
+        <w:rPr>
+          <w:rFonts w:ascii="Arial" w:hAnsi="Arial" w:cs="Arial"/>
+        </w:rPr>
+      </w:pPr>
+      <w:r>
+        <w:rPr>
+          <w:rFonts w:ascii="Arial" w:hAnsi="Arial" w:cs="Arial"/>
+        </w:rPr>
+        <w:t xml:space="preserve">The Urban Sciences Building (USB) is the home of The School of Computing at Newcastle University. The USB </w:t>
+      </w:r>
+      <w:proofErr w:type="gramStart"/>
+      <w:r>
+        <w:rPr>
+          <w:rFonts w:ascii="Arial" w:hAnsi="Arial" w:cs="Arial"/>
+        </w:rPr>
+        <w:t>is in need of</w:t>
+      </w:r>
+      <w:proofErr w:type="gramEnd"/>
+      <w:r>
+        <w:rPr>
+          <w:rFonts w:ascii="Arial" w:hAnsi="Arial" w:cs="Arial"/>
+        </w:rPr>
+        <w:t xml:space="preserve"> a mobile application that can act as a tour guide around the building for anyone visiting or working there. This project aims to build a mobile application to satisfy that need. The proposed project will run on the Android mobile operating system and will be available to download from the Google Play Store.</w:t>
+      </w:r>
+    </w:p>
+    <w:p>
+      <w:pPr>
+        <w:rPr>
+          <w:rFonts w:ascii="Arial" w:hAnsi="Arial" w:cs="Arial"/>
+        </w:rPr>
+      </w:pPr>
+    </w:p>
+    <w:p>
+      <w:pPr>
+        <w:rPr>
+          <w:rFonts w:ascii="Arial" w:hAnsi="Arial" w:cs="Arial"/>
+        </w:rPr>
+      </w:pPr>
+      <w:r>
+        <w:rPr>
+          <w:rFonts w:ascii="Arial" w:hAnsi="Arial" w:cs="Arial"/>
+        </w:rPr>
+        <w:t xml:space="preserve">The goal is that this application will provide an easy and efficient way to gather information about the USB, without having to go online to a website, thus improving portability of information. Having information readily available to a user anywhere they go is crucial as it is easy to access and allows for peace of mind that any </w:t>
+      </w:r>
+      <w:proofErr w:type="gramStart"/>
+      <w:r>
+        <w:rPr>
+          <w:rFonts w:ascii="Arial" w:hAnsi="Arial" w:cs="Arial"/>
+        </w:rPr>
+        <w:t>information</w:t>
+      </w:r>
+      <w:proofErr w:type="gramEnd"/>
+      <w:r>
+        <w:rPr>
+          <w:rFonts w:ascii="Arial" w:hAnsi="Arial" w:cs="Arial"/>
+        </w:rPr>
+        <w:t xml:space="preserve"> they need will always be available. Having the application available to download from the Google Play Store will also allow multiple users to have access to the same information, removing the need to have one person per group being the information hub. The application will be free for anyone to download and will not be age-restricted.</w:t>
       </w:r>
     </w:p>
     <w:p>
@@ -7775,7 +7925,23 @@
           <w:rFonts w:ascii="Arial" w:hAnsi="Arial" w:cs="Arial"/>
           <w:color w:val="000000" w:themeColor="text1"/>
         </w:rPr>
-        <w:t>to transfer their knowledge of other computer software to the USB app. For example, by using a recognisable search icon on the search bar, the functionality of that button</w:t>
+        <w:t xml:space="preserve">to transfer their knowledge of </w:t>
+      </w:r>
+      <w:proofErr w:type="gramStart"/>
+      <w:r>
+        <w:rPr>
+          <w:rFonts w:ascii="Arial" w:hAnsi="Arial" w:cs="Arial"/>
+          <w:color w:val="000000" w:themeColor="text1"/>
+        </w:rPr>
+        <w:t>other</w:t>
+      </w:r>
+      <w:proofErr w:type="gramEnd"/>
+      <w:r>
+        <w:rPr>
+          <w:rFonts w:ascii="Arial" w:hAnsi="Arial" w:cs="Arial"/>
+          <w:color w:val="000000" w:themeColor="text1"/>
+        </w:rPr>
+        <w:t xml:space="preserve"> computer software to the USB app. For example, by using a recognisable search icon on the search bar, the functionality of that button</w:t>
       </w:r>
       <w:r>
         <w:rPr>
@@ -7844,7 +8010,19 @@
         <w:rPr>
           <w:rFonts w:ascii="Arial" w:hAnsi="Arial" w:cs="Arial"/>
         </w:rPr>
-        <w:t>The application should also be designed to have a colour schemed without any colour clashes and with an option to change text size to improve readability. This will allow colour blind users to use the app as well as those with partial blindness who need larger text on their screen</w:t>
+        <w:t>The application should also be designed to have a colour schem</w:t>
+      </w:r>
+      <w:r>
+        <w:rPr>
+          <w:rFonts w:ascii="Arial" w:hAnsi="Arial" w:cs="Arial"/>
+        </w:rPr>
+        <w:t>e</w:t>
+      </w:r>
+      <w:r>
+        <w:rPr>
+          <w:rFonts w:ascii="Arial" w:hAnsi="Arial" w:cs="Arial"/>
+        </w:rPr>
+        <w:t xml:space="preserve"> without any colour clashes and with an option to change text size to improve readability. This will allow colour blind users to use the app as well as those with partial blindness who need larger text on their screen</w:t>
       </w:r>
       <w:r>
         <w:rPr>
@@ -7966,14 +8144,14 @@
           <w:rFonts w:ascii="Arial" w:hAnsi="Arial" w:cs="Arial"/>
         </w:rPr>
       </w:pPr>
-      <w:bookmarkStart w:id="11" w:name="_Toc2776760"/>
+      <w:bookmarkStart w:id="12" w:name="_Toc2776760"/>
       <w:r>
         <w:rPr>
           <w:rFonts w:ascii="Arial" w:hAnsi="Arial" w:cs="Arial"/>
         </w:rPr>
         <w:t>Roles and Deliverables</w:t>
       </w:r>
-      <w:bookmarkEnd w:id="11"/>
+      <w:bookmarkEnd w:id="12"/>
     </w:p>
     <w:p>
       <w:pPr>
@@ -7986,14 +8164,14 @@
           <w:rFonts w:ascii="Arial" w:hAnsi="Arial" w:cs="Arial"/>
         </w:rPr>
       </w:pPr>
-      <w:bookmarkStart w:id="12" w:name="_Toc2776761"/>
+      <w:bookmarkStart w:id="13" w:name="_Toc2776761"/>
       <w:r>
         <w:rPr>
           <w:rFonts w:ascii="Arial" w:hAnsi="Arial" w:cs="Arial"/>
         </w:rPr>
         <w:t>Roles</w:t>
       </w:r>
-      <w:bookmarkEnd w:id="12"/>
+      <w:bookmarkEnd w:id="13"/>
     </w:p>
     <w:p>
       <w:pPr>
@@ -8218,7 +8396,21 @@
         <w:rPr>
           <w:rFonts w:ascii="Arial" w:hAnsi="Arial" w:cs="Arial"/>
         </w:rPr>
-        <w:t>Lead Programmer– Lead force behind developing the application detailed in our specification. They are in charge of designating tasks to all the junior programmers and overseeing the project, making sure everything is coming along at a good pace. They may also help the junior programmers with some tasks while contributing to the program themselves.</w:t>
+        <w:t xml:space="preserve">Lead Programmer– Lead force behind developing the application detailed in our specification. They </w:t>
+      </w:r>
+      <w:proofErr w:type="gramStart"/>
+      <w:r>
+        <w:rPr>
+          <w:rFonts w:ascii="Arial" w:hAnsi="Arial" w:cs="Arial"/>
+        </w:rPr>
+        <w:t>are in charge of</w:t>
+      </w:r>
+      <w:proofErr w:type="gramEnd"/>
+      <w:r>
+        <w:rPr>
+          <w:rFonts w:ascii="Arial" w:hAnsi="Arial" w:cs="Arial"/>
+        </w:rPr>
+        <w:t xml:space="preserve"> designating tasks to all the junior programmers and overseeing the project, making sure everything is coming along at a good pace. They may also help the junior programmers with some tasks while contributing to the program themselves.</w:t>
       </w:r>
     </w:p>
     <w:p>
@@ -8259,6 +8451,12 @@
         </w:rPr>
         <w:t xml:space="preserve"> document the use of the app itself. They will also help the Junior Documenters with their work when needed</w:t>
       </w:r>
+      <w:r>
+        <w:rPr>
+          <w:rFonts w:ascii="Arial" w:hAnsi="Arial" w:cs="Arial"/>
+        </w:rPr>
+        <w:t>.</w:t>
+      </w:r>
     </w:p>
     <w:p>
       <w:pPr>
@@ -8283,11 +8481,32 @@
         <w:rPr>
           <w:rFonts w:ascii="Arial" w:hAnsi="Arial" w:cs="Arial"/>
         </w:rPr>
-        <w:t>Lead Designer – Lead force behind the design of the app itself, creating mock-ups for the app and also helping the program with various aspects related to the user interface of the app. Works closely with assistant designers to discuss ideas for different aspects of design</w:t>
-      </w:r>
-    </w:p>
-    <w:p>
-      <w:pPr>
+        <w:t xml:space="preserve">Lead Designer – Lead force behind the design of the app itself, creating mock-ups for the app </w:t>
+      </w:r>
+      <w:proofErr w:type="gramStart"/>
+      <w:r>
+        <w:rPr>
+          <w:rFonts w:ascii="Arial" w:hAnsi="Arial" w:cs="Arial"/>
+        </w:rPr>
+        <w:t>and also</w:t>
+      </w:r>
+      <w:proofErr w:type="gramEnd"/>
+      <w:r>
+        <w:rPr>
+          <w:rFonts w:ascii="Arial" w:hAnsi="Arial" w:cs="Arial"/>
+        </w:rPr>
+        <w:t xml:space="preserve"> helping the program with various aspects related to the user interface of the app. Works closely with assistant designers to discuss ideas for different aspects of design</w:t>
+      </w:r>
+      <w:r>
+        <w:rPr>
+          <w:rFonts w:ascii="Arial" w:hAnsi="Arial" w:cs="Arial"/>
+        </w:rPr>
+        <w:t>.</w:t>
+      </w:r>
+    </w:p>
+    <w:p>
+      <w:pPr>
+        <w:pStyle w:val="ListParagraph"/>
         <w:rPr>
           <w:rFonts w:ascii="Arial" w:hAnsi="Arial" w:cs="Arial"/>
         </w:rPr>
@@ -8305,19 +8524,117 @@
           <w:rFonts w:ascii="Arial" w:hAnsi="Arial" w:cs="Arial"/>
         </w:rPr>
       </w:pPr>
-      <w:r>
-        <w:rPr>
-          <w:rFonts w:ascii="Arial" w:hAnsi="Arial" w:cs="Arial"/>
-        </w:rPr>
-        <w:t>Lead Web Designer – Lead force behind the design of the app’s promotional website, doing the main design of the website in conjunction with the design team and deciding on the layout of the webpage itself. Works closely with the junior web designers to create the website’s content and styling.</w:t>
-      </w:r>
-    </w:p>
-    <w:p>
-      <w:pPr>
-        <w:rPr>
-          <w:rFonts w:ascii="Arial" w:hAnsi="Arial" w:cs="Arial"/>
-        </w:rPr>
-      </w:pPr>
+      <w:commentRangeStart w:id="14"/>
+      <w:r>
+        <w:rPr>
+          <w:rFonts w:ascii="Arial" w:hAnsi="Arial" w:cs="Arial"/>
+        </w:rPr>
+        <w:t xml:space="preserve">Lead Tester </w:t>
+      </w:r>
+      <w:r>
+        <w:rPr>
+          <w:rFonts w:ascii="Arial" w:hAnsi="Arial" w:cs="Arial"/>
+        </w:rPr>
+        <w:t xml:space="preserve">– Lead force behind the </w:t>
+      </w:r>
+      <w:r>
+        <w:rPr>
+          <w:rFonts w:ascii="Arial" w:hAnsi="Arial" w:cs="Arial"/>
+        </w:rPr>
+        <w:t>testing</w:t>
+      </w:r>
+      <w:r>
+        <w:rPr>
+          <w:rFonts w:ascii="Arial" w:hAnsi="Arial" w:cs="Arial"/>
+        </w:rPr>
+        <w:t xml:space="preserve"> of the app, </w:t>
+      </w:r>
+      <w:r>
+        <w:rPr>
+          <w:rFonts w:ascii="Arial" w:hAnsi="Arial" w:cs="Arial"/>
+        </w:rPr>
+        <w:t>overseeing planning for the testing</w:t>
+      </w:r>
+      <w:r>
+        <w:rPr>
+          <w:rFonts w:ascii="Arial" w:hAnsi="Arial" w:cs="Arial"/>
+        </w:rPr>
+        <w:t xml:space="preserve"> and</w:t>
+      </w:r>
+      <w:r>
+        <w:rPr>
+          <w:rFonts w:ascii="Arial" w:hAnsi="Arial" w:cs="Arial"/>
+        </w:rPr>
+        <w:t xml:space="preserve"> </w:t>
+      </w:r>
+      <w:r>
+        <w:rPr>
+          <w:rFonts w:ascii="Arial" w:hAnsi="Arial" w:cs="Arial"/>
+        </w:rPr>
+        <w:t xml:space="preserve">working with implementation </w:t>
+      </w:r>
+      <w:r>
+        <w:rPr>
+          <w:rFonts w:ascii="Arial" w:hAnsi="Arial" w:cs="Arial"/>
+        </w:rPr>
+        <w:t>team to successfully test the app</w:t>
+      </w:r>
+      <w:r>
+        <w:rPr>
+          <w:rFonts w:ascii="Arial" w:hAnsi="Arial" w:cs="Arial"/>
+        </w:rPr>
+        <w:t xml:space="preserve">. Works closely with assistant </w:t>
+      </w:r>
+      <w:r>
+        <w:rPr>
+          <w:rFonts w:ascii="Arial" w:hAnsi="Arial" w:cs="Arial"/>
+        </w:rPr>
+        <w:t>testers</w:t>
+      </w:r>
+      <w:r>
+        <w:rPr>
+          <w:rFonts w:ascii="Arial" w:hAnsi="Arial" w:cs="Arial"/>
+        </w:rPr>
+        <w:t xml:space="preserve"> to </w:t>
+      </w:r>
+      <w:r>
+        <w:rPr>
+          <w:rFonts w:ascii="Arial" w:hAnsi="Arial" w:cs="Arial"/>
+        </w:rPr>
+        <w:t>create new test cases and carry out the tests with various</w:t>
+      </w:r>
+      <w:r>
+        <w:rPr>
+          <w:rFonts w:ascii="Arial" w:hAnsi="Arial" w:cs="Arial"/>
+        </w:rPr>
+        <w:t xml:space="preserve"> phone</w:t>
+      </w:r>
+      <w:r>
+        <w:rPr>
+          <w:rFonts w:ascii="Arial" w:hAnsi="Arial" w:cs="Arial"/>
+        </w:rPr>
+        <w:t xml:space="preserve"> devices</w:t>
+      </w:r>
+      <w:r>
+        <w:rPr>
+          <w:rFonts w:ascii="Arial" w:hAnsi="Arial" w:cs="Arial"/>
+        </w:rPr>
+        <w:t>.</w:t>
+      </w:r>
+    </w:p>
+    <w:commentRangeEnd w:id="14"/>
+    <w:p>
+      <w:pPr>
+        <w:rPr>
+          <w:rFonts w:ascii="Arial" w:hAnsi="Arial" w:cs="Arial"/>
+        </w:rPr>
+      </w:pPr>
+      <w:r>
+        <w:rPr>
+          <w:rStyle w:val="CommentReference"/>
+        </w:rPr>
+        <w:commentReference w:id="14"/>
+      </w:r>
     </w:p>
     <w:p>
       <w:pPr>
@@ -8335,7 +8652,7 @@
         <w:rPr>
           <w:rFonts w:ascii="Arial" w:hAnsi="Arial" w:cs="Arial"/>
         </w:rPr>
-        <w:t>Junior/Assistant Roles – Assisting the lead roles with the development of their respective field, be it programming, documenting, etc. These include: Junior Programmer, Junior Web Designer, Assistant Designer and Assistant Documenter.</w:t>
+        <w:t>Lead Web Designer – Lead force behind the design of the app’s promotional website, doing the main design of the website in conjunction with the design team and deciding on the layout of the webpage itself. Works closely with the junior web designers to create the website’s content and styling.</w:t>
       </w:r>
     </w:p>
     <w:p>
@@ -8361,6 +8678,32 @@
         <w:rPr>
           <w:rFonts w:ascii="Arial" w:hAnsi="Arial" w:cs="Arial"/>
         </w:rPr>
+        <w:t>Junior/Assistant Roles – Assisting the lead roles with the development of their respective field, be it programming, documenting, etc. These include: Junior Programmer, Junior Web Designer, Assistant Designer and Assistant Documenter.</w:t>
+      </w:r>
+    </w:p>
+    <w:p>
+      <w:pPr>
+        <w:rPr>
+          <w:rFonts w:ascii="Arial" w:hAnsi="Arial" w:cs="Arial"/>
+        </w:rPr>
+      </w:pPr>
+    </w:p>
+    <w:p>
+      <w:pPr>
+        <w:pStyle w:val="ListParagraph"/>
+        <w:numPr>
+          <w:ilvl w:val="0"/>
+          <w:numId w:val="12"/>
+        </w:numPr>
+        <w:ind w:left="360"/>
+        <w:rPr>
+          <w:rFonts w:ascii="Arial" w:hAnsi="Arial" w:cs="Arial"/>
+        </w:rPr>
+      </w:pPr>
+      <w:r>
+        <w:rPr>
+          <w:rFonts w:ascii="Arial" w:hAnsi="Arial" w:cs="Arial"/>
+        </w:rPr>
         <w:t xml:space="preserve">Team Leader – Oversees all the different areas to make sure everything is on track, also organises meetings for the team outside of our scheduled weekly meeting and ensures </w:t>
       </w:r>
       <w:r>
@@ -8395,33 +8738,47 @@
           <w:rFonts w:ascii="Arial" w:hAnsi="Arial" w:cs="Arial"/>
         </w:rPr>
       </w:pPr>
-      <w:bookmarkStart w:id="13" w:name="_Toc2776762"/>
+      <w:bookmarkStart w:id="15" w:name="_Toc2776762"/>
       <w:r>
         <w:rPr>
           <w:rFonts w:ascii="Arial" w:hAnsi="Arial" w:cs="Arial"/>
         </w:rPr>
         <w:t>Deliverables</w:t>
       </w:r>
-      <w:bookmarkEnd w:id="13"/>
-    </w:p>
-    <w:p>
-      <w:pPr>
-        <w:rPr>
-          <w:rFonts w:ascii="Arial" w:hAnsi="Arial" w:cs="Arial"/>
-        </w:rPr>
-      </w:pPr>
-    </w:p>
-    <w:p>
-      <w:pPr>
-        <w:rPr>
-          <w:rFonts w:ascii="Arial" w:hAnsi="Arial" w:cs="Arial"/>
-        </w:rPr>
-      </w:pPr>
-      <w:r>
-        <w:rPr>
-          <w:rFonts w:ascii="Arial" w:hAnsi="Arial" w:cs="Arial"/>
-        </w:rPr>
-        <w:t>At the end of our project, we aim to have created a number of different things for our clients to use. These are:</w:t>
+      <w:bookmarkEnd w:id="15"/>
+    </w:p>
+    <w:p>
+      <w:pPr>
+        <w:rPr>
+          <w:rFonts w:ascii="Arial" w:hAnsi="Arial" w:cs="Arial"/>
+        </w:rPr>
+      </w:pPr>
+    </w:p>
+    <w:p>
+      <w:pPr>
+        <w:rPr>
+          <w:rFonts w:ascii="Arial" w:hAnsi="Arial" w:cs="Arial"/>
+        </w:rPr>
+      </w:pPr>
+      <w:r>
+        <w:rPr>
+          <w:rFonts w:ascii="Arial" w:hAnsi="Arial" w:cs="Arial"/>
+        </w:rPr>
+        <w:t xml:space="preserve">At the end of our project, we aim to have created </w:t>
+      </w:r>
+      <w:proofErr w:type="gramStart"/>
+      <w:r>
+        <w:rPr>
+          <w:rFonts w:ascii="Arial" w:hAnsi="Arial" w:cs="Arial"/>
+        </w:rPr>
+        <w:t>a number of</w:t>
+      </w:r>
+      <w:proofErr w:type="gramEnd"/>
+      <w:r>
+        <w:rPr>
+          <w:rFonts w:ascii="Arial" w:hAnsi="Arial" w:cs="Arial"/>
+        </w:rPr>
+        <w:t xml:space="preserve"> different things for our clients to use. These are:</w:t>
       </w:r>
     </w:p>
     <w:p>
@@ -8516,12 +8873,12 @@
           <w:b/>
         </w:rPr>
         <w:sectPr>
-          <w:headerReference w:type="even" r:id="rId15"/>
-          <w:headerReference w:type="default" r:id="rId16"/>
-          <w:footerReference w:type="even" r:id="rId17"/>
-          <w:footerReference w:type="default" r:id="rId18"/>
-          <w:headerReference w:type="first" r:id="rId19"/>
-          <w:footerReference w:type="first" r:id="rId20"/>
+          <w:headerReference w:type="even" r:id="rId18"/>
+          <w:headerReference w:type="default" r:id="rId19"/>
+          <w:footerReference w:type="even" r:id="rId20"/>
+          <w:footerReference w:type="default" r:id="rId21"/>
+          <w:headerReference w:type="first" r:id="rId22"/>
+          <w:footerReference w:type="first" r:id="rId23"/>
           <w:pgSz w:w="12240" w:h="15840" w:code="1"/>
           <w:pgMar w:top="1440" w:right="1224" w:bottom="1440" w:left="1195" w:header="720" w:footer="576" w:gutter="0"/>
           <w:cols w:space="720"/>
@@ -8540,7 +8897,7 @@
           <w:rFonts w:ascii="Arial" w:hAnsi="Arial" w:cs="Arial"/>
         </w:rPr>
       </w:pPr>
-      <w:bookmarkStart w:id="16" w:name="_Toc2776763"/>
+      <w:bookmarkStart w:id="18" w:name="_Toc2776763"/>
       <w:r>
         <w:rPr>
           <w:rFonts w:ascii="Arial" w:hAnsi="Arial" w:cs="Arial"/>
@@ -8572,7 +8929,7 @@
                     <pic:cNvPicPr/>
                   </pic:nvPicPr>
                   <pic:blipFill rotWithShape="1">
-                    <a:blip r:embed="rId21">
+                    <a:blip r:embed="rId24">
                       <a:extLst>
                         <a:ext uri="{28A0092B-C50C-407E-A947-70E740481C1C}">
                           <a14:useLocalDpi xmlns:a14="http://schemas.microsoft.com/office/drawing/2010/main" val="0"/>
@@ -8617,7 +8974,7 @@
         </w:rPr>
         <w:t>Project Plan</w:t>
       </w:r>
-      <w:bookmarkEnd w:id="16"/>
+      <w:bookmarkEnd w:id="18"/>
       <w:r>
         <w:rPr>
           <w:rFonts w:ascii="Arial" w:hAnsi="Arial" w:cs="Arial"/>
@@ -8670,7 +9027,7 @@
                     </pic:cNvPicPr>
                   </pic:nvPicPr>
                   <pic:blipFill rotWithShape="1">
-                    <a:blip r:embed="rId22">
+                    <a:blip r:embed="rId25">
                       <a:extLst>
                         <a:ext uri="{28A0092B-C50C-407E-A947-70E740481C1C}">
                           <a14:useLocalDpi xmlns:a14="http://schemas.microsoft.com/office/drawing/2010/main" val="0"/>
@@ -8737,7 +9094,7 @@
           <w:rFonts w:ascii="Arial" w:hAnsi="Arial" w:cs="Arial"/>
         </w:rPr>
       </w:pPr>
-      <w:bookmarkStart w:id="17" w:name="_Toc2776764"/>
+      <w:bookmarkStart w:id="19" w:name="_Toc2776764"/>
       <w:r>
         <w:rPr>
           <w:rFonts w:ascii="Arial" w:hAnsi="Arial" w:cs="Arial"/>
@@ -8757,7 +9114,7 @@
         </w:rPr>
         <w:t xml:space="preserve"> for developing and running your solution</w:t>
       </w:r>
-      <w:bookmarkEnd w:id="17"/>
+      <w:bookmarkEnd w:id="19"/>
       <w:r>
         <w:rPr>
           <w:rFonts w:ascii="Arial" w:hAnsi="Arial" w:cs="Arial"/>
@@ -8816,14 +9173,12 @@
           <w:rFonts w:ascii="Arial" w:hAnsi="Arial" w:cs="Arial"/>
         </w:rPr>
       </w:pPr>
-      <w:proofErr w:type="spellStart"/>
-      <w:r>
-        <w:rPr>
-          <w:rFonts w:ascii="Arial" w:hAnsi="Arial" w:cs="Arial"/>
-        </w:rPr>
-        <w:t>Github</w:t>
-      </w:r>
-      <w:proofErr w:type="spellEnd"/>
+      <w:r>
+        <w:rPr>
+          <w:rFonts w:ascii="Arial" w:hAnsi="Arial" w:cs="Arial"/>
+        </w:rPr>
+        <w:t>GitHub</w:t>
+      </w:r>
       <w:r>
         <w:rPr>
           <w:rFonts w:ascii="Arial" w:hAnsi="Arial" w:cs="Arial"/>
@@ -8919,7 +9274,19 @@
         <w:rPr>
           <w:rFonts w:ascii="Arial" w:hAnsi="Arial" w:cs="Arial"/>
         </w:rPr>
-        <w:t>that have the capability to run Android studio and to emulate android devices. These computers will be used to program and compile the app as well. They will be connected to the internet so that we can use software such as Microsoft Teams and GitHub where we can share files and communicate with each other.</w:t>
+        <w:t xml:space="preserve">that have the capability to run Android </w:t>
+      </w:r>
+      <w:r>
+        <w:rPr>
+          <w:rFonts w:ascii="Arial" w:hAnsi="Arial" w:cs="Arial"/>
+        </w:rPr>
+        <w:t>S</w:t>
+      </w:r>
+      <w:r>
+        <w:rPr>
+          <w:rFonts w:ascii="Arial" w:hAnsi="Arial" w:cs="Arial"/>
+        </w:rPr>
+        <w:t>tudio and to emulate android devices. These computers will be used to program and compile the app as well. They will be connected to the internet so that we can use software such as Microsoft Teams and GitHub where we can share files and communicate with each other.</w:t>
       </w:r>
     </w:p>
     <w:p>
@@ -8933,14 +9300,14 @@
           <w:rFonts w:ascii="Arial" w:hAnsi="Arial" w:cs="Arial"/>
         </w:rPr>
       </w:pPr>
-      <w:bookmarkStart w:id="18" w:name="_Toc2776765"/>
+      <w:bookmarkStart w:id="20" w:name="_Toc2776765"/>
       <w:r>
         <w:rPr>
           <w:rFonts w:ascii="Arial" w:hAnsi="Arial" w:cs="Arial"/>
         </w:rPr>
         <w:t>Solution requirements</w:t>
       </w:r>
-      <w:bookmarkEnd w:id="18"/>
+      <w:bookmarkEnd w:id="20"/>
     </w:p>
     <w:p>
       <w:pPr>
@@ -8953,10 +9320,10 @@
           <w:rFonts w:ascii="Arial" w:hAnsi="Arial" w:cs="Arial"/>
         </w:rPr>
       </w:pPr>
-      <w:bookmarkStart w:id="19" w:name="_Toc510366071"/>
-      <w:bookmarkStart w:id="20" w:name="_Toc8535685"/>
-      <w:bookmarkStart w:id="21" w:name="_Toc139682816"/>
-      <w:bookmarkStart w:id="22" w:name="_Toc2776766"/>
+      <w:bookmarkStart w:id="21" w:name="_Toc510366071"/>
+      <w:bookmarkStart w:id="22" w:name="_Toc8535685"/>
+      <w:bookmarkStart w:id="23" w:name="_Toc139682816"/>
+      <w:bookmarkStart w:id="24" w:name="_Toc2776766"/>
       <w:r>
         <w:rPr>
           <w:rFonts w:ascii="Arial" w:hAnsi="Arial" w:cs="Arial"/>
@@ -8969,10 +9336,10 @@
         </w:rPr>
         <w:t>unctional Requirements</w:t>
       </w:r>
-      <w:bookmarkEnd w:id="19"/>
-      <w:bookmarkEnd w:id="20"/>
       <w:bookmarkEnd w:id="21"/>
       <w:bookmarkEnd w:id="22"/>
+      <w:bookmarkEnd w:id="23"/>
+      <w:bookmarkEnd w:id="24"/>
     </w:p>
     <w:p>
       <w:pPr>
@@ -9616,6 +9983,7 @@
               <w:rPr>
                 <w:rFonts w:ascii="Arial" w:hAnsi="Arial" w:cs="Arial"/>
               </w:rPr>
+              <w:lastRenderedPageBreak/>
               <w:t>1.</w:t>
             </w:r>
             <w:r>
@@ -9916,15 +10284,7 @@
               <w:rPr>
                 <w:rFonts w:ascii="Arial" w:hAnsi="Arial" w:cs="Arial"/>
               </w:rPr>
-              <w:t>Fu</w:t>
-            </w:r>
-            <w:bookmarkStart w:id="23" w:name="_GoBack"/>
-            <w:bookmarkEnd w:id="23"/>
-            <w:r>
-              <w:rPr>
-                <w:rFonts w:ascii="Arial" w:hAnsi="Arial" w:cs="Arial"/>
-              </w:rPr>
-              <w:t>ll</w:t>
+              <w:t>Full</w:t>
             </w:r>
           </w:p>
         </w:tc>
@@ -10875,9 +11235,9 @@
           <w:rFonts w:ascii="Arial" w:hAnsi="Arial" w:cs="Arial"/>
         </w:rPr>
       </w:pPr>
-      <w:bookmarkStart w:id="24" w:name="_Toc510366070"/>
-      <w:bookmarkStart w:id="25" w:name="_Toc8535684"/>
-      <w:bookmarkStart w:id="26" w:name="_Toc139682818"/>
+      <w:bookmarkStart w:id="25" w:name="_Toc510366070"/>
+      <w:bookmarkStart w:id="26" w:name="_Toc8535684"/>
+      <w:bookmarkStart w:id="27" w:name="_Toc139682818"/>
       <w:r>
         <w:rPr>
           <w:rFonts w:ascii="Arial" w:hAnsi="Arial" w:cs="Arial"/>
@@ -10896,7 +11256,7 @@
           <w:rFonts w:ascii="Arial" w:hAnsi="Arial" w:cs="Arial"/>
         </w:rPr>
       </w:pPr>
-      <w:bookmarkStart w:id="27" w:name="_Toc2776767"/>
+      <w:bookmarkStart w:id="28" w:name="_Toc2776767"/>
       <w:r>
         <w:rPr>
           <w:rFonts w:ascii="Arial" w:hAnsi="Arial" w:cs="Arial"/>
@@ -10904,7 +11264,7 @@
         <w:lastRenderedPageBreak/>
         <w:t>Non-Functional Requirements</w:t>
       </w:r>
-      <w:bookmarkEnd w:id="27"/>
+      <w:bookmarkEnd w:id="28"/>
     </w:p>
     <w:tbl>
       <w:tblPr>
@@ -11951,10 +12311,10 @@
       <w:pPr>
         <w:pStyle w:val="Caption"/>
       </w:pPr>
-      <w:bookmarkStart w:id="28" w:name="_Toc2776768"/>
-      <w:bookmarkEnd w:id="24"/>
+      <w:bookmarkStart w:id="29" w:name="_Toc2776768"/>
       <w:bookmarkEnd w:id="25"/>
       <w:bookmarkEnd w:id="26"/>
+      <w:bookmarkEnd w:id="27"/>
       <w:r>
         <w:br w:type="page"/>
       </w:r>
@@ -11977,12 +12337,12 @@
         <w:lastRenderedPageBreak/>
         <w:t>Other considerations</w:t>
       </w:r>
-      <w:bookmarkStart w:id="29" w:name="_Toc460095617"/>
-      <w:bookmarkStart w:id="30" w:name="_Toc464640786"/>
-      <w:bookmarkStart w:id="31" w:name="_Toc464655401"/>
-      <w:bookmarkStart w:id="32" w:name="_Toc139682826"/>
+      <w:bookmarkStart w:id="30" w:name="_Toc460095617"/>
+      <w:bookmarkStart w:id="31" w:name="_Toc464640786"/>
+      <w:bookmarkStart w:id="32" w:name="_Toc464655401"/>
+      <w:bookmarkStart w:id="33" w:name="_Toc139682826"/>
       <w:bookmarkEnd w:id="6"/>
-      <w:bookmarkEnd w:id="28"/>
+      <w:bookmarkEnd w:id="29"/>
     </w:p>
     <w:p>
       <w:pPr>
@@ -11995,21 +12355,21 @@
           <w:rFonts w:ascii="Arial" w:hAnsi="Arial" w:cs="Arial"/>
         </w:rPr>
       </w:pPr>
-      <w:bookmarkStart w:id="33" w:name="_Toc2776769"/>
+      <w:bookmarkStart w:id="34" w:name="_Toc2776769"/>
       <w:r>
         <w:rPr>
           <w:rFonts w:ascii="Arial" w:hAnsi="Arial" w:cs="Arial"/>
         </w:rPr>
         <w:t>Assumptions</w:t>
       </w:r>
-      <w:bookmarkStart w:id="34" w:name="_Toc464640787"/>
-      <w:bookmarkStart w:id="35" w:name="_Toc464655402"/>
-      <w:bookmarkStart w:id="36" w:name="_Toc139682827"/>
-      <w:bookmarkEnd w:id="29"/>
+      <w:bookmarkStart w:id="35" w:name="_Toc464640787"/>
+      <w:bookmarkStart w:id="36" w:name="_Toc464655402"/>
+      <w:bookmarkStart w:id="37" w:name="_Toc139682827"/>
       <w:bookmarkEnd w:id="30"/>
       <w:bookmarkEnd w:id="31"/>
       <w:bookmarkEnd w:id="32"/>
       <w:bookmarkEnd w:id="33"/>
+      <w:bookmarkEnd w:id="34"/>
     </w:p>
     <w:p>
       <w:pPr>
@@ -12064,7 +12424,21 @@
         <w:rPr>
           <w:rFonts w:asciiTheme="minorBidi" w:hAnsiTheme="minorBidi" w:cstheme="minorBidi"/>
         </w:rPr>
-        <w:t>From our research we can assume that the majority of users will be using an android device which is running versions of Android between 5.0 and 8.0.</w:t>
+        <w:t xml:space="preserve">From our research we can assume that </w:t>
+      </w:r>
+      <w:proofErr w:type="gramStart"/>
+      <w:r>
+        <w:rPr>
+          <w:rFonts w:asciiTheme="minorBidi" w:hAnsiTheme="minorBidi" w:cstheme="minorBidi"/>
+        </w:rPr>
+        <w:t>the majority of</w:t>
+      </w:r>
+      <w:proofErr w:type="gramEnd"/>
+      <w:r>
+        <w:rPr>
+          <w:rFonts w:asciiTheme="minorBidi" w:hAnsiTheme="minorBidi" w:cstheme="minorBidi"/>
+        </w:rPr>
+        <w:t xml:space="preserve"> users will be using an android device which is running versions of Android between 5.0 and 8.0.</w:t>
       </w:r>
     </w:p>
     <w:p>
@@ -12132,7 +12506,7 @@
           <w:rFonts w:ascii="Arial" w:hAnsi="Arial" w:cs="Arial"/>
         </w:rPr>
       </w:pPr>
-      <w:bookmarkStart w:id="37" w:name="_Toc2776770"/>
+      <w:bookmarkStart w:id="38" w:name="_Toc2776770"/>
       <w:r>
         <w:rPr>
           <w:rFonts w:ascii="Arial" w:hAnsi="Arial" w:cs="Arial"/>
@@ -12145,10 +12519,10 @@
         </w:rPr>
         <w:t>onstraints and Dependencies</w:t>
       </w:r>
-      <w:bookmarkEnd w:id="34"/>
       <w:bookmarkEnd w:id="35"/>
       <w:bookmarkEnd w:id="36"/>
       <w:bookmarkEnd w:id="37"/>
+      <w:bookmarkEnd w:id="38"/>
     </w:p>
     <w:p/>
     <w:tbl>
@@ -12240,7 +12614,21 @@
               <w:rPr>
                 <w:rFonts w:asciiTheme="minorBidi" w:hAnsiTheme="minorBidi" w:cstheme="minorBidi"/>
               </w:rPr>
-              <w:t xml:space="preserve">As not all users of the app will be using the exact same phone, the app will have to be designed with that in mind. Due to the fact that it is likely that there will be some users who are using the app with older hardware, </w:t>
+              <w:t xml:space="preserve">As not all users of the app will be using the exact same phone, the app will have to be designed with that in mind. </w:t>
+            </w:r>
+            <w:proofErr w:type="gramStart"/>
+            <w:r>
+              <w:rPr>
+                <w:rFonts w:asciiTheme="minorBidi" w:hAnsiTheme="minorBidi" w:cstheme="minorBidi"/>
+              </w:rPr>
+              <w:t>Due to the fact that</w:t>
+            </w:r>
+            <w:proofErr w:type="gramEnd"/>
+            <w:r>
+              <w:rPr>
+                <w:rFonts w:asciiTheme="minorBidi" w:hAnsiTheme="minorBidi" w:cstheme="minorBidi"/>
+              </w:rPr>
+              <w:t xml:space="preserve"> it is likely that there will be some users who are using the app with older hardware, </w:t>
             </w:r>
             <w:r>
               <w:rPr>
@@ -12324,7 +12712,13 @@
               <w:rPr>
                 <w:rFonts w:asciiTheme="minorBidi" w:hAnsiTheme="minorBidi" w:cstheme="minorBidi"/>
               </w:rPr>
-              <w:t>This however, comes with the downside of partially limiting the potential functionality of the app as we must forgo some features which are made redundant in later versions of Android or newer features that have been added in later versions.</w:t>
+              <w:t>This,</w:t>
+            </w:r>
+            <w:r>
+              <w:rPr>
+                <w:rFonts w:asciiTheme="minorBidi" w:hAnsiTheme="minorBidi" w:cstheme="minorBidi"/>
+              </w:rPr>
+              <w:t xml:space="preserve"> however, comes with the downside of partially limiting the potential functionality of the app as we must forgo some features which are made redundant in later versions of Android or newer features that have been added in later versions.</w:t>
             </w:r>
           </w:p>
         </w:tc>
@@ -12362,21 +12756,47 @@
               <w:rPr>
                 <w:rFonts w:asciiTheme="minorBidi" w:hAnsiTheme="minorBidi" w:cstheme="minorBidi"/>
               </w:rPr>
-              <w:t xml:space="preserve">Creating an app that is both functional and stable is a lengthy process. If not enough time is given to development, some planned features may have to be scrapped as they </w:t>
-            </w:r>
-            <w:proofErr w:type="spellStart"/>
+              <w:t xml:space="preserve">Creating an app that is both functional and stable is a lengthy process. If </w:t>
+            </w:r>
+            <w:proofErr w:type="gramStart"/>
             <w:r>
               <w:rPr>
                 <w:rFonts w:asciiTheme="minorBidi" w:hAnsiTheme="minorBidi" w:cstheme="minorBidi"/>
               </w:rPr>
-              <w:t>can not</w:t>
-            </w:r>
-            <w:proofErr w:type="spellEnd"/>
+              <w:t>not</w:t>
+            </w:r>
+            <w:proofErr w:type="gramEnd"/>
             <w:r>
               <w:rPr>
                 <w:rFonts w:asciiTheme="minorBidi" w:hAnsiTheme="minorBidi" w:cstheme="minorBidi"/>
               </w:rPr>
-              <w:t xml:space="preserve"> be finished on time. If not enough time is given to testing, then you are risking releasing a product with serious issues or bugs that either were never found initially or not enough time was given to properly rectify them.</w:t>
+              <w:t xml:space="preserve"> enough time is given to development, some planned features may have to be scrapped as they </w:t>
+            </w:r>
+            <w:r>
+              <w:rPr>
+                <w:rFonts w:asciiTheme="minorBidi" w:hAnsiTheme="minorBidi" w:cstheme="minorBidi"/>
+              </w:rPr>
+              <w:t>cannot</w:t>
+            </w:r>
+            <w:r>
+              <w:rPr>
+                <w:rFonts w:asciiTheme="minorBidi" w:hAnsiTheme="minorBidi" w:cstheme="minorBidi"/>
+              </w:rPr>
+              <w:t xml:space="preserve"> be finished on time. If </w:t>
+            </w:r>
+            <w:proofErr w:type="gramStart"/>
+            <w:r>
+              <w:rPr>
+                <w:rFonts w:asciiTheme="minorBidi" w:hAnsiTheme="minorBidi" w:cstheme="minorBidi"/>
+              </w:rPr>
+              <w:t>not</w:t>
+            </w:r>
+            <w:proofErr w:type="gramEnd"/>
+            <w:r>
+              <w:rPr>
+                <w:rFonts w:asciiTheme="minorBidi" w:hAnsiTheme="minorBidi" w:cstheme="minorBidi"/>
+              </w:rPr>
+              <w:t xml:space="preserve"> enough time is given to testing, then you are risking releasing a product with serious issues or bugs that either were never found initially or not enough time was given to properly rectify them.</w:t>
             </w:r>
           </w:p>
           <w:p>
@@ -12428,7 +12848,7 @@
           <w:rFonts w:ascii="Arial" w:hAnsi="Arial" w:cs="Arial"/>
         </w:rPr>
       </w:pPr>
-      <w:bookmarkStart w:id="38" w:name="_Toc2776771"/>
+      <w:bookmarkStart w:id="39" w:name="_Toc2776771"/>
       <w:r>
         <w:rPr>
           <w:rFonts w:ascii="Arial" w:hAnsi="Arial" w:cs="Arial"/>
@@ -12436,7 +12856,7 @@
         <w:lastRenderedPageBreak/>
         <w:t>Software Design</w:t>
       </w:r>
-      <w:bookmarkEnd w:id="38"/>
+      <w:bookmarkEnd w:id="39"/>
     </w:p>
     <w:p>
       <w:pPr>
@@ -12449,14 +12869,14 @@
           <w:rFonts w:ascii="Arial" w:hAnsi="Arial" w:cs="Arial"/>
         </w:rPr>
       </w:pPr>
-      <w:bookmarkStart w:id="39" w:name="_Toc2776772"/>
+      <w:bookmarkStart w:id="40" w:name="_Toc2776772"/>
       <w:r>
         <w:rPr>
           <w:rFonts w:ascii="Arial" w:hAnsi="Arial" w:cs="Arial"/>
         </w:rPr>
         <w:t>Overview of what the software will do and not do.</w:t>
       </w:r>
-      <w:bookmarkEnd w:id="39"/>
+      <w:bookmarkEnd w:id="40"/>
     </w:p>
     <w:p>
       <w:pPr>
@@ -12639,7 +13059,39 @@
         <w:rPr>
           <w:rFonts w:ascii="Arial" w:hAnsi="Arial" w:cs="Arial"/>
         </w:rPr>
-        <w:t>. There will be a dark mode and preferences for things like font size. These settings will also be saved as text files on the device.</w:t>
+        <w:t xml:space="preserve">. </w:t>
+      </w:r>
+      <w:commentRangeStart w:id="41"/>
+      <w:r>
+        <w:rPr>
+          <w:rFonts w:ascii="Arial" w:hAnsi="Arial" w:cs="Arial"/>
+        </w:rPr>
+        <w:t xml:space="preserve">There will be a dark mode </w:t>
+      </w:r>
+      <w:commentRangeEnd w:id="41"/>
+      <w:r>
+        <w:rPr>
+          <w:rStyle w:val="CommentReference"/>
+        </w:rPr>
+        <w:commentReference w:id="41"/>
+      </w:r>
+      <w:r>
+        <w:rPr>
+          <w:rFonts w:ascii="Arial" w:hAnsi="Arial" w:cs="Arial"/>
+        </w:rPr>
+        <w:t xml:space="preserve">and preferences for </w:t>
+      </w:r>
+      <w:r>
+        <w:rPr>
+          <w:rFonts w:ascii="Arial" w:hAnsi="Arial" w:cs="Arial"/>
+        </w:rPr>
+        <w:t>options</w:t>
+      </w:r>
+      <w:r>
+        <w:rPr>
+          <w:rFonts w:ascii="Arial" w:hAnsi="Arial" w:cs="Arial"/>
+        </w:rPr>
+        <w:t xml:space="preserve"> like font size. These settings will also be saved as text files on the device.</w:t>
       </w:r>
     </w:p>
     <w:p>
@@ -12697,14 +13149,28 @@
           <w:rFonts w:ascii="Arial" w:hAnsi="Arial" w:cs="Arial"/>
         </w:rPr>
       </w:pPr>
-      <w:bookmarkStart w:id="40" w:name="_Toc2776773"/>
-      <w:r>
-        <w:rPr>
-          <w:rFonts w:ascii="Arial" w:hAnsi="Arial" w:cs="Arial"/>
-        </w:rPr>
-        <w:t>Modifications in light of comments made or changes deemed necessary</w:t>
-      </w:r>
-      <w:bookmarkEnd w:id="40"/>
+      <w:bookmarkStart w:id="42" w:name="_Toc2776773"/>
+      <w:r>
+        <w:rPr>
+          <w:rFonts w:ascii="Arial" w:hAnsi="Arial" w:cs="Arial"/>
+        </w:rPr>
+        <w:t xml:space="preserve">Modifications </w:t>
+      </w:r>
+      <w:proofErr w:type="gramStart"/>
+      <w:r>
+        <w:rPr>
+          <w:rFonts w:ascii="Arial" w:hAnsi="Arial" w:cs="Arial"/>
+        </w:rPr>
+        <w:t>in light of</w:t>
+      </w:r>
+      <w:proofErr w:type="gramEnd"/>
+      <w:r>
+        <w:rPr>
+          <w:rFonts w:ascii="Arial" w:hAnsi="Arial" w:cs="Arial"/>
+        </w:rPr>
+        <w:t xml:space="preserve"> comments made or changes deemed necessary</w:t>
+      </w:r>
+      <w:bookmarkEnd w:id="42"/>
     </w:p>
     <w:p>
       <w:pPr>
@@ -12846,7 +13312,7 @@
           <w:rFonts w:ascii="Arial" w:hAnsi="Arial" w:cs="Arial"/>
         </w:rPr>
       </w:pPr>
-      <w:bookmarkStart w:id="41" w:name="_Toc2776774"/>
+      <w:bookmarkStart w:id="43" w:name="_Toc2776774"/>
       <w:r>
         <w:rPr>
           <w:rFonts w:ascii="Arial" w:hAnsi="Arial" w:cs="Arial"/>
@@ -12854,7 +13320,7 @@
         <w:lastRenderedPageBreak/>
         <w:t xml:space="preserve">System Architecture </w:t>
       </w:r>
-      <w:bookmarkEnd w:id="41"/>
+      <w:bookmarkEnd w:id="43"/>
     </w:p>
     <w:p>
       <w:pPr>
@@ -13005,7 +13471,7 @@
                     </pic:cNvPicPr>
                   </pic:nvPicPr>
                   <pic:blipFill>
-                    <a:blip r:embed="rId23">
+                    <a:blip r:embed="rId26">
                       <a:extLst>
                         <a:ext uri="{28A0092B-C50C-407E-A947-70E740481C1C}">
                           <a14:useLocalDpi xmlns:a14="http://schemas.microsoft.com/office/drawing/2010/main" val="0"/>
@@ -13189,14 +13655,14 @@
           <w:rFonts w:ascii="Arial" w:hAnsi="Arial" w:cs="Arial"/>
         </w:rPr>
       </w:pPr>
-      <w:bookmarkStart w:id="42" w:name="_Toc2776775"/>
+      <w:bookmarkStart w:id="44" w:name="_Toc2776775"/>
       <w:r>
         <w:rPr>
           <w:rFonts w:ascii="Arial" w:hAnsi="Arial" w:cs="Arial"/>
         </w:rPr>
         <w:t>High level overview of how the functionality and responsibilities of the system are partitioned and assigned to components (deployment diagram, component diagram)</w:t>
       </w:r>
-      <w:bookmarkEnd w:id="42"/>
+      <w:bookmarkEnd w:id="44"/>
     </w:p>
     <w:p/>
     <w:p>
@@ -13327,7 +13793,7 @@
                     <pic:cNvPicPr/>
                   </pic:nvPicPr>
                   <pic:blipFill rotWithShape="1">
-                    <a:blip r:embed="rId24" cstate="print">
+                    <a:blip r:embed="rId27" cstate="print">
                       <a:extLst>
                         <a:ext uri="{28A0092B-C50C-407E-A947-70E740481C1C}">
                           <a14:useLocalDpi xmlns:a14="http://schemas.microsoft.com/office/drawing/2010/main" val="0"/>
@@ -13471,63 +13937,23 @@
     </w:p>
     <w:p>
       <w:pPr>
+        <w:rPr>
+          <w:b/>
+        </w:rPr>
+      </w:pPr>
+    </w:p>
+    <w:p>
+      <w:pPr>
         <w:ind w:firstLine="720"/>
         <w:rPr>
           <w:b/>
         </w:rPr>
       </w:pPr>
-    </w:p>
-    <w:p>
-      <w:pPr>
-        <w:ind w:firstLine="720"/>
-        <w:rPr>
-          <w:b/>
-        </w:rPr>
-      </w:pPr>
-    </w:p>
-    <w:p>
-      <w:pPr>
-        <w:ind w:firstLine="720"/>
-        <w:rPr>
-          <w:b/>
-        </w:rPr>
-      </w:pPr>
-    </w:p>
-    <w:p>
-      <w:pPr>
-        <w:ind w:firstLine="720"/>
-        <w:rPr>
-          <w:b/>
-        </w:rPr>
-      </w:pPr>
-    </w:p>
-    <w:p>
-      <w:pPr>
-        <w:ind w:firstLine="720"/>
-        <w:rPr>
-          <w:b/>
-        </w:rPr>
-      </w:pPr>
-    </w:p>
-    <w:p>
-      <w:pPr>
-        <w:ind w:firstLine="720"/>
-        <w:rPr>
-          <w:b/>
-        </w:rPr>
-      </w:pPr>
-    </w:p>
-    <w:p>
-      <w:pPr>
-        <w:ind w:firstLine="720"/>
-        <w:rPr>
-          <w:b/>
-        </w:rPr>
-      </w:pPr>
-      <w:r>
-        <w:rPr>
-          <w:b/>
-        </w:rPr>
+      <w:r>
+        <w:rPr>
+          <w:b/>
+        </w:rPr>
+        <w:lastRenderedPageBreak/>
         <w:t>Component Diagram</w:t>
       </w:r>
     </w:p>
@@ -13576,7 +14002,7 @@
                     </pic:cNvPicPr>
                   </pic:nvPicPr>
                   <pic:blipFill rotWithShape="1">
-                    <a:blip r:embed="rId25" cstate="print">
+                    <a:blip r:embed="rId28" cstate="print">
                       <a:extLst>
                         <a:ext uri="{28A0092B-C50C-407E-A947-70E740481C1C}">
                           <a14:useLocalDpi xmlns:a14="http://schemas.microsoft.com/office/drawing/2010/main" val="0"/>
@@ -13766,7 +14192,7 @@
                     </pic:cNvPicPr>
                   </pic:nvPicPr>
                   <pic:blipFill>
-                    <a:blip r:embed="rId26">
+                    <a:blip r:embed="rId29">
                       <a:extLst>
                         <a:ext uri="{28A0092B-C50C-407E-A947-70E740481C1C}">
                           <a14:useLocalDpi xmlns:a14="http://schemas.microsoft.com/office/drawing/2010/main" val="0"/>
@@ -13976,15 +14402,7 @@
                         <w:txbxContent>
                           <w:p>
                             <w:r>
-                              <w:t xml:space="preserve">Component diagram for the Tutors feature of the application shows that a list of tutors will be given to the user and they are then required to make a </w:t>
-                            </w:r>
-                            <w:proofErr w:type="spellStart"/>
-                            <w:r>
-                              <w:t>a</w:t>
-                            </w:r>
-                            <w:proofErr w:type="spellEnd"/>
-                            <w:r>
-                              <w:t xml:space="preserve"> choice of whether they would like the tutor information or the tutor’s room location. If they would like the information, they will be shown the tutors information including their name, room number, speciality etc. or if they chose to get the tutor’s rooms location then an enlarged map will appear with the tutor’s room location circled on it so that the user knows where to go.</w:t>
+                              <w:t>Component diagram for the Tutors feature of the application shows that a list of tutors will be given to the user and they are then required to make a choice of whether they would like the tutor information or the tutor’s room location. If they would like the information, they will be shown the tutors information including their name, room number, speciality etc. or if they chose to get the tutor’s rooms location then an enlarged map will appear with the tutor’s room location circled on it so that the user knows where to go.</w:t>
                             </w:r>
                           </w:p>
                         </w:txbxContent>
@@ -14011,15 +14429,7 @@
                   <w:txbxContent>
                     <w:p>
                       <w:r>
-                        <w:t xml:space="preserve">Component diagram for the Tutors feature of the application shows that a list of tutors will be given to the user and they are then required to make a </w:t>
-                      </w:r>
-                      <w:proofErr w:type="spellStart"/>
-                      <w:r>
-                        <w:t>a</w:t>
-                      </w:r>
-                      <w:proofErr w:type="spellEnd"/>
-                      <w:r>
-                        <w:t xml:space="preserve"> choice of whether they would like the tutor information or the tutor’s room location. If they would like the information, they will be shown the tutors information including their name, room number, speciality etc. or if they chose to get the tutor’s rooms location then an enlarged map will appear with the tutor’s room location circled on it so that the user knows where to go.</w:t>
+                        <w:t>Component diagram for the Tutors feature of the application shows that a list of tutors will be given to the user and they are then required to make a choice of whether they would like the tutor information or the tutor’s room location. If they would like the information, they will be shown the tutors information including their name, room number, speciality etc. or if they chose to get the tutor’s rooms location then an enlarged map will appear with the tutor’s room location circled on it so that the user knows where to go.</w:t>
                       </w:r>
                     </w:p>
                   </w:txbxContent>
@@ -14060,7 +14470,7 @@
                     </pic:cNvPicPr>
                   </pic:nvPicPr>
                   <pic:blipFill>
-                    <a:blip r:embed="rId27">
+                    <a:blip r:embed="rId30">
                       <a:extLst>
                         <a:ext uri="{28A0092B-C50C-407E-A947-70E740481C1C}">
                           <a14:useLocalDpi xmlns:a14="http://schemas.microsoft.com/office/drawing/2010/main" val="0"/>
@@ -14250,7 +14660,7 @@
                     </pic:cNvPicPr>
                   </pic:nvPicPr>
                   <pic:blipFill>
-                    <a:blip r:embed="rId28">
+                    <a:blip r:embed="rId31">
                       <a:extLst>
                         <a:ext uri="{28A0092B-C50C-407E-A947-70E740481C1C}">
                           <a14:useLocalDpi xmlns:a14="http://schemas.microsoft.com/office/drawing/2010/main" val="0"/>
@@ -14597,7 +15007,33 @@
                         <w:txbxContent>
                           <w:p>
                             <w:r>
-                              <w:t>Component diagram for the level feature of the application will be the same for each of the levels in the USB and will display the rooms, study spaces and tutors of that level. The user must then choose a room or tutor. If they choose a room, they will either see the location and information of the room or be taken to the route finder feature to find the room depending on what the user will choose. If they chose tutor the information of the tutor will be shown or the location of their room again depending on the users choice. The user has one more ability on the levels of the room which is to click to gain an enlarged map of the level that they are on to see where the rooms are and the layout of the level.</w:t>
+                              <w:t>Component diagram for the level feature of the application will be the same for each of the levels in the USB and will display the rooms, study spaces and tutors of that level. The user must then choose a room or tutor. If they choose a room, they will either see the location and information of the room or be taken to the route finder feature to find the room depending on what the user will choose. If they cho</w:t>
+                            </w:r>
+                            <w:r>
+                              <w:t>o</w:t>
+                            </w:r>
+                            <w:r>
+                              <w:t xml:space="preserve">se </w:t>
+                            </w:r>
+                            <w:r>
+                              <w:t xml:space="preserve">a </w:t>
+                            </w:r>
+                            <w:r>
+                              <w:t xml:space="preserve">tutor the information of the tutor will be shown or the location of their room again depending on the </w:t>
+                            </w:r>
+                            <w:proofErr w:type="gramStart"/>
+                            <w:r>
+                              <w:t>users</w:t>
+                            </w:r>
+                            <w:proofErr w:type="gramEnd"/>
+                            <w:r>
+                              <w:t xml:space="preserve"> choice. The user has one more ability on the levels of the room which is to click to </w:t>
+                            </w:r>
+                            <w:r>
+                              <w:t>view</w:t>
+                            </w:r>
+                            <w:r>
+                              <w:t xml:space="preserve"> an enlarged map of the level that they are on to see where the rooms are and the layout of the level.</w:t>
                             </w:r>
                           </w:p>
                         </w:txbxContent>
@@ -14624,7 +15060,33 @@
                   <w:txbxContent>
                     <w:p>
                       <w:r>
-                        <w:t>Component diagram for the level feature of the application will be the same for each of the levels in the USB and will display the rooms, study spaces and tutors of that level. The user must then choose a room or tutor. If they choose a room, they will either see the location and information of the room or be taken to the route finder feature to find the room depending on what the user will choose. If they chose tutor the information of the tutor will be shown or the location of their room again depending on the users choice. The user has one more ability on the levels of the room which is to click to gain an enlarged map of the level that they are on to see where the rooms are and the layout of the level.</w:t>
+                        <w:t>Component diagram for the level feature of the application will be the same for each of the levels in the USB and will display the rooms, study spaces and tutors of that level. The user must then choose a room or tutor. If they choose a room, they will either see the location and information of the room or be taken to the route finder feature to find the room depending on what the user will choose. If they cho</w:t>
+                      </w:r>
+                      <w:r>
+                        <w:t>o</w:t>
+                      </w:r>
+                      <w:r>
+                        <w:t xml:space="preserve">se </w:t>
+                      </w:r>
+                      <w:r>
+                        <w:t xml:space="preserve">a </w:t>
+                      </w:r>
+                      <w:r>
+                        <w:t xml:space="preserve">tutor the information of the tutor will be shown or the location of their room again depending on the </w:t>
+                      </w:r>
+                      <w:proofErr w:type="gramStart"/>
+                      <w:r>
+                        <w:t>users</w:t>
+                      </w:r>
+                      <w:proofErr w:type="gramEnd"/>
+                      <w:r>
+                        <w:t xml:space="preserve"> choice. The user has one more ability on the levels of the room which is to click to </w:t>
+                      </w:r>
+                      <w:r>
+                        <w:t>view</w:t>
+                      </w:r>
+                      <w:r>
+                        <w:t xml:space="preserve"> an enlarged map of the level that they are on to see where the rooms are and the layout of the level.</w:t>
                       </w:r>
                     </w:p>
                   </w:txbxContent>
@@ -14674,7 +15136,7 @@
                     </pic:cNvPicPr>
                   </pic:nvPicPr>
                   <pic:blipFill>
-                    <a:blip r:embed="rId29">
+                    <a:blip r:embed="rId32">
                       <a:extLst>
                         <a:ext uri="{28A0092B-C50C-407E-A947-70E740481C1C}">
                           <a14:useLocalDpi xmlns:a14="http://schemas.microsoft.com/office/drawing/2010/main" val="0"/>
@@ -14759,14 +15221,14 @@
           <w:rFonts w:ascii="Arial" w:hAnsi="Arial" w:cs="Arial"/>
         </w:rPr>
       </w:pPr>
-      <w:bookmarkStart w:id="43" w:name="_Toc2776776"/>
+      <w:bookmarkStart w:id="45" w:name="_Toc2776776"/>
       <w:r>
         <w:rPr>
           <w:rFonts w:ascii="Arial" w:hAnsi="Arial" w:cs="Arial"/>
         </w:rPr>
         <w:t>Package and Class diagrams which show dependencies between components</w:t>
       </w:r>
-      <w:bookmarkEnd w:id="43"/>
+      <w:bookmarkEnd w:id="45"/>
     </w:p>
     <w:p>
       <w:pPr>
@@ -14849,7 +15311,19 @@
                         <w:txbxContent>
                           <w:p>
                             <w:r>
-                              <w:t>The class diagram shows all the classes that will be used to make our building tour application. We will start with two interfaces which will be what all our classes come under in order to keep the app together. We will then have a route-finding class which will hold the algorithms to find the rooms and routes within the building. This will then be a parent class for the find a room, get directions and level classes which will be what allow users to get directions to a room or see the rooms on a certain level. This will also include giving the enlarged diagrams of the levels and showing where all the rooms are within that level. Our app will also have a settings class to deal with the apps settings and how the user can change then which include font size and dark mode enabling. Finally, we will have all the search classes, these include search results which outputs the search results for the criteria given by the user, the search tutor class which will output the results when searching for a tutor which includes their name and information about them and finally the search row class. We will also have 2 adapters within the application to find and display all study spaces that users can use to study in and all tutors’ rooms which they can use to find their tutors,</w:t>
+                              <w:t xml:space="preserve">The class diagram shows all the classes that will be used to make our building tour application. We will start with two interfaces which will be what all our classes come under in order to keep the app together. We will then have a route-finding class which will hold the algorithms to find the rooms and routes within the building. This will then be a parent class for the find a room, get directions and level classes which will be what allow users to get directions to a room or see the rooms on a certain level. This will also include giving the enlarged diagrams of the levels and showing where all the rooms are within that level. Our app will also have a settings class to deal with the apps settings and how the user can change then which include font size and dark mode enabling. Finally, we will have all the search classes, these include search results which outputs the search results for the criteria given by the user, the search tutor class which will output the results when searching for a tutor which includes their name and information about them and finally the search row class. We will also have </w:t>
+                            </w:r>
+                            <w:r>
+                              <w:t>two</w:t>
+                            </w:r>
+                            <w:r>
+                              <w:t xml:space="preserve"> adapter</w:t>
+                            </w:r>
+                            <w:r>
+                              <w:t xml:space="preserve"> classes</w:t>
+                            </w:r>
+                            <w:r>
+                              <w:t xml:space="preserve"> within the application to find and display all study spaces that users can use to study in and all tutors’ rooms which they can use to find their tutors,</w:t>
                             </w:r>
                           </w:p>
                         </w:txbxContent>
@@ -14876,7 +15350,19 @@
                   <w:txbxContent>
                     <w:p>
                       <w:r>
-                        <w:t>The class diagram shows all the classes that will be used to make our building tour application. We will start with two interfaces which will be what all our classes come under in order to keep the app together. We will then have a route-finding class which will hold the algorithms to find the rooms and routes within the building. This will then be a parent class for the find a room, get directions and level classes which will be what allow users to get directions to a room or see the rooms on a certain level. This will also include giving the enlarged diagrams of the levels and showing where all the rooms are within that level. Our app will also have a settings class to deal with the apps settings and how the user can change then which include font size and dark mode enabling. Finally, we will have all the search classes, these include search results which outputs the search results for the criteria given by the user, the search tutor class which will output the results when searching for a tutor which includes their name and information about them and finally the search row class. We will also have 2 adapters within the application to find and display all study spaces that users can use to study in and all tutors’ rooms which they can use to find their tutors,</w:t>
+                        <w:t xml:space="preserve">The class diagram shows all the classes that will be used to make our building tour application. We will start with two interfaces which will be what all our classes come under in order to keep the app together. We will then have a route-finding class which will hold the algorithms to find the rooms and routes within the building. This will then be a parent class for the find a room, get directions and level classes which will be what allow users to get directions to a room or see the rooms on a certain level. This will also include giving the enlarged diagrams of the levels and showing where all the rooms are within that level. Our app will also have a settings class to deal with the apps settings and how the user can change then which include font size and dark mode enabling. Finally, we will have all the search classes, these include search results which outputs the search results for the criteria given by the user, the search tutor class which will output the results when searching for a tutor which includes their name and information about them and finally the search row class. We will also have </w:t>
+                      </w:r>
+                      <w:r>
+                        <w:t>two</w:t>
+                      </w:r>
+                      <w:r>
+                        <w:t xml:space="preserve"> adapter</w:t>
+                      </w:r>
+                      <w:r>
+                        <w:t xml:space="preserve"> classes</w:t>
+                      </w:r>
+                      <w:r>
+                        <w:t xml:space="preserve"> within the application to find and display all study spaces that users can use to study in and all tutors’ rooms which they can use to find their tutors,</w:t>
                       </w:r>
                     </w:p>
                   </w:txbxContent>
@@ -14925,7 +15411,7 @@
                     </pic:cNvPicPr>
                   </pic:nvPicPr>
                   <pic:blipFill>
-                    <a:blip r:embed="rId30">
+                    <a:blip r:embed="rId33">
                       <a:extLst>
                         <a:ext uri="{28A0092B-C50C-407E-A947-70E740481C1C}">
                           <a14:useLocalDpi xmlns:a14="http://schemas.microsoft.com/office/drawing/2010/main" val="0"/>
@@ -15032,7 +15518,7 @@
                     </pic:cNvPicPr>
                   </pic:nvPicPr>
                   <pic:blipFill>
-                    <a:blip r:embed="rId31">
+                    <a:blip r:embed="rId34">
                       <a:extLst>
                         <a:ext uri="{28A0092B-C50C-407E-A947-70E740481C1C}">
                           <a14:useLocalDpi xmlns:a14="http://schemas.microsoft.com/office/drawing/2010/main" val="0"/>
@@ -15130,7 +15616,15 @@
                               <w:t xml:space="preserve">The package diagram </w:t>
                             </w:r>
                             <w:r>
-                              <w:t>outlines the structure and description of all the packages in our project. Our app will consist of the main package that holds the classes for all activities in the app, this includes important classes such as LevelX, FindARoom, SearchResults and GetDirections. The adapters package consists of classes that help to display search results in a recycler view and directions to rooms in a recycler view. A table models package is used to store classes that model the tables in the app database, these classes store important information about each entity in our database including Tutor details, Room details and various Route details. Finally, we have a helper classes package which has a few classes which deal with creating, accessing and modifying our app database and with showing images of a room circled on a map.</w:t>
+                              <w:t xml:space="preserve">outlines the structure and description of all the packages in our project. Our app will consist of the main package that holds the classes for all activities in the app, this includes important classes such as LevelX, FindARoom, SearchResults and GetDirections. The adapters package consists of classes that help to display search results in a recycler view and directions to rooms in a recycler view. A table </w:t>
+                            </w:r>
+                            <w:proofErr w:type="gramStart"/>
+                            <w:r>
+                              <w:t>models</w:t>
+                            </w:r>
+                            <w:proofErr w:type="gramEnd"/>
+                            <w:r>
+                              <w:t xml:space="preserve"> package is used to store classes that model the tables in the app database, these classes store important information about each entity in our database including Tutor details, Room details and various Route details. Finally, we have a helper classes package which has a few classes which deal with creating, accessing and modifying our app database and with showing images of a room circled on a map.</w:t>
                             </w:r>
                           </w:p>
                         </w:txbxContent>
@@ -15160,7 +15654,15 @@
                         <w:t xml:space="preserve">The package diagram </w:t>
                       </w:r>
                       <w:r>
-                        <w:t>outlines the structure and description of all the packages in our project. Our app will consist of the main package that holds the classes for all activities in the app, this includes important classes such as LevelX, FindARoom, SearchResults and GetDirections. The adapters package consists of classes that help to display search results in a recycler view and directions to rooms in a recycler view. A table models package is used to store classes that model the tables in the app database, these classes store important information about each entity in our database including Tutor details, Room details and various Route details. Finally, we have a helper classes package which has a few classes which deal with creating, accessing and modifying our app database and with showing images of a room circled on a map.</w:t>
+                        <w:t xml:space="preserve">outlines the structure and description of all the packages in our project. Our app will consist of the main package that holds the classes for all activities in the app, this includes important classes such as LevelX, FindARoom, SearchResults and GetDirections. The adapters package consists of classes that help to display search results in a recycler view and directions to rooms in a recycler view. A table </w:t>
+                      </w:r>
+                      <w:proofErr w:type="gramStart"/>
+                      <w:r>
+                        <w:t>models</w:t>
+                      </w:r>
+                      <w:proofErr w:type="gramEnd"/>
+                      <w:r>
+                        <w:t xml:space="preserve"> package is used to store classes that model the tables in the app database, these classes store important information about each entity in our database including Tutor details, Room details and various Route details. Finally, we have a helper classes package which has a few classes which deal with creating, accessing and modifying our app database and with showing images of a room circled on a map.</w:t>
                       </w:r>
                     </w:p>
                   </w:txbxContent>
@@ -15189,7 +15691,7 @@
           <w:rFonts w:ascii="Arial" w:hAnsi="Arial" w:cs="Arial"/>
         </w:rPr>
       </w:pPr>
-      <w:bookmarkStart w:id="44" w:name="_Toc2776777"/>
+      <w:bookmarkStart w:id="46" w:name="_Toc2776777"/>
       <w:r>
         <w:rPr>
           <w:rFonts w:ascii="Arial" w:hAnsi="Arial" w:cs="Arial"/>
@@ -15203,7 +15705,7 @@
         </w:rPr>
         <w:t xml:space="preserve">ynamic behaviour of the </w:t>
       </w:r>
-      <w:bookmarkEnd w:id="44"/>
+      <w:bookmarkEnd w:id="46"/>
       <w:r>
         <w:rPr>
           <w:rFonts w:ascii="Arial" w:hAnsi="Arial" w:cs="Arial"/>
@@ -15273,7 +15775,7 @@
                     <pic:cNvPicPr/>
                   </pic:nvPicPr>
                   <pic:blipFill>
-                    <a:blip r:embed="rId32">
+                    <a:blip r:embed="rId35">
                       <a:extLst>
                         <a:ext uri="{28A0092B-C50C-407E-A947-70E740481C1C}">
                           <a14:useLocalDpi xmlns:a14="http://schemas.microsoft.com/office/drawing/2010/main" val="0"/>
@@ -15319,16 +15821,16 @@
         <mc:AlternateContent>
           <mc:Choice Requires="wps">
             <w:drawing>
-              <wp:anchor distT="0" distB="0" distL="114300" distR="114300" simplePos="0" relativeHeight="251722752" behindDoc="0" locked="0" layoutInCell="1" allowOverlap="1" wp14:anchorId="5F330D11" wp14:editId="55F6694A">
+              <wp:anchor distT="0" distB="0" distL="114300" distR="114300" simplePos="0" relativeHeight="251722752" behindDoc="0" locked="0" layoutInCell="1" allowOverlap="1" wp14:anchorId="5F330D11" wp14:editId="0C148C30">
                 <wp:simplePos x="0" y="0"/>
                 <wp:positionH relativeFrom="column">
-                  <wp:posOffset>248497</wp:posOffset>
+                  <wp:posOffset>250578</wp:posOffset>
                 </wp:positionH>
                 <wp:positionV relativeFrom="paragraph">
-                  <wp:posOffset>95038</wp:posOffset>
+                  <wp:posOffset>92934</wp:posOffset>
                 </wp:positionV>
-                <wp:extent cx="6231466" cy="922867"/>
-                <wp:effectExtent l="0" t="0" r="17145" b="10795"/>
+                <wp:extent cx="6231466" cy="866898"/>
+                <wp:effectExtent l="0" t="0" r="17145" b="28575"/>
                 <wp:wrapNone/>
                 <wp:docPr id="207" name="Text Box 207"/>
                 <wp:cNvGraphicFramePr/>
@@ -15339,7 +15841,7 @@
                       <wps:spPr>
                         <a:xfrm>
                           <a:off x="0" y="0"/>
-                          <a:ext cx="6231466" cy="922867"/>
+                          <a:ext cx="6231466" cy="866898"/>
                         </a:xfrm>
                         <a:prstGeom prst="rect">
                           <a:avLst/>
@@ -15357,7 +15859,43 @@
                         <w:txbxContent>
                           <w:p>
                             <w:r>
-                              <w:t>This sequence diagram shows the sequence of object interactions during extended searching in the app. The user can access the home page then when they click on the search icon the search tutor class will be instantiated. Then when the user types in a search query the database helper class will retrieve the results from the database. A search adapter is then created to display these results in a  recycler view. The user of the app can go back to the home page at any point within this sequence.</w:t>
+                              <w:t>This sequence diagram shows the sequence of object interactions during extended searching in the app. The user can access the home page</w:t>
+                            </w:r>
+                            <w:r>
+                              <w:t>,</w:t>
+                            </w:r>
+                            <w:r>
+                              <w:t xml:space="preserve"> then when they click on the search icon</w:t>
+                            </w:r>
+                            <w:r>
+                              <w:t>,</w:t>
+                            </w:r>
+                            <w:r>
+                              <w:t xml:space="preserve"> the search tutor class will be instantiated. Then</w:t>
+                            </w:r>
+                            <w:r>
+                              <w:t>,</w:t>
+                            </w:r>
+                            <w:r>
+                              <w:t xml:space="preserve"> when the user types in a search query</w:t>
+                            </w:r>
+                            <w:r>
+                              <w:t>,</w:t>
+                            </w:r>
+                            <w:r>
+                              <w:t xml:space="preserve"> the database helper class will retrieve the results from the database. A search adapter</w:t>
+                            </w:r>
+                            <w:r>
+                              <w:t xml:space="preserve"> object</w:t>
+                            </w:r>
+                            <w:r>
+                              <w:t xml:space="preserve"> is then created to display these results in </w:t>
+                            </w:r>
+                            <w:r>
+                              <w:t>a recycler</w:t>
+                            </w:r>
+                            <w:r>
+                              <w:t xml:space="preserve"> view. The user of the app can go back to the home page at any point within this sequence.</w:t>
                             </w:r>
                           </w:p>
                         </w:txbxContent>
@@ -15379,12 +15917,48 @@
           </mc:Choice>
           <mc:Fallback>
             <w:pict>
-              <v:shape w14:anchorId="5F330D11" id="Text Box 207" o:spid="_x0000_s1035" type="#_x0000_t202" style="position:absolute;margin-left:19.55pt;margin-top:7.5pt;width:490.65pt;height:72.65pt;z-index:251722752;visibility:visible;mso-wrap-style:square;mso-height-percent:0;mso-wrap-distance-left:9pt;mso-wrap-distance-top:0;mso-wrap-distance-right:9pt;mso-wrap-distance-bottom:0;mso-position-horizontal:absolute;mso-position-horizontal-relative:text;mso-position-vertical:absolute;mso-position-vertical-relative:text;mso-height-percent:0;mso-height-relative:margin;v-text-anchor:top" o:gfxdata="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" fillcolor="white [3201]" strokeweight=".5pt">
+              <v:shape w14:anchorId="5F330D11" id="Text Box 207" o:spid="_x0000_s1035" type="#_x0000_t202" style="position:absolute;margin-left:19.75pt;margin-top:7.3pt;width:490.65pt;height:68.25pt;z-index:251722752;visibility:visible;mso-wrap-style:square;mso-height-percent:0;mso-wrap-distance-left:9pt;mso-wrap-distance-top:0;mso-wrap-distance-right:9pt;mso-wrap-distance-bottom:0;mso-position-horizontal:absolute;mso-position-horizontal-relative:text;mso-position-vertical:absolute;mso-position-vertical-relative:text;mso-height-percent:0;mso-height-relative:margin;v-text-anchor:top" o:gfxdata="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" fillcolor="white [3201]" strokeweight=".5pt">
                 <v:textbox>
                   <w:txbxContent>
                     <w:p>
                       <w:r>
-                        <w:t>This sequence diagram shows the sequence of object interactions during extended searching in the app. The user can access the home page then when they click on the search icon the search tutor class will be instantiated. Then when the user types in a search query the database helper class will retrieve the results from the database. A search adapter is then created to display these results in a  recycler view. The user of the app can go back to the home page at any point within this sequence.</w:t>
+                        <w:t>This sequence diagram shows the sequence of object interactions during extended searching in the app. The user can access the home page</w:t>
+                      </w:r>
+                      <w:r>
+                        <w:t>,</w:t>
+                      </w:r>
+                      <w:r>
+                        <w:t xml:space="preserve"> then when they click on the search icon</w:t>
+                      </w:r>
+                      <w:r>
+                        <w:t>,</w:t>
+                      </w:r>
+                      <w:r>
+                        <w:t xml:space="preserve"> the search tutor class will be instantiated. Then</w:t>
+                      </w:r>
+                      <w:r>
+                        <w:t>,</w:t>
+                      </w:r>
+                      <w:r>
+                        <w:t xml:space="preserve"> when the user types in a search query</w:t>
+                      </w:r>
+                      <w:r>
+                        <w:t>,</w:t>
+                      </w:r>
+                      <w:r>
+                        <w:t xml:space="preserve"> the database helper class will retrieve the results from the database. A search adapter</w:t>
+                      </w:r>
+                      <w:r>
+                        <w:t xml:space="preserve"> object</w:t>
+                      </w:r>
+                      <w:r>
+                        <w:t xml:space="preserve"> is then created to display these results in </w:t>
+                      </w:r>
+                      <w:r>
+                        <w:t>a recycler</w:t>
+                      </w:r>
+                      <w:r>
+                        <w:t xml:space="preserve"> view. The user of the app can go back to the home page at any point within this sequence.</w:t>
                       </w:r>
                     </w:p>
                   </w:txbxContent>
@@ -15449,7 +16023,7 @@
                     <pic:cNvPicPr/>
                   </pic:nvPicPr>
                   <pic:blipFill>
-                    <a:blip r:embed="rId33">
+                    <a:blip r:embed="rId36">
                       <a:extLst>
                         <a:ext uri="{28A0092B-C50C-407E-A947-70E740481C1C}">
                           <a14:useLocalDpi xmlns:a14="http://schemas.microsoft.com/office/drawing/2010/main" val="0"/>
@@ -15544,85 +16118,25 @@
                         <w:txbxContent>
                           <w:p>
                             <w:r>
-                              <w:t>This state</w:t>
+                              <w:t xml:space="preserve">This state machine diagram shows how the app can go from an idle state to any other state. It shows the different pages of the app that can be reached. From the home page the user can navigate </w:t>
                             </w:r>
                             <w:r>
-                              <w:t xml:space="preserve"> machine diagram </w:t>
+                              <w:t>to</w:t>
                             </w:r>
                             <w:r>
-                              <w:t xml:space="preserve">shows how </w:t>
+                              <w:t xml:space="preserve"> </w:t>
                             </w:r>
                             <w:r>
-                              <w:t xml:space="preserve">the </w:t>
+                              <w:t xml:space="preserve">one of: </w:t>
                             </w:r>
                             <w:r>
-                              <w:t xml:space="preserve">app </w:t>
+                              <w:t>building information page, search page, find a room page and the level page. From the level and building information pages the user can reach search results which will allow them to get directions to different rooms. Throughout the whole application</w:t>
                             </w:r>
                             <w:r>
-                              <w:t xml:space="preserve">can go </w:t>
+                              <w:t>,</w:t>
                             </w:r>
                             <w:r>
-                              <w:t xml:space="preserve">from an idle state </w:t>
-                            </w:r>
-                            <w:r>
-                              <w:t>to any other state</w:t>
-                            </w:r>
-                            <w:r>
-                              <w:t>. It shows the different pages of the app that can be reached</w:t>
-                            </w:r>
-                            <w:r>
-                              <w:t xml:space="preserve">. From </w:t>
-                            </w:r>
-                            <w:r>
-                              <w:t xml:space="preserve">the </w:t>
-                            </w:r>
-                            <w:r>
-                              <w:t xml:space="preserve">home </w:t>
-                            </w:r>
-                            <w:r>
-                              <w:t xml:space="preserve">page </w:t>
-                            </w:r>
-                            <w:r>
-                              <w:t>the user can navigate to</w:t>
-                            </w:r>
-                            <w:r>
-                              <w:t>:</w:t>
-                            </w:r>
-                            <w:r>
-                              <w:t xml:space="preserve"> building information</w:t>
-                            </w:r>
-                            <w:r>
-                              <w:t xml:space="preserve"> page</w:t>
-                            </w:r>
-                            <w:r>
-                              <w:t>, search</w:t>
-                            </w:r>
-                            <w:r>
-                              <w:t xml:space="preserve"> page</w:t>
-                            </w:r>
-                            <w:r>
-                              <w:t>, find a room</w:t>
-                            </w:r>
-                            <w:r>
-                              <w:t xml:space="preserve"> page</w:t>
-                            </w:r>
-                            <w:r>
-                              <w:t xml:space="preserve"> and the level pages. From the level and building information </w:t>
-                            </w:r>
-                            <w:r>
-                              <w:t xml:space="preserve">pages </w:t>
-                            </w:r>
-                            <w:r>
-                              <w:t>the user can reach search results which will allow the</w:t>
-                            </w:r>
-                            <w:r>
-                              <w:t>m</w:t>
-                            </w:r>
-                            <w:r>
-                              <w:t xml:space="preserve"> to get directions to different rooms. Throughout the whole application the user can always navigate back to the homepage to restart their use of the app.</w:t>
-                            </w:r>
-                            <w:r>
-                              <w:t xml:space="preserve"> The red arrows indicate how the user can navigate between pages, including back to the idle state.</w:t>
+                              <w:t xml:space="preserve"> the user can always navigate back to the homepage to restart their use of the app. The red arrows indicate how the user can navigate between pages, including back to the idle state.</w:t>
                             </w:r>
                           </w:p>
                         </w:txbxContent>
@@ -15649,85 +16163,25 @@
                   <w:txbxContent>
                     <w:p>
                       <w:r>
-                        <w:t>This state</w:t>
+                        <w:t xml:space="preserve">This state machine diagram shows how the app can go from an idle state to any other state. It shows the different pages of the app that can be reached. From the home page the user can navigate </w:t>
                       </w:r>
                       <w:r>
-                        <w:t xml:space="preserve"> machine diagram </w:t>
+                        <w:t>to</w:t>
                       </w:r>
                       <w:r>
-                        <w:t xml:space="preserve">shows how </w:t>
+                        <w:t xml:space="preserve"> </w:t>
                       </w:r>
                       <w:r>
-                        <w:t xml:space="preserve">the </w:t>
+                        <w:t xml:space="preserve">one of: </w:t>
                       </w:r>
                       <w:r>
-                        <w:t xml:space="preserve">app </w:t>
+                        <w:t>building information page, search page, find a room page and the level page. From the level and building information pages the user can reach search results which will allow them to get directions to different rooms. Throughout the whole application</w:t>
                       </w:r>
                       <w:r>
-                        <w:t xml:space="preserve">can go </w:t>
+                        <w:t>,</w:t>
                       </w:r>
                       <w:r>
-                        <w:t xml:space="preserve">from an idle state </w:t>
-                      </w:r>
-                      <w:r>
-                        <w:t>to any other state</w:t>
-                      </w:r>
-                      <w:r>
-                        <w:t>. It shows the different pages of the app that can be reached</w:t>
-                      </w:r>
-                      <w:r>
-                        <w:t xml:space="preserve">. From </w:t>
-                      </w:r>
-                      <w:r>
-                        <w:t xml:space="preserve">the </w:t>
-                      </w:r>
-                      <w:r>
-                        <w:t xml:space="preserve">home </w:t>
-                      </w:r>
-                      <w:r>
-                        <w:t xml:space="preserve">page </w:t>
-                      </w:r>
-                      <w:r>
-                        <w:t>the user can navigate to</w:t>
-                      </w:r>
-                      <w:r>
-                        <w:t>:</w:t>
-                      </w:r>
-                      <w:r>
-                        <w:t xml:space="preserve"> building information</w:t>
-                      </w:r>
-                      <w:r>
-                        <w:t xml:space="preserve"> page</w:t>
-                      </w:r>
-                      <w:r>
-                        <w:t>, search</w:t>
-                      </w:r>
-                      <w:r>
-                        <w:t xml:space="preserve"> page</w:t>
-                      </w:r>
-                      <w:r>
-                        <w:t>, find a room</w:t>
-                      </w:r>
-                      <w:r>
-                        <w:t xml:space="preserve"> page</w:t>
-                      </w:r>
-                      <w:r>
-                        <w:t xml:space="preserve"> and the level pages. From the level and building information </w:t>
-                      </w:r>
-                      <w:r>
-                        <w:t xml:space="preserve">pages </w:t>
-                      </w:r>
-                      <w:r>
-                        <w:t>the user can reach search results which will allow the</w:t>
-                      </w:r>
-                      <w:r>
-                        <w:t>m</w:t>
-                      </w:r>
-                      <w:r>
-                        <w:t xml:space="preserve"> to get directions to different rooms. Throughout the whole application the user can always navigate back to the homepage to restart their use of the app.</w:t>
-                      </w:r>
-                      <w:r>
-                        <w:t xml:space="preserve"> The red arrows indicate how the user can navigate between pages, including back to the idle state.</w:t>
+                        <w:t xml:space="preserve"> the user can always navigate back to the homepage to restart their use of the app. The red arrows indicate how the user can navigate between pages, including back to the idle state.</w:t>
                       </w:r>
                     </w:p>
                   </w:txbxContent>
@@ -15796,16 +16250,16 @@
         <mc:AlternateContent>
           <mc:Choice Requires="wps">
             <w:drawing>
-              <wp:anchor distT="45720" distB="45720" distL="114300" distR="114300" simplePos="0" relativeHeight="251712512" behindDoc="0" locked="0" layoutInCell="1" allowOverlap="1" wp14:anchorId="1A2AD5A4" wp14:editId="1BA6F6F9">
+              <wp:anchor distT="45720" distB="45720" distL="114300" distR="114300" simplePos="0" relativeHeight="251712512" behindDoc="0" locked="0" layoutInCell="1" allowOverlap="1" wp14:anchorId="1A2AD5A4" wp14:editId="798C35AF">
                 <wp:simplePos x="0" y="0"/>
                 <wp:positionH relativeFrom="column">
-                  <wp:posOffset>4024630</wp:posOffset>
+                  <wp:posOffset>4026535</wp:posOffset>
                 </wp:positionH>
                 <wp:positionV relativeFrom="paragraph">
-                  <wp:posOffset>1549400</wp:posOffset>
+                  <wp:posOffset>1550670</wp:posOffset>
                 </wp:positionV>
-                <wp:extent cx="2524125" cy="2082800"/>
-                <wp:effectExtent l="0" t="0" r="28575" b="12700"/>
+                <wp:extent cx="2524125" cy="2024380"/>
+                <wp:effectExtent l="0" t="0" r="28575" b="13970"/>
                 <wp:wrapSquare wrapText="bothSides"/>
                 <wp:docPr id="203" name="Text Box 2"/>
                 <wp:cNvGraphicFramePr>
@@ -15820,7 +16274,7 @@
                       <wps:spPr bwMode="auto">
                         <a:xfrm>
                           <a:off x="0" y="0"/>
-                          <a:ext cx="2524125" cy="2082800"/>
+                          <a:ext cx="2524125" cy="2024380"/>
                         </a:xfrm>
                         <a:prstGeom prst="rect">
                           <a:avLst/>
@@ -15841,37 +16295,13 @@
                         <w:txbxContent>
                           <w:p>
                             <w:r>
-                              <w:t xml:space="preserve">This activity diagram shows the path the user can take in order to reach search results. The user starts from the home page and will navigate to </w:t>
+                              <w:t xml:space="preserve">This activity diagram shows the path the user can take in order to reach search results. The user starts from the home page and </w:t>
                             </w:r>
                             <w:r>
-                              <w:t xml:space="preserve">the </w:t>
+                              <w:t>can</w:t>
                             </w:r>
                             <w:r>
-                              <w:t xml:space="preserve">find a room </w:t>
-                            </w:r>
-                            <w:r>
-                              <w:t xml:space="preserve">activity </w:t>
-                            </w:r>
-                            <w:r>
-                              <w:t xml:space="preserve">where they can input </w:t>
-                            </w:r>
-                            <w:r>
-                              <w:t>a</w:t>
-                            </w:r>
-                            <w:r>
-                              <w:t xml:space="preserve"> search query which will be searched for within the database</w:t>
-                            </w:r>
-                            <w:r>
-                              <w:t xml:space="preserve"> via the database helper class</w:t>
-                            </w:r>
-                            <w:r>
-                              <w:t xml:space="preserve"> and the relevant results will be returned. From here the user has two choices: either get directions or enlarge the map to view the location of the room.</w:t>
-                            </w:r>
-                            <w:r>
-                              <w:t xml:space="preserve"> </w:t>
-                            </w:r>
-                            <w:r>
-                              <w:t>The user can always navigate back to find a room in order to restart the search.</w:t>
+                              <w:t xml:space="preserve"> navigate to the find a room activity where they can input a search query which will be searched for within the database via the database helper class and the relevant results will be returned. From here the user has two choices: either get directions or enlarge the map to view the location of the room. The user can always navigate back to find a room in order to restart the search.</w:t>
                             </w:r>
                           </w:p>
                         </w:txbxContent>
@@ -15893,42 +16323,18 @@
           </mc:Choice>
           <mc:Fallback>
             <w:pict>
-              <v:shape w14:anchorId="1A2AD5A4" id="_x0000_s1037" type="#_x0000_t202" style="position:absolute;margin-left:316.9pt;margin-top:122pt;width:198.75pt;height:164pt;z-index:251712512;visibility:visible;mso-wrap-style:square;mso-width-percent:0;mso-height-percent:0;mso-wrap-distance-left:9pt;mso-wrap-distance-top:3.6pt;mso-wrap-distance-right:9pt;mso-wrap-distance-bottom:3.6pt;mso-position-horizontal:absolute;mso-position-horizontal-relative:text;mso-position-vertical:absolute;mso-position-vertical-relative:text;mso-width-percent:0;mso-height-percent:0;mso-width-relative:margin;mso-height-relative:margin;v-text-anchor:top" o:gfxdata="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">
+              <v:shape w14:anchorId="1A2AD5A4" id="_x0000_s1037" type="#_x0000_t202" style="position:absolute;margin-left:317.05pt;margin-top:122.1pt;width:198.75pt;height:159.4pt;z-index:251712512;visibility:visible;mso-wrap-style:square;mso-width-percent:0;mso-height-percent:0;mso-wrap-distance-left:9pt;mso-wrap-distance-top:3.6pt;mso-wrap-distance-right:9pt;mso-wrap-distance-bottom:3.6pt;mso-position-horizontal:absolute;mso-position-horizontal-relative:text;mso-position-vertical:absolute;mso-position-vertical-relative:text;mso-width-percent:0;mso-height-percent:0;mso-width-relative:margin;mso-height-relative:margin;v-text-anchor:top" o:gfxdata="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">
                 <v:textbox>
                   <w:txbxContent>
                     <w:p>
                       <w:r>
-                        <w:t xml:space="preserve">This activity diagram shows the path the user can take in order to reach search results. The user starts from the home page and will navigate to </w:t>
+                        <w:t xml:space="preserve">This activity diagram shows the path the user can take in order to reach search results. The user starts from the home page and </w:t>
                       </w:r>
                       <w:r>
-                        <w:t xml:space="preserve">the </w:t>
+                        <w:t>can</w:t>
                       </w:r>
                       <w:r>
-                        <w:t xml:space="preserve">find a room </w:t>
-                      </w:r>
-                      <w:r>
-                        <w:t xml:space="preserve">activity </w:t>
-                      </w:r>
-                      <w:r>
-                        <w:t xml:space="preserve">where they can input </w:t>
-                      </w:r>
-                      <w:r>
-                        <w:t>a</w:t>
-                      </w:r>
-                      <w:r>
-                        <w:t xml:space="preserve"> search query which will be searched for within the database</w:t>
-                      </w:r>
-                      <w:r>
-                        <w:t xml:space="preserve"> via the database helper class</w:t>
-                      </w:r>
-                      <w:r>
-                        <w:t xml:space="preserve"> and the relevant results will be returned. From here the user has two choices: either get directions or enlarge the map to view the location of the room.</w:t>
-                      </w:r>
-                      <w:r>
-                        <w:t xml:space="preserve"> </w:t>
-                      </w:r>
-                      <w:r>
-                        <w:t>The user can always navigate back to find a room in order to restart the search.</w:t>
+                        <w:t xml:space="preserve"> navigate to the find a room activity where they can input a search query which will be searched for within the database via the database helper class and the relevant results will be returned. From here the user has two choices: either get directions or enlarge the map to view the location of the room. The user can always navigate back to find a room in order to restart the search.</w:t>
                       </w:r>
                     </w:p>
                   </w:txbxContent>
@@ -15969,7 +16375,7 @@
                     </pic:cNvPicPr>
                   </pic:nvPicPr>
                   <pic:blipFill>
-                    <a:blip r:embed="rId34">
+                    <a:blip r:embed="rId37">
                       <a:extLst>
                         <a:ext uri="{28A0092B-C50C-407E-A947-70E740481C1C}">
                           <a14:useLocalDpi xmlns:a14="http://schemas.microsoft.com/office/drawing/2010/main" val="0"/>
@@ -16027,7 +16433,7 @@
           <w:rFonts w:ascii="Arial" w:hAnsi="Arial" w:cs="Arial"/>
         </w:rPr>
       </w:pPr>
-      <w:bookmarkStart w:id="45" w:name="_Toc2776778"/>
+      <w:bookmarkStart w:id="47" w:name="_Toc2776778"/>
       <w:r>
         <w:rPr>
           <w:rFonts w:ascii="Arial" w:hAnsi="Arial" w:cs="Arial"/>
@@ -16035,7 +16441,7 @@
         <w:lastRenderedPageBreak/>
         <w:t>GUI, Human Interface Views</w:t>
       </w:r>
-      <w:bookmarkEnd w:id="45"/>
+      <w:bookmarkEnd w:id="47"/>
     </w:p>
     <w:p>
       <w:r>
@@ -16046,6 +16452,9 @@
       </w:r>
     </w:p>
     <w:p>
+      <w:r>
+        <w:t xml:space="preserve">Requirements </w:t>
+      </w:r>
       <w:r>
         <w:t>3.5</w:t>
       </w:r>
@@ -16140,7 +16549,7 @@
                     </pic:cNvPicPr>
                   </pic:nvPicPr>
                   <pic:blipFill>
-                    <a:blip r:embed="rId35" cstate="print">
+                    <a:blip r:embed="rId38" cstate="print">
                       <a:extLst>
                         <a:ext uri="{28A0092B-C50C-407E-A947-70E740481C1C}">
                           <a14:useLocalDpi xmlns:a14="http://schemas.microsoft.com/office/drawing/2010/main" val="0"/>
@@ -16304,16 +16713,21 @@
                           <w:p/>
                           <w:p>
                             <w:r>
-                              <w:t xml:space="preserve">There is also options for the user to access the side drawer pull out through the hamburger icon. </w:t>
+                              <w:t xml:space="preserve">There </w:t>
+                            </w:r>
+                            <w:proofErr w:type="gramStart"/>
+                            <w:r>
+                              <w:t>is</w:t>
+                            </w:r>
+                            <w:proofErr w:type="gramEnd"/>
+                            <w:r>
+                              <w:t xml:space="preserve"> also options for the user to access the side drawer pull out through the hamburger icon. </w:t>
                             </w:r>
                           </w:p>
                           <w:p/>
                           <w:p>
                             <w:r>
-                              <w:t>There is also the option to search, which has now been updated to allow the user to search a tutor by name.</w:t>
-                            </w:r>
-                            <w:r>
-                              <w:t xml:space="preserve"> [3.4]</w:t>
+                              <w:t>There is also the option to search, which has now been updated to allow the user to search a tutor by name. [3.4]</w:t>
                             </w:r>
                           </w:p>
                           <w:p/>
@@ -16398,16 +16812,21 @@
                     <w:p/>
                     <w:p>
                       <w:r>
-                        <w:t xml:space="preserve">There is also options for the user to access the side drawer pull out through the hamburger icon. </w:t>
+                        <w:t xml:space="preserve">There </w:t>
+                      </w:r>
+                      <w:proofErr w:type="gramStart"/>
+                      <w:r>
+                        <w:t>is</w:t>
+                      </w:r>
+                      <w:proofErr w:type="gramEnd"/>
+                      <w:r>
+                        <w:t xml:space="preserve"> also options for the user to access the side drawer pull out through the hamburger icon. </w:t>
                       </w:r>
                     </w:p>
                     <w:p/>
                     <w:p>
                       <w:r>
-                        <w:t>There is also the option to search, which has now been updated to allow the user to search a tutor by name.</w:t>
-                      </w:r>
-                      <w:r>
-                        <w:t xml:space="preserve"> [3.4]</w:t>
+                        <w:t>There is also the option to search, which has now been updated to allow the user to search a tutor by name. [3.4]</w:t>
                       </w:r>
                     </w:p>
                     <w:p/>
@@ -16719,10 +17138,7 @@
                         <w:txbxContent>
                           <w:p>
                             <w:r>
-                              <w:t>The levels page is a multi-use page that is updated based on what level the user has selected. The colour is also updated based on the USB’s floor colour scheme. (See section 2.2)</w:t>
-                            </w:r>
-                            <w:r>
-                              <w:t xml:space="preserve"> [3.6]</w:t>
+                              <w:t>The levels page is a multi-use page that is updated based on what level the user has selected. The colour is also updated based on the USB’s floor colour scheme. (See section 2.2) [3.6]</w:t>
                             </w:r>
                           </w:p>
                           <w:p/>
@@ -16740,10 +17156,15 @@
                               </w:numPr>
                             </w:pPr>
                             <w:r>
-                              <w:t xml:space="preserve">The floor plan. This loads an image of the level’s floor plan over the current page as a pop up. </w:t>
+                              <w:t xml:space="preserve">The floor </w:t>
                             </w:r>
+                            <w:proofErr w:type="gramStart"/>
                             <w:r>
-                              <w:t>[1.13]</w:t>
+                              <w:t>plan</w:t>
+                            </w:r>
+                            <w:proofErr w:type="gramEnd"/>
+                            <w:r>
+                              <w:t>. This loads an image of the level’s floor plan over the current page as a pop up. [1.13]</w:t>
                             </w:r>
                           </w:p>
                           <w:p>
@@ -16755,19 +17176,7 @@
                               </w:numPr>
                             </w:pPr>
                             <w:r>
-                              <w:t xml:space="preserve">The lists of room’s. This is split up into sections to allow for ease of use. The sections shown are Tutor Rooms </w:t>
-                            </w:r>
-                            <w:r>
-                              <w:t xml:space="preserve">[1.14] </w:t>
-                            </w:r>
-                            <w:r>
-                              <w:t>and Study Spaces, however this has now been updated to include another for Other Rooms.</w:t>
-                            </w:r>
-                            <w:r>
-                              <w:t xml:space="preserve"> [1.8]</w:t>
-                            </w:r>
-                            <w:r>
-                              <w:t xml:space="preserve"> </w:t>
+                              <w:t xml:space="preserve">The lists of rooms. This is split up into sections to allow for ease of use. The sections shown are Tutor Rooms [1.14] and Study Spaces, however this has now been updated to include another for Other Rooms. [1.8] </w:t>
                             </w:r>
                           </w:p>
                         </w:txbxContent>
@@ -16797,10 +17206,7 @@
                   <w:txbxContent>
                     <w:p>
                       <w:r>
-                        <w:t>The levels page is a multi-use page that is updated based on what level the user has selected. The colour is also updated based on the USB’s floor colour scheme. (See section 2.2)</w:t>
-                      </w:r>
-                      <w:r>
-                        <w:t xml:space="preserve"> [3.6]</w:t>
+                        <w:t>The levels page is a multi-use page that is updated based on what level the user has selected. The colour is also updated based on the USB’s floor colour scheme. (See section 2.2) [3.6]</w:t>
                       </w:r>
                     </w:p>
                     <w:p/>
@@ -16818,10 +17224,15 @@
                         </w:numPr>
                       </w:pPr>
                       <w:r>
-                        <w:t xml:space="preserve">The floor plan. This loads an image of the level’s floor plan over the current page as a pop up. </w:t>
+                        <w:t xml:space="preserve">The floor </w:t>
                       </w:r>
+                      <w:proofErr w:type="gramStart"/>
                       <w:r>
-                        <w:t>[1.13]</w:t>
+                        <w:t>plan</w:t>
+                      </w:r>
+                      <w:proofErr w:type="gramEnd"/>
+                      <w:r>
+                        <w:t>. This loads an image of the level’s floor plan over the current page as a pop up. [1.13]</w:t>
                       </w:r>
                     </w:p>
                     <w:p>
@@ -16833,19 +17244,7 @@
                         </w:numPr>
                       </w:pPr>
                       <w:r>
-                        <w:t xml:space="preserve">The lists of room’s. This is split up into sections to allow for ease of use. The sections shown are Tutor Rooms </w:t>
-                      </w:r>
-                      <w:r>
-                        <w:t xml:space="preserve">[1.14] </w:t>
-                      </w:r>
-                      <w:r>
-                        <w:t>and Study Spaces, however this has now been updated to include another for Other Rooms.</w:t>
-                      </w:r>
-                      <w:r>
-                        <w:t xml:space="preserve"> [1.8]</w:t>
-                      </w:r>
-                      <w:r>
-                        <w:t xml:space="preserve"> </w:t>
+                        <w:t xml:space="preserve">The lists of rooms. This is split up into sections to allow for ease of use. The sections shown are Tutor Rooms [1.14] and Study Spaces, however this has now been updated to include another for Other Rooms. [1.8] </w:t>
                       </w:r>
                     </w:p>
                   </w:txbxContent>
@@ -16877,7 +17276,7 @@
                     <pic:cNvPicPr/>
                   </pic:nvPicPr>
                   <pic:blipFill rotWithShape="1">
-                    <a:blip r:embed="rId36" cstate="print">
+                    <a:blip r:embed="rId39" cstate="print">
                       <a:extLst>
                         <a:ext uri="{28A0092B-C50C-407E-A947-70E740481C1C}">
                           <a14:useLocalDpi xmlns:a14="http://schemas.microsoft.com/office/drawing/2010/main" val="0"/>
@@ -16991,7 +17390,13 @@
                         <w:txbxContent>
                           <w:p>
                             <w:r>
-                              <w:t>The room finder is a page used to allow a user to view all of the rooms within the USB. The description of the room is shown along with the room number.</w:t>
+                              <w:t xml:space="preserve">The room finder is a page used to allow a user to view </w:t>
+                            </w:r>
+                            <w:r>
+                              <w:t>all</w:t>
+                            </w:r>
+                            <w:r>
+                              <w:t xml:space="preserve"> the rooms within the USB. The description of the room is shown along with the room number.</w:t>
                             </w:r>
                           </w:p>
                           <w:p/>
@@ -17049,7 +17454,13 @@
                   <w:txbxContent>
                     <w:p>
                       <w:r>
-                        <w:t>The room finder is a page used to allow a user to view all of the rooms within the USB. The description of the room is shown along with the room number.</w:t>
+                        <w:t xml:space="preserve">The room finder is a page used to allow a user to view </w:t>
+                      </w:r>
+                      <w:r>
+                        <w:t>all</w:t>
+                      </w:r>
+                      <w:r>
+                        <w:t xml:space="preserve"> the rooms within the USB. The description of the room is shown along with the room number.</w:t>
                       </w:r>
                     </w:p>
                     <w:p/>
@@ -17112,7 +17523,7 @@
                     <pic:cNvPicPr/>
                   </pic:nvPicPr>
                   <pic:blipFill>
-                    <a:blip r:embed="rId37" cstate="print">
+                    <a:blip r:embed="rId40" cstate="print">
                       <a:extLst>
                         <a:ext uri="{28A0092B-C50C-407E-A947-70E740481C1C}">
                           <a14:useLocalDpi xmlns:a14="http://schemas.microsoft.com/office/drawing/2010/main" val="0"/>
@@ -17138,13 +17549,13 @@
           </wp:inline>
         </w:drawing>
       </w:r>
-      <w:commentRangeStart w:id="46"/>
-      <w:commentRangeEnd w:id="46"/>
+      <w:commentRangeStart w:id="48"/>
+      <w:commentRangeEnd w:id="48"/>
       <w:r>
         <w:rPr>
           <w:rStyle w:val="CommentReference"/>
         </w:rPr>
-        <w:commentReference w:id="46"/>
+        <w:commentReference w:id="48"/>
       </w:r>
       <w:r>
         <w:rPr>
@@ -17252,13 +17663,7 @@
                               </w:numPr>
                             </w:pPr>
                             <w:r>
-                              <w:t>Opening times</w:t>
-                            </w:r>
-                            <w:r>
-                              <w:t xml:space="preserve"> </w:t>
-                            </w:r>
-                            <w:r>
-                              <w:t>[1.11]</w:t>
+                              <w:t>Opening times [1.11]</w:t>
                             </w:r>
                           </w:p>
                           <w:p>
@@ -17270,19 +17675,7 @@
                               </w:numPr>
                             </w:pPr>
                             <w:r>
-                              <w:t>Café location and menu</w:t>
-                            </w:r>
-                            <w:r>
-                              <w:t xml:space="preserve"> [1.2], [1.3]</w:t>
-                            </w:r>
-                            <w:r>
-                              <w:t xml:space="preserve">, </w:t>
-                            </w:r>
-                            <w:r>
-                              <w:t>[1.6]</w:t>
-                            </w:r>
-                            <w:r>
-                              <w:t xml:space="preserve"> </w:t>
+                              <w:t xml:space="preserve">Café location and menu [1.2], [1.3], [1.6] </w:t>
                             </w:r>
                           </w:p>
                           <w:p>
@@ -17352,13 +17745,7 @@
                         </w:numPr>
                       </w:pPr>
                       <w:r>
-                        <w:t>Opening times</w:t>
-                      </w:r>
-                      <w:r>
-                        <w:t xml:space="preserve"> </w:t>
-                      </w:r>
-                      <w:r>
-                        <w:t>[1.11]</w:t>
+                        <w:t>Opening times [1.11]</w:t>
                       </w:r>
                     </w:p>
                     <w:p>
@@ -17370,19 +17757,7 @@
                         </w:numPr>
                       </w:pPr>
                       <w:r>
-                        <w:t>Café location and menu</w:t>
-                      </w:r>
-                      <w:r>
-                        <w:t xml:space="preserve"> [1.2], [1.3]</w:t>
-                      </w:r>
-                      <w:r>
-                        <w:t xml:space="preserve">, </w:t>
-                      </w:r>
-                      <w:r>
-                        <w:t>[1.6]</w:t>
-                      </w:r>
-                      <w:r>
-                        <w:t xml:space="preserve"> </w:t>
+                        <w:t xml:space="preserve">Café location and menu [1.2], [1.3], [1.6] </w:t>
                       </w:r>
                     </w:p>
                     <w:p>
@@ -17577,10 +17952,7 @@
                         <w:txbxContent>
                           <w:p>
                             <w:r>
-                              <w:t xml:space="preserve">The search results when first loaded displays a list of all tutors that are based in the USB. </w:t>
-                            </w:r>
-                            <w:r>
-                              <w:t>[2.6]</w:t>
+                              <w:t>The search results when first loaded displays a list of all tutors that are based in the USB. [2.6]</w:t>
                             </w:r>
                           </w:p>
                           <w:p/>
@@ -17640,10 +18012,7 @@
                   <w:txbxContent>
                     <w:p>
                       <w:r>
-                        <w:t xml:space="preserve">The search results when first loaded displays a list of all tutors that are based in the USB. </w:t>
-                      </w:r>
-                      <w:r>
-                        <w:t>[2.6]</w:t>
+                        <w:t>The search results when first loaded displays a list of all tutors that are based in the USB. [2.6]</w:t>
                       </w:r>
                     </w:p>
                     <w:p/>
@@ -17684,7 +18053,7 @@
           </mc:Fallback>
         </mc:AlternateContent>
       </w:r>
-      <w:commentRangeStart w:id="47"/>
+      <w:commentRangeStart w:id="49"/>
       <w:r>
         <w:rPr>
           <w:rFonts w:ascii="Arial" w:hAnsi="Arial"/>
@@ -17740,12 +18109,12 @@
           </wp:inline>
         </w:drawing>
       </w:r>
-      <w:commentRangeEnd w:id="47"/>
+      <w:commentRangeEnd w:id="49"/>
       <w:r>
         <w:rPr>
           <w:rStyle w:val="CommentReference"/>
         </w:rPr>
-        <w:commentReference w:id="47"/>
+        <w:commentReference w:id="49"/>
       </w:r>
       <w:r>
         <w:t xml:space="preserve"> </w:t>
@@ -17831,22 +18200,7 @@
                         <w:txbxContent>
                           <w:p>
                             <w:r>
-                              <w:t>Get Directions is the page that allows the user to select two locations and the type of route they need (stairs or elevator) and then view the directions for each step of the route.</w:t>
-                            </w:r>
-                            <w:r>
-                              <w:t xml:space="preserve"> [1.10]</w:t>
-                            </w:r>
-                            <w:r>
-                              <w:t xml:space="preserve"> [2.</w:t>
-                            </w:r>
-                            <w:r>
-                              <w:t>4</w:t>
-                            </w:r>
-                            <w:r>
-                              <w:t>]</w:t>
-                            </w:r>
-                            <w:r>
-                              <w:t xml:space="preserve"> [4.2]</w:t>
+                              <w:t>Get Directions is the page that allows the user to select two locations and the type of route they need (stairs or elevator) and then view the directions for each step of the route. [1.10] [2.4] [4.2]</w:t>
                             </w:r>
                           </w:p>
                         </w:txbxContent>
@@ -17876,22 +18230,7 @@
                   <w:txbxContent>
                     <w:p>
                       <w:r>
-                        <w:t>Get Directions is the page that allows the user to select two locations and the type of route they need (stairs or elevator) and then view the directions for each step of the route.</w:t>
-                      </w:r>
-                      <w:r>
-                        <w:t xml:space="preserve"> [1.10]</w:t>
-                      </w:r>
-                      <w:r>
-                        <w:t xml:space="preserve"> [2.</w:t>
-                      </w:r>
-                      <w:r>
-                        <w:t>4</w:t>
-                      </w:r>
-                      <w:r>
-                        <w:t>]</w:t>
-                      </w:r>
-                      <w:r>
-                        <w:t xml:space="preserve"> [4.2]</w:t>
+                        <w:t>Get Directions is the page that allows the user to select two locations and the type of route they need (stairs or elevator) and then view the directions for each step of the route. [1.10] [2.4] [4.2]</w:t>
                       </w:r>
                     </w:p>
                   </w:txbxContent>
@@ -18049,13 +18388,7 @@
                         <w:txbxContent>
                           <w:p>
                             <w:r>
-                              <w:t xml:space="preserve">The side navigation bar can be viewed from all pages. It links to all pages in the app. </w:t>
-                            </w:r>
-                            <w:r>
-                              <w:t>[3.1]</w:t>
-                            </w:r>
-                            <w:r>
-                              <w:t xml:space="preserve"> [3.3]</w:t>
+                              <w:t>The side navigation bar can be viewed from all pages. It links to all pages in the app. [3.1] [3.3]</w:t>
                             </w:r>
                           </w:p>
                         </w:txbxContent>
@@ -18085,13 +18418,7 @@
                   <w:txbxContent>
                     <w:p>
                       <w:r>
-                        <w:t xml:space="preserve">The side navigation bar can be viewed from all pages. It links to all pages in the app. </w:t>
-                      </w:r>
-                      <w:r>
-                        <w:t>[3.1]</w:t>
-                      </w:r>
-                      <w:r>
-                        <w:t xml:space="preserve"> [3.3]</w:t>
+                        <w:t>The side navigation bar can be viewed from all pages. It links to all pages in the app. [3.1] [3.3]</w:t>
                       </w:r>
                     </w:p>
                   </w:txbxContent>
@@ -18157,6 +18484,7 @@
         </w:rPr>
         <w:br w:type="page"/>
       </w:r>
+      <w:commentRangeStart w:id="50"/>
       <w:r>
         <w:rPr>
           <w:rFonts w:ascii="Arial" w:hAnsi="Arial" w:cs="Arial"/>
@@ -18164,6 +18492,13 @@
         </w:rPr>
         <w:lastRenderedPageBreak/>
         <w:t>Building Tour Guide</w:t>
+      </w:r>
+      <w:commentRangeEnd w:id="50"/>
+      <w:r>
+        <w:rPr>
+          <w:rStyle w:val="CommentReference"/>
+        </w:rPr>
+        <w:commentReference w:id="50"/>
       </w:r>
     </w:p>
     <w:p>
@@ -18221,16 +18556,7 @@
                         <w:txbxContent>
                           <w:p>
                             <w:r>
-                              <w:t>[1.7] [1.9]</w:t>
-                            </w:r>
-                            <w:r>
-                              <w:t xml:space="preserve"> [2.2]</w:t>
-                            </w:r>
-                            <w:r>
-                              <w:t xml:space="preserve"> [2.3]</w:t>
-                            </w:r>
-                            <w:r>
-                              <w:t xml:space="preserve"> [2.5]</w:t>
+                              <w:t>[1.7] [1.9] [2.2] [2.3] [2.5]</w:t>
                             </w:r>
                           </w:p>
                         </w:txbxContent>
@@ -18257,16 +18583,7 @@
                   <w:txbxContent>
                     <w:p>
                       <w:r>
-                        <w:t>[1.7] [1.9]</w:t>
-                      </w:r>
-                      <w:r>
-                        <w:t xml:space="preserve"> [2.2]</w:t>
-                      </w:r>
-                      <w:r>
-                        <w:t xml:space="preserve"> [2.3]</w:t>
-                      </w:r>
-                      <w:r>
-                        <w:t xml:space="preserve"> [2.5]</w:t>
+                        <w:t>[1.7] [1.9] [2.2] [2.3] [2.5]</w:t>
                       </w:r>
                     </w:p>
                   </w:txbxContent>
@@ -18483,6 +18800,7 @@
           <w:b/>
         </w:rPr>
       </w:pPr>
+      <w:commentRangeStart w:id="51"/>
       <w:r>
         <w:rPr>
           <w:rFonts w:ascii="Arial" w:hAnsi="Arial" w:cs="Arial"/>
@@ -18574,6 +18892,13 @@
         </w:rPr>
         <w:t>Settings Page</w:t>
       </w:r>
+      <w:commentRangeEnd w:id="51"/>
+      <w:r>
+        <w:rPr>
+          <w:rStyle w:val="CommentReference"/>
+        </w:rPr>
+        <w:commentReference w:id="51"/>
+      </w:r>
       <w:r>
         <w:rPr>
           <w:rFonts w:ascii="Arial" w:hAnsi="Arial" w:cs="Arial"/>
@@ -18581,6 +18906,8 @@
         </w:rPr>
         <w:br w:type="page"/>
       </w:r>
+      <w:bookmarkStart w:id="52" w:name="_GoBack"/>
+      <w:bookmarkEnd w:id="52"/>
     </w:p>
     <w:p>
       <w:pPr>
@@ -18593,7 +18920,7 @@
           <w:rFonts w:ascii="Arial" w:hAnsi="Arial" w:cs="Arial"/>
         </w:rPr>
       </w:pPr>
-      <w:bookmarkStart w:id="48" w:name="_Toc2776779"/>
+      <w:bookmarkStart w:id="53" w:name="_Toc2776779"/>
       <w:r>
         <w:rPr>
           <w:rFonts w:ascii="Arial" w:hAnsi="Arial" w:cs="Arial"/>
@@ -18601,7 +18928,7 @@
         <w:lastRenderedPageBreak/>
         <w:t>References</w:t>
       </w:r>
-      <w:bookmarkEnd w:id="48"/>
+      <w:bookmarkEnd w:id="53"/>
       <w:r>
         <w:rPr>
           <w:rFonts w:ascii="Arial" w:hAnsi="Arial" w:cs="Arial"/>
@@ -19031,14 +19358,14 @@
           <w:rFonts w:ascii="Arial" w:hAnsi="Arial" w:cs="Arial"/>
         </w:rPr>
       </w:pPr>
-      <w:bookmarkStart w:id="49" w:name="_Toc2776780"/>
+      <w:bookmarkStart w:id="54" w:name="_Toc2776780"/>
       <w:r>
         <w:rPr>
           <w:rFonts w:ascii="Arial" w:hAnsi="Arial" w:cs="Arial"/>
         </w:rPr>
         <w:t>Definition of terms</w:t>
       </w:r>
-      <w:bookmarkEnd w:id="49"/>
+      <w:bookmarkEnd w:id="54"/>
       <w:r>
         <w:rPr>
           <w:rFonts w:ascii="Arial" w:hAnsi="Arial" w:cs="Arial"/>
@@ -21335,7 +21662,7 @@
 
 <file path=word/comments.xml><?xml version="1.0" encoding="utf-8"?>
 <w:comments xmlns:wpc="http://schemas.microsoft.com/office/word/2010/wordprocessingCanvas" xmlns:cx="http://schemas.microsoft.com/office/drawing/2014/chartex" xmlns:cx1="http://schemas.microsoft.com/office/drawing/2015/9/8/chartex" xmlns:cx2="http://schemas.microsoft.com/office/drawing/2015/10/21/chartex" xmlns:cx3="http://schemas.microsoft.com/office/drawing/2016/5/9/chartex" xmlns:cx4="http://schemas.microsoft.com/office/drawing/2016/5/10/chartex" xmlns:cx5="http://schemas.microsoft.com/office/drawing/2016/5/11/chartex" xmlns:cx6="http://schemas.microsoft.com/office/drawing/2016/5/12/chartex" xmlns:cx7="http://schemas.microsoft.com/office/drawing/2016/5/13/chartex" xmlns:cx8="http://schemas.microsoft.com/office/drawing/2016/5/14/chartex" xmlns:mc="http://schemas.openxmlformats.org/markup-compatibility/2006" xmlns:aink="http://schemas.microsoft.com/office/drawing/2016/ink" xmlns:am3d="http://schemas.microsoft.com/office/drawing/2017/model3d" xmlns:o="urn:schemas-microsoft-com:office:office" xmlns:r="http://schemas.openxmlformats.org/officeDocument/2006/relationships" xmlns:m="http://schemas.openxmlformats.org/officeDocument/2006/math" xmlns:v="urn:schemas-microsoft-com:vml" xmlns:wp14="http://schemas.microsoft.com/office/word/2010/wordprocessingDrawing" xmlns:wp="http://schemas.openxmlformats.org/drawingml/2006/wordprocessingDrawing" xmlns:w10="urn:schemas-microsoft-com:office:word" xmlns:w="http://schemas.openxmlformats.org/wordprocessingml/2006/main" xmlns:w14="http://schemas.microsoft.com/office/word/2010/wordml" xmlns:w15="http://schemas.microsoft.com/office/word/2012/wordml" xmlns:w16cid="http://schemas.microsoft.com/office/word/2016/wordml/cid" xmlns:w16se="http://schemas.microsoft.com/office/word/2015/wordml/symex" xmlns:wpg="http://schemas.microsoft.com/office/word/2010/wordprocessingGroup" xmlns:wpi="http://schemas.microsoft.com/office/word/2010/wordprocessingInk" xmlns:wne="http://schemas.microsoft.com/office/word/2006/wordml" xmlns:wps="http://schemas.microsoft.com/office/word/2010/wordprocessingShape" mc:Ignorable="w14 w15 w16se w16cid wp14">
-  <w:comment w:id="46" w:author="Will Comber" w:date="2019-03-07T09:31:00Z" w:initials="WC">
+  <w:comment w:id="7" w:author="Titas Alvikas" w:date="2019-03-07T20:57:00Z" w:initials="TA">
     <w:p>
       <w:pPr>
         <w:pStyle w:val="CommentText"/>
@@ -21347,11 +21674,62 @@
         <w:annotationRef/>
       </w:r>
       <w:r>
+        <w:t>This looks unfinished</w:t>
+      </w:r>
+    </w:p>
+  </w:comment>
+  <w:comment w:id="14" w:author="Titas Alvikas" w:date="2019-03-07T21:20:00Z" w:initials="TA">
+    <w:p>
+      <w:pPr>
+        <w:pStyle w:val="CommentText"/>
+      </w:pPr>
+      <w:r>
+        <w:rPr>
+          <w:rStyle w:val="CommentReference"/>
+        </w:rPr>
+        <w:annotationRef/>
+      </w:r>
+      <w:r>
+        <w:t xml:space="preserve">Added this </w:t>
+      </w:r>
+      <w:r>
+        <w:t>role description</w:t>
+      </w:r>
+    </w:p>
+  </w:comment>
+  <w:comment w:id="41" w:author="Titas Alvikas" w:date="2019-03-07T21:26:00Z" w:initials="TA">
+    <w:p>
+      <w:pPr>
+        <w:pStyle w:val="CommentText"/>
+      </w:pPr>
+      <w:r>
+        <w:rPr>
+          <w:rStyle w:val="CommentReference"/>
+        </w:rPr>
+        <w:annotationRef/>
+      </w:r>
+      <w:r>
+        <w:t>This could be removed now</w:t>
+      </w:r>
+    </w:p>
+  </w:comment>
+  <w:comment w:id="48" w:author="Will Comber" w:date="2019-03-07T09:31:00Z" w:initials="WC">
+    <w:p>
+      <w:pPr>
+        <w:pStyle w:val="CommentText"/>
+      </w:pPr>
+      <w:r>
+        <w:rPr>
+          <w:rStyle w:val="CommentReference"/>
+        </w:rPr>
+        <w:annotationRef/>
+      </w:r>
+      <w:r>
         <w:t xml:space="preserve">Should this be rooms to look different to tutor search </w:t>
       </w:r>
     </w:p>
   </w:comment>
-  <w:comment w:id="47" w:author="Will Comber" w:date="2019-03-07T15:02:00Z" w:initials="WC">
+  <w:comment w:id="49" w:author="Will Comber" w:date="2019-03-07T15:02:00Z" w:initials="WC">
     <w:p>
       <w:pPr>
         <w:pStyle w:val="CommentText"/>
@@ -21364,6 +21742,38 @@
       </w:r>
       <w:r>
         <w:t xml:space="preserve"> </w:t>
+      </w:r>
+    </w:p>
+  </w:comment>
+  <w:comment w:id="50" w:author="Titas Alvikas" w:date="2019-03-07T21:40:00Z" w:initials="TA">
+    <w:p>
+      <w:pPr>
+        <w:pStyle w:val="CommentText"/>
+      </w:pPr>
+      <w:r>
+        <w:rPr>
+          <w:rStyle w:val="CommentReference"/>
+        </w:rPr>
+        <w:annotationRef/>
+      </w:r>
+      <w:r>
+        <w:t>Needs completing</w:t>
+      </w:r>
+    </w:p>
+  </w:comment>
+  <w:comment w:id="51" w:author="Titas Alvikas" w:date="2019-03-07T21:40:00Z" w:initials="TA">
+    <w:p>
+      <w:pPr>
+        <w:pStyle w:val="CommentText"/>
+      </w:pPr>
+      <w:r>
+        <w:rPr>
+          <w:rStyle w:val="CommentReference"/>
+        </w:rPr>
+        <w:annotationRef/>
+      </w:r>
+      <w:r>
+        <w:t>Needs completing</w:t>
       </w:r>
     </w:p>
   </w:comment>
@@ -21372,15 +21782,25 @@
 
 <file path=word/commentsExtended.xml><?xml version="1.0" encoding="utf-8"?>
 <w15:commentsEx xmlns:wpc="http://schemas.microsoft.com/office/word/2010/wordprocessingCanvas" xmlns:cx="http://schemas.microsoft.com/office/drawing/2014/chartex" xmlns:cx1="http://schemas.microsoft.com/office/drawing/2015/9/8/chartex" xmlns:cx2="http://schemas.microsoft.com/office/drawing/2015/10/21/chartex" xmlns:cx3="http://schemas.microsoft.com/office/drawing/2016/5/9/chartex" xmlns:cx4="http://schemas.microsoft.com/office/drawing/2016/5/10/chartex" xmlns:cx5="http://schemas.microsoft.com/office/drawing/2016/5/11/chartex" xmlns:cx6="http://schemas.microsoft.com/office/drawing/2016/5/12/chartex" xmlns:cx7="http://schemas.microsoft.com/office/drawing/2016/5/13/chartex" xmlns:cx8="http://schemas.microsoft.com/office/drawing/2016/5/14/chartex" xmlns:mc="http://schemas.openxmlformats.org/markup-compatibility/2006" xmlns:aink="http://schemas.microsoft.com/office/drawing/2016/ink" xmlns:am3d="http://schemas.microsoft.com/office/drawing/2017/model3d" xmlns:o="urn:schemas-microsoft-com:office:office" xmlns:r="http://schemas.openxmlformats.org/officeDocument/2006/relationships" xmlns:m="http://schemas.openxmlformats.org/officeDocument/2006/math" xmlns:v="urn:schemas-microsoft-com:vml" xmlns:wp14="http://schemas.microsoft.com/office/word/2010/wordprocessingDrawing" xmlns:wp="http://schemas.openxmlformats.org/drawingml/2006/wordprocessingDrawing" xmlns:w10="urn:schemas-microsoft-com:office:word" xmlns:w="http://schemas.openxmlformats.org/wordprocessingml/2006/main" xmlns:w14="http://schemas.microsoft.com/office/word/2010/wordml" xmlns:w15="http://schemas.microsoft.com/office/word/2012/wordml" xmlns:w16cid="http://schemas.microsoft.com/office/word/2016/wordml/cid" xmlns:w16se="http://schemas.microsoft.com/office/word/2015/wordml/symex" xmlns:wpg="http://schemas.microsoft.com/office/word/2010/wordprocessingGroup" xmlns:wpi="http://schemas.microsoft.com/office/word/2010/wordprocessingInk" xmlns:wne="http://schemas.microsoft.com/office/word/2006/wordml" xmlns:wps="http://schemas.microsoft.com/office/word/2010/wordprocessingShape" mc:Ignorable="w14 w15 w16se w16cid wp14">
+  <w15:commentEx w15:paraId="66B855CC" w15:done="0"/>
+  <w15:commentEx w15:paraId="4EDD5635" w15:done="0"/>
+  <w15:commentEx w15:paraId="608E0F68" w15:done="0"/>
   <w15:commentEx w15:paraId="63D84BA9" w15:done="0"/>
   <w15:commentEx w15:paraId="2577F799" w15:done="0"/>
+  <w15:commentEx w15:paraId="4F657D2F" w15:done="0"/>
+  <w15:commentEx w15:paraId="6EF98BAF" w15:done="0"/>
 </w15:commentsEx>
 </file>
 
 <file path=word/commentsIds.xml><?xml version="1.0" encoding="utf-8"?>
 <w16cid:commentsIds xmlns:wpc="http://schemas.microsoft.com/office/word/2010/wordprocessingCanvas" xmlns:cx="http://schemas.microsoft.com/office/drawing/2014/chartex" xmlns:cx1="http://schemas.microsoft.com/office/drawing/2015/9/8/chartex" xmlns:cx2="http://schemas.microsoft.com/office/drawing/2015/10/21/chartex" xmlns:cx3="http://schemas.microsoft.com/office/drawing/2016/5/9/chartex" xmlns:cx4="http://schemas.microsoft.com/office/drawing/2016/5/10/chartex" xmlns:cx5="http://schemas.microsoft.com/office/drawing/2016/5/11/chartex" xmlns:cx6="http://schemas.microsoft.com/office/drawing/2016/5/12/chartex" xmlns:cx7="http://schemas.microsoft.com/office/drawing/2016/5/13/chartex" xmlns:cx8="http://schemas.microsoft.com/office/drawing/2016/5/14/chartex" xmlns:mc="http://schemas.openxmlformats.org/markup-compatibility/2006" xmlns:aink="http://schemas.microsoft.com/office/drawing/2016/ink" xmlns:am3d="http://schemas.microsoft.com/office/drawing/2017/model3d" xmlns:o="urn:schemas-microsoft-com:office:office" xmlns:r="http://schemas.openxmlformats.org/officeDocument/2006/relationships" xmlns:m="http://schemas.openxmlformats.org/officeDocument/2006/math" xmlns:v="urn:schemas-microsoft-com:vml" xmlns:wp14="http://schemas.microsoft.com/office/word/2010/wordprocessingDrawing" xmlns:wp="http://schemas.openxmlformats.org/drawingml/2006/wordprocessingDrawing" xmlns:w10="urn:schemas-microsoft-com:office:word" xmlns:w="http://schemas.openxmlformats.org/wordprocessingml/2006/main" xmlns:w14="http://schemas.microsoft.com/office/word/2010/wordml" xmlns:w15="http://schemas.microsoft.com/office/word/2012/wordml" xmlns:w16cid="http://schemas.microsoft.com/office/word/2016/wordml/cid" xmlns:w16se="http://schemas.microsoft.com/office/word/2015/wordml/symex" xmlns:wpg="http://schemas.microsoft.com/office/word/2010/wordprocessingGroup" xmlns:wpi="http://schemas.microsoft.com/office/word/2010/wordprocessingInk" xmlns:wne="http://schemas.microsoft.com/office/word/2006/wordml" xmlns:wps="http://schemas.microsoft.com/office/word/2010/wordprocessingShape" mc:Ignorable="w14 w15 w16se w16cid wp14">
+  <w16cid:commentId w16cid:paraId="66B855CC" w16cid:durableId="202C0426"/>
+  <w16cid:commentId w16cid:paraId="4EDD5635" w16cid:durableId="202C099D"/>
+  <w16cid:commentId w16cid:paraId="608E0F68" w16cid:durableId="202C0B03"/>
   <w16cid:commentId w16cid:paraId="63D84BA9" w16cid:durableId="202BB7FD"/>
   <w16cid:commentId w16cid:paraId="2577F799" w16cid:durableId="202BB0EC"/>
+  <w16cid:commentId w16cid:paraId="4F657D2F" w16cid:durableId="202C0E50"/>
+  <w16cid:commentId w16cid:paraId="6EF98BAF" w16cid:durableId="202C0E60"/>
 </w16cid:commentsIds>
 </file>
 
@@ -21680,7 +22100,7 @@
               <w:sz w:val="18"/>
             </w:rPr>
           </w:pPr>
-          <w:bookmarkStart w:id="15" w:name="hp_Footer"/>
+          <w:bookmarkStart w:id="17" w:name="hp_Footer"/>
         </w:p>
       </w:tc>
       <w:tc>
@@ -21884,7 +22304,7 @@
         </w:p>
       </w:tc>
     </w:tr>
-    <w:bookmarkEnd w:id="15"/>
+    <w:bookmarkEnd w:id="17"/>
   </w:tbl>
   <w:p>
     <w:pPr>
@@ -22088,7 +22508,7 @@
             <w:pStyle w:val="Heading4"/>
             <w:spacing w:before="80" w:after="80"/>
           </w:pPr>
-          <w:bookmarkStart w:id="14" w:name="hp_Header"/>
+          <w:bookmarkStart w:id="16" w:name="hp_Header"/>
         </w:p>
       </w:tc>
       <w:tc>
@@ -22129,7 +22549,7 @@
         </w:p>
       </w:tc>
     </w:tr>
-    <w:bookmarkEnd w:id="14"/>
+    <w:bookmarkEnd w:id="16"/>
   </w:tbl>
   <w:p>
     <w:pPr>
@@ -24790,6 +25210,9 @@
 
 <file path=word/people.xml><?xml version="1.0" encoding="utf-8"?>
 <w15:people xmlns:wpc="http://schemas.microsoft.com/office/word/2010/wordprocessingCanvas" xmlns:cx="http://schemas.microsoft.com/office/drawing/2014/chartex" xmlns:cx1="http://schemas.microsoft.com/office/drawing/2015/9/8/chartex" xmlns:cx2="http://schemas.microsoft.com/office/drawing/2015/10/21/chartex" xmlns:cx3="http://schemas.microsoft.com/office/drawing/2016/5/9/chartex" xmlns:cx4="http://schemas.microsoft.com/office/drawing/2016/5/10/chartex" xmlns:cx5="http://schemas.microsoft.com/office/drawing/2016/5/11/chartex" xmlns:cx6="http://schemas.microsoft.com/office/drawing/2016/5/12/chartex" xmlns:cx7="http://schemas.microsoft.com/office/drawing/2016/5/13/chartex" xmlns:cx8="http://schemas.microsoft.com/office/drawing/2016/5/14/chartex" xmlns:mc="http://schemas.openxmlformats.org/markup-compatibility/2006" xmlns:aink="http://schemas.microsoft.com/office/drawing/2016/ink" xmlns:am3d="http://schemas.microsoft.com/office/drawing/2017/model3d" xmlns:o="urn:schemas-microsoft-com:office:office" xmlns:r="http://schemas.openxmlformats.org/officeDocument/2006/relationships" xmlns:m="http://schemas.openxmlformats.org/officeDocument/2006/math" xmlns:v="urn:schemas-microsoft-com:vml" xmlns:wp14="http://schemas.microsoft.com/office/word/2010/wordprocessingDrawing" xmlns:wp="http://schemas.openxmlformats.org/drawingml/2006/wordprocessingDrawing" xmlns:w10="urn:schemas-microsoft-com:office:word" xmlns:w="http://schemas.openxmlformats.org/wordprocessingml/2006/main" xmlns:w14="http://schemas.microsoft.com/office/word/2010/wordml" xmlns:w15="http://schemas.microsoft.com/office/word/2012/wordml" xmlns:w16cid="http://schemas.microsoft.com/office/word/2016/wordml/cid" xmlns:w16se="http://schemas.microsoft.com/office/word/2015/wordml/symex" xmlns:wpg="http://schemas.microsoft.com/office/word/2010/wordprocessingGroup" xmlns:wpi="http://schemas.microsoft.com/office/word/2010/wordprocessingInk" xmlns:wne="http://schemas.microsoft.com/office/word/2006/wordml" xmlns:wps="http://schemas.microsoft.com/office/word/2010/wordprocessingShape" mc:Ignorable="w14 w15 w16se w16cid wp14">
+  <w15:person w15:author="Titas Alvikas">
+    <w15:presenceInfo w15:providerId="Windows Live" w15:userId="68cc902ba3a08aba"/>
+  </w15:person>
   <w15:person w15:author="Will Comber">
     <w15:presenceInfo w15:providerId="Windows Live" w15:userId="bce8d51d8752ec02"/>
   </w15:person>
@@ -26523,7 +26946,7 @@
 </file>
 
 <file path=customXml/itemProps1.xml><?xml version="1.0" encoding="utf-8"?>
-<ds:datastoreItem xmlns:ds="http://schemas.openxmlformats.org/officeDocument/2006/customXml" ds:itemID="{C3339F79-8D15-4610-91F5-29954D38ED4D}">
+<ds:datastoreItem xmlns:ds="http://schemas.openxmlformats.org/officeDocument/2006/customXml" ds:itemID="{715E798F-8CFF-4506-B05B-014BB512CF7E}">
   <ds:schemaRefs>
     <ds:schemaRef ds:uri="http://schemas.openxmlformats.org/officeDocument/2006/bibliography"/>
   </ds:schemaRefs>

</xml_diff>